<commit_message>
Updated Guide in docs to include music manager and music playlists, top-down follow camera instructions.
</commit_message>
<xml_diff>
--- a/Assets/Docs/Impulse_Framework_Guide.docx
+++ b/Assets/Docs/Impulse_Framework_Guide.docx
@@ -3,9 +3,17 @@
 <w:document xmlns:wpc="http://schemas.microsoft.com/office/word/2010/wordprocessingCanvas" xmlns:mc="http://schemas.openxmlformats.org/markup-compatibility/2006" xmlns:o="urn:schemas-microsoft-com:office:office" xmlns:r="http://schemas.openxmlformats.org/officeDocument/2006/relationships" xmlns:m="http://schemas.openxmlformats.org/officeDocument/2006/math" xmlns:v="urn:schemas-microsoft-com:vml" xmlns:wp14="http://schemas.microsoft.com/office/word/2010/wordprocessingDrawing" xmlns:wp="http://schemas.openxmlformats.org/drawingml/2006/wordprocessingDrawing" xmlns:w10="urn:schemas-microsoft-com:office:word" xmlns:w="http://schemas.openxmlformats.org/wordprocessingml/2006/main" xmlns:w14="http://schemas.microsoft.com/office/word/2010/wordml" xmlns:w15="http://schemas.microsoft.com/office/word/2012/wordml" xmlns:wpg="http://schemas.microsoft.com/office/word/2010/wordprocessingGroup" xmlns:wpi="http://schemas.microsoft.com/office/word/2010/wordprocessingInk" xmlns:wne="http://schemas.microsoft.com/office/word/2006/wordml" xmlns:wps="http://schemas.microsoft.com/office/word/2010/wordprocessingShape" mc:Ignorable="w14 w15 wp14">
   <w:body>
     <w:p>
+      <w:pPr>
+        <w:rPr>
+          <w:sz w:val="24"/>
+          <w:szCs w:val="24"/>
+        </w:rPr>
+      </w:pPr>
       <w:r>
         <w:rPr>
           <w:b/>
+          <w:sz w:val="24"/>
+          <w:szCs w:val="24"/>
         </w:rPr>
         <w:t>Impulse Framework</w:t>
       </w:r>
@@ -45,6 +53,19 @@
         </w:rPr>
         <w:t>Customizing the Splash Image</w:t>
       </w:r>
+    </w:p>
+    <w:p>
+      <w:r>
+        <w:t xml:space="preserve">A video demonstration of setting the splash image, setting up scene loading, and customizing the menu can be found here: </w:t>
+      </w:r>
+      <w:hyperlink r:id="rId5" w:history="1">
+        <w:r>
+          <w:rPr>
+            <w:rStyle w:val="Hyperlink"/>
+          </w:rPr>
+          <w:t>https://www.youtube.com/watch?v=btNqHCoRwB8&amp;list=PLLXw4Fw6qNw5WVLPn1hhJNEcwXjxt3b9j&amp;index=1</w:t>
+        </w:r>
+      </w:hyperlink>
     </w:p>
     <w:p>
       <w:pPr>
@@ -54,6 +75,8 @@
           <w:numId w:val="1"/>
         </w:numPr>
       </w:pPr>
+      <w:bookmarkStart w:id="0" w:name="_GoBack"/>
+      <w:bookmarkEnd w:id="0"/>
       <w:r>
         <w:t>Locate the Resources/Prefabs/Scene/</w:t>
       </w:r>
@@ -63,7 +86,13 @@
       </w:r>
       <w:proofErr w:type="spellEnd"/>
       <w:r>
-        <w:t xml:space="preserve"> object. Select the </w:t>
+        <w:t xml:space="preserve"> object</w:t>
+      </w:r>
+      <w:r>
+        <w:t xml:space="preserve"> in the project files (not in the hierarchy!)</w:t>
+      </w:r>
+      <w:r>
+        <w:t xml:space="preserve">. Select the </w:t>
       </w:r>
       <w:proofErr w:type="spellStart"/>
       <w:r>
@@ -276,9 +305,198 @@
       </w:r>
     </w:p>
     <w:p>
-      <w:bookmarkStart w:id="0" w:name="_GoBack"/>
-      <w:bookmarkEnd w:id="0"/>
-    </w:p>
+      <w:r>
+        <w:rPr>
+          <w:b/>
+        </w:rPr>
+        <w:t>Using the music manager and music playlists</w:t>
+      </w:r>
+    </w:p>
+    <w:p>
+      <w:r>
+        <w:t xml:space="preserve">For a video demonstration of the music manager and music playlists: </w:t>
+      </w:r>
+      <w:hyperlink r:id="rId6" w:history="1">
+        <w:r>
+          <w:rPr>
+            <w:rStyle w:val="Hyperlink"/>
+          </w:rPr>
+          <w:t>https://www.youtube.com/watch?v=jQGTqGalGVw&amp;index=2&amp;list=PLLXw4Fw6qNw5WVLPn1hhJNEcwXjxt3b9j</w:t>
+        </w:r>
+      </w:hyperlink>
+    </w:p>
+    <w:p>
+      <w:pPr>
+        <w:pStyle w:val="ListParagraph"/>
+        <w:numPr>
+          <w:ilvl w:val="0"/>
+          <w:numId w:val="4"/>
+        </w:numPr>
+      </w:pPr>
+      <w:r>
+        <w:lastRenderedPageBreak/>
+        <w:t xml:space="preserve">Drag the </w:t>
+      </w:r>
+      <w:proofErr w:type="spellStart"/>
+      <w:r>
+        <w:t>MusicManager</w:t>
+      </w:r>
+      <w:proofErr w:type="spellEnd"/>
+      <w:r>
+        <w:t xml:space="preserve"> prefab from Assets/Prefabs/Music/</w:t>
+      </w:r>
+      <w:proofErr w:type="spellStart"/>
+      <w:r>
+        <w:t>MusicManager</w:t>
+      </w:r>
+      <w:proofErr w:type="spellEnd"/>
+      <w:r>
+        <w:t xml:space="preserve"> into your splash scene, or whichever scene is the first one in your build settings. The </w:t>
+      </w:r>
+      <w:proofErr w:type="spellStart"/>
+      <w:r>
+        <w:t>MusicManager</w:t>
+      </w:r>
+      <w:proofErr w:type="spellEnd"/>
+      <w:r>
+        <w:t xml:space="preserve"> is persistent from scene to scene, so you do not need to instantiate it in each scene.</w:t>
+      </w:r>
+    </w:p>
+    <w:p>
+      <w:pPr>
+        <w:pStyle w:val="ListParagraph"/>
+        <w:numPr>
+          <w:ilvl w:val="0"/>
+          <w:numId w:val="4"/>
+        </w:numPr>
+      </w:pPr>
+      <w:r>
+        <w:t xml:space="preserve">In each scene where you want music to be played, create a new empty game object and attach the </w:t>
+      </w:r>
+      <w:proofErr w:type="spellStart"/>
+      <w:r>
+        <w:t>MusicPlaylist.cs</w:t>
+      </w:r>
+      <w:proofErr w:type="spellEnd"/>
+      <w:r>
+        <w:t xml:space="preserve"> script. This script can be found in Assets/Scripts/Music/</w:t>
+      </w:r>
+      <w:proofErr w:type="spellStart"/>
+      <w:r>
+        <w:t>MusicPlaylist.cs</w:t>
+      </w:r>
+      <w:proofErr w:type="spellEnd"/>
+      <w:r>
+        <w:t>. I recommend naming the game object ‘</w:t>
+      </w:r>
+      <w:proofErr w:type="spellStart"/>
+      <w:r>
+        <w:t>MusicPlaylist</w:t>
+      </w:r>
+      <w:proofErr w:type="spellEnd"/>
+      <w:r>
+        <w:t xml:space="preserve">’. Then, just populate the Music List array in the game object with song files. Leave ‘Activate </w:t>
+      </w:r>
+      <w:proofErr w:type="gramStart"/>
+      <w:r>
+        <w:t>On</w:t>
+      </w:r>
+      <w:proofErr w:type="gramEnd"/>
+      <w:r>
+        <w:t xml:space="preserve"> Awake’ to true if you want the playlist to begin playing as soon as the scene is loaded.</w:t>
+      </w:r>
+    </w:p>
+    <w:p>
+      <w:r>
+        <w:rPr>
+          <w:b/>
+        </w:rPr>
+        <w:t>Using the Top-Down Camera</w:t>
+      </w:r>
+    </w:p>
+    <w:p>
+      <w:r>
+        <w:t xml:space="preserve">For a video demonstration of the top-down camera: </w:t>
+      </w:r>
+      <w:hyperlink r:id="rId7" w:history="1">
+        <w:r>
+          <w:rPr>
+            <w:rStyle w:val="Hyperlink"/>
+          </w:rPr>
+          <w:t>https://www.youtube.com/watch?v=DLTyrbMxytA&amp;list=PLLXw4Fw6qNw5WVLPn1hhJNEcwXjxt3b9j&amp;index=3</w:t>
+        </w:r>
+      </w:hyperlink>
+    </w:p>
+    <w:p>
+      <w:pPr>
+        <w:pStyle w:val="ListParagraph"/>
+        <w:numPr>
+          <w:ilvl w:val="0"/>
+          <w:numId w:val="5"/>
+        </w:numPr>
+      </w:pPr>
+      <w:r>
+        <w:t>Locate the script in Assets/Scripts/Camera/</w:t>
+      </w:r>
+      <w:proofErr w:type="spellStart"/>
+      <w:r>
+        <w:t>TopDownFollow_Camera.cs</w:t>
+      </w:r>
+      <w:proofErr w:type="spellEnd"/>
+      <w:r>
+        <w:t>.</w:t>
+      </w:r>
+    </w:p>
+    <w:p>
+      <w:pPr>
+        <w:pStyle w:val="ListParagraph"/>
+        <w:numPr>
+          <w:ilvl w:val="0"/>
+          <w:numId w:val="5"/>
+        </w:numPr>
+      </w:pPr>
+      <w:r>
+        <w:t>Attach this script to a camera object in your scene.</w:t>
+      </w:r>
+    </w:p>
+    <w:p>
+      <w:pPr>
+        <w:pStyle w:val="ListParagraph"/>
+        <w:numPr>
+          <w:ilvl w:val="0"/>
+          <w:numId w:val="5"/>
+        </w:numPr>
+      </w:pPr>
+      <w:r>
+        <w:t>Drag a Transform into the Follow Target parameter. This is the object the camera will try to follow.</w:t>
+      </w:r>
+    </w:p>
+    <w:p>
+      <w:pPr>
+        <w:pStyle w:val="ListParagraph"/>
+        <w:numPr>
+          <w:ilvl w:val="0"/>
+          <w:numId w:val="5"/>
+        </w:numPr>
+      </w:pPr>
+      <w:r>
+        <w:t xml:space="preserve">Set the Target Offset and Move Speed parameters to your liking. Target Offset is </w:t>
+      </w:r>
+      <w:proofErr w:type="spellStart"/>
+      <w:r>
+        <w:t>x</w:t>
+      </w:r>
+      <w:proofErr w:type="gramStart"/>
+      <w:r>
+        <w:t>,y,z</w:t>
+      </w:r>
+      <w:proofErr w:type="spellEnd"/>
+      <w:proofErr w:type="gramEnd"/>
+      <w:r>
+        <w:t xml:space="preserve"> distance from the follow target (the camera position offset relative to the follow target object). Move speed is how fast the camera moves when the object moves.</w:t>
+      </w:r>
+    </w:p>
+    <w:p/>
     <w:sectPr>
       <w:pgSz w:w="12240" w:h="15840"/>
       <w:pgMar w:top="1440" w:right="1440" w:bottom="1440" w:left="1440" w:header="720" w:footer="720" w:gutter="0"/>
@@ -291,7 +509,7 @@
 
 <file path=word/numbering.xml><?xml version="1.0" encoding="utf-8"?>
 <w:numbering xmlns:wpc="http://schemas.microsoft.com/office/word/2010/wordprocessingCanvas" xmlns:mc="http://schemas.openxmlformats.org/markup-compatibility/2006" xmlns:o="urn:schemas-microsoft-com:office:office" xmlns:r="http://schemas.openxmlformats.org/officeDocument/2006/relationships" xmlns:m="http://schemas.openxmlformats.org/officeDocument/2006/math" xmlns:v="urn:schemas-microsoft-com:vml" xmlns:wp14="http://schemas.microsoft.com/office/word/2010/wordprocessingDrawing" xmlns:wp="http://schemas.openxmlformats.org/drawingml/2006/wordprocessingDrawing" xmlns:w10="urn:schemas-microsoft-com:office:word" xmlns:w="http://schemas.openxmlformats.org/wordprocessingml/2006/main" xmlns:w14="http://schemas.microsoft.com/office/word/2010/wordml" xmlns:w15="http://schemas.microsoft.com/office/word/2012/wordml" xmlns:wpg="http://schemas.microsoft.com/office/word/2010/wordprocessingGroup" xmlns:wpi="http://schemas.microsoft.com/office/word/2010/wordprocessingInk" xmlns:wne="http://schemas.microsoft.com/office/word/2006/wordml" xmlns:wps="http://schemas.microsoft.com/office/word/2010/wordprocessingShape" mc:Ignorable="w14 w15 wp14">
-  <w:abstractNum w:abstractNumId="0">
+  <w:abstractNum w:abstractNumId="0" w15:restartNumberingAfterBreak="0">
     <w:nsid w:val="347E05FD"/>
     <w:multiLevelType w:val="hybridMultilevel"/>
     <w:tmpl w:val="DFFC8870"/>
@@ -377,7 +595,7 @@
       </w:pPr>
     </w:lvl>
   </w:abstractNum>
-  <w:abstractNum w:abstractNumId="1">
+  <w:abstractNum w:abstractNumId="1" w15:restartNumberingAfterBreak="0">
     <w:nsid w:val="34D3434A"/>
     <w:multiLevelType w:val="hybridMultilevel"/>
     <w:tmpl w:val="7422C8C8"/>
@@ -463,7 +681,96 @@
       </w:pPr>
     </w:lvl>
   </w:abstractNum>
-  <w:abstractNum w:abstractNumId="2">
+  <w:abstractNum w:abstractNumId="2" w15:restartNumberingAfterBreak="0">
+    <w:nsid w:val="5B0522D5"/>
+    <w:multiLevelType w:val="hybridMultilevel"/>
+    <w:tmpl w:val="B89CBEAE"/>
+    <w:lvl w:ilvl="0" w:tplc="0409000F">
+      <w:start w:val="1"/>
+      <w:numFmt w:val="decimal"/>
+      <w:lvlText w:val="%1."/>
+      <w:lvlJc w:val="left"/>
+      <w:pPr>
+        <w:ind w:left="720" w:hanging="360"/>
+      </w:pPr>
+      <w:rPr>
+        <w:rFonts w:hint="default"/>
+      </w:rPr>
+    </w:lvl>
+    <w:lvl w:ilvl="1" w:tplc="04090019" w:tentative="1">
+      <w:start w:val="1"/>
+      <w:numFmt w:val="lowerLetter"/>
+      <w:lvlText w:val="%2."/>
+      <w:lvlJc w:val="left"/>
+      <w:pPr>
+        <w:ind w:left="1440" w:hanging="360"/>
+      </w:pPr>
+    </w:lvl>
+    <w:lvl w:ilvl="2" w:tplc="0409001B" w:tentative="1">
+      <w:start w:val="1"/>
+      <w:numFmt w:val="lowerRoman"/>
+      <w:lvlText w:val="%3."/>
+      <w:lvlJc w:val="right"/>
+      <w:pPr>
+        <w:ind w:left="2160" w:hanging="180"/>
+      </w:pPr>
+    </w:lvl>
+    <w:lvl w:ilvl="3" w:tplc="0409000F" w:tentative="1">
+      <w:start w:val="1"/>
+      <w:numFmt w:val="decimal"/>
+      <w:lvlText w:val="%4."/>
+      <w:lvlJc w:val="left"/>
+      <w:pPr>
+        <w:ind w:left="2880" w:hanging="360"/>
+      </w:pPr>
+    </w:lvl>
+    <w:lvl w:ilvl="4" w:tplc="04090019" w:tentative="1">
+      <w:start w:val="1"/>
+      <w:numFmt w:val="lowerLetter"/>
+      <w:lvlText w:val="%5."/>
+      <w:lvlJc w:val="left"/>
+      <w:pPr>
+        <w:ind w:left="3600" w:hanging="360"/>
+      </w:pPr>
+    </w:lvl>
+    <w:lvl w:ilvl="5" w:tplc="0409001B" w:tentative="1">
+      <w:start w:val="1"/>
+      <w:numFmt w:val="lowerRoman"/>
+      <w:lvlText w:val="%6."/>
+      <w:lvlJc w:val="right"/>
+      <w:pPr>
+        <w:ind w:left="4320" w:hanging="180"/>
+      </w:pPr>
+    </w:lvl>
+    <w:lvl w:ilvl="6" w:tplc="0409000F" w:tentative="1">
+      <w:start w:val="1"/>
+      <w:numFmt w:val="decimal"/>
+      <w:lvlText w:val="%7."/>
+      <w:lvlJc w:val="left"/>
+      <w:pPr>
+        <w:ind w:left="5040" w:hanging="360"/>
+      </w:pPr>
+    </w:lvl>
+    <w:lvl w:ilvl="7" w:tplc="04090019" w:tentative="1">
+      <w:start w:val="1"/>
+      <w:numFmt w:val="lowerLetter"/>
+      <w:lvlText w:val="%8."/>
+      <w:lvlJc w:val="left"/>
+      <w:pPr>
+        <w:ind w:left="5760" w:hanging="360"/>
+      </w:pPr>
+    </w:lvl>
+    <w:lvl w:ilvl="8" w:tplc="0409001B" w:tentative="1">
+      <w:start w:val="1"/>
+      <w:numFmt w:val="lowerRoman"/>
+      <w:lvlText w:val="%9."/>
+      <w:lvlJc w:val="right"/>
+      <w:pPr>
+        <w:ind w:left="6480" w:hanging="180"/>
+      </w:pPr>
+    </w:lvl>
+  </w:abstractNum>
+  <w:abstractNum w:abstractNumId="3" w15:restartNumberingAfterBreak="0">
     <w:nsid w:val="5BB91663"/>
     <w:multiLevelType w:val="hybridMultilevel"/>
     <w:tmpl w:val="0FB28154"/>
@@ -475,6 +782,95 @@
       <w:pPr>
         <w:ind w:left="720" w:hanging="360"/>
       </w:pPr>
+    </w:lvl>
+    <w:lvl w:ilvl="1" w:tplc="04090019" w:tentative="1">
+      <w:start w:val="1"/>
+      <w:numFmt w:val="lowerLetter"/>
+      <w:lvlText w:val="%2."/>
+      <w:lvlJc w:val="left"/>
+      <w:pPr>
+        <w:ind w:left="1440" w:hanging="360"/>
+      </w:pPr>
+    </w:lvl>
+    <w:lvl w:ilvl="2" w:tplc="0409001B" w:tentative="1">
+      <w:start w:val="1"/>
+      <w:numFmt w:val="lowerRoman"/>
+      <w:lvlText w:val="%3."/>
+      <w:lvlJc w:val="right"/>
+      <w:pPr>
+        <w:ind w:left="2160" w:hanging="180"/>
+      </w:pPr>
+    </w:lvl>
+    <w:lvl w:ilvl="3" w:tplc="0409000F" w:tentative="1">
+      <w:start w:val="1"/>
+      <w:numFmt w:val="decimal"/>
+      <w:lvlText w:val="%4."/>
+      <w:lvlJc w:val="left"/>
+      <w:pPr>
+        <w:ind w:left="2880" w:hanging="360"/>
+      </w:pPr>
+    </w:lvl>
+    <w:lvl w:ilvl="4" w:tplc="04090019" w:tentative="1">
+      <w:start w:val="1"/>
+      <w:numFmt w:val="lowerLetter"/>
+      <w:lvlText w:val="%5."/>
+      <w:lvlJc w:val="left"/>
+      <w:pPr>
+        <w:ind w:left="3600" w:hanging="360"/>
+      </w:pPr>
+    </w:lvl>
+    <w:lvl w:ilvl="5" w:tplc="0409001B" w:tentative="1">
+      <w:start w:val="1"/>
+      <w:numFmt w:val="lowerRoman"/>
+      <w:lvlText w:val="%6."/>
+      <w:lvlJc w:val="right"/>
+      <w:pPr>
+        <w:ind w:left="4320" w:hanging="180"/>
+      </w:pPr>
+    </w:lvl>
+    <w:lvl w:ilvl="6" w:tplc="0409000F" w:tentative="1">
+      <w:start w:val="1"/>
+      <w:numFmt w:val="decimal"/>
+      <w:lvlText w:val="%7."/>
+      <w:lvlJc w:val="left"/>
+      <w:pPr>
+        <w:ind w:left="5040" w:hanging="360"/>
+      </w:pPr>
+    </w:lvl>
+    <w:lvl w:ilvl="7" w:tplc="04090019" w:tentative="1">
+      <w:start w:val="1"/>
+      <w:numFmt w:val="lowerLetter"/>
+      <w:lvlText w:val="%8."/>
+      <w:lvlJc w:val="left"/>
+      <w:pPr>
+        <w:ind w:left="5760" w:hanging="360"/>
+      </w:pPr>
+    </w:lvl>
+    <w:lvl w:ilvl="8" w:tplc="0409001B" w:tentative="1">
+      <w:start w:val="1"/>
+      <w:numFmt w:val="lowerRoman"/>
+      <w:lvlText w:val="%9."/>
+      <w:lvlJc w:val="right"/>
+      <w:pPr>
+        <w:ind w:left="6480" w:hanging="180"/>
+      </w:pPr>
+    </w:lvl>
+  </w:abstractNum>
+  <w:abstractNum w:abstractNumId="4" w15:restartNumberingAfterBreak="0">
+    <w:nsid w:val="6FD3364F"/>
+    <w:multiLevelType w:val="hybridMultilevel"/>
+    <w:tmpl w:val="4224E414"/>
+    <w:lvl w:ilvl="0" w:tplc="0409000F">
+      <w:start w:val="1"/>
+      <w:numFmt w:val="decimal"/>
+      <w:lvlText w:val="%1."/>
+      <w:lvlJc w:val="left"/>
+      <w:pPr>
+        <w:ind w:left="720" w:hanging="360"/>
+      </w:pPr>
+      <w:rPr>
+        <w:rFonts w:hint="default"/>
+      </w:rPr>
     </w:lvl>
     <w:lvl w:ilvl="1" w:tplc="04090019" w:tentative="1">
       <w:start w:val="1"/>
@@ -553,10 +949,16 @@
     <w:abstractNumId w:val="1"/>
   </w:num>
   <w:num w:numId="2">
-    <w:abstractNumId w:val="2"/>
+    <w:abstractNumId w:val="3"/>
   </w:num>
   <w:num w:numId="3">
     <w:abstractNumId w:val="0"/>
+  </w:num>
+  <w:num w:numId="4">
+    <w:abstractNumId w:val="2"/>
+  </w:num>
+  <w:num w:numId="5">
+    <w:abstractNumId w:val="4"/>
   </w:num>
 </w:numbering>
 </file>
@@ -993,6 +1395,17 @@
       <w:contextualSpacing/>
     </w:pPr>
   </w:style>
+  <w:style w:type="character" w:styleId="Hyperlink">
+    <w:name w:val="Hyperlink"/>
+    <w:basedOn w:val="DefaultParagraphFont"/>
+    <w:uiPriority w:val="99"/>
+    <w:unhideWhenUsed/>
+    <w:rsid w:val="00261D08"/>
+    <w:rPr>
+      <w:color w:val="0563C1" w:themeColor="hyperlink"/>
+      <w:u w:val="single"/>
+    </w:rPr>
+  </w:style>
 </w:styles>
 </file>
 

</xml_diff>

<commit_message>
Added notification center and event messaging system. Also updated docs, although some sections are still a work in progress.
</commit_message>
<xml_diff>
--- a/Assets/Docs/Impulse_Framework_Guide.docx
+++ b/Assets/Docs/Impulse_Framework_Guide.docx
@@ -5,15 +5,15 @@
     <w:p>
       <w:pPr>
         <w:rPr>
-          <w:sz w:val="24"/>
-          <w:szCs w:val="24"/>
-        </w:rPr>
-      </w:pPr>
-      <w:r>
-        <w:rPr>
-          <w:b/>
-          <w:sz w:val="24"/>
-          <w:szCs w:val="24"/>
+          <w:sz w:val="32"/>
+          <w:szCs w:val="32"/>
+        </w:rPr>
+      </w:pPr>
+      <w:r>
+        <w:rPr>
+          <w:b/>
+          <w:sz w:val="32"/>
+          <w:szCs w:val="32"/>
         </w:rPr>
         <w:t>Impulse Framework</w:t>
       </w:r>
@@ -23,17 +23,40 @@
         <w:t>This barebones framework is designed to help you expedite the creation of your next idea in Unity. It includes a number of highly customizable prebuilt systems such as a scene manager, mobile-optimized main menu, cameras, and more.</w:t>
       </w:r>
     </w:p>
-    <w:p>
-      <w:r>
-        <w:rPr>
-          <w:b/>
-        </w:rPr>
-        <w:t>Initial Setup</w:t>
-      </w:r>
-    </w:p>
-    <w:p>
-      <w:r>
-        <w:t>If you choose not to use prebuilt managers that come with the framework, feel free to skip this section. However, if you do not already have a solution in mind for switching scenes, setting up the main menu, or handling music, it is highly recommended that you do this initial setup.</w:t>
+    <w:p/>
+    <w:p>
+      <w:pPr>
+        <w:rPr>
+          <w:sz w:val="28"/>
+          <w:szCs w:val="28"/>
+        </w:rPr>
+      </w:pPr>
+      <w:r>
+        <w:rPr>
+          <w:b/>
+          <w:sz w:val="28"/>
+          <w:szCs w:val="28"/>
+        </w:rPr>
+        <w:t>General</w:t>
+      </w:r>
+      <w:r>
+        <w:rPr>
+          <w:b/>
+          <w:sz w:val="28"/>
+          <w:szCs w:val="28"/>
+        </w:rPr>
+        <w:t xml:space="preserve"> Setup</w:t>
+      </w:r>
+    </w:p>
+    <w:p>
+      <w:r>
+        <w:t xml:space="preserve">If you choose not to use prebuilt managers that come with the framework, feel free to skip this section. However, if you do not already have a solution in mind for switching scenes, setting up the main menu, or handling music, it is highly recommended that you </w:t>
+      </w:r>
+      <w:r>
+        <w:t>configure the general</w:t>
+      </w:r>
+      <w:r>
+        <w:t xml:space="preserve"> setup.</w:t>
       </w:r>
     </w:p>
     <w:p>
@@ -45,13 +68,22 @@
       <w:pPr>
         <w:rPr>
           <w:b/>
-        </w:rPr>
-      </w:pPr>
-      <w:r>
-        <w:rPr>
-          <w:b/>
-        </w:rPr>
-        <w:t>Customizing the Splash Image</w:t>
+          <w:sz w:val="24"/>
+          <w:szCs w:val="24"/>
+        </w:rPr>
+      </w:pPr>
+      <w:r>
+        <w:rPr>
+          <w:b/>
+          <w:sz w:val="24"/>
+          <w:szCs w:val="24"/>
+        </w:rPr>
+        <w:t>Set a Custom Splash Image</w:t>
+      </w:r>
+    </w:p>
+    <w:p>
+      <w:r>
+        <w:t>Most games have a splash image or studio logo shown before the game begins. This framework can be set up to display a custom splash image before loading the main menu.</w:t>
       </w:r>
     </w:p>
     <w:p>
@@ -75,32 +107,14 @@
           <w:numId w:val="1"/>
         </w:numPr>
       </w:pPr>
-      <w:bookmarkStart w:id="0" w:name="_GoBack"/>
-      <w:bookmarkEnd w:id="0"/>
-      <w:r>
-        <w:t>Locate the Resources/Prefabs/Scene/</w:t>
-      </w:r>
-      <w:proofErr w:type="spellStart"/>
-      <w:r>
-        <w:t>SplashFadeIn</w:t>
-      </w:r>
-      <w:proofErr w:type="spellEnd"/>
-      <w:r>
-        <w:t xml:space="preserve"> object</w:t>
+      <w:r>
+        <w:t>Locate the Resources/Prefabs/Scene/SplashFadeIn object</w:t>
       </w:r>
       <w:r>
         <w:t xml:space="preserve"> in the project files (not in the hierarchy!)</w:t>
       </w:r>
       <w:r>
-        <w:t xml:space="preserve">. Select the </w:t>
-      </w:r>
-      <w:proofErr w:type="spellStart"/>
-      <w:r>
-        <w:t>ImageToFade</w:t>
-      </w:r>
-      <w:proofErr w:type="spellEnd"/>
-      <w:r>
-        <w:t xml:space="preserve"> child object.</w:t>
+        <w:t>. Select the ImageToFade child object.</w:t>
       </w:r>
     </w:p>
     <w:p>
@@ -119,13 +133,83 @@
       <w:pPr>
         <w:rPr>
           <w:b/>
-        </w:rPr>
-      </w:pPr>
-      <w:r>
-        <w:rPr>
-          <w:b/>
-        </w:rPr>
-        <w:t>Customizing scene loading (fade in/out, interpolation, duration)</w:t>
+          <w:sz w:val="24"/>
+          <w:szCs w:val="24"/>
+        </w:rPr>
+      </w:pPr>
+      <w:r>
+        <w:rPr>
+          <w:b/>
+          <w:sz w:val="24"/>
+          <w:szCs w:val="24"/>
+        </w:rPr>
+        <w:t>Set</w:t>
+      </w:r>
+      <w:r>
+        <w:rPr>
+          <w:b/>
+          <w:sz w:val="24"/>
+          <w:szCs w:val="24"/>
+        </w:rPr>
+        <w:t xml:space="preserve"> </w:t>
+      </w:r>
+      <w:r>
+        <w:rPr>
+          <w:b/>
+          <w:sz w:val="24"/>
+          <w:szCs w:val="24"/>
+        </w:rPr>
+        <w:t>S</w:t>
+      </w:r>
+      <w:r>
+        <w:rPr>
+          <w:b/>
+          <w:sz w:val="24"/>
+          <w:szCs w:val="24"/>
+        </w:rPr>
+        <w:t xml:space="preserve">cene </w:t>
+      </w:r>
+      <w:r>
+        <w:rPr>
+          <w:b/>
+          <w:sz w:val="24"/>
+          <w:szCs w:val="24"/>
+        </w:rPr>
+        <w:t>L</w:t>
+      </w:r>
+      <w:r>
+        <w:rPr>
+          <w:b/>
+          <w:sz w:val="24"/>
+          <w:szCs w:val="24"/>
+        </w:rPr>
+        <w:t>oading</w:t>
+      </w:r>
+      <w:r>
+        <w:rPr>
+          <w:b/>
+          <w:sz w:val="24"/>
+          <w:szCs w:val="24"/>
+        </w:rPr>
+        <w:t xml:space="preserve"> Parameters</w:t>
+      </w:r>
+      <w:r>
+        <w:rPr>
+          <w:b/>
+          <w:sz w:val="24"/>
+          <w:szCs w:val="24"/>
+        </w:rPr>
+        <w:t xml:space="preserve"> (fade in/out, interpolation, duration)</w:t>
+      </w:r>
+    </w:p>
+    <w:p>
+      <w:r>
+        <w:t>The framework provides a scene manager to handle transitioning between scenes, such as fading in/out and transition delay.</w:t>
+      </w:r>
+    </w:p>
+    <w:p>
+      <w:r>
+        <w:t>Refer to the video in the section above for a video walkthrough of the scene manager.</w:t>
       </w:r>
     </w:p>
     <w:p>
@@ -137,15 +221,7 @@
         </w:numPr>
       </w:pPr>
       <w:r>
-        <w:t>Locate the Resources/Prefabs/Scene/</w:t>
-      </w:r>
-      <w:proofErr w:type="spellStart"/>
-      <w:r>
-        <w:t>SceneManager</w:t>
-      </w:r>
-      <w:proofErr w:type="spellEnd"/>
-      <w:r>
-        <w:t xml:space="preserve"> object. </w:t>
+        <w:t xml:space="preserve">Locate the Resources/Prefabs/Scene/SceneManager object. </w:t>
       </w:r>
     </w:p>
     <w:p>
@@ -157,28 +233,85 @@
         </w:numPr>
       </w:pPr>
       <w:r>
-        <w:t xml:space="preserve">In the </w:t>
-      </w:r>
-      <w:proofErr w:type="spellStart"/>
-      <w:r>
-        <w:t>SceneManager</w:t>
-      </w:r>
-      <w:proofErr w:type="spellEnd"/>
-      <w:r>
-        <w:t xml:space="preserve"> component, you can specify the Duration of fade in/out as well as the Interpolation of the fade. If you do not want to fade in/out scenes, set the duration to 0.</w:t>
-      </w:r>
-    </w:p>
-    <w:p>
-      <w:pPr>
-        <w:rPr>
-          <w:b/>
-        </w:rPr>
-      </w:pPr>
-      <w:r>
-        <w:rPr>
-          <w:b/>
-        </w:rPr>
-        <w:t>Customizing the main menu</w:t>
+        <w:t>In the SceneManager component, you can specify the Duration of fade in/out as well as the Interpolation of the fade. If you do not want to fade in/out scenes, set the duration to 0.</w:t>
+      </w:r>
+    </w:p>
+    <w:p>
+      <w:pPr>
+        <w:rPr>
+          <w:sz w:val="24"/>
+          <w:szCs w:val="24"/>
+        </w:rPr>
+      </w:pPr>
+      <w:r>
+        <w:rPr>
+          <w:b/>
+          <w:sz w:val="24"/>
+          <w:szCs w:val="24"/>
+        </w:rPr>
+        <w:t>Customize</w:t>
+      </w:r>
+      <w:r>
+        <w:rPr>
+          <w:b/>
+          <w:sz w:val="24"/>
+          <w:szCs w:val="24"/>
+        </w:rPr>
+        <w:t xml:space="preserve"> the </w:t>
+      </w:r>
+      <w:r>
+        <w:rPr>
+          <w:b/>
+          <w:sz w:val="24"/>
+          <w:szCs w:val="24"/>
+        </w:rPr>
+        <w:t>M</w:t>
+      </w:r>
+      <w:r>
+        <w:rPr>
+          <w:b/>
+          <w:sz w:val="24"/>
+          <w:szCs w:val="24"/>
+        </w:rPr>
+        <w:t xml:space="preserve">ain </w:t>
+      </w:r>
+      <w:r>
+        <w:rPr>
+          <w:b/>
+          <w:sz w:val="24"/>
+          <w:szCs w:val="24"/>
+        </w:rPr>
+        <w:t>M</w:t>
+      </w:r>
+      <w:r>
+        <w:rPr>
+          <w:b/>
+          <w:sz w:val="24"/>
+          <w:szCs w:val="24"/>
+        </w:rPr>
+        <w:t>enu</w:t>
+      </w:r>
+    </w:p>
+    <w:p>
+      <w:r>
+        <w:t>The framework</w:t>
+      </w:r>
+      <w:r>
+        <w:t xml:space="preserve"> provides a customizable</w:t>
+      </w:r>
+      <w:r>
+        <w:t xml:space="preserve"> main menu</w:t>
+      </w:r>
+      <w:r>
+        <w:t xml:space="preserve"> that</w:t>
+      </w:r>
+      <w:r>
+        <w:t xml:space="preserve"> is contained within a single scene in order to remain mobile-optimized.</w:t>
+      </w:r>
+    </w:p>
+    <w:p>
+      <w:r>
+        <w:t>Refer to the video in the section above for a video walkthrough of the main menu.</w:t>
       </w:r>
     </w:p>
     <w:p>
@@ -190,13 +323,8 @@
         </w:numPr>
       </w:pPr>
       <w:r>
-        <w:t>Open _Scenes/</w:t>
-      </w:r>
-      <w:proofErr w:type="spellStart"/>
-      <w:r>
-        <w:t>Menu.unity</w:t>
-      </w:r>
-      <w:proofErr w:type="spellEnd"/>
+        <w:t>Open _Scenes/Menu.unity</w:t>
+      </w:r>
     </w:p>
     <w:p>
       <w:pPr>
@@ -207,15 +335,8 @@
         </w:numPr>
       </w:pPr>
       <w:r>
-        <w:t xml:space="preserve">Open the </w:t>
-      </w:r>
-      <w:proofErr w:type="spellStart"/>
-      <w:r>
-        <w:t>MenuSystem</w:t>
-      </w:r>
-      <w:proofErr w:type="spellEnd"/>
-      <w:r>
-        <w:t xml:space="preserve"> object. You’ll notice a main menu and options menu are already set up for you, but are inactive.</w:t>
+        <w:lastRenderedPageBreak/>
+        <w:t>Open the MenuSystem object. You’ll notice a main menu and options menu are already set up for you, but are inactive.</w:t>
       </w:r>
     </w:p>
     <w:p>
@@ -227,23 +348,7 @@
         </w:numPr>
       </w:pPr>
       <w:r>
-        <w:t xml:space="preserve">Create a new child object under </w:t>
-      </w:r>
-      <w:proofErr w:type="spellStart"/>
-      <w:r>
-        <w:t>MenuSystem</w:t>
-      </w:r>
-      <w:proofErr w:type="spellEnd"/>
-      <w:r>
-        <w:t xml:space="preserve"> and attach the </w:t>
-      </w:r>
-      <w:proofErr w:type="spellStart"/>
-      <w:r>
-        <w:t>MenuScreen</w:t>
-      </w:r>
-      <w:proofErr w:type="spellEnd"/>
-      <w:r>
-        <w:t xml:space="preserve"> script to it.</w:t>
+        <w:t>Create a new child object under MenuSystem and attach the MenuScreen script to it.</w:t>
       </w:r>
     </w:p>
     <w:p>
@@ -272,44 +377,46 @@
     </w:p>
     <w:p>
       <w:r>
-        <w:t xml:space="preserve">To switch menus using UGUI </w:t>
-      </w:r>
-      <w:proofErr w:type="spellStart"/>
-      <w:proofErr w:type="gramStart"/>
-      <w:r>
-        <w:t>OnClick</w:t>
-      </w:r>
-      <w:proofErr w:type="spellEnd"/>
-      <w:r>
-        <w:t>(</w:t>
-      </w:r>
-      <w:proofErr w:type="gramEnd"/>
-      <w:r>
-        <w:t xml:space="preserve">), call the </w:t>
-      </w:r>
-      <w:proofErr w:type="spellStart"/>
-      <w:r>
-        <w:t>MenuManager.ChangeMenuAndFade</w:t>
-      </w:r>
-      <w:proofErr w:type="spellEnd"/>
-      <w:r>
-        <w:t xml:space="preserve">() or </w:t>
-      </w:r>
-      <w:proofErr w:type="spellStart"/>
-      <w:r>
-        <w:t>MenuManager.ChangeMenu</w:t>
-      </w:r>
-      <w:proofErr w:type="spellEnd"/>
-      <w:r>
-        <w:t>() function.</w:t>
-      </w:r>
-    </w:p>
-    <w:p>
-      <w:r>
-        <w:rPr>
-          <w:b/>
-        </w:rPr>
-        <w:t>Using the music manager and music playlists</w:t>
+        <w:t>To switch menus using UGUI OnClick(), call the MenuManager.ChangeMenuAndFade() or MenuManager.ChangeMenu() function.</w:t>
+      </w:r>
+    </w:p>
+    <w:p/>
+    <w:p>
+      <w:pPr>
+        <w:rPr>
+          <w:b/>
+          <w:sz w:val="28"/>
+          <w:szCs w:val="28"/>
+        </w:rPr>
+      </w:pPr>
+      <w:r>
+        <w:rPr>
+          <w:b/>
+          <w:sz w:val="28"/>
+          <w:szCs w:val="28"/>
+        </w:rPr>
+        <w:t>Utility</w:t>
+      </w:r>
+    </w:p>
+    <w:p>
+      <w:pPr>
+        <w:rPr>
+          <w:sz w:val="24"/>
+          <w:szCs w:val="24"/>
+        </w:rPr>
+      </w:pPr>
+      <w:r>
+        <w:rPr>
+          <w:b/>
+          <w:sz w:val="24"/>
+          <w:szCs w:val="24"/>
+        </w:rPr>
+        <w:t>Playing Music and Managing Playlists</w:t>
+      </w:r>
+    </w:p>
+    <w:p>
+      <w:r>
+        <w:t>The music manager and music playlist system allow for easy playback and organization of background music within scenes.</w:t>
       </w:r>
     </w:p>
     <w:p>
@@ -334,32 +441,7 @@
         </w:numPr>
       </w:pPr>
       <w:r>
-        <w:lastRenderedPageBreak/>
-        <w:t xml:space="preserve">Drag the </w:t>
-      </w:r>
-      <w:proofErr w:type="spellStart"/>
-      <w:r>
-        <w:t>MusicManager</w:t>
-      </w:r>
-      <w:proofErr w:type="spellEnd"/>
-      <w:r>
-        <w:t xml:space="preserve"> prefab from Assets/Prefabs/Music/</w:t>
-      </w:r>
-      <w:proofErr w:type="spellStart"/>
-      <w:r>
-        <w:t>MusicManager</w:t>
-      </w:r>
-      <w:proofErr w:type="spellEnd"/>
-      <w:r>
-        <w:t xml:space="preserve"> into your splash scene, or whichever scene is the first one in your build settings. The </w:t>
-      </w:r>
-      <w:proofErr w:type="spellStart"/>
-      <w:r>
-        <w:t>MusicManager</w:t>
-      </w:r>
-      <w:proofErr w:type="spellEnd"/>
-      <w:r>
-        <w:t xml:space="preserve"> is persistent from scene to scene, so you do not need to instantiate it in each scene.</w:t>
+        <w:t>Drag the MusicManager prefab from Assets/Prefabs/Music/MusicManager into your splash scene, or whichever scene is the first one in your build settings. The MusicManager is persistent from scene to scene, so you do not need to instantiate it in each scene.</w:t>
       </w:r>
     </w:p>
     <w:p>
@@ -371,47 +453,1088 @@
         </w:numPr>
       </w:pPr>
       <w:r>
-        <w:t xml:space="preserve">In each scene where you want music to be played, create a new empty game object and attach the </w:t>
-      </w:r>
-      <w:proofErr w:type="spellStart"/>
-      <w:r>
-        <w:t>MusicPlaylist.cs</w:t>
-      </w:r>
-      <w:proofErr w:type="spellEnd"/>
-      <w:r>
-        <w:t xml:space="preserve"> script. This script can be found in Assets/Scripts/Music/</w:t>
-      </w:r>
-      <w:proofErr w:type="spellStart"/>
-      <w:r>
-        <w:t>MusicPlaylist.cs</w:t>
-      </w:r>
-      <w:proofErr w:type="spellEnd"/>
-      <w:r>
-        <w:t>. I recommend naming the game object ‘</w:t>
-      </w:r>
-      <w:proofErr w:type="spellStart"/>
-      <w:r>
-        <w:t>MusicPlaylist</w:t>
-      </w:r>
-      <w:proofErr w:type="spellEnd"/>
-      <w:r>
-        <w:t xml:space="preserve">’. Then, just populate the Music List array in the game object with song files. Leave ‘Activate </w:t>
-      </w:r>
-      <w:proofErr w:type="gramStart"/>
-      <w:r>
-        <w:t>On</w:t>
-      </w:r>
-      <w:proofErr w:type="gramEnd"/>
-      <w:r>
-        <w:t xml:space="preserve"> Awake’ to true if you want the playlist to begin playing as soon as the scene is loaded.</w:t>
-      </w:r>
-    </w:p>
-    <w:p>
-      <w:r>
-        <w:rPr>
-          <w:b/>
-        </w:rPr>
-        <w:t>Using the Top-Down Camera</w:t>
+        <w:t>In each scene where you want music to be played, create a new empty game object and attach the MusicPlaylist.cs script. This script can be found in Assets/Scripts/Music/MusicPlaylist.cs. I recommend naming the game object ‘MusicPlaylist’. Then, just populate the Music List array in the game object with song files. Leave ‘Activate On Awake’ to true if you want the playlist to begin playing as soon as the scene is loaded.</w:t>
+      </w:r>
+    </w:p>
+    <w:p>
+      <w:pPr>
+        <w:rPr>
+          <w:sz w:val="24"/>
+          <w:szCs w:val="24"/>
+        </w:rPr>
+      </w:pPr>
+      <w:r>
+        <w:rPr>
+          <w:b/>
+          <w:sz w:val="24"/>
+          <w:szCs w:val="24"/>
+        </w:rPr>
+        <w:t>Subscribing</w:t>
+      </w:r>
+      <w:r>
+        <w:rPr>
+          <w:b/>
+          <w:sz w:val="24"/>
+          <w:szCs w:val="24"/>
+        </w:rPr>
+        <w:t xml:space="preserve"> To</w:t>
+      </w:r>
+      <w:r>
+        <w:rPr>
+          <w:b/>
+          <w:sz w:val="24"/>
+          <w:szCs w:val="24"/>
+        </w:rPr>
+        <w:t xml:space="preserve"> </w:t>
+      </w:r>
+      <w:r>
+        <w:rPr>
+          <w:b/>
+          <w:sz w:val="24"/>
+          <w:szCs w:val="24"/>
+        </w:rPr>
+        <w:t>and</w:t>
+      </w:r>
+      <w:r>
+        <w:rPr>
+          <w:b/>
+          <w:sz w:val="24"/>
+          <w:szCs w:val="24"/>
+        </w:rPr>
+        <w:t xml:space="preserve"> </w:t>
+      </w:r>
+      <w:r>
+        <w:rPr>
+          <w:b/>
+          <w:sz w:val="24"/>
+          <w:szCs w:val="24"/>
+        </w:rPr>
+        <w:t>P</w:t>
+      </w:r>
+      <w:r>
+        <w:rPr>
+          <w:b/>
+          <w:sz w:val="24"/>
+          <w:szCs w:val="24"/>
+        </w:rPr>
+        <w:t xml:space="preserve">osting </w:t>
+      </w:r>
+      <w:r>
+        <w:rPr>
+          <w:b/>
+          <w:sz w:val="24"/>
+          <w:szCs w:val="24"/>
+        </w:rPr>
+        <w:t>N</w:t>
+      </w:r>
+      <w:r>
+        <w:rPr>
+          <w:b/>
+          <w:sz w:val="24"/>
+          <w:szCs w:val="24"/>
+        </w:rPr>
+        <w:t>otifications (</w:t>
+      </w:r>
+      <w:r>
+        <w:rPr>
+          <w:b/>
+          <w:sz w:val="24"/>
+          <w:szCs w:val="24"/>
+        </w:rPr>
+        <w:t>E</w:t>
+      </w:r>
+      <w:r>
+        <w:rPr>
+          <w:b/>
+          <w:sz w:val="24"/>
+          <w:szCs w:val="24"/>
+        </w:rPr>
+        <w:t xml:space="preserve">vent </w:t>
+      </w:r>
+      <w:r>
+        <w:rPr>
+          <w:b/>
+          <w:sz w:val="24"/>
+          <w:szCs w:val="24"/>
+        </w:rPr>
+        <w:t>M</w:t>
+      </w:r>
+      <w:r>
+        <w:rPr>
+          <w:b/>
+          <w:sz w:val="24"/>
+          <w:szCs w:val="24"/>
+        </w:rPr>
+        <w:t xml:space="preserve">essaging </w:t>
+      </w:r>
+      <w:r>
+        <w:rPr>
+          <w:b/>
+          <w:sz w:val="24"/>
+          <w:szCs w:val="24"/>
+        </w:rPr>
+        <w:t>S</w:t>
+      </w:r>
+      <w:r>
+        <w:rPr>
+          <w:b/>
+          <w:sz w:val="24"/>
+          <w:szCs w:val="24"/>
+        </w:rPr>
+        <w:t>ystem)</w:t>
+      </w:r>
+    </w:p>
+    <w:p>
+      <w:r>
+        <w:t xml:space="preserve">The event messaging system can be found in “Assets/Scripts/Utility/Notifications”. However, you do not need to put any scripts from that folder onto your gameobjects to use the notification system. </w:t>
+      </w:r>
+    </w:p>
+    <w:p>
+      <w:r>
+        <w:t>POSTING A NOTIFICATION</w:t>
+      </w:r>
+    </w:p>
+    <w:p>
+      <w:r>
+        <w:t>Begin by creating a const string to represent the notification you will post. In this example, we are creating an OnClick() function for when the user clicks on a cell in a menu. The script is called ProgramCellSelect.cs and this is our const string:</w:t>
+      </w:r>
+    </w:p>
+    <w:p>
+      <w:pPr>
+        <w:autoSpaceDE w:val="0"/>
+        <w:autoSpaceDN w:val="0"/>
+        <w:adjustRightInd w:val="0"/>
+        <w:spacing w:after="0" w:line="240" w:lineRule="auto"/>
+        <w:rPr>
+          <w:rFonts w:ascii="Consolas" w:hAnsi="Consolas" w:cs="Consolas"/>
+          <w:color w:val="000000"/>
+          <w:sz w:val="19"/>
+          <w:szCs w:val="19"/>
+          <w:highlight w:val="white"/>
+        </w:rPr>
+      </w:pPr>
+      <w:r>
+        <w:rPr>
+          <w:rFonts w:ascii="Consolas" w:hAnsi="Consolas" w:cs="Consolas"/>
+          <w:color w:val="008000"/>
+          <w:sz w:val="19"/>
+          <w:szCs w:val="19"/>
+          <w:highlight w:val="white"/>
+        </w:rPr>
+        <w:t xml:space="preserve">    </w:t>
+      </w:r>
+      <w:r>
+        <w:rPr>
+          <w:rFonts w:ascii="Consolas" w:hAnsi="Consolas" w:cs="Consolas"/>
+          <w:color w:val="008000"/>
+          <w:sz w:val="19"/>
+          <w:szCs w:val="19"/>
+          <w:highlight w:val="white"/>
+        </w:rPr>
+        <w:t>// The notification sent when this tile is selected.</w:t>
+      </w:r>
+    </w:p>
+    <w:p>
+      <w:r>
+        <w:rPr>
+          <w:rFonts w:ascii="Consolas" w:hAnsi="Consolas" w:cs="Consolas"/>
+          <w:color w:val="000000"/>
+          <w:sz w:val="19"/>
+          <w:szCs w:val="19"/>
+          <w:highlight w:val="white"/>
+        </w:rPr>
+        <w:t xml:space="preserve">    </w:t>
+      </w:r>
+      <w:r>
+        <w:rPr>
+          <w:rFonts w:ascii="Consolas" w:hAnsi="Consolas" w:cs="Consolas"/>
+          <w:color w:val="0000FF"/>
+          <w:sz w:val="19"/>
+          <w:szCs w:val="19"/>
+          <w:highlight w:val="white"/>
+        </w:rPr>
+        <w:t>public</w:t>
+      </w:r>
+      <w:r>
+        <w:rPr>
+          <w:rFonts w:ascii="Consolas" w:hAnsi="Consolas" w:cs="Consolas"/>
+          <w:color w:val="000000"/>
+          <w:sz w:val="19"/>
+          <w:szCs w:val="19"/>
+          <w:highlight w:val="white"/>
+        </w:rPr>
+        <w:t xml:space="preserve"> </w:t>
+      </w:r>
+      <w:r>
+        <w:rPr>
+          <w:rFonts w:ascii="Consolas" w:hAnsi="Consolas" w:cs="Consolas"/>
+          <w:color w:val="0000FF"/>
+          <w:sz w:val="19"/>
+          <w:szCs w:val="19"/>
+          <w:highlight w:val="white"/>
+        </w:rPr>
+        <w:t>const</w:t>
+      </w:r>
+      <w:r>
+        <w:rPr>
+          <w:rFonts w:ascii="Consolas" w:hAnsi="Consolas" w:cs="Consolas"/>
+          <w:color w:val="000000"/>
+          <w:sz w:val="19"/>
+          <w:szCs w:val="19"/>
+          <w:highlight w:val="white"/>
+        </w:rPr>
+        <w:t xml:space="preserve"> </w:t>
+      </w:r>
+      <w:r>
+        <w:rPr>
+          <w:rFonts w:ascii="Consolas" w:hAnsi="Consolas" w:cs="Consolas"/>
+          <w:color w:val="0000FF"/>
+          <w:sz w:val="19"/>
+          <w:szCs w:val="19"/>
+          <w:highlight w:val="white"/>
+        </w:rPr>
+        <w:t>string</w:t>
+      </w:r>
+      <w:r>
+        <w:rPr>
+          <w:rFonts w:ascii="Consolas" w:hAnsi="Consolas" w:cs="Consolas"/>
+          <w:color w:val="000000"/>
+          <w:sz w:val="19"/>
+          <w:szCs w:val="19"/>
+          <w:highlight w:val="white"/>
+        </w:rPr>
+        <w:t xml:space="preserve"> ProgramCellSelectNotification = </w:t>
+      </w:r>
+      <w:r>
+        <w:rPr>
+          <w:rFonts w:ascii="Consolas" w:hAnsi="Consolas" w:cs="Consolas"/>
+          <w:color w:val="A31515"/>
+          <w:sz w:val="19"/>
+          <w:szCs w:val="19"/>
+          <w:highlight w:val="white"/>
+        </w:rPr>
+        <w:t>"ProgramCell.SelectNotification"</w:t>
+      </w:r>
+      <w:r>
+        <w:rPr>
+          <w:rFonts w:ascii="Consolas" w:hAnsi="Consolas" w:cs="Consolas"/>
+          <w:color w:val="000000"/>
+          <w:sz w:val="19"/>
+          <w:szCs w:val="19"/>
+          <w:highlight w:val="white"/>
+        </w:rPr>
+        <w:t>;</w:t>
+      </w:r>
+    </w:p>
+    <w:p>
+      <w:r>
+        <w:t>The function we want to call for the OnClick() event is simply:</w:t>
+      </w:r>
+    </w:p>
+    <w:p>
+      <w:pPr>
+        <w:autoSpaceDE w:val="0"/>
+        <w:autoSpaceDN w:val="0"/>
+        <w:adjustRightInd w:val="0"/>
+        <w:spacing w:after="0" w:line="240" w:lineRule="auto"/>
+        <w:rPr>
+          <w:rFonts w:ascii="Consolas" w:hAnsi="Consolas" w:cs="Consolas"/>
+          <w:color w:val="000000"/>
+          <w:sz w:val="19"/>
+          <w:szCs w:val="19"/>
+          <w:highlight w:val="white"/>
+        </w:rPr>
+      </w:pPr>
+      <w:r>
+        <w:rPr>
+          <w:rFonts w:ascii="Consolas" w:hAnsi="Consolas" w:cs="Consolas"/>
+          <w:color w:val="000000"/>
+          <w:sz w:val="19"/>
+          <w:szCs w:val="19"/>
+          <w:highlight w:val="white"/>
+        </w:rPr>
+        <w:t xml:space="preserve">    </w:t>
+      </w:r>
+      <w:r>
+        <w:rPr>
+          <w:rFonts w:ascii="Consolas" w:hAnsi="Consolas" w:cs="Consolas"/>
+          <w:color w:val="0000FF"/>
+          <w:sz w:val="19"/>
+          <w:szCs w:val="19"/>
+          <w:highlight w:val="white"/>
+        </w:rPr>
+        <w:t>public</w:t>
+      </w:r>
+      <w:r>
+        <w:rPr>
+          <w:rFonts w:ascii="Consolas" w:hAnsi="Consolas" w:cs="Consolas"/>
+          <w:color w:val="000000"/>
+          <w:sz w:val="19"/>
+          <w:szCs w:val="19"/>
+          <w:highlight w:val="white"/>
+        </w:rPr>
+        <w:t xml:space="preserve"> </w:t>
+      </w:r>
+      <w:r>
+        <w:rPr>
+          <w:rFonts w:ascii="Consolas" w:hAnsi="Consolas" w:cs="Consolas"/>
+          <w:color w:val="0000FF"/>
+          <w:sz w:val="19"/>
+          <w:szCs w:val="19"/>
+          <w:highlight w:val="white"/>
+        </w:rPr>
+        <w:t>void</w:t>
+      </w:r>
+      <w:r>
+        <w:rPr>
+          <w:rFonts w:ascii="Consolas" w:hAnsi="Consolas" w:cs="Consolas"/>
+          <w:color w:val="000000"/>
+          <w:sz w:val="19"/>
+          <w:szCs w:val="19"/>
+          <w:highlight w:val="white"/>
+        </w:rPr>
+        <w:t xml:space="preserve"> OnProgramCellSelectClick()</w:t>
+      </w:r>
+    </w:p>
+    <w:p>
+      <w:pPr>
+        <w:autoSpaceDE w:val="0"/>
+        <w:autoSpaceDN w:val="0"/>
+        <w:adjustRightInd w:val="0"/>
+        <w:spacing w:after="0" w:line="240" w:lineRule="auto"/>
+        <w:rPr>
+          <w:rFonts w:ascii="Consolas" w:hAnsi="Consolas" w:cs="Consolas"/>
+          <w:color w:val="000000"/>
+          <w:sz w:val="19"/>
+          <w:szCs w:val="19"/>
+          <w:highlight w:val="white"/>
+        </w:rPr>
+      </w:pPr>
+      <w:r>
+        <w:rPr>
+          <w:rFonts w:ascii="Consolas" w:hAnsi="Consolas" w:cs="Consolas"/>
+          <w:color w:val="000000"/>
+          <w:sz w:val="19"/>
+          <w:szCs w:val="19"/>
+          <w:highlight w:val="white"/>
+        </w:rPr>
+        <w:t xml:space="preserve">    {</w:t>
+      </w:r>
+    </w:p>
+    <w:p>
+      <w:pPr>
+        <w:autoSpaceDE w:val="0"/>
+        <w:autoSpaceDN w:val="0"/>
+        <w:adjustRightInd w:val="0"/>
+        <w:spacing w:after="0" w:line="240" w:lineRule="auto"/>
+        <w:rPr>
+          <w:rFonts w:ascii="Consolas" w:hAnsi="Consolas" w:cs="Consolas"/>
+          <w:color w:val="000000"/>
+          <w:sz w:val="19"/>
+          <w:szCs w:val="19"/>
+          <w:highlight w:val="white"/>
+        </w:rPr>
+      </w:pPr>
+      <w:r>
+        <w:rPr>
+          <w:rFonts w:ascii="Consolas" w:hAnsi="Consolas" w:cs="Consolas"/>
+          <w:color w:val="000000"/>
+          <w:sz w:val="19"/>
+          <w:szCs w:val="19"/>
+          <w:highlight w:val="white"/>
+        </w:rPr>
+        <w:t xml:space="preserve">        </w:t>
+      </w:r>
+      <w:r>
+        <w:rPr>
+          <w:rFonts w:ascii="Consolas" w:hAnsi="Consolas" w:cs="Consolas"/>
+          <w:color w:val="0000FF"/>
+          <w:sz w:val="19"/>
+          <w:szCs w:val="19"/>
+          <w:highlight w:val="white"/>
+        </w:rPr>
+        <w:t>this</w:t>
+      </w:r>
+      <w:r>
+        <w:rPr>
+          <w:rFonts w:ascii="Consolas" w:hAnsi="Consolas" w:cs="Consolas"/>
+          <w:color w:val="000000"/>
+          <w:sz w:val="19"/>
+          <w:szCs w:val="19"/>
+          <w:highlight w:val="white"/>
+        </w:rPr>
+        <w:t>.PostNotification(ProgramCellSelectNotification);</w:t>
+      </w:r>
+    </w:p>
+    <w:p>
+      <w:pPr>
+        <w:rPr>
+          <w:rFonts w:ascii="Consolas" w:hAnsi="Consolas" w:cs="Consolas"/>
+          <w:color w:val="000000"/>
+          <w:sz w:val="19"/>
+          <w:szCs w:val="19"/>
+        </w:rPr>
+      </w:pPr>
+      <w:r>
+        <w:rPr>
+          <w:rFonts w:ascii="Consolas" w:hAnsi="Consolas" w:cs="Consolas"/>
+          <w:color w:val="000000"/>
+          <w:sz w:val="19"/>
+          <w:szCs w:val="19"/>
+          <w:highlight w:val="white"/>
+        </w:rPr>
+        <w:t xml:space="preserve">    }</w:t>
+      </w:r>
+    </w:p>
+    <w:p>
+      <w:r>
+        <w:lastRenderedPageBreak/>
+        <w:t>The PostNotification() function</w:t>
+      </w:r>
+      <w:r>
+        <w:t xml:space="preserve"> is all you need to do to</w:t>
+      </w:r>
+      <w:r>
+        <w:t xml:space="preserve"> call to</w:t>
+      </w:r>
+      <w:r>
+        <w:t xml:space="preserve"> post a notification.</w:t>
+      </w:r>
+    </w:p>
+    <w:p>
+      <w:r>
+        <w:t>SUBSCRIBING TO A NOTIFICATION</w:t>
+      </w:r>
+    </w:p>
+    <w:p>
+      <w:r>
+        <w:t xml:space="preserve">To make something happen when a notification is posted, you need to subscribe to that notification. </w:t>
+      </w:r>
+      <w:r>
+        <w:t>Subscribers can be other game objects or states within a state machine waiting for an event to happen.</w:t>
+      </w:r>
+    </w:p>
+    <w:p>
+      <w:r>
+        <w:t>In our example, we want to get which menu cell was clicked. The menu is only shown during a ShowMenu state, so we begin by adding subscriptions to the notifications that enable while the state is active and disable when the state is not:</w:t>
+      </w:r>
+    </w:p>
+    <w:p>
+      <w:pPr>
+        <w:autoSpaceDE w:val="0"/>
+        <w:autoSpaceDN w:val="0"/>
+        <w:adjustRightInd w:val="0"/>
+        <w:spacing w:after="0" w:line="240" w:lineRule="auto"/>
+        <w:rPr>
+          <w:rFonts w:ascii="Consolas" w:hAnsi="Consolas" w:cs="Consolas"/>
+          <w:color w:val="000000"/>
+          <w:sz w:val="19"/>
+          <w:szCs w:val="19"/>
+          <w:highlight w:val="white"/>
+        </w:rPr>
+      </w:pPr>
+      <w:r>
+        <w:t xml:space="preserve">    </w:t>
+      </w:r>
+      <w:r>
+        <w:rPr>
+          <w:rFonts w:ascii="Consolas" w:hAnsi="Consolas" w:cs="Consolas"/>
+          <w:color w:val="000000"/>
+          <w:sz w:val="19"/>
+          <w:szCs w:val="19"/>
+          <w:highlight w:val="white"/>
+        </w:rPr>
+        <w:t xml:space="preserve">  </w:t>
+      </w:r>
+      <w:r>
+        <w:rPr>
+          <w:rFonts w:ascii="Consolas" w:hAnsi="Consolas" w:cs="Consolas"/>
+          <w:color w:val="0000FF"/>
+          <w:sz w:val="19"/>
+          <w:szCs w:val="19"/>
+          <w:highlight w:val="white"/>
+        </w:rPr>
+        <w:t>void</w:t>
+      </w:r>
+      <w:r>
+        <w:rPr>
+          <w:rFonts w:ascii="Consolas" w:hAnsi="Consolas" w:cs="Consolas"/>
+          <w:color w:val="000000"/>
+          <w:sz w:val="19"/>
+          <w:szCs w:val="19"/>
+          <w:highlight w:val="white"/>
+        </w:rPr>
+        <w:t xml:space="preserve"> OnEnable()</w:t>
+      </w:r>
+    </w:p>
+    <w:p>
+      <w:pPr>
+        <w:autoSpaceDE w:val="0"/>
+        <w:autoSpaceDN w:val="0"/>
+        <w:adjustRightInd w:val="0"/>
+        <w:spacing w:after="0" w:line="240" w:lineRule="auto"/>
+        <w:rPr>
+          <w:rFonts w:ascii="Consolas" w:hAnsi="Consolas" w:cs="Consolas"/>
+          <w:color w:val="000000"/>
+          <w:sz w:val="19"/>
+          <w:szCs w:val="19"/>
+          <w:highlight w:val="white"/>
+        </w:rPr>
+      </w:pPr>
+      <w:r>
+        <w:rPr>
+          <w:rFonts w:ascii="Consolas" w:hAnsi="Consolas" w:cs="Consolas"/>
+          <w:color w:val="000000"/>
+          <w:sz w:val="19"/>
+          <w:szCs w:val="19"/>
+          <w:highlight w:val="white"/>
+        </w:rPr>
+        <w:t xml:space="preserve">    {</w:t>
+      </w:r>
+    </w:p>
+    <w:p>
+      <w:pPr>
+        <w:autoSpaceDE w:val="0"/>
+        <w:autoSpaceDN w:val="0"/>
+        <w:adjustRightInd w:val="0"/>
+        <w:spacing w:after="0" w:line="240" w:lineRule="auto"/>
+        <w:rPr>
+          <w:rFonts w:ascii="Consolas" w:hAnsi="Consolas" w:cs="Consolas"/>
+          <w:color w:val="000000"/>
+          <w:sz w:val="19"/>
+          <w:szCs w:val="19"/>
+          <w:highlight w:val="white"/>
+        </w:rPr>
+      </w:pPr>
+      <w:r>
+        <w:rPr>
+          <w:rFonts w:ascii="Consolas" w:hAnsi="Consolas" w:cs="Consolas"/>
+          <w:color w:val="000000"/>
+          <w:sz w:val="19"/>
+          <w:szCs w:val="19"/>
+          <w:highlight w:val="white"/>
+        </w:rPr>
+        <w:t xml:space="preserve">        </w:t>
+      </w:r>
+      <w:r>
+        <w:rPr>
+          <w:rFonts w:ascii="Consolas" w:hAnsi="Consolas" w:cs="Consolas"/>
+          <w:color w:val="0000FF"/>
+          <w:sz w:val="19"/>
+          <w:szCs w:val="19"/>
+          <w:highlight w:val="white"/>
+        </w:rPr>
+        <w:t>this</w:t>
+      </w:r>
+      <w:r>
+        <w:rPr>
+          <w:rFonts w:ascii="Consolas" w:hAnsi="Consolas" w:cs="Consolas"/>
+          <w:color w:val="000000"/>
+          <w:sz w:val="19"/>
+          <w:szCs w:val="19"/>
+          <w:highlight w:val="white"/>
+        </w:rPr>
+        <w:t xml:space="preserve">.AddObserver(OnInventoryCellSelectNotification, </w:t>
+      </w:r>
+      <w:r>
+        <w:rPr>
+          <w:rFonts w:ascii="Consolas" w:hAnsi="Consolas" w:cs="Consolas"/>
+          <w:color w:val="2B91AF"/>
+          <w:sz w:val="19"/>
+          <w:szCs w:val="19"/>
+          <w:highlight w:val="white"/>
+        </w:rPr>
+        <w:t>ProgramCellSelect</w:t>
+      </w:r>
+      <w:r>
+        <w:rPr>
+          <w:rFonts w:ascii="Consolas" w:hAnsi="Consolas" w:cs="Consolas"/>
+          <w:color w:val="000000"/>
+          <w:sz w:val="19"/>
+          <w:szCs w:val="19"/>
+          <w:highlight w:val="white"/>
+        </w:rPr>
+        <w:t>.ProgramCellSelectNotification);</w:t>
+      </w:r>
+    </w:p>
+    <w:p>
+      <w:pPr>
+        <w:rPr>
+          <w:rFonts w:ascii="Consolas" w:hAnsi="Consolas" w:cs="Consolas"/>
+          <w:color w:val="000000"/>
+          <w:sz w:val="19"/>
+          <w:szCs w:val="19"/>
+        </w:rPr>
+      </w:pPr>
+      <w:r>
+        <w:rPr>
+          <w:rFonts w:ascii="Consolas" w:hAnsi="Consolas" w:cs="Consolas"/>
+          <w:color w:val="000000"/>
+          <w:sz w:val="19"/>
+          <w:szCs w:val="19"/>
+          <w:highlight w:val="white"/>
+        </w:rPr>
+        <w:t xml:space="preserve">    }</w:t>
+      </w:r>
+    </w:p>
+    <w:p>
+      <w:pPr>
+        <w:autoSpaceDE w:val="0"/>
+        <w:autoSpaceDN w:val="0"/>
+        <w:adjustRightInd w:val="0"/>
+        <w:spacing w:after="0" w:line="240" w:lineRule="auto"/>
+        <w:rPr>
+          <w:rFonts w:ascii="Consolas" w:hAnsi="Consolas" w:cs="Consolas"/>
+          <w:color w:val="000000"/>
+          <w:sz w:val="19"/>
+          <w:szCs w:val="19"/>
+          <w:highlight w:val="white"/>
+        </w:rPr>
+      </w:pPr>
+      <w:r>
+        <w:rPr>
+          <w:rFonts w:ascii="Consolas" w:hAnsi="Consolas" w:cs="Consolas"/>
+          <w:color w:val="000000"/>
+          <w:sz w:val="19"/>
+          <w:szCs w:val="19"/>
+          <w:highlight w:val="white"/>
+        </w:rPr>
+        <w:t xml:space="preserve">    </w:t>
+      </w:r>
+      <w:r>
+        <w:rPr>
+          <w:rFonts w:ascii="Consolas" w:hAnsi="Consolas" w:cs="Consolas"/>
+          <w:color w:val="0000FF"/>
+          <w:sz w:val="19"/>
+          <w:szCs w:val="19"/>
+          <w:highlight w:val="white"/>
+        </w:rPr>
+        <w:t>void</w:t>
+      </w:r>
+      <w:r>
+        <w:rPr>
+          <w:rFonts w:ascii="Consolas" w:hAnsi="Consolas" w:cs="Consolas"/>
+          <w:color w:val="000000"/>
+          <w:sz w:val="19"/>
+          <w:szCs w:val="19"/>
+          <w:highlight w:val="white"/>
+        </w:rPr>
+        <w:t xml:space="preserve"> OnDisable()</w:t>
+      </w:r>
+    </w:p>
+    <w:p>
+      <w:pPr>
+        <w:autoSpaceDE w:val="0"/>
+        <w:autoSpaceDN w:val="0"/>
+        <w:adjustRightInd w:val="0"/>
+        <w:spacing w:after="0" w:line="240" w:lineRule="auto"/>
+        <w:rPr>
+          <w:rFonts w:ascii="Consolas" w:hAnsi="Consolas" w:cs="Consolas"/>
+          <w:color w:val="000000"/>
+          <w:sz w:val="19"/>
+          <w:szCs w:val="19"/>
+          <w:highlight w:val="white"/>
+        </w:rPr>
+      </w:pPr>
+      <w:r>
+        <w:rPr>
+          <w:rFonts w:ascii="Consolas" w:hAnsi="Consolas" w:cs="Consolas"/>
+          <w:color w:val="000000"/>
+          <w:sz w:val="19"/>
+          <w:szCs w:val="19"/>
+          <w:highlight w:val="white"/>
+        </w:rPr>
+        <w:t xml:space="preserve">    {</w:t>
+      </w:r>
+    </w:p>
+    <w:p>
+      <w:pPr>
+        <w:autoSpaceDE w:val="0"/>
+        <w:autoSpaceDN w:val="0"/>
+        <w:adjustRightInd w:val="0"/>
+        <w:spacing w:after="0" w:line="240" w:lineRule="auto"/>
+        <w:rPr>
+          <w:rFonts w:ascii="Consolas" w:hAnsi="Consolas" w:cs="Consolas"/>
+          <w:color w:val="000000"/>
+          <w:sz w:val="19"/>
+          <w:szCs w:val="19"/>
+          <w:highlight w:val="white"/>
+        </w:rPr>
+      </w:pPr>
+      <w:r>
+        <w:rPr>
+          <w:rFonts w:ascii="Consolas" w:hAnsi="Consolas" w:cs="Consolas"/>
+          <w:color w:val="000000"/>
+          <w:sz w:val="19"/>
+          <w:szCs w:val="19"/>
+          <w:highlight w:val="white"/>
+        </w:rPr>
+        <w:t xml:space="preserve">        </w:t>
+      </w:r>
+      <w:r>
+        <w:rPr>
+          <w:rFonts w:ascii="Consolas" w:hAnsi="Consolas" w:cs="Consolas"/>
+          <w:color w:val="0000FF"/>
+          <w:sz w:val="19"/>
+          <w:szCs w:val="19"/>
+          <w:highlight w:val="white"/>
+        </w:rPr>
+        <w:t>this</w:t>
+      </w:r>
+      <w:r>
+        <w:rPr>
+          <w:rFonts w:ascii="Consolas" w:hAnsi="Consolas" w:cs="Consolas"/>
+          <w:color w:val="000000"/>
+          <w:sz w:val="19"/>
+          <w:szCs w:val="19"/>
+          <w:highlight w:val="white"/>
+        </w:rPr>
+        <w:t xml:space="preserve">.RemoveObserver(OnInventoryCellSelectNotification, </w:t>
+      </w:r>
+      <w:r>
+        <w:rPr>
+          <w:rFonts w:ascii="Consolas" w:hAnsi="Consolas" w:cs="Consolas"/>
+          <w:color w:val="2B91AF"/>
+          <w:sz w:val="19"/>
+          <w:szCs w:val="19"/>
+          <w:highlight w:val="white"/>
+        </w:rPr>
+        <w:t>ProgramCellSelect</w:t>
+      </w:r>
+      <w:r>
+        <w:rPr>
+          <w:rFonts w:ascii="Consolas" w:hAnsi="Consolas" w:cs="Consolas"/>
+          <w:color w:val="000000"/>
+          <w:sz w:val="19"/>
+          <w:szCs w:val="19"/>
+          <w:highlight w:val="white"/>
+        </w:rPr>
+        <w:t>.ProgramCellSelectNotification);</w:t>
+      </w:r>
+    </w:p>
+    <w:p>
+      <w:r>
+        <w:rPr>
+          <w:rFonts w:ascii="Consolas" w:hAnsi="Consolas" w:cs="Consolas"/>
+          <w:color w:val="000000"/>
+          <w:sz w:val="19"/>
+          <w:szCs w:val="19"/>
+          <w:highlight w:val="white"/>
+        </w:rPr>
+        <w:t xml:space="preserve">    }</w:t>
+      </w:r>
+    </w:p>
+    <w:p>
+      <w:r>
+        <w:t>The first argument is the function we call when we receive the notification (see below) and the second is the notification we are listening for.</w:t>
+      </w:r>
+      <w:bookmarkStart w:id="0" w:name="_GoBack"/>
+      <w:bookmarkEnd w:id="0"/>
+    </w:p>
+    <w:p>
+      <w:r>
+        <w:t>Now that we are subscribed to the notification, we can write the code to act upon that notification:</w:t>
+      </w:r>
+    </w:p>
+    <w:p>
+      <w:pPr>
+        <w:autoSpaceDE w:val="0"/>
+        <w:autoSpaceDN w:val="0"/>
+        <w:adjustRightInd w:val="0"/>
+        <w:spacing w:after="0" w:line="240" w:lineRule="auto"/>
+        <w:rPr>
+          <w:rFonts w:ascii="Consolas" w:hAnsi="Consolas" w:cs="Consolas"/>
+          <w:color w:val="000000"/>
+          <w:sz w:val="19"/>
+          <w:szCs w:val="19"/>
+          <w:highlight w:val="white"/>
+        </w:rPr>
+      </w:pPr>
+      <w:r>
+        <w:rPr>
+          <w:rFonts w:ascii="Consolas" w:hAnsi="Consolas" w:cs="Consolas"/>
+          <w:color w:val="0000FF"/>
+          <w:sz w:val="19"/>
+          <w:szCs w:val="19"/>
+          <w:highlight w:val="white"/>
+        </w:rPr>
+        <w:t xml:space="preserve">    </w:t>
+      </w:r>
+      <w:r>
+        <w:rPr>
+          <w:rFonts w:ascii="Consolas" w:hAnsi="Consolas" w:cs="Consolas"/>
+          <w:color w:val="0000FF"/>
+          <w:sz w:val="19"/>
+          <w:szCs w:val="19"/>
+          <w:highlight w:val="white"/>
+        </w:rPr>
+        <w:t>void</w:t>
+      </w:r>
+      <w:r>
+        <w:rPr>
+          <w:rFonts w:ascii="Consolas" w:hAnsi="Consolas" w:cs="Consolas"/>
+          <w:color w:val="000000"/>
+          <w:sz w:val="19"/>
+          <w:szCs w:val="19"/>
+          <w:highlight w:val="white"/>
+        </w:rPr>
+        <w:t xml:space="preserve"> OnInventoryCellSelectNotification(</w:t>
+      </w:r>
+      <w:r>
+        <w:rPr>
+          <w:rFonts w:ascii="Consolas" w:hAnsi="Consolas" w:cs="Consolas"/>
+          <w:color w:val="0000FF"/>
+          <w:sz w:val="19"/>
+          <w:szCs w:val="19"/>
+          <w:highlight w:val="white"/>
+        </w:rPr>
+        <w:t>object</w:t>
+      </w:r>
+      <w:r>
+        <w:rPr>
+          <w:rFonts w:ascii="Consolas" w:hAnsi="Consolas" w:cs="Consolas"/>
+          <w:color w:val="000000"/>
+          <w:sz w:val="19"/>
+          <w:szCs w:val="19"/>
+          <w:highlight w:val="white"/>
+        </w:rPr>
+        <w:t xml:space="preserve"> sender, </w:t>
+      </w:r>
+      <w:r>
+        <w:rPr>
+          <w:rFonts w:ascii="Consolas" w:hAnsi="Consolas" w:cs="Consolas"/>
+          <w:color w:val="0000FF"/>
+          <w:sz w:val="19"/>
+          <w:szCs w:val="19"/>
+          <w:highlight w:val="white"/>
+        </w:rPr>
+        <w:t>object</w:t>
+      </w:r>
+      <w:r>
+        <w:rPr>
+          <w:rFonts w:ascii="Consolas" w:hAnsi="Consolas" w:cs="Consolas"/>
+          <w:color w:val="000000"/>
+          <w:sz w:val="19"/>
+          <w:szCs w:val="19"/>
+          <w:highlight w:val="white"/>
+        </w:rPr>
+        <w:t xml:space="preserve"> args)</w:t>
+      </w:r>
+    </w:p>
+    <w:p>
+      <w:pPr>
+        <w:autoSpaceDE w:val="0"/>
+        <w:autoSpaceDN w:val="0"/>
+        <w:adjustRightInd w:val="0"/>
+        <w:spacing w:after="0" w:line="240" w:lineRule="auto"/>
+        <w:rPr>
+          <w:rFonts w:ascii="Consolas" w:hAnsi="Consolas" w:cs="Consolas"/>
+          <w:color w:val="000000"/>
+          <w:sz w:val="19"/>
+          <w:szCs w:val="19"/>
+          <w:highlight w:val="white"/>
+        </w:rPr>
+      </w:pPr>
+      <w:r>
+        <w:rPr>
+          <w:rFonts w:ascii="Consolas" w:hAnsi="Consolas" w:cs="Consolas"/>
+          <w:color w:val="000000"/>
+          <w:sz w:val="19"/>
+          <w:szCs w:val="19"/>
+          <w:highlight w:val="white"/>
+        </w:rPr>
+        <w:t xml:space="preserve">    {</w:t>
+      </w:r>
+    </w:p>
+    <w:p>
+      <w:pPr>
+        <w:autoSpaceDE w:val="0"/>
+        <w:autoSpaceDN w:val="0"/>
+        <w:adjustRightInd w:val="0"/>
+        <w:spacing w:after="0" w:line="240" w:lineRule="auto"/>
+        <w:rPr>
+          <w:rFonts w:ascii="Consolas" w:hAnsi="Consolas" w:cs="Consolas"/>
+          <w:color w:val="000000"/>
+          <w:sz w:val="19"/>
+          <w:szCs w:val="19"/>
+          <w:highlight w:val="white"/>
+        </w:rPr>
+      </w:pPr>
+      <w:r>
+        <w:rPr>
+          <w:rFonts w:ascii="Consolas" w:hAnsi="Consolas" w:cs="Consolas"/>
+          <w:color w:val="000000"/>
+          <w:sz w:val="19"/>
+          <w:szCs w:val="19"/>
+          <w:highlight w:val="white"/>
+        </w:rPr>
+        <w:t xml:space="preserve">        </w:t>
+      </w:r>
+      <w:r>
+        <w:rPr>
+          <w:rFonts w:ascii="Consolas" w:hAnsi="Consolas" w:cs="Consolas"/>
+          <w:color w:val="008000"/>
+          <w:sz w:val="19"/>
+          <w:szCs w:val="19"/>
+          <w:highlight w:val="white"/>
+        </w:rPr>
+        <w:t>// Get selected cell.</w:t>
+      </w:r>
+    </w:p>
+    <w:p>
+      <w:pPr>
+        <w:autoSpaceDE w:val="0"/>
+        <w:autoSpaceDN w:val="0"/>
+        <w:adjustRightInd w:val="0"/>
+        <w:spacing w:after="0" w:line="240" w:lineRule="auto"/>
+        <w:rPr>
+          <w:rFonts w:ascii="Consolas" w:hAnsi="Consolas" w:cs="Consolas"/>
+          <w:color w:val="000000"/>
+          <w:sz w:val="19"/>
+          <w:szCs w:val="19"/>
+          <w:highlight w:val="white"/>
+        </w:rPr>
+      </w:pPr>
+      <w:r>
+        <w:rPr>
+          <w:rFonts w:ascii="Consolas" w:hAnsi="Consolas" w:cs="Consolas"/>
+          <w:color w:val="000000"/>
+          <w:sz w:val="19"/>
+          <w:szCs w:val="19"/>
+          <w:highlight w:val="white"/>
+        </w:rPr>
+        <w:t xml:space="preserve">        </w:t>
+      </w:r>
+      <w:r>
+        <w:rPr>
+          <w:rFonts w:ascii="Consolas" w:hAnsi="Consolas" w:cs="Consolas"/>
+          <w:color w:val="2B91AF"/>
+          <w:sz w:val="19"/>
+          <w:szCs w:val="19"/>
+          <w:highlight w:val="white"/>
+        </w:rPr>
+        <w:t>ProgramCellSelect</w:t>
+      </w:r>
+      <w:r>
+        <w:rPr>
+          <w:rFonts w:ascii="Consolas" w:hAnsi="Consolas" w:cs="Consolas"/>
+          <w:color w:val="000000"/>
+          <w:sz w:val="19"/>
+          <w:szCs w:val="19"/>
+          <w:highlight w:val="white"/>
+        </w:rPr>
+        <w:t xml:space="preserve"> selectedProgramCell = sender </w:t>
+      </w:r>
+      <w:r>
+        <w:rPr>
+          <w:rFonts w:ascii="Consolas" w:hAnsi="Consolas" w:cs="Consolas"/>
+          <w:color w:val="0000FF"/>
+          <w:sz w:val="19"/>
+          <w:szCs w:val="19"/>
+          <w:highlight w:val="white"/>
+        </w:rPr>
+        <w:t>as</w:t>
+      </w:r>
+      <w:r>
+        <w:rPr>
+          <w:rFonts w:ascii="Consolas" w:hAnsi="Consolas" w:cs="Consolas"/>
+          <w:color w:val="000000"/>
+          <w:sz w:val="19"/>
+          <w:szCs w:val="19"/>
+          <w:highlight w:val="white"/>
+        </w:rPr>
+        <w:t xml:space="preserve"> </w:t>
+      </w:r>
+      <w:r>
+        <w:rPr>
+          <w:rFonts w:ascii="Consolas" w:hAnsi="Consolas" w:cs="Consolas"/>
+          <w:color w:val="2B91AF"/>
+          <w:sz w:val="19"/>
+          <w:szCs w:val="19"/>
+          <w:highlight w:val="white"/>
+        </w:rPr>
+        <w:t>ProgramCellSelect</w:t>
+      </w:r>
+      <w:r>
+        <w:rPr>
+          <w:rFonts w:ascii="Consolas" w:hAnsi="Consolas" w:cs="Consolas"/>
+          <w:color w:val="000000"/>
+          <w:sz w:val="19"/>
+          <w:szCs w:val="19"/>
+          <w:highlight w:val="white"/>
+        </w:rPr>
+        <w:t>;</w:t>
+      </w:r>
+    </w:p>
+    <w:p>
+      <w:r>
+        <w:rPr>
+          <w:rFonts w:ascii="Consolas" w:hAnsi="Consolas" w:cs="Consolas"/>
+          <w:color w:val="000000"/>
+          <w:sz w:val="19"/>
+          <w:szCs w:val="19"/>
+          <w:highlight w:val="white"/>
+        </w:rPr>
+        <w:t xml:space="preserve">    }</w:t>
+      </w:r>
+    </w:p>
+    <w:p>
+      <w:r>
+        <w:t>Note that your notification function needs to have ‘sender’ and ‘args’ arguments. ‘sender’ is the object posting the notification. We use this to determine which menu cell was clicked by the user.</w:t>
+      </w:r>
+      <w:r>
+        <w:t xml:space="preserve"> ‘args’ </w:t>
+      </w:r>
+      <w:r>
+        <w:t>is</w:t>
+      </w:r>
+      <w:r>
+        <w:t xml:space="preserve"> additional </w:t>
+      </w:r>
+      <w:r>
+        <w:t>data</w:t>
+      </w:r>
+      <w:r>
+        <w:t xml:space="preserve"> that might be included with the notification.</w:t>
+      </w:r>
+    </w:p>
+    <w:p/>
+    <w:p>
+      <w:pPr>
+        <w:rPr>
+          <w:b/>
+          <w:sz w:val="28"/>
+          <w:szCs w:val="28"/>
+        </w:rPr>
+      </w:pPr>
+      <w:r>
+        <w:rPr>
+          <w:b/>
+          <w:sz w:val="28"/>
+          <w:szCs w:val="28"/>
+        </w:rPr>
+        <w:t>Cameras</w:t>
+      </w:r>
+    </w:p>
+    <w:p>
+      <w:pPr>
+        <w:rPr>
+          <w:sz w:val="24"/>
+          <w:szCs w:val="24"/>
+        </w:rPr>
+      </w:pPr>
+      <w:r>
+        <w:rPr>
+          <w:b/>
+          <w:sz w:val="24"/>
+          <w:szCs w:val="24"/>
+        </w:rPr>
+        <w:t>Top-Down Camera</w:t>
+      </w:r>
+    </w:p>
+    <w:p>
+      <w:r>
+        <w:t>This camera is best suited for 2D games.</w:t>
       </w:r>
     </w:p>
     <w:p>
@@ -436,15 +1559,7 @@
         </w:numPr>
       </w:pPr>
       <w:r>
-        <w:t>Locate the script in Assets/Scripts/Camera/</w:t>
-      </w:r>
-      <w:proofErr w:type="spellStart"/>
-      <w:r>
-        <w:t>TopDownFollow_Camera.cs</w:t>
-      </w:r>
-      <w:proofErr w:type="spellEnd"/>
-      <w:r>
-        <w:t>.</w:t>
+        <w:t>Locate the script in Assets/Scripts/Camera/TopDownFollow_Camera.cs.</w:t>
       </w:r>
     </w:p>
     <w:p>
@@ -480,22 +1595,302 @@
         </w:numPr>
       </w:pPr>
       <w:r>
-        <w:t xml:space="preserve">Set the Target Offset and Move Speed parameters to your liking. Target Offset is </w:t>
-      </w:r>
-      <w:proofErr w:type="spellStart"/>
-      <w:r>
-        <w:t>x</w:t>
-      </w:r>
-      <w:proofErr w:type="gramStart"/>
-      <w:r>
-        <w:t>,y,z</w:t>
-      </w:r>
-      <w:proofErr w:type="spellEnd"/>
-      <w:proofErr w:type="gramEnd"/>
-      <w:r>
-        <w:t xml:space="preserve"> distance from the follow target (the camera position offset relative to the follow target object). Move speed is how fast the camera moves when the object moves.</w:t>
-      </w:r>
-    </w:p>
+        <w:lastRenderedPageBreak/>
+        <w:t>Set the Target Offset and Move Speed parameters to your liking. Target Offset is x,y,z distance from the follow target (the camera position offset relative to the follow target object). Move speed is how fast the camera moves when the object moves.</w:t>
+      </w:r>
+    </w:p>
+    <w:p>
+      <w:pPr>
+        <w:rPr>
+          <w:sz w:val="24"/>
+          <w:szCs w:val="24"/>
+        </w:rPr>
+      </w:pPr>
+      <w:r>
+        <w:rPr>
+          <w:b/>
+          <w:sz w:val="24"/>
+          <w:szCs w:val="24"/>
+        </w:rPr>
+        <w:t>Third Person</w:t>
+      </w:r>
+      <w:r>
+        <w:rPr>
+          <w:b/>
+          <w:sz w:val="24"/>
+          <w:szCs w:val="24"/>
+        </w:rPr>
+        <w:t xml:space="preserve"> Camera</w:t>
+      </w:r>
+    </w:p>
+    <w:p>
+      <w:r>
+        <w:t>This camera is based on the camera used in many popular MMORPG games and automatically zooms in when the follow target is obstructed by an object.</w:t>
+      </w:r>
+    </w:p>
+    <w:p>
+      <w:r>
+        <w:t xml:space="preserve">For a video demonstration of the third person camera: </w:t>
+      </w:r>
+      <w:hyperlink r:id="rId8" w:history="1">
+        <w:r>
+          <w:rPr>
+            <w:rStyle w:val="Hyperlink"/>
+          </w:rPr>
+          <w:t>https://www.youtube.com/watch?v=DDdnLPPZXLg&amp;index=4&amp;list=PLLXw4Fw6qNw5WVLPn1hhJNEcwXjxt3b9j</w:t>
+        </w:r>
+      </w:hyperlink>
+    </w:p>
+    <w:p>
+      <w:pPr>
+        <w:pStyle w:val="ListParagraph"/>
+        <w:numPr>
+          <w:ilvl w:val="0"/>
+          <w:numId w:val="6"/>
+        </w:numPr>
+      </w:pPr>
+      <w:r>
+        <w:t>Locate the script in Assets/Scripts/Camera/Third_Person_Camera.cs</w:t>
+      </w:r>
+    </w:p>
+    <w:p>
+      <w:pPr>
+        <w:pStyle w:val="ListParagraph"/>
+        <w:numPr>
+          <w:ilvl w:val="0"/>
+          <w:numId w:val="6"/>
+        </w:numPr>
+      </w:pPr>
+      <w:r>
+        <w:t>Attach this script to a camera in your scene.</w:t>
+      </w:r>
+    </w:p>
+    <w:p>
+      <w:pPr>
+        <w:pStyle w:val="ListParagraph"/>
+        <w:numPr>
+          <w:ilvl w:val="0"/>
+          <w:numId w:val="6"/>
+        </w:numPr>
+      </w:pPr>
+      <w:r>
+        <w:t>Create an empty game object and rename it to ‘LookAt’. This is the object the camera will focus on and follow.</w:t>
+      </w:r>
+    </w:p>
+    <w:p>
+      <w:pPr>
+        <w:pStyle w:val="ListParagraph"/>
+        <w:numPr>
+          <w:ilvl w:val="0"/>
+          <w:numId w:val="6"/>
+        </w:numPr>
+      </w:pPr>
+      <w:r>
+        <w:t>Make the LookAt object a child object of the gameobject you want to follow.</w:t>
+      </w:r>
+    </w:p>
+    <w:p>
+      <w:pPr>
+        <w:pStyle w:val="ListParagraph"/>
+        <w:numPr>
+          <w:ilvl w:val="0"/>
+          <w:numId w:val="6"/>
+        </w:numPr>
+      </w:pPr>
+      <w:r>
+        <w:t>Assign the LookAt object in the Target Look Transform parameter of the Third Person Camera component on the camera.</w:t>
+      </w:r>
+    </w:p>
+    <w:p>
+      <w:pPr>
+        <w:pStyle w:val="ListParagraph"/>
+        <w:numPr>
+          <w:ilvl w:val="0"/>
+          <w:numId w:val="6"/>
+        </w:numPr>
+      </w:pPr>
+      <w:r>
+        <w:t>To add mouse controls such as zoom-in with the mouse scrollwheel, attach the Third_Person_Mouse_Input.cs script to the camera. This script is located in the Assets/Scripts/Camera folder.</w:t>
+      </w:r>
+    </w:p>
+    <w:p/>
+    <w:p>
+      <w:pPr>
+        <w:rPr>
+          <w:b/>
+          <w:sz w:val="28"/>
+          <w:szCs w:val="28"/>
+        </w:rPr>
+      </w:pPr>
+      <w:r>
+        <w:rPr>
+          <w:b/>
+          <w:sz w:val="28"/>
+          <w:szCs w:val="28"/>
+        </w:rPr>
+        <w:t>AI</w:t>
+      </w:r>
+    </w:p>
+    <w:p>
+      <w:r>
+        <w:t>AI scripts in the framework are based around a Faction component that specifies what faction a gameobject belongs to.</w:t>
+      </w:r>
+      <w:r>
+        <w:t xml:space="preserve"> For a gameobject to be used with the AI scripts, it must have the Faction.cs script attached along with a faction specified (factions can be neutral in addition to friendly or hostile).</w:t>
+      </w:r>
+    </w:p>
+    <w:p>
+      <w:r>
+        <w:t>Faction.cs is located in the Assets/Scripts/AI folder.</w:t>
+      </w:r>
+    </w:p>
+    <w:p>
+      <w:pPr>
+        <w:rPr>
+          <w:b/>
+          <w:sz w:val="24"/>
+          <w:szCs w:val="24"/>
+        </w:rPr>
+      </w:pPr>
+      <w:r>
+        <w:rPr>
+          <w:b/>
+          <w:sz w:val="24"/>
+          <w:szCs w:val="24"/>
+        </w:rPr>
+        <w:t>Viewcones</w:t>
+      </w:r>
+    </w:p>
+    <w:p>
+      <w:r>
+        <w:t>These are procedurally generated cones that can be used to give a gameobject the ability to ‘see’ other gameobjects.</w:t>
+      </w:r>
+    </w:p>
+    <w:p>
+      <w:pPr>
+        <w:rPr>
+          <w:i/>
+        </w:rPr>
+      </w:pPr>
+      <w:r>
+        <w:rPr>
+          <w:i/>
+        </w:rPr>
+        <w:t>TODO: Change viewcones from using tags to factions instead.</w:t>
+      </w:r>
+    </w:p>
+    <w:p>
+      <w:pPr>
+        <w:rPr>
+          <w:b/>
+          <w:sz w:val="24"/>
+          <w:szCs w:val="24"/>
+        </w:rPr>
+      </w:pPr>
+      <w:r>
+        <w:rPr>
+          <w:b/>
+          <w:sz w:val="24"/>
+          <w:szCs w:val="24"/>
+        </w:rPr>
+        <w:t>Sphere Detector</w:t>
+      </w:r>
+    </w:p>
+    <w:p>
+      <w:r>
+        <w:t xml:space="preserve">The sphere detector projects an invisible sphere around an object. The idea is other objects within this sphere are ‘detected’ by the object, similar to radar. </w:t>
+      </w:r>
+      <w:r>
+        <w:t>This system does not actually involve AI behavior, but can be useful in setting one up.</w:t>
+      </w:r>
+    </w:p>
+    <w:p>
+      <w:r>
+        <w:t xml:space="preserve">For a video demonstration of the sphere detector: </w:t>
+      </w:r>
+      <w:hyperlink r:id="rId9" w:history="1">
+        <w:r>
+          <w:rPr>
+            <w:rStyle w:val="Hyperlink"/>
+          </w:rPr>
+          <w:t>https://www.youtube.com/watch?v=1ZLkDv9OUNc&amp;list=PLLXw4Fw6qNw5WVLPn1hhJNEcwXjxt3b9j&amp;index=7</w:t>
+        </w:r>
+      </w:hyperlink>
+    </w:p>
+    <w:p>
+      <w:pPr>
+        <w:pStyle w:val="ListParagraph"/>
+        <w:numPr>
+          <w:ilvl w:val="0"/>
+          <w:numId w:val="7"/>
+        </w:numPr>
+      </w:pPr>
+      <w:r>
+        <w:lastRenderedPageBreak/>
+        <w:t>Locate the script in Assets/Scripts/AI/Detector.cs</w:t>
+      </w:r>
+    </w:p>
+    <w:p>
+      <w:pPr>
+        <w:pStyle w:val="ListParagraph"/>
+        <w:numPr>
+          <w:ilvl w:val="0"/>
+          <w:numId w:val="7"/>
+        </w:numPr>
+      </w:pPr>
+      <w:r>
+        <w:t>Attach the Detector script to a gameobject.</w:t>
+      </w:r>
+    </w:p>
+    <w:p>
+      <w:pPr>
+        <w:pStyle w:val="ListParagraph"/>
+        <w:numPr>
+          <w:ilvl w:val="0"/>
+          <w:numId w:val="7"/>
+        </w:numPr>
+      </w:pPr>
+      <w:r>
+        <w:t xml:space="preserve">In the Detector component, assign allied and enemy factions. Objects </w:t>
+      </w:r>
+      <w:r>
+        <w:t>belonging to</w:t>
+      </w:r>
+      <w:r>
+        <w:t xml:space="preserve"> a faction that </w:t>
+      </w:r>
+      <w:r>
+        <w:t>is</w:t>
+      </w:r>
+      <w:r>
+        <w:t xml:space="preserve"> not assigned will show up under the ‘Detected Neutral’ array </w:t>
+      </w:r>
+      <w:r>
+        <w:t>during</w:t>
+      </w:r>
+      <w:r>
+        <w:t xml:space="preserve"> runtime.</w:t>
+      </w:r>
+    </w:p>
+    <w:p>
+      <w:r>
+        <w:t>The Detector component includes useful methods for fetching data during runtime:</w:t>
+      </w:r>
+    </w:p>
+    <w:p>
+      <w:pPr>
+        <w:rPr>
+          <w:i/>
+        </w:rPr>
+      </w:pPr>
+      <w:r>
+        <w:rPr>
+          <w:i/>
+        </w:rPr>
+        <w:t>TODO: Insert methods here.</w:t>
+      </w:r>
+    </w:p>
+    <w:p/>
     <w:p/>
     <w:sectPr>
       <w:pgSz w:w="12240" w:h="15840"/>
@@ -682,6 +2077,95 @@
     </w:lvl>
   </w:abstractNum>
   <w:abstractNum w:abstractNumId="2" w15:restartNumberingAfterBreak="0">
+    <w:nsid w:val="36C30466"/>
+    <w:multiLevelType w:val="hybridMultilevel"/>
+    <w:tmpl w:val="DA3CEFA2"/>
+    <w:lvl w:ilvl="0" w:tplc="0409000F">
+      <w:start w:val="1"/>
+      <w:numFmt w:val="decimal"/>
+      <w:lvlText w:val="%1."/>
+      <w:lvlJc w:val="left"/>
+      <w:pPr>
+        <w:ind w:left="720" w:hanging="360"/>
+      </w:pPr>
+      <w:rPr>
+        <w:rFonts w:hint="default"/>
+      </w:rPr>
+    </w:lvl>
+    <w:lvl w:ilvl="1" w:tplc="04090019" w:tentative="1">
+      <w:start w:val="1"/>
+      <w:numFmt w:val="lowerLetter"/>
+      <w:lvlText w:val="%2."/>
+      <w:lvlJc w:val="left"/>
+      <w:pPr>
+        <w:ind w:left="1440" w:hanging="360"/>
+      </w:pPr>
+    </w:lvl>
+    <w:lvl w:ilvl="2" w:tplc="0409001B" w:tentative="1">
+      <w:start w:val="1"/>
+      <w:numFmt w:val="lowerRoman"/>
+      <w:lvlText w:val="%3."/>
+      <w:lvlJc w:val="right"/>
+      <w:pPr>
+        <w:ind w:left="2160" w:hanging="180"/>
+      </w:pPr>
+    </w:lvl>
+    <w:lvl w:ilvl="3" w:tplc="0409000F" w:tentative="1">
+      <w:start w:val="1"/>
+      <w:numFmt w:val="decimal"/>
+      <w:lvlText w:val="%4."/>
+      <w:lvlJc w:val="left"/>
+      <w:pPr>
+        <w:ind w:left="2880" w:hanging="360"/>
+      </w:pPr>
+    </w:lvl>
+    <w:lvl w:ilvl="4" w:tplc="04090019" w:tentative="1">
+      <w:start w:val="1"/>
+      <w:numFmt w:val="lowerLetter"/>
+      <w:lvlText w:val="%5."/>
+      <w:lvlJc w:val="left"/>
+      <w:pPr>
+        <w:ind w:left="3600" w:hanging="360"/>
+      </w:pPr>
+    </w:lvl>
+    <w:lvl w:ilvl="5" w:tplc="0409001B" w:tentative="1">
+      <w:start w:val="1"/>
+      <w:numFmt w:val="lowerRoman"/>
+      <w:lvlText w:val="%6."/>
+      <w:lvlJc w:val="right"/>
+      <w:pPr>
+        <w:ind w:left="4320" w:hanging="180"/>
+      </w:pPr>
+    </w:lvl>
+    <w:lvl w:ilvl="6" w:tplc="0409000F" w:tentative="1">
+      <w:start w:val="1"/>
+      <w:numFmt w:val="decimal"/>
+      <w:lvlText w:val="%7."/>
+      <w:lvlJc w:val="left"/>
+      <w:pPr>
+        <w:ind w:left="5040" w:hanging="360"/>
+      </w:pPr>
+    </w:lvl>
+    <w:lvl w:ilvl="7" w:tplc="04090019" w:tentative="1">
+      <w:start w:val="1"/>
+      <w:numFmt w:val="lowerLetter"/>
+      <w:lvlText w:val="%8."/>
+      <w:lvlJc w:val="left"/>
+      <w:pPr>
+        <w:ind w:left="5760" w:hanging="360"/>
+      </w:pPr>
+    </w:lvl>
+    <w:lvl w:ilvl="8" w:tplc="0409001B" w:tentative="1">
+      <w:start w:val="1"/>
+      <w:numFmt w:val="lowerRoman"/>
+      <w:lvlText w:val="%9."/>
+      <w:lvlJc w:val="right"/>
+      <w:pPr>
+        <w:ind w:left="6480" w:hanging="180"/>
+      </w:pPr>
+    </w:lvl>
+  </w:abstractNum>
+  <w:abstractNum w:abstractNumId="3" w15:restartNumberingAfterBreak="0">
     <w:nsid w:val="5B0522D5"/>
     <w:multiLevelType w:val="hybridMultilevel"/>
     <w:tmpl w:val="B89CBEAE"/>
@@ -770,7 +2254,7 @@
       </w:pPr>
     </w:lvl>
   </w:abstractNum>
-  <w:abstractNum w:abstractNumId="3" w15:restartNumberingAfterBreak="0">
+  <w:abstractNum w:abstractNumId="4" w15:restartNumberingAfterBreak="0">
     <w:nsid w:val="5BB91663"/>
     <w:multiLevelType w:val="hybridMultilevel"/>
     <w:tmpl w:val="0FB28154"/>
@@ -856,10 +2340,99 @@
       </w:pPr>
     </w:lvl>
   </w:abstractNum>
-  <w:abstractNum w:abstractNumId="4" w15:restartNumberingAfterBreak="0">
+  <w:abstractNum w:abstractNumId="5" w15:restartNumberingAfterBreak="0">
     <w:nsid w:val="6FD3364F"/>
     <w:multiLevelType w:val="hybridMultilevel"/>
     <w:tmpl w:val="4224E414"/>
+    <w:lvl w:ilvl="0" w:tplc="0409000F">
+      <w:start w:val="1"/>
+      <w:numFmt w:val="decimal"/>
+      <w:lvlText w:val="%1."/>
+      <w:lvlJc w:val="left"/>
+      <w:pPr>
+        <w:ind w:left="720" w:hanging="360"/>
+      </w:pPr>
+      <w:rPr>
+        <w:rFonts w:hint="default"/>
+      </w:rPr>
+    </w:lvl>
+    <w:lvl w:ilvl="1" w:tplc="04090019" w:tentative="1">
+      <w:start w:val="1"/>
+      <w:numFmt w:val="lowerLetter"/>
+      <w:lvlText w:val="%2."/>
+      <w:lvlJc w:val="left"/>
+      <w:pPr>
+        <w:ind w:left="1440" w:hanging="360"/>
+      </w:pPr>
+    </w:lvl>
+    <w:lvl w:ilvl="2" w:tplc="0409001B" w:tentative="1">
+      <w:start w:val="1"/>
+      <w:numFmt w:val="lowerRoman"/>
+      <w:lvlText w:val="%3."/>
+      <w:lvlJc w:val="right"/>
+      <w:pPr>
+        <w:ind w:left="2160" w:hanging="180"/>
+      </w:pPr>
+    </w:lvl>
+    <w:lvl w:ilvl="3" w:tplc="0409000F" w:tentative="1">
+      <w:start w:val="1"/>
+      <w:numFmt w:val="decimal"/>
+      <w:lvlText w:val="%4."/>
+      <w:lvlJc w:val="left"/>
+      <w:pPr>
+        <w:ind w:left="2880" w:hanging="360"/>
+      </w:pPr>
+    </w:lvl>
+    <w:lvl w:ilvl="4" w:tplc="04090019" w:tentative="1">
+      <w:start w:val="1"/>
+      <w:numFmt w:val="lowerLetter"/>
+      <w:lvlText w:val="%5."/>
+      <w:lvlJc w:val="left"/>
+      <w:pPr>
+        <w:ind w:left="3600" w:hanging="360"/>
+      </w:pPr>
+    </w:lvl>
+    <w:lvl w:ilvl="5" w:tplc="0409001B" w:tentative="1">
+      <w:start w:val="1"/>
+      <w:numFmt w:val="lowerRoman"/>
+      <w:lvlText w:val="%6."/>
+      <w:lvlJc w:val="right"/>
+      <w:pPr>
+        <w:ind w:left="4320" w:hanging="180"/>
+      </w:pPr>
+    </w:lvl>
+    <w:lvl w:ilvl="6" w:tplc="0409000F" w:tentative="1">
+      <w:start w:val="1"/>
+      <w:numFmt w:val="decimal"/>
+      <w:lvlText w:val="%7."/>
+      <w:lvlJc w:val="left"/>
+      <w:pPr>
+        <w:ind w:left="5040" w:hanging="360"/>
+      </w:pPr>
+    </w:lvl>
+    <w:lvl w:ilvl="7" w:tplc="04090019" w:tentative="1">
+      <w:start w:val="1"/>
+      <w:numFmt w:val="lowerLetter"/>
+      <w:lvlText w:val="%8."/>
+      <w:lvlJc w:val="left"/>
+      <w:pPr>
+        <w:ind w:left="5760" w:hanging="360"/>
+      </w:pPr>
+    </w:lvl>
+    <w:lvl w:ilvl="8" w:tplc="0409001B" w:tentative="1">
+      <w:start w:val="1"/>
+      <w:numFmt w:val="lowerRoman"/>
+      <w:lvlText w:val="%9."/>
+      <w:lvlJc w:val="right"/>
+      <w:pPr>
+        <w:ind w:left="6480" w:hanging="180"/>
+      </w:pPr>
+    </w:lvl>
+  </w:abstractNum>
+  <w:abstractNum w:abstractNumId="6" w15:restartNumberingAfterBreak="0">
+    <w:nsid w:val="7CE4797B"/>
+    <w:multiLevelType w:val="hybridMultilevel"/>
+    <w:tmpl w:val="2E141C7E"/>
     <w:lvl w:ilvl="0" w:tplc="0409000F">
       <w:start w:val="1"/>
       <w:numFmt w:val="decimal"/>
@@ -949,16 +2522,22 @@
     <w:abstractNumId w:val="1"/>
   </w:num>
   <w:num w:numId="2">
-    <w:abstractNumId w:val="3"/>
+    <w:abstractNumId w:val="4"/>
   </w:num>
   <w:num w:numId="3">
     <w:abstractNumId w:val="0"/>
   </w:num>
   <w:num w:numId="4">
+    <w:abstractNumId w:val="3"/>
+  </w:num>
+  <w:num w:numId="5">
+    <w:abstractNumId w:val="5"/>
+  </w:num>
+  <w:num w:numId="6">
     <w:abstractNumId w:val="2"/>
   </w:num>
-  <w:num w:numId="5">
-    <w:abstractNumId w:val="4"/>
+  <w:num w:numId="7">
+    <w:abstractNumId w:val="6"/>
   </w:num>
 </w:numbering>
 </file>

</xml_diff>

<commit_message>
Updated WaypointPathManager and added section in docs about generating and using waypoints
</commit_message>
<xml_diff>
--- a/Assets/Docs/Impulse_Framework_Guide.docx
+++ b/Assets/Docs/Impulse_Framework_Guide.docx
@@ -23,6 +23,61 @@
         <w:t>This barebones framework is designed to help you expedite the creation of your next idea in Unity. It includes a number of highly customizable prebuilt systems such as a scene manager, mobile-optimized main menu, cameras, and more.</w:t>
       </w:r>
     </w:p>
+    <w:p>
+      <w:r>
+        <w:rPr>
+          <w:b/>
+        </w:rPr>
+        <w:t>Note about licensing</w:t>
+      </w:r>
+      <w:r>
+        <w:t xml:space="preserve">: Everything in this framework is licensed under </w:t>
+      </w:r>
+      <w:hyperlink r:id="rId5" w:history="1">
+        <w:r>
+          <w:rPr>
+            <w:rStyle w:val="Hyperlink"/>
+          </w:rPr>
+          <w:t>LGPL</w:t>
+        </w:r>
+      </w:hyperlink>
+      <w:r>
+        <w:t xml:space="preserve"> and can be used for almost any purpose (including commercial). The </w:t>
+      </w:r>
+      <w:r>
+        <w:t>single</w:t>
+      </w:r>
+      <w:r>
+        <w:t xml:space="preserve"> exception is the </w:t>
+      </w:r>
+      <w:r>
+        <w:rPr>
+          <w:i/>
+        </w:rPr>
+        <w:t>Impulse</w:t>
+      </w:r>
+      <w:r>
+        <w:t xml:space="preserve"> logo, located in “Assets/Sprites/Not_Available_For_Commercial_Use”. The </w:t>
+      </w:r>
+      <w:r>
+        <w:rPr>
+          <w:i/>
+        </w:rPr>
+        <w:t>Impulse</w:t>
+      </w:r>
+      <w:r>
+        <w:t xml:space="preserve"> logo is proprietary and may </w:t>
+      </w:r>
+      <w:r>
+        <w:rPr>
+          <w:i/>
+        </w:rPr>
+        <w:t>not</w:t>
+      </w:r>
+      <w:r>
+        <w:t xml:space="preserve"> be used for any purposes, commercial or non-commercial.</w:t>
+      </w:r>
+    </w:p>
     <w:p/>
     <w:p>
       <w:pPr>
@@ -90,7 +145,7 @@
       <w:r>
         <w:t xml:space="preserve">A video demonstration of setting the splash image, setting up scene loading, and customizing the menu can be found here: </w:t>
       </w:r>
-      <w:hyperlink r:id="rId5" w:history="1">
+      <w:hyperlink r:id="rId6" w:history="1">
         <w:r>
           <w:rPr>
             <w:rStyle w:val="Hyperlink"/>
@@ -294,6 +349,7 @@
     </w:p>
     <w:p>
       <w:r>
+        <w:lastRenderedPageBreak/>
         <w:t>The framework</w:t>
       </w:r>
       <w:r>
@@ -335,7 +391,6 @@
         </w:numPr>
       </w:pPr>
       <w:r>
-        <w:lastRenderedPageBreak/>
         <w:t>Open the MenuSystem object. You’ll notice a main menu and options menu are already set up for you, but are inactive.</w:t>
       </w:r>
     </w:p>
@@ -380,6 +435,11 @@
         <w:t>To switch menus using UGUI OnClick(), call the MenuManager.ChangeMenuAndFade() or MenuManager.ChangeMenu() function.</w:t>
       </w:r>
     </w:p>
+    <w:p>
+      <w:r>
+        <w:t>To run one of the examples in the GameExamples folder, replace Menu and the sample Level01 in the build settings with the specific menu and game scene from the example game’s _Scenes folder.</w:t>
+      </w:r>
+    </w:p>
     <w:p/>
     <w:p>
       <w:pPr>
@@ -395,6 +455,1137 @@
           <w:sz w:val="28"/>
           <w:szCs w:val="28"/>
         </w:rPr>
+        <w:t>BaseGameController</w:t>
+      </w:r>
+      <w:r>
+        <w:rPr>
+          <w:b/>
+          <w:sz w:val="28"/>
+          <w:szCs w:val="28"/>
+        </w:rPr>
+        <w:t xml:space="preserve"> (State Machine)</w:t>
+      </w:r>
+    </w:p>
+    <w:p>
+      <w:r>
+        <w:t>BaseGameController.cs is a state machine for managing gameplay (not menus or non-gameplay sections). States inherit from a base State.cs class and are managed as objects that can be transitioned in and out of using ChangeState().</w:t>
+      </w:r>
+    </w:p>
+    <w:p>
+      <w:r>
+        <w:rPr>
+          <w:b/>
+        </w:rPr>
+        <w:t>Usage</w:t>
+      </w:r>
+    </w:p>
+    <w:p>
+      <w:r>
+        <w:t>Since your specific game will use its own GameController deriving from BaseGameController, it’s best to create a</w:t>
+      </w:r>
+      <w:r>
+        <w:t>n</w:t>
+      </w:r>
+      <w:r>
+        <w:t xml:space="preserve"> ExtendedState for your game that inherits from State. You can put properties specific to your game in this ExtendedState. For example, here is a snippet of </w:t>
+      </w:r>
+      <w:r>
+        <w:t>ExtendedState from</w:t>
+      </w:r>
+      <w:r>
+        <w:t xml:space="preserve"> the IsometricShooter3D example project:</w:t>
+      </w:r>
+    </w:p>
+    <w:p>
+      <w:pPr>
+        <w:autoSpaceDE w:val="0"/>
+        <w:autoSpaceDN w:val="0"/>
+        <w:adjustRightInd w:val="0"/>
+        <w:spacing w:after="0" w:line="240" w:lineRule="auto"/>
+        <w:rPr>
+          <w:rFonts w:ascii="Consolas" w:hAnsi="Consolas" w:cs="Consolas"/>
+          <w:color w:val="000000"/>
+          <w:sz w:val="19"/>
+          <w:szCs w:val="19"/>
+          <w:highlight w:val="white"/>
+        </w:rPr>
+      </w:pPr>
+      <w:r>
+        <w:rPr>
+          <w:rFonts w:ascii="Consolas" w:hAnsi="Consolas" w:cs="Consolas"/>
+          <w:color w:val="0000FF"/>
+          <w:sz w:val="19"/>
+          <w:szCs w:val="19"/>
+          <w:highlight w:val="white"/>
+        </w:rPr>
+        <w:t>namespace</w:t>
+      </w:r>
+      <w:r>
+        <w:rPr>
+          <w:rFonts w:ascii="Consolas" w:hAnsi="Consolas" w:cs="Consolas"/>
+          <w:color w:val="000000"/>
+          <w:sz w:val="19"/>
+          <w:szCs w:val="19"/>
+          <w:highlight w:val="white"/>
+        </w:rPr>
+        <w:t xml:space="preserve"> IsometricShooter3D</w:t>
+      </w:r>
+    </w:p>
+    <w:p>
+      <w:pPr>
+        <w:autoSpaceDE w:val="0"/>
+        <w:autoSpaceDN w:val="0"/>
+        <w:adjustRightInd w:val="0"/>
+        <w:spacing w:after="0" w:line="240" w:lineRule="auto"/>
+        <w:rPr>
+          <w:rFonts w:ascii="Consolas" w:hAnsi="Consolas" w:cs="Consolas"/>
+          <w:color w:val="000000"/>
+          <w:sz w:val="19"/>
+          <w:szCs w:val="19"/>
+          <w:highlight w:val="white"/>
+        </w:rPr>
+      </w:pPr>
+      <w:r>
+        <w:rPr>
+          <w:rFonts w:ascii="Consolas" w:hAnsi="Consolas" w:cs="Consolas"/>
+          <w:color w:val="000000"/>
+          <w:sz w:val="19"/>
+          <w:szCs w:val="19"/>
+          <w:highlight w:val="white"/>
+        </w:rPr>
+        <w:t>{</w:t>
+      </w:r>
+    </w:p>
+    <w:p>
+      <w:pPr>
+        <w:autoSpaceDE w:val="0"/>
+        <w:autoSpaceDN w:val="0"/>
+        <w:adjustRightInd w:val="0"/>
+        <w:spacing w:after="0" w:line="240" w:lineRule="auto"/>
+        <w:rPr>
+          <w:rFonts w:ascii="Consolas" w:hAnsi="Consolas" w:cs="Consolas"/>
+          <w:color w:val="000000"/>
+          <w:sz w:val="19"/>
+          <w:szCs w:val="19"/>
+          <w:highlight w:val="white"/>
+        </w:rPr>
+      </w:pPr>
+    </w:p>
+    <w:p>
+      <w:pPr>
+        <w:autoSpaceDE w:val="0"/>
+        <w:autoSpaceDN w:val="0"/>
+        <w:adjustRightInd w:val="0"/>
+        <w:spacing w:after="0" w:line="240" w:lineRule="auto"/>
+        <w:rPr>
+          <w:rFonts w:ascii="Consolas" w:hAnsi="Consolas" w:cs="Consolas"/>
+          <w:color w:val="000000"/>
+          <w:sz w:val="19"/>
+          <w:szCs w:val="19"/>
+          <w:highlight w:val="white"/>
+        </w:rPr>
+      </w:pPr>
+      <w:r>
+        <w:rPr>
+          <w:rFonts w:ascii="Consolas" w:hAnsi="Consolas" w:cs="Consolas"/>
+          <w:color w:val="000000"/>
+          <w:sz w:val="19"/>
+          <w:szCs w:val="19"/>
+          <w:highlight w:val="white"/>
+        </w:rPr>
+        <w:t xml:space="preserve">    </w:t>
+      </w:r>
+      <w:r>
+        <w:rPr>
+          <w:rFonts w:ascii="Consolas" w:hAnsi="Consolas" w:cs="Consolas"/>
+          <w:color w:val="0000FF"/>
+          <w:sz w:val="19"/>
+          <w:szCs w:val="19"/>
+          <w:highlight w:val="white"/>
+        </w:rPr>
+        <w:t>public</w:t>
+      </w:r>
+      <w:r>
+        <w:rPr>
+          <w:rFonts w:ascii="Consolas" w:hAnsi="Consolas" w:cs="Consolas"/>
+          <w:color w:val="000000"/>
+          <w:sz w:val="19"/>
+          <w:szCs w:val="19"/>
+          <w:highlight w:val="white"/>
+        </w:rPr>
+        <w:t xml:space="preserve"> </w:t>
+      </w:r>
+      <w:r>
+        <w:rPr>
+          <w:rFonts w:ascii="Consolas" w:hAnsi="Consolas" w:cs="Consolas"/>
+          <w:color w:val="0000FF"/>
+          <w:sz w:val="19"/>
+          <w:szCs w:val="19"/>
+          <w:highlight w:val="white"/>
+        </w:rPr>
+        <w:t>class</w:t>
+      </w:r>
+      <w:r>
+        <w:rPr>
+          <w:rFonts w:ascii="Consolas" w:hAnsi="Consolas" w:cs="Consolas"/>
+          <w:color w:val="000000"/>
+          <w:sz w:val="19"/>
+          <w:szCs w:val="19"/>
+          <w:highlight w:val="white"/>
+        </w:rPr>
+        <w:t xml:space="preserve"> </w:t>
+      </w:r>
+      <w:r>
+        <w:rPr>
+          <w:rFonts w:ascii="Consolas" w:hAnsi="Consolas" w:cs="Consolas"/>
+          <w:color w:val="2B91AF"/>
+          <w:sz w:val="19"/>
+          <w:szCs w:val="19"/>
+          <w:highlight w:val="white"/>
+        </w:rPr>
+        <w:t>ExtendedState</w:t>
+      </w:r>
+      <w:r>
+        <w:rPr>
+          <w:rFonts w:ascii="Consolas" w:hAnsi="Consolas" w:cs="Consolas"/>
+          <w:color w:val="000000"/>
+          <w:sz w:val="19"/>
+          <w:szCs w:val="19"/>
+          <w:highlight w:val="white"/>
+        </w:rPr>
+        <w:t xml:space="preserve"> : </w:t>
+      </w:r>
+      <w:r>
+        <w:rPr>
+          <w:rFonts w:ascii="Consolas" w:hAnsi="Consolas" w:cs="Consolas"/>
+          <w:color w:val="2B91AF"/>
+          <w:sz w:val="19"/>
+          <w:szCs w:val="19"/>
+          <w:highlight w:val="white"/>
+        </w:rPr>
+        <w:t>State</w:t>
+      </w:r>
+    </w:p>
+    <w:p>
+      <w:pPr>
+        <w:autoSpaceDE w:val="0"/>
+        <w:autoSpaceDN w:val="0"/>
+        <w:adjustRightInd w:val="0"/>
+        <w:spacing w:after="0" w:line="240" w:lineRule="auto"/>
+        <w:rPr>
+          <w:rFonts w:ascii="Consolas" w:hAnsi="Consolas" w:cs="Consolas"/>
+          <w:color w:val="000000"/>
+          <w:sz w:val="19"/>
+          <w:szCs w:val="19"/>
+          <w:highlight w:val="white"/>
+        </w:rPr>
+      </w:pPr>
+      <w:r>
+        <w:rPr>
+          <w:rFonts w:ascii="Consolas" w:hAnsi="Consolas" w:cs="Consolas"/>
+          <w:color w:val="000000"/>
+          <w:sz w:val="19"/>
+          <w:szCs w:val="19"/>
+          <w:highlight w:val="white"/>
+        </w:rPr>
+        <w:t xml:space="preserve">    {</w:t>
+      </w:r>
+    </w:p>
+    <w:p>
+      <w:pPr>
+        <w:autoSpaceDE w:val="0"/>
+        <w:autoSpaceDN w:val="0"/>
+        <w:adjustRightInd w:val="0"/>
+        <w:spacing w:after="0" w:line="240" w:lineRule="auto"/>
+        <w:rPr>
+          <w:rFonts w:ascii="Consolas" w:hAnsi="Consolas" w:cs="Consolas"/>
+          <w:color w:val="000000"/>
+          <w:sz w:val="19"/>
+          <w:szCs w:val="19"/>
+          <w:highlight w:val="white"/>
+        </w:rPr>
+      </w:pPr>
+      <w:r>
+        <w:rPr>
+          <w:rFonts w:ascii="Consolas" w:hAnsi="Consolas" w:cs="Consolas"/>
+          <w:color w:val="000000"/>
+          <w:sz w:val="19"/>
+          <w:szCs w:val="19"/>
+          <w:highlight w:val="white"/>
+        </w:rPr>
+        <w:t xml:space="preserve">        </w:t>
+      </w:r>
+      <w:r>
+        <w:rPr>
+          <w:rFonts w:ascii="Consolas" w:hAnsi="Consolas" w:cs="Consolas"/>
+          <w:color w:val="008000"/>
+          <w:sz w:val="19"/>
+          <w:szCs w:val="19"/>
+          <w:highlight w:val="white"/>
+        </w:rPr>
+        <w:t>// Ref to our game controller.</w:t>
+      </w:r>
+    </w:p>
+    <w:p>
+      <w:pPr>
+        <w:autoSpaceDE w:val="0"/>
+        <w:autoSpaceDN w:val="0"/>
+        <w:adjustRightInd w:val="0"/>
+        <w:spacing w:after="0" w:line="240" w:lineRule="auto"/>
+        <w:rPr>
+          <w:rFonts w:ascii="Consolas" w:hAnsi="Consolas" w:cs="Consolas"/>
+          <w:color w:val="000000"/>
+          <w:sz w:val="19"/>
+          <w:szCs w:val="19"/>
+          <w:highlight w:val="white"/>
+        </w:rPr>
+      </w:pPr>
+      <w:r>
+        <w:rPr>
+          <w:rFonts w:ascii="Consolas" w:hAnsi="Consolas" w:cs="Consolas"/>
+          <w:color w:val="000000"/>
+          <w:sz w:val="19"/>
+          <w:szCs w:val="19"/>
+          <w:highlight w:val="white"/>
+        </w:rPr>
+        <w:t xml:space="preserve">        </w:t>
+      </w:r>
+      <w:r>
+        <w:rPr>
+          <w:rFonts w:ascii="Consolas" w:hAnsi="Consolas" w:cs="Consolas"/>
+          <w:color w:val="0000FF"/>
+          <w:sz w:val="19"/>
+          <w:szCs w:val="19"/>
+          <w:highlight w:val="white"/>
+        </w:rPr>
+        <w:t>protected</w:t>
+      </w:r>
+      <w:r>
+        <w:rPr>
+          <w:rFonts w:ascii="Consolas" w:hAnsi="Consolas" w:cs="Consolas"/>
+          <w:color w:val="000000"/>
+          <w:sz w:val="19"/>
+          <w:szCs w:val="19"/>
+          <w:highlight w:val="white"/>
+        </w:rPr>
+        <w:t xml:space="preserve"> </w:t>
+      </w:r>
+      <w:r>
+        <w:rPr>
+          <w:rFonts w:ascii="Consolas" w:hAnsi="Consolas" w:cs="Consolas"/>
+          <w:color w:val="2B91AF"/>
+          <w:sz w:val="19"/>
+          <w:szCs w:val="19"/>
+          <w:highlight w:val="white"/>
+        </w:rPr>
+        <w:t>GameController</w:t>
+      </w:r>
+      <w:r>
+        <w:rPr>
+          <w:rFonts w:ascii="Consolas" w:hAnsi="Consolas" w:cs="Consolas"/>
+          <w:color w:val="000000"/>
+          <w:sz w:val="19"/>
+          <w:szCs w:val="19"/>
+          <w:highlight w:val="white"/>
+        </w:rPr>
+        <w:t xml:space="preserve"> controller;</w:t>
+      </w:r>
+    </w:p>
+    <w:p>
+      <w:pPr>
+        <w:autoSpaceDE w:val="0"/>
+        <w:autoSpaceDN w:val="0"/>
+        <w:adjustRightInd w:val="0"/>
+        <w:spacing w:after="0" w:line="240" w:lineRule="auto"/>
+        <w:rPr>
+          <w:rFonts w:ascii="Consolas" w:hAnsi="Consolas" w:cs="Consolas"/>
+          <w:color w:val="000000"/>
+          <w:sz w:val="19"/>
+          <w:szCs w:val="19"/>
+          <w:highlight w:val="white"/>
+        </w:rPr>
+      </w:pPr>
+    </w:p>
+    <w:p>
+      <w:pPr>
+        <w:autoSpaceDE w:val="0"/>
+        <w:autoSpaceDN w:val="0"/>
+        <w:adjustRightInd w:val="0"/>
+        <w:spacing w:after="0" w:line="240" w:lineRule="auto"/>
+        <w:rPr>
+          <w:rFonts w:ascii="Consolas" w:hAnsi="Consolas" w:cs="Consolas"/>
+          <w:color w:val="000000"/>
+          <w:sz w:val="19"/>
+          <w:szCs w:val="19"/>
+          <w:highlight w:val="white"/>
+        </w:rPr>
+      </w:pPr>
+      <w:r>
+        <w:rPr>
+          <w:rFonts w:ascii="Consolas" w:hAnsi="Consolas" w:cs="Consolas"/>
+          <w:color w:val="000000"/>
+          <w:sz w:val="19"/>
+          <w:szCs w:val="19"/>
+          <w:highlight w:val="white"/>
+        </w:rPr>
+        <w:t xml:space="preserve">        </w:t>
+      </w:r>
+      <w:r>
+        <w:rPr>
+          <w:rFonts w:ascii="Consolas" w:hAnsi="Consolas" w:cs="Consolas"/>
+          <w:color w:val="0000FF"/>
+          <w:sz w:val="19"/>
+          <w:szCs w:val="19"/>
+          <w:highlight w:val="white"/>
+        </w:rPr>
+        <w:t>void</w:t>
+      </w:r>
+      <w:r>
+        <w:rPr>
+          <w:rFonts w:ascii="Consolas" w:hAnsi="Consolas" w:cs="Consolas"/>
+          <w:color w:val="000000"/>
+          <w:sz w:val="19"/>
+          <w:szCs w:val="19"/>
+          <w:highlight w:val="white"/>
+        </w:rPr>
+        <w:t xml:space="preserve"> Awake()</w:t>
+      </w:r>
+    </w:p>
+    <w:p>
+      <w:pPr>
+        <w:autoSpaceDE w:val="0"/>
+        <w:autoSpaceDN w:val="0"/>
+        <w:adjustRightInd w:val="0"/>
+        <w:spacing w:after="0" w:line="240" w:lineRule="auto"/>
+        <w:rPr>
+          <w:rFonts w:ascii="Consolas" w:hAnsi="Consolas" w:cs="Consolas"/>
+          <w:color w:val="000000"/>
+          <w:sz w:val="19"/>
+          <w:szCs w:val="19"/>
+          <w:highlight w:val="white"/>
+        </w:rPr>
+      </w:pPr>
+      <w:r>
+        <w:rPr>
+          <w:rFonts w:ascii="Consolas" w:hAnsi="Consolas" w:cs="Consolas"/>
+          <w:color w:val="000000"/>
+          <w:sz w:val="19"/>
+          <w:szCs w:val="19"/>
+          <w:highlight w:val="white"/>
+        </w:rPr>
+        <w:t xml:space="preserve">        {</w:t>
+      </w:r>
+    </w:p>
+    <w:p>
+      <w:pPr>
+        <w:autoSpaceDE w:val="0"/>
+        <w:autoSpaceDN w:val="0"/>
+        <w:adjustRightInd w:val="0"/>
+        <w:spacing w:after="0" w:line="240" w:lineRule="auto"/>
+        <w:rPr>
+          <w:rFonts w:ascii="Consolas" w:hAnsi="Consolas" w:cs="Consolas"/>
+          <w:color w:val="000000"/>
+          <w:sz w:val="19"/>
+          <w:szCs w:val="19"/>
+          <w:highlight w:val="white"/>
+        </w:rPr>
+      </w:pPr>
+      <w:r>
+        <w:rPr>
+          <w:rFonts w:ascii="Consolas" w:hAnsi="Consolas" w:cs="Consolas"/>
+          <w:color w:val="000000"/>
+          <w:sz w:val="19"/>
+          <w:szCs w:val="19"/>
+          <w:highlight w:val="white"/>
+        </w:rPr>
+        <w:t xml:space="preserve">            controller = GetComponent&lt;</w:t>
+      </w:r>
+      <w:r>
+        <w:rPr>
+          <w:rFonts w:ascii="Consolas" w:hAnsi="Consolas" w:cs="Consolas"/>
+          <w:color w:val="2B91AF"/>
+          <w:sz w:val="19"/>
+          <w:szCs w:val="19"/>
+          <w:highlight w:val="white"/>
+        </w:rPr>
+        <w:t>GameController</w:t>
+      </w:r>
+      <w:r>
+        <w:rPr>
+          <w:rFonts w:ascii="Consolas" w:hAnsi="Consolas" w:cs="Consolas"/>
+          <w:color w:val="000000"/>
+          <w:sz w:val="19"/>
+          <w:szCs w:val="19"/>
+          <w:highlight w:val="white"/>
+        </w:rPr>
+        <w:t>&gt;();</w:t>
+      </w:r>
+    </w:p>
+    <w:p>
+      <w:pPr>
+        <w:autoSpaceDE w:val="0"/>
+        <w:autoSpaceDN w:val="0"/>
+        <w:adjustRightInd w:val="0"/>
+        <w:spacing w:after="0" w:line="240" w:lineRule="auto"/>
+        <w:rPr>
+          <w:rFonts w:ascii="Consolas" w:hAnsi="Consolas" w:cs="Consolas"/>
+          <w:color w:val="000000"/>
+          <w:sz w:val="19"/>
+          <w:szCs w:val="19"/>
+          <w:highlight w:val="white"/>
+        </w:rPr>
+      </w:pPr>
+      <w:r>
+        <w:rPr>
+          <w:rFonts w:ascii="Consolas" w:hAnsi="Consolas" w:cs="Consolas"/>
+          <w:color w:val="000000"/>
+          <w:sz w:val="19"/>
+          <w:szCs w:val="19"/>
+          <w:highlight w:val="white"/>
+        </w:rPr>
+        <w:t xml:space="preserve">        }</w:t>
+      </w:r>
+    </w:p>
+    <w:p>
+      <w:pPr>
+        <w:autoSpaceDE w:val="0"/>
+        <w:autoSpaceDN w:val="0"/>
+        <w:adjustRightInd w:val="0"/>
+        <w:spacing w:after="0" w:line="240" w:lineRule="auto"/>
+        <w:rPr>
+          <w:rFonts w:ascii="Consolas" w:hAnsi="Consolas" w:cs="Consolas"/>
+          <w:color w:val="000000"/>
+          <w:sz w:val="19"/>
+          <w:szCs w:val="19"/>
+          <w:highlight w:val="white"/>
+        </w:rPr>
+      </w:pPr>
+      <w:r>
+        <w:rPr>
+          <w:rFonts w:ascii="Consolas" w:hAnsi="Consolas" w:cs="Consolas"/>
+          <w:color w:val="000000"/>
+          <w:sz w:val="19"/>
+          <w:szCs w:val="19"/>
+          <w:highlight w:val="white"/>
+        </w:rPr>
+        <w:t xml:space="preserve">    }</w:t>
+      </w:r>
+    </w:p>
+    <w:p>
+      <w:pPr>
+        <w:rPr>
+          <w:rFonts w:ascii="Consolas" w:hAnsi="Consolas" w:cs="Consolas"/>
+          <w:color w:val="000000"/>
+          <w:sz w:val="19"/>
+          <w:szCs w:val="19"/>
+        </w:rPr>
+      </w:pPr>
+      <w:r>
+        <w:rPr>
+          <w:rFonts w:ascii="Consolas" w:hAnsi="Consolas" w:cs="Consolas"/>
+          <w:color w:val="000000"/>
+          <w:sz w:val="19"/>
+          <w:szCs w:val="19"/>
+          <w:highlight w:val="white"/>
+        </w:rPr>
+        <w:t>}</w:t>
+      </w:r>
+    </w:p>
+    <w:p>
+      <w:r>
+        <w:t>Since the IsometricShooter3D example project uses a custom game controller inheriting from BaseGameController, we grab a reference to it in our ExtendedState (all states in the example project inherit from this state).</w:t>
+      </w:r>
+    </w:p>
+    <w:p>
+      <w:r>
+        <w:rPr>
+          <w:b/>
+        </w:rPr>
+        <w:t>Transitions</w:t>
+      </w:r>
+    </w:p>
+    <w:p>
+      <w:r>
+        <w:lastRenderedPageBreak/>
+        <w:t>You can transition to another state by calling ChangeState&lt;INSERT STATE NAME HERE&gt;()</w:t>
+      </w:r>
+    </w:p>
+    <w:p>
+      <w:r>
+        <w:t>It is important to note you cannot change state within the Enter() or Exit() methods of an existing state since you cannot change state during the middle of a state transition.</w:t>
+      </w:r>
+      <w:r>
+        <w:t xml:space="preserve"> In some cases it is necessary to use a coroutine to change state to allow an Enter() or Exit() method to finish. This is especially true in states where gameplay setup is done:</w:t>
+      </w:r>
+    </w:p>
+    <w:p>
+      <w:pPr>
+        <w:autoSpaceDE w:val="0"/>
+        <w:autoSpaceDN w:val="0"/>
+        <w:adjustRightInd w:val="0"/>
+        <w:spacing w:after="0" w:line="240" w:lineRule="auto"/>
+        <w:rPr>
+          <w:rFonts w:ascii="Consolas" w:hAnsi="Consolas" w:cs="Consolas"/>
+          <w:color w:val="000000"/>
+          <w:sz w:val="19"/>
+          <w:szCs w:val="19"/>
+          <w:highlight w:val="white"/>
+        </w:rPr>
+      </w:pPr>
+      <w:r>
+        <w:rPr>
+          <w:rFonts w:ascii="Consolas" w:hAnsi="Consolas" w:cs="Consolas"/>
+          <w:color w:val="0000FF"/>
+          <w:sz w:val="19"/>
+          <w:szCs w:val="19"/>
+          <w:highlight w:val="white"/>
+        </w:rPr>
+        <w:t>public</w:t>
+      </w:r>
+      <w:r>
+        <w:rPr>
+          <w:rFonts w:ascii="Consolas" w:hAnsi="Consolas" w:cs="Consolas"/>
+          <w:color w:val="000000"/>
+          <w:sz w:val="19"/>
+          <w:szCs w:val="19"/>
+          <w:highlight w:val="white"/>
+        </w:rPr>
+        <w:t xml:space="preserve"> </w:t>
+      </w:r>
+      <w:r>
+        <w:rPr>
+          <w:rFonts w:ascii="Consolas" w:hAnsi="Consolas" w:cs="Consolas"/>
+          <w:color w:val="0000FF"/>
+          <w:sz w:val="19"/>
+          <w:szCs w:val="19"/>
+          <w:highlight w:val="white"/>
+        </w:rPr>
+        <w:t>override</w:t>
+      </w:r>
+      <w:r>
+        <w:rPr>
+          <w:rFonts w:ascii="Consolas" w:hAnsi="Consolas" w:cs="Consolas"/>
+          <w:color w:val="000000"/>
+          <w:sz w:val="19"/>
+          <w:szCs w:val="19"/>
+          <w:highlight w:val="white"/>
+        </w:rPr>
+        <w:t xml:space="preserve"> </w:t>
+      </w:r>
+      <w:r>
+        <w:rPr>
+          <w:rFonts w:ascii="Consolas" w:hAnsi="Consolas" w:cs="Consolas"/>
+          <w:color w:val="0000FF"/>
+          <w:sz w:val="19"/>
+          <w:szCs w:val="19"/>
+          <w:highlight w:val="white"/>
+        </w:rPr>
+        <w:t>void</w:t>
+      </w:r>
+      <w:r>
+        <w:rPr>
+          <w:rFonts w:ascii="Consolas" w:hAnsi="Consolas" w:cs="Consolas"/>
+          <w:color w:val="000000"/>
+          <w:sz w:val="19"/>
+          <w:szCs w:val="19"/>
+          <w:highlight w:val="white"/>
+        </w:rPr>
+        <w:t xml:space="preserve"> Enter()</w:t>
+      </w:r>
+    </w:p>
+    <w:p>
+      <w:pPr>
+        <w:autoSpaceDE w:val="0"/>
+        <w:autoSpaceDN w:val="0"/>
+        <w:adjustRightInd w:val="0"/>
+        <w:spacing w:after="0" w:line="240" w:lineRule="auto"/>
+        <w:rPr>
+          <w:rFonts w:ascii="Consolas" w:hAnsi="Consolas" w:cs="Consolas"/>
+          <w:color w:val="000000"/>
+          <w:sz w:val="19"/>
+          <w:szCs w:val="19"/>
+          <w:highlight w:val="white"/>
+        </w:rPr>
+      </w:pPr>
+      <w:r>
+        <w:rPr>
+          <w:rFonts w:ascii="Consolas" w:hAnsi="Consolas" w:cs="Consolas"/>
+          <w:color w:val="000000"/>
+          <w:sz w:val="19"/>
+          <w:szCs w:val="19"/>
+          <w:highlight w:val="white"/>
+        </w:rPr>
+        <w:t>{</w:t>
+      </w:r>
+    </w:p>
+    <w:p>
+      <w:pPr>
+        <w:autoSpaceDE w:val="0"/>
+        <w:autoSpaceDN w:val="0"/>
+        <w:adjustRightInd w:val="0"/>
+        <w:spacing w:after="0" w:line="240" w:lineRule="auto"/>
+        <w:rPr>
+          <w:rFonts w:ascii="Consolas" w:hAnsi="Consolas" w:cs="Consolas"/>
+          <w:color w:val="000000"/>
+          <w:sz w:val="19"/>
+          <w:szCs w:val="19"/>
+          <w:highlight w:val="white"/>
+        </w:rPr>
+      </w:pPr>
+      <w:r>
+        <w:rPr>
+          <w:rFonts w:ascii="Consolas" w:hAnsi="Consolas" w:cs="Consolas"/>
+          <w:color w:val="000000"/>
+          <w:sz w:val="19"/>
+          <w:szCs w:val="19"/>
+          <w:highlight w:val="white"/>
+        </w:rPr>
+        <w:t xml:space="preserve">    </w:t>
+      </w:r>
+      <w:r>
+        <w:rPr>
+          <w:rFonts w:ascii="Consolas" w:hAnsi="Consolas" w:cs="Consolas"/>
+          <w:color w:val="0000FF"/>
+          <w:sz w:val="19"/>
+          <w:szCs w:val="19"/>
+          <w:highlight w:val="white"/>
+        </w:rPr>
+        <w:t>base</w:t>
+      </w:r>
+      <w:r>
+        <w:rPr>
+          <w:rFonts w:ascii="Consolas" w:hAnsi="Consolas" w:cs="Consolas"/>
+          <w:color w:val="000000"/>
+          <w:sz w:val="19"/>
+          <w:szCs w:val="19"/>
+          <w:highlight w:val="white"/>
+        </w:rPr>
+        <w:t>.Enter();</w:t>
+      </w:r>
+    </w:p>
+    <w:p>
+      <w:pPr>
+        <w:autoSpaceDE w:val="0"/>
+        <w:autoSpaceDN w:val="0"/>
+        <w:adjustRightInd w:val="0"/>
+        <w:spacing w:after="0" w:line="240" w:lineRule="auto"/>
+        <w:rPr>
+          <w:rFonts w:ascii="Consolas" w:hAnsi="Consolas" w:cs="Consolas"/>
+          <w:color w:val="000000"/>
+          <w:sz w:val="19"/>
+          <w:szCs w:val="19"/>
+          <w:highlight w:val="white"/>
+        </w:rPr>
+      </w:pPr>
+      <w:r>
+        <w:rPr>
+          <w:rFonts w:ascii="Consolas" w:hAnsi="Consolas" w:cs="Consolas"/>
+          <w:color w:val="000000"/>
+          <w:sz w:val="19"/>
+          <w:szCs w:val="19"/>
+          <w:highlight w:val="white"/>
+        </w:rPr>
+        <w:t xml:space="preserve">    StartCoroutine(Init());</w:t>
+      </w:r>
+    </w:p>
+    <w:p>
+      <w:pPr>
+        <w:autoSpaceDE w:val="0"/>
+        <w:autoSpaceDN w:val="0"/>
+        <w:adjustRightInd w:val="0"/>
+        <w:spacing w:after="0" w:line="240" w:lineRule="auto"/>
+        <w:rPr>
+          <w:rFonts w:ascii="Consolas" w:hAnsi="Consolas" w:cs="Consolas"/>
+          <w:color w:val="000000"/>
+          <w:sz w:val="19"/>
+          <w:szCs w:val="19"/>
+          <w:highlight w:val="white"/>
+        </w:rPr>
+      </w:pPr>
+      <w:r>
+        <w:rPr>
+          <w:rFonts w:ascii="Consolas" w:hAnsi="Consolas" w:cs="Consolas"/>
+          <w:color w:val="000000"/>
+          <w:sz w:val="19"/>
+          <w:szCs w:val="19"/>
+          <w:highlight w:val="white"/>
+        </w:rPr>
+        <w:t>}</w:t>
+      </w:r>
+    </w:p>
+    <w:p>
+      <w:pPr>
+        <w:autoSpaceDE w:val="0"/>
+        <w:autoSpaceDN w:val="0"/>
+        <w:adjustRightInd w:val="0"/>
+        <w:spacing w:after="0" w:line="240" w:lineRule="auto"/>
+        <w:rPr>
+          <w:rFonts w:ascii="Consolas" w:hAnsi="Consolas" w:cs="Consolas"/>
+          <w:color w:val="000000"/>
+          <w:sz w:val="19"/>
+          <w:szCs w:val="19"/>
+          <w:highlight w:val="white"/>
+        </w:rPr>
+      </w:pPr>
+    </w:p>
+    <w:p>
+      <w:pPr>
+        <w:autoSpaceDE w:val="0"/>
+        <w:autoSpaceDN w:val="0"/>
+        <w:adjustRightInd w:val="0"/>
+        <w:spacing w:after="0" w:line="240" w:lineRule="auto"/>
+        <w:rPr>
+          <w:rFonts w:ascii="Consolas" w:hAnsi="Consolas" w:cs="Consolas"/>
+          <w:color w:val="000000"/>
+          <w:sz w:val="19"/>
+          <w:szCs w:val="19"/>
+          <w:highlight w:val="white"/>
+        </w:rPr>
+      </w:pPr>
+      <w:r>
+        <w:rPr>
+          <w:rFonts w:ascii="Consolas" w:hAnsi="Consolas" w:cs="Consolas"/>
+          <w:color w:val="2B91AF"/>
+          <w:sz w:val="19"/>
+          <w:szCs w:val="19"/>
+          <w:highlight w:val="white"/>
+        </w:rPr>
+        <w:t>IEnumerator</w:t>
+      </w:r>
+      <w:r>
+        <w:rPr>
+          <w:rFonts w:ascii="Consolas" w:hAnsi="Consolas" w:cs="Consolas"/>
+          <w:color w:val="000000"/>
+          <w:sz w:val="19"/>
+          <w:szCs w:val="19"/>
+          <w:highlight w:val="white"/>
+        </w:rPr>
+        <w:t xml:space="preserve"> Init()</w:t>
+      </w:r>
+    </w:p>
+    <w:p>
+      <w:pPr>
+        <w:autoSpaceDE w:val="0"/>
+        <w:autoSpaceDN w:val="0"/>
+        <w:adjustRightInd w:val="0"/>
+        <w:spacing w:after="0" w:line="240" w:lineRule="auto"/>
+        <w:rPr>
+          <w:rFonts w:ascii="Consolas" w:hAnsi="Consolas" w:cs="Consolas"/>
+          <w:color w:val="000000"/>
+          <w:sz w:val="19"/>
+          <w:szCs w:val="19"/>
+          <w:highlight w:val="white"/>
+        </w:rPr>
+      </w:pPr>
+      <w:r>
+        <w:rPr>
+          <w:rFonts w:ascii="Consolas" w:hAnsi="Consolas" w:cs="Consolas"/>
+          <w:color w:val="000000"/>
+          <w:sz w:val="19"/>
+          <w:szCs w:val="19"/>
+          <w:highlight w:val="white"/>
+        </w:rPr>
+        <w:t>{</w:t>
+      </w:r>
+    </w:p>
+    <w:p>
+      <w:pPr>
+        <w:autoSpaceDE w:val="0"/>
+        <w:autoSpaceDN w:val="0"/>
+        <w:adjustRightInd w:val="0"/>
+        <w:spacing w:after="0" w:line="240" w:lineRule="auto"/>
+        <w:rPr>
+          <w:rFonts w:ascii="Consolas" w:hAnsi="Consolas" w:cs="Consolas"/>
+          <w:color w:val="000000"/>
+          <w:sz w:val="19"/>
+          <w:szCs w:val="19"/>
+          <w:highlight w:val="white"/>
+        </w:rPr>
+      </w:pPr>
+      <w:r>
+        <w:rPr>
+          <w:rFonts w:ascii="Consolas" w:hAnsi="Consolas" w:cs="Consolas"/>
+          <w:color w:val="000000"/>
+          <w:sz w:val="19"/>
+          <w:szCs w:val="19"/>
+          <w:highlight w:val="white"/>
+        </w:rPr>
+        <w:t xml:space="preserve">    </w:t>
+      </w:r>
+      <w:r>
+        <w:rPr>
+          <w:rFonts w:ascii="Consolas" w:hAnsi="Consolas" w:cs="Consolas"/>
+          <w:color w:val="008000"/>
+          <w:sz w:val="19"/>
+          <w:szCs w:val="19"/>
+          <w:highlight w:val="white"/>
+        </w:rPr>
+        <w:t>// Initial setup here.</w:t>
+      </w:r>
+    </w:p>
+    <w:p>
+      <w:pPr>
+        <w:autoSpaceDE w:val="0"/>
+        <w:autoSpaceDN w:val="0"/>
+        <w:adjustRightInd w:val="0"/>
+        <w:spacing w:after="0" w:line="240" w:lineRule="auto"/>
+        <w:rPr>
+          <w:rFonts w:ascii="Consolas" w:hAnsi="Consolas" w:cs="Consolas"/>
+          <w:color w:val="000000"/>
+          <w:sz w:val="19"/>
+          <w:szCs w:val="19"/>
+          <w:highlight w:val="white"/>
+        </w:rPr>
+      </w:pPr>
+      <w:r>
+        <w:rPr>
+          <w:rFonts w:ascii="Consolas" w:hAnsi="Consolas" w:cs="Consolas"/>
+          <w:color w:val="000000"/>
+          <w:sz w:val="19"/>
+          <w:szCs w:val="19"/>
+          <w:highlight w:val="white"/>
+        </w:rPr>
+        <w:t xml:space="preserve">    </w:t>
+      </w:r>
+      <w:r>
+        <w:rPr>
+          <w:rFonts w:ascii="Consolas" w:hAnsi="Consolas" w:cs="Consolas"/>
+          <w:color w:val="000000"/>
+          <w:sz w:val="19"/>
+          <w:szCs w:val="19"/>
+          <w:highlight w:val="white"/>
+        </w:rPr>
+        <w:t>controller.ModifyEnemyCount(0);</w:t>
+      </w:r>
+    </w:p>
+    <w:p>
+      <w:pPr>
+        <w:autoSpaceDE w:val="0"/>
+        <w:autoSpaceDN w:val="0"/>
+        <w:adjustRightInd w:val="0"/>
+        <w:spacing w:after="0" w:line="240" w:lineRule="auto"/>
+        <w:rPr>
+          <w:rFonts w:ascii="Consolas" w:hAnsi="Consolas" w:cs="Consolas"/>
+          <w:color w:val="000000"/>
+          <w:sz w:val="19"/>
+          <w:szCs w:val="19"/>
+          <w:highlight w:val="white"/>
+        </w:rPr>
+      </w:pPr>
+    </w:p>
+    <w:p>
+      <w:pPr>
+        <w:autoSpaceDE w:val="0"/>
+        <w:autoSpaceDN w:val="0"/>
+        <w:adjustRightInd w:val="0"/>
+        <w:spacing w:after="0" w:line="240" w:lineRule="auto"/>
+        <w:rPr>
+          <w:rFonts w:ascii="Consolas" w:hAnsi="Consolas" w:cs="Consolas"/>
+          <w:color w:val="000000"/>
+          <w:sz w:val="19"/>
+          <w:szCs w:val="19"/>
+          <w:highlight w:val="white"/>
+        </w:rPr>
+      </w:pPr>
+      <w:r>
+        <w:rPr>
+          <w:rFonts w:ascii="Consolas" w:hAnsi="Consolas" w:cs="Consolas"/>
+          <w:color w:val="000000"/>
+          <w:sz w:val="19"/>
+          <w:szCs w:val="19"/>
+          <w:highlight w:val="white"/>
+        </w:rPr>
+        <w:t xml:space="preserve">    </w:t>
+      </w:r>
+      <w:r>
+        <w:rPr>
+          <w:rFonts w:ascii="Consolas" w:hAnsi="Consolas" w:cs="Consolas"/>
+          <w:color w:val="0000FF"/>
+          <w:sz w:val="19"/>
+          <w:szCs w:val="19"/>
+          <w:highlight w:val="white"/>
+        </w:rPr>
+        <w:t>yield</w:t>
+      </w:r>
+      <w:r>
+        <w:rPr>
+          <w:rFonts w:ascii="Consolas" w:hAnsi="Consolas" w:cs="Consolas"/>
+          <w:color w:val="000000"/>
+          <w:sz w:val="19"/>
+          <w:szCs w:val="19"/>
+          <w:highlight w:val="white"/>
+        </w:rPr>
+        <w:t xml:space="preserve"> </w:t>
+      </w:r>
+      <w:r>
+        <w:rPr>
+          <w:rFonts w:ascii="Consolas" w:hAnsi="Consolas" w:cs="Consolas"/>
+          <w:color w:val="0000FF"/>
+          <w:sz w:val="19"/>
+          <w:szCs w:val="19"/>
+          <w:highlight w:val="white"/>
+        </w:rPr>
+        <w:t>return</w:t>
+      </w:r>
+      <w:r>
+        <w:rPr>
+          <w:rFonts w:ascii="Consolas" w:hAnsi="Consolas" w:cs="Consolas"/>
+          <w:color w:val="000000"/>
+          <w:sz w:val="19"/>
+          <w:szCs w:val="19"/>
+          <w:highlight w:val="white"/>
+        </w:rPr>
+        <w:t xml:space="preserve"> </w:t>
+      </w:r>
+      <w:r>
+        <w:rPr>
+          <w:rFonts w:ascii="Consolas" w:hAnsi="Consolas" w:cs="Consolas"/>
+          <w:color w:val="0000FF"/>
+          <w:sz w:val="19"/>
+          <w:szCs w:val="19"/>
+          <w:highlight w:val="white"/>
+        </w:rPr>
+        <w:t>null</w:t>
+      </w:r>
+      <w:r>
+        <w:rPr>
+          <w:rFonts w:ascii="Consolas" w:hAnsi="Consolas" w:cs="Consolas"/>
+          <w:color w:val="000000"/>
+          <w:sz w:val="19"/>
+          <w:szCs w:val="19"/>
+          <w:highlight w:val="white"/>
+        </w:rPr>
+        <w:t>;</w:t>
+      </w:r>
+    </w:p>
+    <w:p>
+      <w:pPr>
+        <w:autoSpaceDE w:val="0"/>
+        <w:autoSpaceDN w:val="0"/>
+        <w:adjustRightInd w:val="0"/>
+        <w:spacing w:after="0" w:line="240" w:lineRule="auto"/>
+        <w:rPr>
+          <w:rFonts w:ascii="Consolas" w:hAnsi="Consolas" w:cs="Consolas"/>
+          <w:color w:val="000000"/>
+          <w:sz w:val="19"/>
+          <w:szCs w:val="19"/>
+          <w:highlight w:val="white"/>
+        </w:rPr>
+      </w:pPr>
+      <w:r>
+        <w:rPr>
+          <w:rFonts w:ascii="Consolas" w:hAnsi="Consolas" w:cs="Consolas"/>
+          <w:color w:val="000000"/>
+          <w:sz w:val="19"/>
+          <w:szCs w:val="19"/>
+          <w:highlight w:val="white"/>
+        </w:rPr>
+        <w:t xml:space="preserve">            </w:t>
+      </w:r>
+    </w:p>
+    <w:p>
+      <w:pPr>
+        <w:autoSpaceDE w:val="0"/>
+        <w:autoSpaceDN w:val="0"/>
+        <w:adjustRightInd w:val="0"/>
+        <w:spacing w:after="0" w:line="240" w:lineRule="auto"/>
+        <w:rPr>
+          <w:rFonts w:ascii="Consolas" w:hAnsi="Consolas" w:cs="Consolas"/>
+          <w:color w:val="000000"/>
+          <w:sz w:val="19"/>
+          <w:szCs w:val="19"/>
+          <w:highlight w:val="white"/>
+        </w:rPr>
+      </w:pPr>
+      <w:r>
+        <w:rPr>
+          <w:rFonts w:ascii="Consolas" w:hAnsi="Consolas" w:cs="Consolas"/>
+          <w:color w:val="000000"/>
+          <w:sz w:val="19"/>
+          <w:szCs w:val="19"/>
+          <w:highlight w:val="white"/>
+        </w:rPr>
+        <w:t xml:space="preserve">    </w:t>
+      </w:r>
+      <w:r>
+        <w:rPr>
+          <w:rFonts w:ascii="Consolas" w:hAnsi="Consolas" w:cs="Consolas"/>
+          <w:color w:val="008000"/>
+          <w:sz w:val="19"/>
+          <w:szCs w:val="19"/>
+          <w:highlight w:val="white"/>
+        </w:rPr>
+        <w:t>// Change to next state here.</w:t>
+      </w:r>
+    </w:p>
+    <w:p>
+      <w:pPr>
+        <w:autoSpaceDE w:val="0"/>
+        <w:autoSpaceDN w:val="0"/>
+        <w:adjustRightInd w:val="0"/>
+        <w:spacing w:after="0" w:line="240" w:lineRule="auto"/>
+        <w:rPr>
+          <w:rFonts w:ascii="Consolas" w:hAnsi="Consolas" w:cs="Consolas"/>
+          <w:color w:val="000000"/>
+          <w:sz w:val="19"/>
+          <w:szCs w:val="19"/>
+          <w:highlight w:val="white"/>
+        </w:rPr>
+      </w:pPr>
+      <w:r>
+        <w:rPr>
+          <w:rFonts w:ascii="Consolas" w:hAnsi="Consolas" w:cs="Consolas"/>
+          <w:color w:val="000000"/>
+          <w:sz w:val="19"/>
+          <w:szCs w:val="19"/>
+          <w:highlight w:val="white"/>
+        </w:rPr>
+        <w:t xml:space="preserve">    ChangeState&lt;GameplayState&gt;();</w:t>
+      </w:r>
+    </w:p>
+    <w:p>
+      <w:r>
+        <w:rPr>
+          <w:rFonts w:ascii="Consolas" w:hAnsi="Consolas" w:cs="Consolas"/>
+          <w:color w:val="000000"/>
+          <w:sz w:val="19"/>
+          <w:szCs w:val="19"/>
+          <w:highlight w:val="white"/>
+        </w:rPr>
+        <w:t>}</w:t>
+      </w:r>
+    </w:p>
+    <w:p>
+      <w:r>
+        <w:t>We put the transition after the yield statement to ensure setup completes before transitioning to the next state.</w:t>
+      </w:r>
+    </w:p>
+    <w:p>
+      <w:r>
+        <w:t xml:space="preserve">For a deeper look at how the </w:t>
+      </w:r>
+      <w:r>
+        <w:t>game controller</w:t>
+      </w:r>
+      <w:r>
+        <w:t xml:space="preserve"> in the framework is used, check out the IsometricShooter3D project.</w:t>
+      </w:r>
+    </w:p>
+    <w:p/>
+    <w:p>
+      <w:pPr>
+        <w:rPr>
+          <w:b/>
+          <w:sz w:val="28"/>
+          <w:szCs w:val="28"/>
+        </w:rPr>
+      </w:pPr>
+      <w:r>
+        <w:rPr>
+          <w:b/>
+          <w:sz w:val="28"/>
+          <w:szCs w:val="28"/>
+        </w:rPr>
         <w:t>Utility</w:t>
       </w:r>
     </w:p>
@@ -423,7 +1614,7 @@
       <w:r>
         <w:t xml:space="preserve">For a video demonstration of the music manager and music playlists: </w:t>
       </w:r>
-      <w:hyperlink r:id="rId6" w:history="1">
+      <w:hyperlink r:id="rId7" w:history="1">
         <w:r>
           <w:rPr>
             <w:rStyle w:val="Hyperlink"/>
@@ -469,6 +1660,7 @@
           <w:sz w:val="24"/>
           <w:szCs w:val="24"/>
         </w:rPr>
+        <w:lastRenderedPageBreak/>
         <w:t>Subscribing</w:t>
       </w:r>
       <w:r>
@@ -621,17 +1813,7 @@
           <w:szCs w:val="19"/>
           <w:highlight w:val="white"/>
         </w:rPr>
-        <w:t xml:space="preserve">    </w:t>
-      </w:r>
-      <w:r>
-        <w:rPr>
-          <w:rFonts w:ascii="Consolas" w:hAnsi="Consolas" w:cs="Consolas"/>
-          <w:color w:val="008000"/>
-          <w:sz w:val="19"/>
-          <w:szCs w:val="19"/>
-          <w:highlight w:val="white"/>
-        </w:rPr>
-        <w:t>// The notification sent when this tile is selected.</w:t>
+        <w:t xml:space="preserve">    // The notification sent when this tile is selected.</w:t>
       </w:r>
     </w:p>
     <w:p>
@@ -888,7 +2070,6 @@
     </w:p>
     <w:p>
       <w:r>
-        <w:lastRenderedPageBreak/>
         <w:t>The PostNotification() function</w:t>
       </w:r>
       <w:r>
@@ -1228,8 +2409,6 @@
       <w:r>
         <w:t>The first argument is the function we call when we receive the notification (see below) and the second is the notification we are listening for.</w:t>
       </w:r>
-      <w:bookmarkStart w:id="0" w:name="_GoBack"/>
-      <w:bookmarkEnd w:id="0"/>
     </w:p>
     <w:p>
       <w:r>
@@ -1258,17 +2437,7 @@
           <w:szCs w:val="19"/>
           <w:highlight w:val="white"/>
         </w:rPr>
-        <w:t xml:space="preserve">    </w:t>
-      </w:r>
-      <w:r>
-        <w:rPr>
-          <w:rFonts w:ascii="Consolas" w:hAnsi="Consolas" w:cs="Consolas"/>
-          <w:color w:val="0000FF"/>
-          <w:sz w:val="19"/>
-          <w:szCs w:val="19"/>
-          <w:highlight w:val="white"/>
-        </w:rPr>
-        <w:t>void</w:t>
+        <w:t xml:space="preserve">    void</w:t>
       </w:r>
       <w:r>
         <w:rPr>
@@ -1480,6 +2649,7 @@
     </w:p>
     <w:p>
       <w:r>
+        <w:lastRenderedPageBreak/>
         <w:t>Note that your notification function needs to have ‘sender’ and ‘args’ arguments. ‘sender’ is the object posting the notification. We use this to determine which menu cell was clicked by the user.</w:t>
       </w:r>
       <w:r>
@@ -1541,7 +2711,7 @@
       <w:r>
         <w:t xml:space="preserve">For a video demonstration of the top-down camera: </w:t>
       </w:r>
-      <w:hyperlink r:id="rId7" w:history="1">
+      <w:hyperlink r:id="rId8" w:history="1">
         <w:r>
           <w:rPr>
             <w:rStyle w:val="Hyperlink"/>
@@ -1595,7 +2765,6 @@
         </w:numPr>
       </w:pPr>
       <w:r>
-        <w:lastRenderedPageBreak/>
         <w:t>Set the Target Offset and Move Speed parameters to your liking. Target Offset is x,y,z distance from the follow target (the camera position offset relative to the follow target object). Move speed is how fast the camera moves when the object moves.</w:t>
       </w:r>
     </w:p>
@@ -1632,7 +2801,7 @@
       <w:r>
         <w:t xml:space="preserve">For a video demonstration of the third person camera: </w:t>
       </w:r>
-      <w:hyperlink r:id="rId8" w:history="1">
+      <w:hyperlink r:id="rId9" w:history="1">
         <w:r>
           <w:rPr>
             <w:rStyle w:val="Hyperlink"/>
@@ -1728,10 +2897,50 @@
           <w:sz w:val="28"/>
           <w:szCs w:val="28"/>
         </w:rPr>
+        <w:t>User Interface</w:t>
+      </w:r>
+    </w:p>
+    <w:p>
+      <w:r>
+        <w:lastRenderedPageBreak/>
+        <w:t>The framework includes an InterfaceManager that works similar to the Menu System.</w:t>
+      </w:r>
+      <w:r>
+        <w:t xml:space="preserve"> You can find the Interface Manager prefab in the “Assets/Prefabs/UI” folder.</w:t>
+      </w:r>
+    </w:p>
+    <w:p>
+      <w:r>
+        <w:t>The Interface Manager works with game objects containing an Interface Screen component. Each screen can be switched to by calling InterfaceManager.ChangeScreen(InterfaceScreen screen).</w:t>
+      </w:r>
+    </w:p>
+    <w:p>
+      <w:r>
+        <w:t>The Interface Manager can also load scenes by calling InterfaceManager.LoadScene(string sceneName) or InterfaceManager.LoadSceneFadeIn(string sceneName). This allows you to create a Pause menu with options such as a ‘Return to Main Menu’ button.</w:t>
+      </w:r>
+    </w:p>
+    <w:p/>
+    <w:p>
+      <w:pPr>
+        <w:rPr>
+          <w:b/>
+          <w:sz w:val="28"/>
+          <w:szCs w:val="28"/>
+        </w:rPr>
+      </w:pPr>
+      <w:r>
+        <w:rPr>
+          <w:b/>
+          <w:sz w:val="28"/>
+          <w:szCs w:val="28"/>
+        </w:rPr>
         <w:t>AI</w:t>
       </w:r>
     </w:p>
     <w:p>
+      <w:r>
+        <w:t xml:space="preserve">Most </w:t>
+      </w:r>
       <w:r>
         <w:t>AI scripts in the framework are based around a Faction component that specifies what faction a gameobject belongs to.</w:t>
       </w:r>
@@ -1758,26 +2967,211 @@
           <w:sz w:val="24"/>
           <w:szCs w:val="24"/>
         </w:rPr>
-        <w:t>Viewcones</w:t>
-      </w:r>
-    </w:p>
-    <w:p>
-      <w:r>
-        <w:t>These are procedurally generated cones that can be used to give a gameobject the ability to ‘see’ other gameobjects.</w:t>
-      </w:r>
-    </w:p>
-    <w:p>
-      <w:pPr>
+        <w:t>Waypoints</w:t>
+      </w:r>
+    </w:p>
+    <w:p>
+      <w:r>
+        <w:t>The waypoint system provides an easy way of generating a connected path of points, with the option to ensure it is a closed loop. The waypoints system does not use the Faction system, it simply creates waypoints that any object can follow.</w:t>
+      </w:r>
+    </w:p>
+    <w:p>
+      <w:pPr>
+        <w:pStyle w:val="ListParagraph"/>
+        <w:numPr>
+          <w:ilvl w:val="0"/>
+          <w:numId w:val="8"/>
+        </w:numPr>
+      </w:pPr>
+      <w:r>
+        <w:t>Locate the WaypointPathManager.cs script in Assets/Scripts/Utility/Waypoints</w:t>
+      </w:r>
+    </w:p>
+    <w:p>
+      <w:pPr>
+        <w:pStyle w:val="ListParagraph"/>
+        <w:numPr>
+          <w:ilvl w:val="0"/>
+          <w:numId w:val="8"/>
+        </w:numPr>
+      </w:pPr>
+      <w:r>
+        <w:t>Create an empty game object in your scene and attach WaypointPathManager.cs</w:t>
+      </w:r>
+    </w:p>
+    <w:p>
+      <w:pPr>
+        <w:pStyle w:val="ListParagraph"/>
+        <w:numPr>
+          <w:ilvl w:val="0"/>
+          <w:numId w:val="8"/>
+        </w:numPr>
+      </w:pPr>
+      <w:r>
+        <w:t>Create any number of empty game objects and place them throughout your scene. Make them a child object of the transform with the WaypointPathManager component.</w:t>
+      </w:r>
+      <w:r>
+        <w:t xml:space="preserve"> These empty game objects are the ‘waypoints’ in the path.</w:t>
+      </w:r>
+    </w:p>
+    <w:p>
+      <w:r>
+        <w:t>The WaypointPathManager loops through each child object in its transform and generates a path through them.</w:t>
+      </w:r>
+    </w:p>
+    <w:p>
+      <w:r>
+        <w:t xml:space="preserve">Public methods for </w:t>
+      </w:r>
+      <w:r>
+        <w:t>using waypoints</w:t>
+      </w:r>
+      <w:r>
+        <w:t xml:space="preserve"> (located in Waypoint</w:t>
+      </w:r>
+      <w:r>
+        <w:t>Path</w:t>
+      </w:r>
+      <w:r>
+        <w:t>Manager.cs)</w:t>
+      </w:r>
+      <w:r>
+        <w:t>:</w:t>
+      </w:r>
+    </w:p>
+    <w:p>
+      <w:pPr>
+        <w:pStyle w:val="ListParagraph"/>
+        <w:numPr>
+          <w:ilvl w:val="0"/>
+          <w:numId w:val="9"/>
+        </w:numPr>
+      </w:pPr>
+      <w:r>
+        <w:rPr>
+          <w:b/>
+        </w:rPr>
+        <w:t>public int FindNearestWaypoint (Vector3 fromPos, float maxRange)</w:t>
+      </w:r>
+      <w:r>
+        <w:t xml:space="preserve"> – Returns the integer index of the nearest waypoint from the supplied position and within the supplied maximum range.</w:t>
+      </w:r>
+    </w:p>
+    <w:p>
+      <w:pPr>
+        <w:pStyle w:val="ListParagraph"/>
+        <w:numPr>
+          <w:ilvl w:val="0"/>
+          <w:numId w:val="9"/>
+        </w:numPr>
+      </w:pPr>
+      <w:r>
+        <w:rPr>
+          <w:b/>
+        </w:rPr>
+        <w:t>public int FindNearestWaypoint (Vector3 fromPos, Transform exceptThis, float maxRange)</w:t>
+      </w:r>
+      <w:r>
+        <w:t xml:space="preserve"> – The same as the above, except a waypoint transform can be passed in to ensure the nearest waypoint is not the waypoint an object is currently at.</w:t>
+      </w:r>
+    </w:p>
+    <w:p>
+      <w:pPr>
+        <w:pStyle w:val="ListParagraph"/>
+        <w:numPr>
+          <w:ilvl w:val="0"/>
+          <w:numId w:val="9"/>
+        </w:numPr>
+      </w:pPr>
+      <w:r>
+        <w:rPr>
+          <w:b/>
+        </w:rPr>
+        <w:t>p</w:t>
+      </w:r>
+      <w:r>
+        <w:rPr>
+          <w:b/>
+        </w:rPr>
+        <w:t>ublic int GetNextWaypoint (int index, bool reverse)</w:t>
+      </w:r>
+      <w:r>
+        <w:t xml:space="preserve"> – Gets the next waypoint in the path based on the supplied index. If </w:t>
+      </w:r>
+      <w:r>
         <w:rPr>
           <w:i/>
         </w:rPr>
-      </w:pPr>
-      <w:r>
-        <w:rPr>
-          <w:i/>
-        </w:rPr>
-        <w:t>TODO: Change viewcones from using tags to factions instead.</w:t>
-      </w:r>
+        <w:t>reverse</w:t>
+      </w:r>
+      <w:r>
+        <w:t xml:space="preserve"> is true, then it assumes the path is going backward (e.g. point 0 is next after point 1).</w:t>
+      </w:r>
+    </w:p>
+    <w:p>
+      <w:pPr>
+        <w:pStyle w:val="ListParagraph"/>
+        <w:numPr>
+          <w:ilvl w:val="0"/>
+          <w:numId w:val="9"/>
+        </w:numPr>
+      </w:pPr>
+      <w:r>
+        <w:rPr>
+          <w:b/>
+        </w:rPr>
+        <w:t>public Transform GetWaypoint (int index)</w:t>
+      </w:r>
+      <w:r>
+        <w:t xml:space="preserve"> – Returns the transform of the waypoint at the given index.</w:t>
+      </w:r>
+    </w:p>
+    <w:p>
+      <w:pPr>
+        <w:pStyle w:val="ListParagraph"/>
+        <w:numPr>
+          <w:ilvl w:val="0"/>
+          <w:numId w:val="9"/>
+        </w:numPr>
+      </w:pPr>
+      <w:r>
+        <w:rPr>
+          <w:b/>
+        </w:rPr>
+        <w:lastRenderedPageBreak/>
+        <w:t>public int GetTotal ()</w:t>
+      </w:r>
+      <w:r>
+        <w:t xml:space="preserve"> – Returns the total number of waypoints in the path (number of child objects under the WaypointPathManager object).</w:t>
+      </w:r>
+    </w:p>
+    <w:p>
+      <w:pPr>
+        <w:pStyle w:val="ListParagraph"/>
+        <w:numPr>
+          <w:ilvl w:val="0"/>
+          <w:numId w:val="9"/>
+        </w:numPr>
+      </w:pPr>
+      <w:r>
+        <w:rPr>
+          <w:b/>
+        </w:rPr>
+        <w:t>p</w:t>
+      </w:r>
+      <w:r>
+        <w:rPr>
+          <w:b/>
+        </w:rPr>
+        <w:t>ublic bool ReachedEndOfPath (int index)</w:t>
+      </w:r>
+      <w:r>
+        <w:t xml:space="preserve"> – Returns true if the waypoint at the given index is the last waypoint in the path or the first waypoint in the path. This is useful for switching the waypoint traversal of an object if you want it to go back and forth from one end of the path to the other.</w:t>
+      </w:r>
+    </w:p>
+    <w:p>
+      <w:bookmarkStart w:id="0" w:name="_GoBack"/>
+      <w:bookmarkEnd w:id="0"/>
     </w:p>
     <w:p>
       <w:pPr>
@@ -1793,6 +3187,41 @@
           <w:sz w:val="24"/>
           <w:szCs w:val="24"/>
         </w:rPr>
+        <w:t>Viewcones</w:t>
+      </w:r>
+    </w:p>
+    <w:p>
+      <w:r>
+        <w:t>These are procedurally generated cones that can be used to give a gameobject the ability to ‘see’ other gameobjects.</w:t>
+      </w:r>
+    </w:p>
+    <w:p>
+      <w:pPr>
+        <w:rPr>
+          <w:i/>
+        </w:rPr>
+      </w:pPr>
+      <w:r>
+        <w:rPr>
+          <w:i/>
+        </w:rPr>
+        <w:t>TODO: Change viewcones from using tags to factions instead.</w:t>
+      </w:r>
+    </w:p>
+    <w:p>
+      <w:pPr>
+        <w:rPr>
+          <w:b/>
+          <w:sz w:val="24"/>
+          <w:szCs w:val="24"/>
+        </w:rPr>
+      </w:pPr>
+      <w:r>
+        <w:rPr>
+          <w:b/>
+          <w:sz w:val="24"/>
+          <w:szCs w:val="24"/>
+        </w:rPr>
         <w:t>Sphere Detector</w:t>
       </w:r>
     </w:p>
@@ -1808,7 +3237,7 @@
       <w:r>
         <w:t xml:space="preserve">For a video demonstration of the sphere detector: </w:t>
       </w:r>
-      <w:hyperlink r:id="rId9" w:history="1">
+      <w:hyperlink r:id="rId10" w:history="1">
         <w:r>
           <w:rPr>
             <w:rStyle w:val="Hyperlink"/>
@@ -1826,7 +3255,6 @@
         </w:numPr>
       </w:pPr>
       <w:r>
-        <w:lastRenderedPageBreak/>
         <w:t>Locate the script in Assets/Scripts/AI/Detector.cs</w:t>
       </w:r>
     </w:p>
@@ -2255,6 +3683,119 @@
     </w:lvl>
   </w:abstractNum>
   <w:abstractNum w:abstractNumId="4" w15:restartNumberingAfterBreak="0">
+    <w:nsid w:val="5B2E3EBD"/>
+    <w:multiLevelType w:val="hybridMultilevel"/>
+    <w:tmpl w:val="1616BAAC"/>
+    <w:lvl w:ilvl="0" w:tplc="04090001">
+      <w:start w:val="1"/>
+      <w:numFmt w:val="bullet"/>
+      <w:lvlText w:val=""/>
+      <w:lvlJc w:val="left"/>
+      <w:pPr>
+        <w:ind w:left="720" w:hanging="360"/>
+      </w:pPr>
+      <w:rPr>
+        <w:rFonts w:ascii="Symbol" w:hAnsi="Symbol" w:hint="default"/>
+      </w:rPr>
+    </w:lvl>
+    <w:lvl w:ilvl="1" w:tplc="04090003" w:tentative="1">
+      <w:start w:val="1"/>
+      <w:numFmt w:val="bullet"/>
+      <w:lvlText w:val="o"/>
+      <w:lvlJc w:val="left"/>
+      <w:pPr>
+        <w:ind w:left="1440" w:hanging="360"/>
+      </w:pPr>
+      <w:rPr>
+        <w:rFonts w:ascii="Courier New" w:hAnsi="Courier New" w:cs="Courier New" w:hint="default"/>
+      </w:rPr>
+    </w:lvl>
+    <w:lvl w:ilvl="2" w:tplc="04090005" w:tentative="1">
+      <w:start w:val="1"/>
+      <w:numFmt w:val="bullet"/>
+      <w:lvlText w:val=""/>
+      <w:lvlJc w:val="left"/>
+      <w:pPr>
+        <w:ind w:left="2160" w:hanging="360"/>
+      </w:pPr>
+      <w:rPr>
+        <w:rFonts w:ascii="Wingdings" w:hAnsi="Wingdings" w:hint="default"/>
+      </w:rPr>
+    </w:lvl>
+    <w:lvl w:ilvl="3" w:tplc="04090001" w:tentative="1">
+      <w:start w:val="1"/>
+      <w:numFmt w:val="bullet"/>
+      <w:lvlText w:val=""/>
+      <w:lvlJc w:val="left"/>
+      <w:pPr>
+        <w:ind w:left="2880" w:hanging="360"/>
+      </w:pPr>
+      <w:rPr>
+        <w:rFonts w:ascii="Symbol" w:hAnsi="Symbol" w:hint="default"/>
+      </w:rPr>
+    </w:lvl>
+    <w:lvl w:ilvl="4" w:tplc="04090003" w:tentative="1">
+      <w:start w:val="1"/>
+      <w:numFmt w:val="bullet"/>
+      <w:lvlText w:val="o"/>
+      <w:lvlJc w:val="left"/>
+      <w:pPr>
+        <w:ind w:left="3600" w:hanging="360"/>
+      </w:pPr>
+      <w:rPr>
+        <w:rFonts w:ascii="Courier New" w:hAnsi="Courier New" w:cs="Courier New" w:hint="default"/>
+      </w:rPr>
+    </w:lvl>
+    <w:lvl w:ilvl="5" w:tplc="04090005" w:tentative="1">
+      <w:start w:val="1"/>
+      <w:numFmt w:val="bullet"/>
+      <w:lvlText w:val=""/>
+      <w:lvlJc w:val="left"/>
+      <w:pPr>
+        <w:ind w:left="4320" w:hanging="360"/>
+      </w:pPr>
+      <w:rPr>
+        <w:rFonts w:ascii="Wingdings" w:hAnsi="Wingdings" w:hint="default"/>
+      </w:rPr>
+    </w:lvl>
+    <w:lvl w:ilvl="6" w:tplc="04090001" w:tentative="1">
+      <w:start w:val="1"/>
+      <w:numFmt w:val="bullet"/>
+      <w:lvlText w:val=""/>
+      <w:lvlJc w:val="left"/>
+      <w:pPr>
+        <w:ind w:left="5040" w:hanging="360"/>
+      </w:pPr>
+      <w:rPr>
+        <w:rFonts w:ascii="Symbol" w:hAnsi="Symbol" w:hint="default"/>
+      </w:rPr>
+    </w:lvl>
+    <w:lvl w:ilvl="7" w:tplc="04090003" w:tentative="1">
+      <w:start w:val="1"/>
+      <w:numFmt w:val="bullet"/>
+      <w:lvlText w:val="o"/>
+      <w:lvlJc w:val="left"/>
+      <w:pPr>
+        <w:ind w:left="5760" w:hanging="360"/>
+      </w:pPr>
+      <w:rPr>
+        <w:rFonts w:ascii="Courier New" w:hAnsi="Courier New" w:cs="Courier New" w:hint="default"/>
+      </w:rPr>
+    </w:lvl>
+    <w:lvl w:ilvl="8" w:tplc="04090005" w:tentative="1">
+      <w:start w:val="1"/>
+      <w:numFmt w:val="bullet"/>
+      <w:lvlText w:val=""/>
+      <w:lvlJc w:val="left"/>
+      <w:pPr>
+        <w:ind w:left="6480" w:hanging="360"/>
+      </w:pPr>
+      <w:rPr>
+        <w:rFonts w:ascii="Wingdings" w:hAnsi="Wingdings" w:hint="default"/>
+      </w:rPr>
+    </w:lvl>
+  </w:abstractNum>
+  <w:abstractNum w:abstractNumId="5" w15:restartNumberingAfterBreak="0">
     <w:nsid w:val="5BB91663"/>
     <w:multiLevelType w:val="hybridMultilevel"/>
     <w:tmpl w:val="0FB28154"/>
@@ -2340,7 +3881,7 @@
       </w:pPr>
     </w:lvl>
   </w:abstractNum>
-  <w:abstractNum w:abstractNumId="5" w15:restartNumberingAfterBreak="0">
+  <w:abstractNum w:abstractNumId="6" w15:restartNumberingAfterBreak="0">
     <w:nsid w:val="6FD3364F"/>
     <w:multiLevelType w:val="hybridMultilevel"/>
     <w:tmpl w:val="4224E414"/>
@@ -2429,7 +3970,96 @@
       </w:pPr>
     </w:lvl>
   </w:abstractNum>
-  <w:abstractNum w:abstractNumId="6" w15:restartNumberingAfterBreak="0">
+  <w:abstractNum w:abstractNumId="7" w15:restartNumberingAfterBreak="0">
+    <w:nsid w:val="718D0E64"/>
+    <w:multiLevelType w:val="hybridMultilevel"/>
+    <w:tmpl w:val="979CEB4C"/>
+    <w:lvl w:ilvl="0" w:tplc="0409000F">
+      <w:start w:val="1"/>
+      <w:numFmt w:val="decimal"/>
+      <w:lvlText w:val="%1."/>
+      <w:lvlJc w:val="left"/>
+      <w:pPr>
+        <w:ind w:left="720" w:hanging="360"/>
+      </w:pPr>
+      <w:rPr>
+        <w:rFonts w:hint="default"/>
+      </w:rPr>
+    </w:lvl>
+    <w:lvl w:ilvl="1" w:tplc="04090019" w:tentative="1">
+      <w:start w:val="1"/>
+      <w:numFmt w:val="lowerLetter"/>
+      <w:lvlText w:val="%2."/>
+      <w:lvlJc w:val="left"/>
+      <w:pPr>
+        <w:ind w:left="1440" w:hanging="360"/>
+      </w:pPr>
+    </w:lvl>
+    <w:lvl w:ilvl="2" w:tplc="0409001B" w:tentative="1">
+      <w:start w:val="1"/>
+      <w:numFmt w:val="lowerRoman"/>
+      <w:lvlText w:val="%3."/>
+      <w:lvlJc w:val="right"/>
+      <w:pPr>
+        <w:ind w:left="2160" w:hanging="180"/>
+      </w:pPr>
+    </w:lvl>
+    <w:lvl w:ilvl="3" w:tplc="0409000F" w:tentative="1">
+      <w:start w:val="1"/>
+      <w:numFmt w:val="decimal"/>
+      <w:lvlText w:val="%4."/>
+      <w:lvlJc w:val="left"/>
+      <w:pPr>
+        <w:ind w:left="2880" w:hanging="360"/>
+      </w:pPr>
+    </w:lvl>
+    <w:lvl w:ilvl="4" w:tplc="04090019" w:tentative="1">
+      <w:start w:val="1"/>
+      <w:numFmt w:val="lowerLetter"/>
+      <w:lvlText w:val="%5."/>
+      <w:lvlJc w:val="left"/>
+      <w:pPr>
+        <w:ind w:left="3600" w:hanging="360"/>
+      </w:pPr>
+    </w:lvl>
+    <w:lvl w:ilvl="5" w:tplc="0409001B" w:tentative="1">
+      <w:start w:val="1"/>
+      <w:numFmt w:val="lowerRoman"/>
+      <w:lvlText w:val="%6."/>
+      <w:lvlJc w:val="right"/>
+      <w:pPr>
+        <w:ind w:left="4320" w:hanging="180"/>
+      </w:pPr>
+    </w:lvl>
+    <w:lvl w:ilvl="6" w:tplc="0409000F" w:tentative="1">
+      <w:start w:val="1"/>
+      <w:numFmt w:val="decimal"/>
+      <w:lvlText w:val="%7."/>
+      <w:lvlJc w:val="left"/>
+      <w:pPr>
+        <w:ind w:left="5040" w:hanging="360"/>
+      </w:pPr>
+    </w:lvl>
+    <w:lvl w:ilvl="7" w:tplc="04090019" w:tentative="1">
+      <w:start w:val="1"/>
+      <w:numFmt w:val="lowerLetter"/>
+      <w:lvlText w:val="%8."/>
+      <w:lvlJc w:val="left"/>
+      <w:pPr>
+        <w:ind w:left="5760" w:hanging="360"/>
+      </w:pPr>
+    </w:lvl>
+    <w:lvl w:ilvl="8" w:tplc="0409001B" w:tentative="1">
+      <w:start w:val="1"/>
+      <w:numFmt w:val="lowerRoman"/>
+      <w:lvlText w:val="%9."/>
+      <w:lvlJc w:val="right"/>
+      <w:pPr>
+        <w:ind w:left="6480" w:hanging="180"/>
+      </w:pPr>
+    </w:lvl>
+  </w:abstractNum>
+  <w:abstractNum w:abstractNumId="8" w15:restartNumberingAfterBreak="0">
     <w:nsid w:val="7CE4797B"/>
     <w:multiLevelType w:val="hybridMultilevel"/>
     <w:tmpl w:val="2E141C7E"/>
@@ -2522,7 +4152,7 @@
     <w:abstractNumId w:val="1"/>
   </w:num>
   <w:num w:numId="2">
-    <w:abstractNumId w:val="4"/>
+    <w:abstractNumId w:val="5"/>
   </w:num>
   <w:num w:numId="3">
     <w:abstractNumId w:val="0"/>
@@ -2531,13 +4161,19 @@
     <w:abstractNumId w:val="3"/>
   </w:num>
   <w:num w:numId="5">
-    <w:abstractNumId w:val="5"/>
+    <w:abstractNumId w:val="6"/>
   </w:num>
   <w:num w:numId="6">
     <w:abstractNumId w:val="2"/>
   </w:num>
   <w:num w:numId="7">
-    <w:abstractNumId w:val="6"/>
+    <w:abstractNumId w:val="8"/>
+  </w:num>
+  <w:num w:numId="8">
+    <w:abstractNumId w:val="7"/>
+  </w:num>
+  <w:num w:numId="9">
+    <w:abstractNumId w:val="4"/>
   </w:num>
 </w:numbering>
 </file>

</xml_diff>

<commit_message>
Updated docs to include section on SpaceShooter2D example game
</commit_message>
<xml_diff>
--- a/Assets/Docs/Impulse_Framework_Guide.docx
+++ b/Assets/Docs/Impulse_Framework_Guide.docx
@@ -116,7 +116,7 @@
     </w:p>
     <w:p>
       <w:r>
-        <w:t>In the Build Settings, set the Splash scene to 0 and Menu to 1. Unity preloads everything in each scene, with the exception of the first scene (scene 0). For optimal performance, you should keep your splash scene as lightweight as possible and try not to add too many more objects.</w:t>
+        <w:t>In the Build Settings, set the Splash scene to 0 and Menu to 1. Unity preloads everything in each scene, with the exception of the first scene (scene 0). For optimal performance, you should keep your splash scene as lightweight as possible and try not to add too many objects.</w:t>
       </w:r>
     </w:p>
     <w:p>
@@ -1575,6 +1575,1035 @@
     <w:p>
       <w:pPr>
         <w:rPr>
+          <w:sz w:val="24"/>
+          <w:szCs w:val="24"/>
+        </w:rPr>
+      </w:pPr>
+      <w:r>
+        <w:rPr>
+          <w:b/>
+          <w:sz w:val="24"/>
+          <w:szCs w:val="24"/>
+        </w:rPr>
+        <w:t>Subscribing</w:t>
+      </w:r>
+      <w:r>
+        <w:rPr>
+          <w:b/>
+          <w:sz w:val="24"/>
+          <w:szCs w:val="24"/>
+        </w:rPr>
+        <w:t xml:space="preserve"> To</w:t>
+      </w:r>
+      <w:r>
+        <w:rPr>
+          <w:b/>
+          <w:sz w:val="24"/>
+          <w:szCs w:val="24"/>
+        </w:rPr>
+        <w:t xml:space="preserve"> </w:t>
+      </w:r>
+      <w:r>
+        <w:rPr>
+          <w:b/>
+          <w:sz w:val="24"/>
+          <w:szCs w:val="24"/>
+        </w:rPr>
+        <w:t>and</w:t>
+      </w:r>
+      <w:r>
+        <w:rPr>
+          <w:b/>
+          <w:sz w:val="24"/>
+          <w:szCs w:val="24"/>
+        </w:rPr>
+        <w:t xml:space="preserve"> </w:t>
+      </w:r>
+      <w:r>
+        <w:rPr>
+          <w:b/>
+          <w:sz w:val="24"/>
+          <w:szCs w:val="24"/>
+        </w:rPr>
+        <w:t>P</w:t>
+      </w:r>
+      <w:r>
+        <w:rPr>
+          <w:b/>
+          <w:sz w:val="24"/>
+          <w:szCs w:val="24"/>
+        </w:rPr>
+        <w:t xml:space="preserve">osting </w:t>
+      </w:r>
+      <w:r>
+        <w:rPr>
+          <w:b/>
+          <w:sz w:val="24"/>
+          <w:szCs w:val="24"/>
+        </w:rPr>
+        <w:t>N</w:t>
+      </w:r>
+      <w:r>
+        <w:rPr>
+          <w:b/>
+          <w:sz w:val="24"/>
+          <w:szCs w:val="24"/>
+        </w:rPr>
+        <w:t>otifications (</w:t>
+      </w:r>
+      <w:r>
+        <w:rPr>
+          <w:b/>
+          <w:sz w:val="24"/>
+          <w:szCs w:val="24"/>
+        </w:rPr>
+        <w:t>E</w:t>
+      </w:r>
+      <w:r>
+        <w:rPr>
+          <w:b/>
+          <w:sz w:val="24"/>
+          <w:szCs w:val="24"/>
+        </w:rPr>
+        <w:t xml:space="preserve">vent </w:t>
+      </w:r>
+      <w:r>
+        <w:rPr>
+          <w:b/>
+          <w:sz w:val="24"/>
+          <w:szCs w:val="24"/>
+        </w:rPr>
+        <w:t>M</w:t>
+      </w:r>
+      <w:r>
+        <w:rPr>
+          <w:b/>
+          <w:sz w:val="24"/>
+          <w:szCs w:val="24"/>
+        </w:rPr>
+        <w:t xml:space="preserve">essaging </w:t>
+      </w:r>
+      <w:r>
+        <w:rPr>
+          <w:b/>
+          <w:sz w:val="24"/>
+          <w:szCs w:val="24"/>
+        </w:rPr>
+        <w:t>S</w:t>
+      </w:r>
+      <w:r>
+        <w:rPr>
+          <w:b/>
+          <w:sz w:val="24"/>
+          <w:szCs w:val="24"/>
+        </w:rPr>
+        <w:t>ystem)</w:t>
+      </w:r>
+    </w:p>
+    <w:p>
+      <w:r>
+        <w:t xml:space="preserve">The event messaging system can be found in “Assets/Scripts/Utility/Notifications”. However, you do not need to put any scripts from that folder onto your gameobjects to use the notification system. </w:t>
+      </w:r>
+    </w:p>
+    <w:p>
+      <w:r>
+        <w:t>POSTING A NOTIFICATION</w:t>
+      </w:r>
+    </w:p>
+    <w:p>
+      <w:r>
+        <w:t>Begin by creating a const string to represent the notification you will post. In this example, we are creating an OnClick() function for when the user clicks on a cell in a menu. The script is called ProgramCellSelect.cs and this is our const string:</w:t>
+      </w:r>
+    </w:p>
+    <w:p>
+      <w:pPr>
+        <w:autoSpaceDE w:val="0"/>
+        <w:autoSpaceDN w:val="0"/>
+        <w:adjustRightInd w:val="0"/>
+        <w:spacing w:after="0" w:line="240" w:lineRule="auto"/>
+        <w:rPr>
+          <w:rFonts w:ascii="Consolas" w:hAnsi="Consolas" w:cs="Consolas"/>
+          <w:color w:val="000000"/>
+          <w:sz w:val="19"/>
+          <w:szCs w:val="19"/>
+          <w:highlight w:val="white"/>
+        </w:rPr>
+      </w:pPr>
+      <w:r>
+        <w:rPr>
+          <w:rFonts w:ascii="Consolas" w:hAnsi="Consolas" w:cs="Consolas"/>
+          <w:color w:val="008000"/>
+          <w:sz w:val="19"/>
+          <w:szCs w:val="19"/>
+          <w:highlight w:val="white"/>
+        </w:rPr>
+        <w:t xml:space="preserve">    // The notification sent when this tile is selected.</w:t>
+      </w:r>
+    </w:p>
+    <w:p>
+      <w:r>
+        <w:rPr>
+          <w:rFonts w:ascii="Consolas" w:hAnsi="Consolas" w:cs="Consolas"/>
+          <w:color w:val="000000"/>
+          <w:sz w:val="19"/>
+          <w:szCs w:val="19"/>
+          <w:highlight w:val="white"/>
+        </w:rPr>
+        <w:t xml:space="preserve">    </w:t>
+      </w:r>
+      <w:r>
+        <w:rPr>
+          <w:rFonts w:ascii="Consolas" w:hAnsi="Consolas" w:cs="Consolas"/>
+          <w:color w:val="0000FF"/>
+          <w:sz w:val="19"/>
+          <w:szCs w:val="19"/>
+          <w:highlight w:val="white"/>
+        </w:rPr>
+        <w:t>public</w:t>
+      </w:r>
+      <w:r>
+        <w:rPr>
+          <w:rFonts w:ascii="Consolas" w:hAnsi="Consolas" w:cs="Consolas"/>
+          <w:color w:val="000000"/>
+          <w:sz w:val="19"/>
+          <w:szCs w:val="19"/>
+          <w:highlight w:val="white"/>
+        </w:rPr>
+        <w:t xml:space="preserve"> </w:t>
+      </w:r>
+      <w:r>
+        <w:rPr>
+          <w:rFonts w:ascii="Consolas" w:hAnsi="Consolas" w:cs="Consolas"/>
+          <w:color w:val="0000FF"/>
+          <w:sz w:val="19"/>
+          <w:szCs w:val="19"/>
+          <w:highlight w:val="white"/>
+        </w:rPr>
+        <w:t>const</w:t>
+      </w:r>
+      <w:r>
+        <w:rPr>
+          <w:rFonts w:ascii="Consolas" w:hAnsi="Consolas" w:cs="Consolas"/>
+          <w:color w:val="000000"/>
+          <w:sz w:val="19"/>
+          <w:szCs w:val="19"/>
+          <w:highlight w:val="white"/>
+        </w:rPr>
+        <w:t xml:space="preserve"> </w:t>
+      </w:r>
+      <w:r>
+        <w:rPr>
+          <w:rFonts w:ascii="Consolas" w:hAnsi="Consolas" w:cs="Consolas"/>
+          <w:color w:val="0000FF"/>
+          <w:sz w:val="19"/>
+          <w:szCs w:val="19"/>
+          <w:highlight w:val="white"/>
+        </w:rPr>
+        <w:t>string</w:t>
+      </w:r>
+      <w:r>
+        <w:rPr>
+          <w:rFonts w:ascii="Consolas" w:hAnsi="Consolas" w:cs="Consolas"/>
+          <w:color w:val="000000"/>
+          <w:sz w:val="19"/>
+          <w:szCs w:val="19"/>
+          <w:highlight w:val="white"/>
+        </w:rPr>
+        <w:t xml:space="preserve"> ProgramCellSelectNotification = </w:t>
+      </w:r>
+      <w:r>
+        <w:rPr>
+          <w:rFonts w:ascii="Consolas" w:hAnsi="Consolas" w:cs="Consolas"/>
+          <w:color w:val="A31515"/>
+          <w:sz w:val="19"/>
+          <w:szCs w:val="19"/>
+          <w:highlight w:val="white"/>
+        </w:rPr>
+        <w:t>"ProgramCell.SelectNotification"</w:t>
+      </w:r>
+      <w:r>
+        <w:rPr>
+          <w:rFonts w:ascii="Consolas" w:hAnsi="Consolas" w:cs="Consolas"/>
+          <w:color w:val="000000"/>
+          <w:sz w:val="19"/>
+          <w:szCs w:val="19"/>
+          <w:highlight w:val="white"/>
+        </w:rPr>
+        <w:t>;</w:t>
+      </w:r>
+    </w:p>
+    <w:p>
+      <w:r>
+        <w:t>The function we want to call for the OnClick() event is simply:</w:t>
+      </w:r>
+    </w:p>
+    <w:p>
+      <w:pPr>
+        <w:autoSpaceDE w:val="0"/>
+        <w:autoSpaceDN w:val="0"/>
+        <w:adjustRightInd w:val="0"/>
+        <w:spacing w:after="0" w:line="240" w:lineRule="auto"/>
+        <w:rPr>
+          <w:rFonts w:ascii="Consolas" w:hAnsi="Consolas" w:cs="Consolas"/>
+          <w:color w:val="000000"/>
+          <w:sz w:val="19"/>
+          <w:szCs w:val="19"/>
+          <w:highlight w:val="white"/>
+        </w:rPr>
+      </w:pPr>
+      <w:r>
+        <w:rPr>
+          <w:rFonts w:ascii="Consolas" w:hAnsi="Consolas" w:cs="Consolas"/>
+          <w:color w:val="000000"/>
+          <w:sz w:val="19"/>
+          <w:szCs w:val="19"/>
+          <w:highlight w:val="white"/>
+        </w:rPr>
+        <w:t xml:space="preserve">    </w:t>
+      </w:r>
+      <w:r>
+        <w:rPr>
+          <w:rFonts w:ascii="Consolas" w:hAnsi="Consolas" w:cs="Consolas"/>
+          <w:color w:val="0000FF"/>
+          <w:sz w:val="19"/>
+          <w:szCs w:val="19"/>
+          <w:highlight w:val="white"/>
+        </w:rPr>
+        <w:t>public</w:t>
+      </w:r>
+      <w:r>
+        <w:rPr>
+          <w:rFonts w:ascii="Consolas" w:hAnsi="Consolas" w:cs="Consolas"/>
+          <w:color w:val="000000"/>
+          <w:sz w:val="19"/>
+          <w:szCs w:val="19"/>
+          <w:highlight w:val="white"/>
+        </w:rPr>
+        <w:t xml:space="preserve"> </w:t>
+      </w:r>
+      <w:r>
+        <w:rPr>
+          <w:rFonts w:ascii="Consolas" w:hAnsi="Consolas" w:cs="Consolas"/>
+          <w:color w:val="0000FF"/>
+          <w:sz w:val="19"/>
+          <w:szCs w:val="19"/>
+          <w:highlight w:val="white"/>
+        </w:rPr>
+        <w:t>void</w:t>
+      </w:r>
+      <w:r>
+        <w:rPr>
+          <w:rFonts w:ascii="Consolas" w:hAnsi="Consolas" w:cs="Consolas"/>
+          <w:color w:val="000000"/>
+          <w:sz w:val="19"/>
+          <w:szCs w:val="19"/>
+          <w:highlight w:val="white"/>
+        </w:rPr>
+        <w:t xml:space="preserve"> OnProgramCellSelectClick()</w:t>
+      </w:r>
+    </w:p>
+    <w:p>
+      <w:pPr>
+        <w:autoSpaceDE w:val="0"/>
+        <w:autoSpaceDN w:val="0"/>
+        <w:adjustRightInd w:val="0"/>
+        <w:spacing w:after="0" w:line="240" w:lineRule="auto"/>
+        <w:rPr>
+          <w:rFonts w:ascii="Consolas" w:hAnsi="Consolas" w:cs="Consolas"/>
+          <w:color w:val="000000"/>
+          <w:sz w:val="19"/>
+          <w:szCs w:val="19"/>
+          <w:highlight w:val="white"/>
+        </w:rPr>
+      </w:pPr>
+      <w:r>
+        <w:rPr>
+          <w:rFonts w:ascii="Consolas" w:hAnsi="Consolas" w:cs="Consolas"/>
+          <w:color w:val="000000"/>
+          <w:sz w:val="19"/>
+          <w:szCs w:val="19"/>
+          <w:highlight w:val="white"/>
+        </w:rPr>
+        <w:t xml:space="preserve">    {</w:t>
+      </w:r>
+    </w:p>
+    <w:p>
+      <w:pPr>
+        <w:autoSpaceDE w:val="0"/>
+        <w:autoSpaceDN w:val="0"/>
+        <w:adjustRightInd w:val="0"/>
+        <w:spacing w:after="0" w:line="240" w:lineRule="auto"/>
+        <w:rPr>
+          <w:rFonts w:ascii="Consolas" w:hAnsi="Consolas" w:cs="Consolas"/>
+          <w:color w:val="000000"/>
+          <w:sz w:val="19"/>
+          <w:szCs w:val="19"/>
+          <w:highlight w:val="white"/>
+        </w:rPr>
+      </w:pPr>
+      <w:r>
+        <w:rPr>
+          <w:rFonts w:ascii="Consolas" w:hAnsi="Consolas" w:cs="Consolas"/>
+          <w:color w:val="000000"/>
+          <w:sz w:val="19"/>
+          <w:szCs w:val="19"/>
+          <w:highlight w:val="white"/>
+        </w:rPr>
+        <w:t xml:space="preserve">        </w:t>
+      </w:r>
+      <w:r>
+        <w:rPr>
+          <w:rFonts w:ascii="Consolas" w:hAnsi="Consolas" w:cs="Consolas"/>
+          <w:color w:val="0000FF"/>
+          <w:sz w:val="19"/>
+          <w:szCs w:val="19"/>
+          <w:highlight w:val="white"/>
+        </w:rPr>
+        <w:t>this</w:t>
+      </w:r>
+      <w:r>
+        <w:rPr>
+          <w:rFonts w:ascii="Consolas" w:hAnsi="Consolas" w:cs="Consolas"/>
+          <w:color w:val="000000"/>
+          <w:sz w:val="19"/>
+          <w:szCs w:val="19"/>
+          <w:highlight w:val="white"/>
+        </w:rPr>
+        <w:t>.PostNotification(ProgramCellSelectNotification);</w:t>
+      </w:r>
+    </w:p>
+    <w:p>
+      <w:pPr>
+        <w:rPr>
+          <w:rFonts w:ascii="Consolas" w:hAnsi="Consolas" w:cs="Consolas"/>
+          <w:color w:val="000000"/>
+          <w:sz w:val="19"/>
+          <w:szCs w:val="19"/>
+        </w:rPr>
+      </w:pPr>
+      <w:r>
+        <w:rPr>
+          <w:rFonts w:ascii="Consolas" w:hAnsi="Consolas" w:cs="Consolas"/>
+          <w:color w:val="000000"/>
+          <w:sz w:val="19"/>
+          <w:szCs w:val="19"/>
+          <w:highlight w:val="white"/>
+        </w:rPr>
+        <w:t xml:space="preserve">    }</w:t>
+      </w:r>
+    </w:p>
+    <w:p>
+      <w:r>
+        <w:t>The PostNotification() function</w:t>
+      </w:r>
+      <w:r>
+        <w:t xml:space="preserve"> is all you need to do to</w:t>
+      </w:r>
+      <w:r>
+        <w:t xml:space="preserve"> call to</w:t>
+      </w:r>
+      <w:r>
+        <w:t xml:space="preserve"> post a notification.</w:t>
+      </w:r>
+    </w:p>
+    <w:p>
+      <w:r>
+        <w:lastRenderedPageBreak/>
+        <w:t>SUBSCRIBING TO A NOTIFICATION</w:t>
+      </w:r>
+    </w:p>
+    <w:p>
+      <w:r>
+        <w:t xml:space="preserve">To make something happen when a notification is posted, you need to subscribe to that notification. </w:t>
+      </w:r>
+      <w:r>
+        <w:t>Subscribers can be other game objects or states within a state machine waiting for an event to happen.</w:t>
+      </w:r>
+    </w:p>
+    <w:p>
+      <w:r>
+        <w:t>In our example, we want to get which menu cell was clicked. The menu is only shown during a ShowMenu state, so we begin by adding subscriptions to the notifications that enable while the state is active and disable when the state is not:</w:t>
+      </w:r>
+    </w:p>
+    <w:p>
+      <w:pPr>
+        <w:autoSpaceDE w:val="0"/>
+        <w:autoSpaceDN w:val="0"/>
+        <w:adjustRightInd w:val="0"/>
+        <w:spacing w:after="0" w:line="240" w:lineRule="auto"/>
+        <w:rPr>
+          <w:rFonts w:ascii="Consolas" w:hAnsi="Consolas" w:cs="Consolas"/>
+          <w:color w:val="000000"/>
+          <w:sz w:val="19"/>
+          <w:szCs w:val="19"/>
+          <w:highlight w:val="white"/>
+        </w:rPr>
+      </w:pPr>
+      <w:r>
+        <w:t xml:space="preserve">    </w:t>
+      </w:r>
+      <w:r>
+        <w:rPr>
+          <w:rFonts w:ascii="Consolas" w:hAnsi="Consolas" w:cs="Consolas"/>
+          <w:color w:val="000000"/>
+          <w:sz w:val="19"/>
+          <w:szCs w:val="19"/>
+          <w:highlight w:val="white"/>
+        </w:rPr>
+        <w:t xml:space="preserve">  </w:t>
+      </w:r>
+      <w:r>
+        <w:rPr>
+          <w:rFonts w:ascii="Consolas" w:hAnsi="Consolas" w:cs="Consolas"/>
+          <w:color w:val="0000FF"/>
+          <w:sz w:val="19"/>
+          <w:szCs w:val="19"/>
+          <w:highlight w:val="white"/>
+        </w:rPr>
+        <w:t>void</w:t>
+      </w:r>
+      <w:r>
+        <w:rPr>
+          <w:rFonts w:ascii="Consolas" w:hAnsi="Consolas" w:cs="Consolas"/>
+          <w:color w:val="000000"/>
+          <w:sz w:val="19"/>
+          <w:szCs w:val="19"/>
+          <w:highlight w:val="white"/>
+        </w:rPr>
+        <w:t xml:space="preserve"> OnEnable()</w:t>
+      </w:r>
+    </w:p>
+    <w:p>
+      <w:pPr>
+        <w:autoSpaceDE w:val="0"/>
+        <w:autoSpaceDN w:val="0"/>
+        <w:adjustRightInd w:val="0"/>
+        <w:spacing w:after="0" w:line="240" w:lineRule="auto"/>
+        <w:rPr>
+          <w:rFonts w:ascii="Consolas" w:hAnsi="Consolas" w:cs="Consolas"/>
+          <w:color w:val="000000"/>
+          <w:sz w:val="19"/>
+          <w:szCs w:val="19"/>
+          <w:highlight w:val="white"/>
+        </w:rPr>
+      </w:pPr>
+      <w:r>
+        <w:rPr>
+          <w:rFonts w:ascii="Consolas" w:hAnsi="Consolas" w:cs="Consolas"/>
+          <w:color w:val="000000"/>
+          <w:sz w:val="19"/>
+          <w:szCs w:val="19"/>
+          <w:highlight w:val="white"/>
+        </w:rPr>
+        <w:t xml:space="preserve">    {</w:t>
+      </w:r>
+    </w:p>
+    <w:p>
+      <w:pPr>
+        <w:autoSpaceDE w:val="0"/>
+        <w:autoSpaceDN w:val="0"/>
+        <w:adjustRightInd w:val="0"/>
+        <w:spacing w:after="0" w:line="240" w:lineRule="auto"/>
+        <w:rPr>
+          <w:rFonts w:ascii="Consolas" w:hAnsi="Consolas" w:cs="Consolas"/>
+          <w:color w:val="000000"/>
+          <w:sz w:val="19"/>
+          <w:szCs w:val="19"/>
+          <w:highlight w:val="white"/>
+        </w:rPr>
+      </w:pPr>
+      <w:r>
+        <w:rPr>
+          <w:rFonts w:ascii="Consolas" w:hAnsi="Consolas" w:cs="Consolas"/>
+          <w:color w:val="000000"/>
+          <w:sz w:val="19"/>
+          <w:szCs w:val="19"/>
+          <w:highlight w:val="white"/>
+        </w:rPr>
+        <w:t xml:space="preserve">        </w:t>
+      </w:r>
+      <w:r>
+        <w:rPr>
+          <w:rFonts w:ascii="Consolas" w:hAnsi="Consolas" w:cs="Consolas"/>
+          <w:color w:val="0000FF"/>
+          <w:sz w:val="19"/>
+          <w:szCs w:val="19"/>
+          <w:highlight w:val="white"/>
+        </w:rPr>
+        <w:t>this</w:t>
+      </w:r>
+      <w:r>
+        <w:rPr>
+          <w:rFonts w:ascii="Consolas" w:hAnsi="Consolas" w:cs="Consolas"/>
+          <w:color w:val="000000"/>
+          <w:sz w:val="19"/>
+          <w:szCs w:val="19"/>
+          <w:highlight w:val="white"/>
+        </w:rPr>
+        <w:t xml:space="preserve">.AddObserver(OnInventoryCellSelectNotification, </w:t>
+      </w:r>
+      <w:r>
+        <w:rPr>
+          <w:rFonts w:ascii="Consolas" w:hAnsi="Consolas" w:cs="Consolas"/>
+          <w:color w:val="2B91AF"/>
+          <w:sz w:val="19"/>
+          <w:szCs w:val="19"/>
+          <w:highlight w:val="white"/>
+        </w:rPr>
+        <w:t>ProgramCellSelect</w:t>
+      </w:r>
+      <w:r>
+        <w:rPr>
+          <w:rFonts w:ascii="Consolas" w:hAnsi="Consolas" w:cs="Consolas"/>
+          <w:color w:val="000000"/>
+          <w:sz w:val="19"/>
+          <w:szCs w:val="19"/>
+          <w:highlight w:val="white"/>
+        </w:rPr>
+        <w:t>.ProgramCellSelectNotification);</w:t>
+      </w:r>
+    </w:p>
+    <w:p>
+      <w:pPr>
+        <w:rPr>
+          <w:rFonts w:ascii="Consolas" w:hAnsi="Consolas" w:cs="Consolas"/>
+          <w:color w:val="000000"/>
+          <w:sz w:val="19"/>
+          <w:szCs w:val="19"/>
+        </w:rPr>
+      </w:pPr>
+      <w:r>
+        <w:rPr>
+          <w:rFonts w:ascii="Consolas" w:hAnsi="Consolas" w:cs="Consolas"/>
+          <w:color w:val="000000"/>
+          <w:sz w:val="19"/>
+          <w:szCs w:val="19"/>
+          <w:highlight w:val="white"/>
+        </w:rPr>
+        <w:t xml:space="preserve">    }</w:t>
+      </w:r>
+    </w:p>
+    <w:p>
+      <w:pPr>
+        <w:autoSpaceDE w:val="0"/>
+        <w:autoSpaceDN w:val="0"/>
+        <w:adjustRightInd w:val="0"/>
+        <w:spacing w:after="0" w:line="240" w:lineRule="auto"/>
+        <w:rPr>
+          <w:rFonts w:ascii="Consolas" w:hAnsi="Consolas" w:cs="Consolas"/>
+          <w:color w:val="000000"/>
+          <w:sz w:val="19"/>
+          <w:szCs w:val="19"/>
+          <w:highlight w:val="white"/>
+        </w:rPr>
+      </w:pPr>
+      <w:r>
+        <w:rPr>
+          <w:rFonts w:ascii="Consolas" w:hAnsi="Consolas" w:cs="Consolas"/>
+          <w:color w:val="000000"/>
+          <w:sz w:val="19"/>
+          <w:szCs w:val="19"/>
+          <w:highlight w:val="white"/>
+        </w:rPr>
+        <w:t xml:space="preserve">    </w:t>
+      </w:r>
+      <w:r>
+        <w:rPr>
+          <w:rFonts w:ascii="Consolas" w:hAnsi="Consolas" w:cs="Consolas"/>
+          <w:color w:val="0000FF"/>
+          <w:sz w:val="19"/>
+          <w:szCs w:val="19"/>
+          <w:highlight w:val="white"/>
+        </w:rPr>
+        <w:t>void</w:t>
+      </w:r>
+      <w:r>
+        <w:rPr>
+          <w:rFonts w:ascii="Consolas" w:hAnsi="Consolas" w:cs="Consolas"/>
+          <w:color w:val="000000"/>
+          <w:sz w:val="19"/>
+          <w:szCs w:val="19"/>
+          <w:highlight w:val="white"/>
+        </w:rPr>
+        <w:t xml:space="preserve"> OnDisable()</w:t>
+      </w:r>
+    </w:p>
+    <w:p>
+      <w:pPr>
+        <w:autoSpaceDE w:val="0"/>
+        <w:autoSpaceDN w:val="0"/>
+        <w:adjustRightInd w:val="0"/>
+        <w:spacing w:after="0" w:line="240" w:lineRule="auto"/>
+        <w:rPr>
+          <w:rFonts w:ascii="Consolas" w:hAnsi="Consolas" w:cs="Consolas"/>
+          <w:color w:val="000000"/>
+          <w:sz w:val="19"/>
+          <w:szCs w:val="19"/>
+          <w:highlight w:val="white"/>
+        </w:rPr>
+      </w:pPr>
+      <w:r>
+        <w:rPr>
+          <w:rFonts w:ascii="Consolas" w:hAnsi="Consolas" w:cs="Consolas"/>
+          <w:color w:val="000000"/>
+          <w:sz w:val="19"/>
+          <w:szCs w:val="19"/>
+          <w:highlight w:val="white"/>
+        </w:rPr>
+        <w:t xml:space="preserve">    {</w:t>
+      </w:r>
+    </w:p>
+    <w:p>
+      <w:pPr>
+        <w:autoSpaceDE w:val="0"/>
+        <w:autoSpaceDN w:val="0"/>
+        <w:adjustRightInd w:val="0"/>
+        <w:spacing w:after="0" w:line="240" w:lineRule="auto"/>
+        <w:rPr>
+          <w:rFonts w:ascii="Consolas" w:hAnsi="Consolas" w:cs="Consolas"/>
+          <w:color w:val="000000"/>
+          <w:sz w:val="19"/>
+          <w:szCs w:val="19"/>
+          <w:highlight w:val="white"/>
+        </w:rPr>
+      </w:pPr>
+      <w:r>
+        <w:rPr>
+          <w:rFonts w:ascii="Consolas" w:hAnsi="Consolas" w:cs="Consolas"/>
+          <w:color w:val="000000"/>
+          <w:sz w:val="19"/>
+          <w:szCs w:val="19"/>
+          <w:highlight w:val="white"/>
+        </w:rPr>
+        <w:t xml:space="preserve">        </w:t>
+      </w:r>
+      <w:r>
+        <w:rPr>
+          <w:rFonts w:ascii="Consolas" w:hAnsi="Consolas" w:cs="Consolas"/>
+          <w:color w:val="0000FF"/>
+          <w:sz w:val="19"/>
+          <w:szCs w:val="19"/>
+          <w:highlight w:val="white"/>
+        </w:rPr>
+        <w:t>this</w:t>
+      </w:r>
+      <w:r>
+        <w:rPr>
+          <w:rFonts w:ascii="Consolas" w:hAnsi="Consolas" w:cs="Consolas"/>
+          <w:color w:val="000000"/>
+          <w:sz w:val="19"/>
+          <w:szCs w:val="19"/>
+          <w:highlight w:val="white"/>
+        </w:rPr>
+        <w:t xml:space="preserve">.RemoveObserver(OnInventoryCellSelectNotification, </w:t>
+      </w:r>
+      <w:r>
+        <w:rPr>
+          <w:rFonts w:ascii="Consolas" w:hAnsi="Consolas" w:cs="Consolas"/>
+          <w:color w:val="2B91AF"/>
+          <w:sz w:val="19"/>
+          <w:szCs w:val="19"/>
+          <w:highlight w:val="white"/>
+        </w:rPr>
+        <w:t>ProgramCellSelect</w:t>
+      </w:r>
+      <w:r>
+        <w:rPr>
+          <w:rFonts w:ascii="Consolas" w:hAnsi="Consolas" w:cs="Consolas"/>
+          <w:color w:val="000000"/>
+          <w:sz w:val="19"/>
+          <w:szCs w:val="19"/>
+          <w:highlight w:val="white"/>
+        </w:rPr>
+        <w:t>.ProgramCellSelectNotification);</w:t>
+      </w:r>
+    </w:p>
+    <w:p>
+      <w:r>
+        <w:rPr>
+          <w:rFonts w:ascii="Consolas" w:hAnsi="Consolas" w:cs="Consolas"/>
+          <w:color w:val="000000"/>
+          <w:sz w:val="19"/>
+          <w:szCs w:val="19"/>
+          <w:highlight w:val="white"/>
+        </w:rPr>
+        <w:t xml:space="preserve">    }</w:t>
+      </w:r>
+    </w:p>
+    <w:p>
+      <w:r>
+        <w:t>The first argument is the function we call when we receive the notification (see below) and the second is the notification we are listening for.</w:t>
+      </w:r>
+    </w:p>
+    <w:p>
+      <w:r>
+        <w:t>Now that we are subscribed to the notification, we can write the code to act upon that notification:</w:t>
+      </w:r>
+    </w:p>
+    <w:p>
+      <w:pPr>
+        <w:autoSpaceDE w:val="0"/>
+        <w:autoSpaceDN w:val="0"/>
+        <w:adjustRightInd w:val="0"/>
+        <w:spacing w:after="0" w:line="240" w:lineRule="auto"/>
+        <w:rPr>
+          <w:rFonts w:ascii="Consolas" w:hAnsi="Consolas" w:cs="Consolas"/>
+          <w:color w:val="000000"/>
+          <w:sz w:val="19"/>
+          <w:szCs w:val="19"/>
+          <w:highlight w:val="white"/>
+        </w:rPr>
+      </w:pPr>
+      <w:r>
+        <w:rPr>
+          <w:rFonts w:ascii="Consolas" w:hAnsi="Consolas" w:cs="Consolas"/>
+          <w:color w:val="0000FF"/>
+          <w:sz w:val="19"/>
+          <w:szCs w:val="19"/>
+          <w:highlight w:val="white"/>
+        </w:rPr>
+        <w:t xml:space="preserve">    void</w:t>
+      </w:r>
+      <w:r>
+        <w:rPr>
+          <w:rFonts w:ascii="Consolas" w:hAnsi="Consolas" w:cs="Consolas"/>
+          <w:color w:val="000000"/>
+          <w:sz w:val="19"/>
+          <w:szCs w:val="19"/>
+          <w:highlight w:val="white"/>
+        </w:rPr>
+        <w:t xml:space="preserve"> OnInventoryCellSelectNotification(</w:t>
+      </w:r>
+      <w:r>
+        <w:rPr>
+          <w:rFonts w:ascii="Consolas" w:hAnsi="Consolas" w:cs="Consolas"/>
+          <w:color w:val="0000FF"/>
+          <w:sz w:val="19"/>
+          <w:szCs w:val="19"/>
+          <w:highlight w:val="white"/>
+        </w:rPr>
+        <w:t>object</w:t>
+      </w:r>
+      <w:r>
+        <w:rPr>
+          <w:rFonts w:ascii="Consolas" w:hAnsi="Consolas" w:cs="Consolas"/>
+          <w:color w:val="000000"/>
+          <w:sz w:val="19"/>
+          <w:szCs w:val="19"/>
+          <w:highlight w:val="white"/>
+        </w:rPr>
+        <w:t xml:space="preserve"> sender, </w:t>
+      </w:r>
+      <w:r>
+        <w:rPr>
+          <w:rFonts w:ascii="Consolas" w:hAnsi="Consolas" w:cs="Consolas"/>
+          <w:color w:val="0000FF"/>
+          <w:sz w:val="19"/>
+          <w:szCs w:val="19"/>
+          <w:highlight w:val="white"/>
+        </w:rPr>
+        <w:t>object</w:t>
+      </w:r>
+      <w:r>
+        <w:rPr>
+          <w:rFonts w:ascii="Consolas" w:hAnsi="Consolas" w:cs="Consolas"/>
+          <w:color w:val="000000"/>
+          <w:sz w:val="19"/>
+          <w:szCs w:val="19"/>
+          <w:highlight w:val="white"/>
+        </w:rPr>
+        <w:t xml:space="preserve"> args)</w:t>
+      </w:r>
+    </w:p>
+    <w:p>
+      <w:pPr>
+        <w:autoSpaceDE w:val="0"/>
+        <w:autoSpaceDN w:val="0"/>
+        <w:adjustRightInd w:val="0"/>
+        <w:spacing w:after="0" w:line="240" w:lineRule="auto"/>
+        <w:rPr>
+          <w:rFonts w:ascii="Consolas" w:hAnsi="Consolas" w:cs="Consolas"/>
+          <w:color w:val="000000"/>
+          <w:sz w:val="19"/>
+          <w:szCs w:val="19"/>
+          <w:highlight w:val="white"/>
+        </w:rPr>
+      </w:pPr>
+      <w:r>
+        <w:rPr>
+          <w:rFonts w:ascii="Consolas" w:hAnsi="Consolas" w:cs="Consolas"/>
+          <w:color w:val="000000"/>
+          <w:sz w:val="19"/>
+          <w:szCs w:val="19"/>
+          <w:highlight w:val="white"/>
+        </w:rPr>
+        <w:t xml:space="preserve">    {</w:t>
+      </w:r>
+    </w:p>
+    <w:p>
+      <w:pPr>
+        <w:autoSpaceDE w:val="0"/>
+        <w:autoSpaceDN w:val="0"/>
+        <w:adjustRightInd w:val="0"/>
+        <w:spacing w:after="0" w:line="240" w:lineRule="auto"/>
+        <w:rPr>
+          <w:rFonts w:ascii="Consolas" w:hAnsi="Consolas" w:cs="Consolas"/>
+          <w:color w:val="000000"/>
+          <w:sz w:val="19"/>
+          <w:szCs w:val="19"/>
+          <w:highlight w:val="white"/>
+        </w:rPr>
+      </w:pPr>
+      <w:r>
+        <w:rPr>
+          <w:rFonts w:ascii="Consolas" w:hAnsi="Consolas" w:cs="Consolas"/>
+          <w:color w:val="000000"/>
+          <w:sz w:val="19"/>
+          <w:szCs w:val="19"/>
+          <w:highlight w:val="white"/>
+        </w:rPr>
+        <w:t xml:space="preserve">        </w:t>
+      </w:r>
+      <w:r>
+        <w:rPr>
+          <w:rFonts w:ascii="Consolas" w:hAnsi="Consolas" w:cs="Consolas"/>
+          <w:color w:val="008000"/>
+          <w:sz w:val="19"/>
+          <w:szCs w:val="19"/>
+          <w:highlight w:val="white"/>
+        </w:rPr>
+        <w:t>// Get selected cell.</w:t>
+      </w:r>
+    </w:p>
+    <w:p>
+      <w:pPr>
+        <w:autoSpaceDE w:val="0"/>
+        <w:autoSpaceDN w:val="0"/>
+        <w:adjustRightInd w:val="0"/>
+        <w:spacing w:after="0" w:line="240" w:lineRule="auto"/>
+        <w:rPr>
+          <w:rFonts w:ascii="Consolas" w:hAnsi="Consolas" w:cs="Consolas"/>
+          <w:color w:val="000000"/>
+          <w:sz w:val="19"/>
+          <w:szCs w:val="19"/>
+          <w:highlight w:val="white"/>
+        </w:rPr>
+      </w:pPr>
+      <w:r>
+        <w:rPr>
+          <w:rFonts w:ascii="Consolas" w:hAnsi="Consolas" w:cs="Consolas"/>
+          <w:color w:val="000000"/>
+          <w:sz w:val="19"/>
+          <w:szCs w:val="19"/>
+          <w:highlight w:val="white"/>
+        </w:rPr>
+        <w:t xml:space="preserve">        </w:t>
+      </w:r>
+      <w:r>
+        <w:rPr>
+          <w:rFonts w:ascii="Consolas" w:hAnsi="Consolas" w:cs="Consolas"/>
+          <w:color w:val="2B91AF"/>
+          <w:sz w:val="19"/>
+          <w:szCs w:val="19"/>
+          <w:highlight w:val="white"/>
+        </w:rPr>
+        <w:t>ProgramCellSelect</w:t>
+      </w:r>
+      <w:r>
+        <w:rPr>
+          <w:rFonts w:ascii="Consolas" w:hAnsi="Consolas" w:cs="Consolas"/>
+          <w:color w:val="000000"/>
+          <w:sz w:val="19"/>
+          <w:szCs w:val="19"/>
+          <w:highlight w:val="white"/>
+        </w:rPr>
+        <w:t xml:space="preserve"> selectedProgramCell = sender </w:t>
+      </w:r>
+      <w:r>
+        <w:rPr>
+          <w:rFonts w:ascii="Consolas" w:hAnsi="Consolas" w:cs="Consolas"/>
+          <w:color w:val="0000FF"/>
+          <w:sz w:val="19"/>
+          <w:szCs w:val="19"/>
+          <w:highlight w:val="white"/>
+        </w:rPr>
+        <w:t>as</w:t>
+      </w:r>
+      <w:r>
+        <w:rPr>
+          <w:rFonts w:ascii="Consolas" w:hAnsi="Consolas" w:cs="Consolas"/>
+          <w:color w:val="000000"/>
+          <w:sz w:val="19"/>
+          <w:szCs w:val="19"/>
+          <w:highlight w:val="white"/>
+        </w:rPr>
+        <w:t xml:space="preserve"> </w:t>
+      </w:r>
+      <w:r>
+        <w:rPr>
+          <w:rFonts w:ascii="Consolas" w:hAnsi="Consolas" w:cs="Consolas"/>
+          <w:color w:val="2B91AF"/>
+          <w:sz w:val="19"/>
+          <w:szCs w:val="19"/>
+          <w:highlight w:val="white"/>
+        </w:rPr>
+        <w:t>ProgramCellSelect</w:t>
+      </w:r>
+      <w:r>
+        <w:rPr>
+          <w:rFonts w:ascii="Consolas" w:hAnsi="Consolas" w:cs="Consolas"/>
+          <w:color w:val="000000"/>
+          <w:sz w:val="19"/>
+          <w:szCs w:val="19"/>
+          <w:highlight w:val="white"/>
+        </w:rPr>
+        <w:t>;</w:t>
+      </w:r>
+    </w:p>
+    <w:p>
+      <w:r>
+        <w:rPr>
+          <w:rFonts w:ascii="Consolas" w:hAnsi="Consolas" w:cs="Consolas"/>
+          <w:color w:val="000000"/>
+          <w:sz w:val="19"/>
+          <w:szCs w:val="19"/>
+          <w:highlight w:val="white"/>
+        </w:rPr>
+        <w:t xml:space="preserve">    }</w:t>
+      </w:r>
+    </w:p>
+    <w:p>
+      <w:r>
+        <w:t>Note that your notification function needs to have ‘sender’ and ‘args’ arguments. ‘sender’ is the object posting the notification. We use this to determine which menu cell was clicked by the user.</w:t>
+      </w:r>
+      <w:r>
+        <w:t xml:space="preserve"> ‘</w:t>
+      </w:r>
+      <w:proofErr w:type="gramStart"/>
+      <w:r>
+        <w:t>args</w:t>
+      </w:r>
+      <w:proofErr w:type="gramEnd"/>
+      <w:r>
+        <w:t xml:space="preserve">’ </w:t>
+      </w:r>
+      <w:r>
+        <w:t>is</w:t>
+      </w:r>
+      <w:r>
+        <w:t xml:space="preserve"> additional </w:t>
+      </w:r>
+      <w:r>
+        <w:t>data</w:t>
+      </w:r>
+      <w:r>
+        <w:t xml:space="preserve"> that might be included with the notification.</w:t>
+      </w:r>
+    </w:p>
+    <w:p/>
+    <w:p>
+      <w:pPr>
+        <w:rPr>
           <w:b/>
           <w:sz w:val="28"/>
           <w:szCs w:val="28"/>
@@ -1644,1030 +2673,14 @@
         </w:numPr>
       </w:pPr>
       <w:r>
-        <w:t>In each scene where you want music to be played, create a new empty game object and attach the MusicPlaylist.cs script. This script can be found in Assets/Scripts/Music/MusicPlaylist.cs. I recommend naming the game object ‘MusicPlaylist’. Then, just populate the Music List array in the game object with song files. Leave ‘Activate On Awake’ to true if you want the playlist to begin playing as soon as the scene is loaded.</w:t>
-      </w:r>
-    </w:p>
-    <w:p>
-      <w:pPr>
-        <w:rPr>
-          <w:sz w:val="24"/>
-          <w:szCs w:val="24"/>
-        </w:rPr>
-      </w:pPr>
-      <w:r>
-        <w:rPr>
-          <w:b/>
-          <w:sz w:val="24"/>
-          <w:szCs w:val="24"/>
-        </w:rPr>
+        <w:t xml:space="preserve">In each scene where you want music to be played, create a new empty game object and attach the MusicPlaylist.cs script. This script can be found in Assets/Scripts/Music/MusicPlaylist.cs. I </w:t>
+      </w:r>
+      <w:r>
         <w:lastRenderedPageBreak/>
-        <w:t>Subscribing</w:t>
-      </w:r>
-      <w:r>
-        <w:rPr>
-          <w:b/>
-          <w:sz w:val="24"/>
-          <w:szCs w:val="24"/>
-        </w:rPr>
-        <w:t xml:space="preserve"> To</w:t>
-      </w:r>
-      <w:r>
-        <w:rPr>
-          <w:b/>
-          <w:sz w:val="24"/>
-          <w:szCs w:val="24"/>
-        </w:rPr>
-        <w:t xml:space="preserve"> </w:t>
-      </w:r>
-      <w:r>
-        <w:rPr>
-          <w:b/>
-          <w:sz w:val="24"/>
-          <w:szCs w:val="24"/>
-        </w:rPr>
-        <w:t>and</w:t>
-      </w:r>
-      <w:r>
-        <w:rPr>
-          <w:b/>
-          <w:sz w:val="24"/>
-          <w:szCs w:val="24"/>
-        </w:rPr>
-        <w:t xml:space="preserve"> </w:t>
-      </w:r>
-      <w:r>
-        <w:rPr>
-          <w:b/>
-          <w:sz w:val="24"/>
-          <w:szCs w:val="24"/>
-        </w:rPr>
-        <w:t>P</w:t>
-      </w:r>
-      <w:r>
-        <w:rPr>
-          <w:b/>
-          <w:sz w:val="24"/>
-          <w:szCs w:val="24"/>
-        </w:rPr>
-        <w:t xml:space="preserve">osting </w:t>
-      </w:r>
-      <w:r>
-        <w:rPr>
-          <w:b/>
-          <w:sz w:val="24"/>
-          <w:szCs w:val="24"/>
-        </w:rPr>
-        <w:t>N</w:t>
-      </w:r>
-      <w:r>
-        <w:rPr>
-          <w:b/>
-          <w:sz w:val="24"/>
-          <w:szCs w:val="24"/>
-        </w:rPr>
-        <w:t>otifications (</w:t>
-      </w:r>
-      <w:r>
-        <w:rPr>
-          <w:b/>
-          <w:sz w:val="24"/>
-          <w:szCs w:val="24"/>
-        </w:rPr>
-        <w:t>E</w:t>
-      </w:r>
-      <w:r>
-        <w:rPr>
-          <w:b/>
-          <w:sz w:val="24"/>
-          <w:szCs w:val="24"/>
-        </w:rPr>
-        <w:t xml:space="preserve">vent </w:t>
-      </w:r>
-      <w:r>
-        <w:rPr>
-          <w:b/>
-          <w:sz w:val="24"/>
-          <w:szCs w:val="24"/>
-        </w:rPr>
-        <w:t>M</w:t>
-      </w:r>
-      <w:r>
-        <w:rPr>
-          <w:b/>
-          <w:sz w:val="24"/>
-          <w:szCs w:val="24"/>
-        </w:rPr>
-        <w:t xml:space="preserve">essaging </w:t>
-      </w:r>
-      <w:r>
-        <w:rPr>
-          <w:b/>
-          <w:sz w:val="24"/>
-          <w:szCs w:val="24"/>
-        </w:rPr>
-        <w:t>S</w:t>
-      </w:r>
-      <w:r>
-        <w:rPr>
-          <w:b/>
-          <w:sz w:val="24"/>
-          <w:szCs w:val="24"/>
-        </w:rPr>
-        <w:t>ystem)</w:t>
-      </w:r>
-    </w:p>
-    <w:p>
-      <w:r>
-        <w:t xml:space="preserve">The event messaging system can be found in “Assets/Scripts/Utility/Notifications”. However, you do not need to put any scripts from that folder onto your gameobjects to use the notification system. </w:t>
-      </w:r>
-    </w:p>
-    <w:p>
-      <w:r>
-        <w:t>POSTING A NOTIFICATION</w:t>
-      </w:r>
-    </w:p>
-    <w:p>
-      <w:r>
-        <w:t>Begin by creating a const string to represent the notification you will post. In this example, we are creating an OnClick() function for when the user clicks on a cell in a menu. The script is called ProgramCellSelect.cs and this is our const string:</w:t>
-      </w:r>
-    </w:p>
-    <w:p>
-      <w:pPr>
-        <w:autoSpaceDE w:val="0"/>
-        <w:autoSpaceDN w:val="0"/>
-        <w:adjustRightInd w:val="0"/>
-        <w:spacing w:after="0" w:line="240" w:lineRule="auto"/>
-        <w:rPr>
-          <w:rFonts w:ascii="Consolas" w:hAnsi="Consolas" w:cs="Consolas"/>
-          <w:color w:val="000000"/>
-          <w:sz w:val="19"/>
-          <w:szCs w:val="19"/>
-          <w:highlight w:val="white"/>
-        </w:rPr>
-      </w:pPr>
-      <w:r>
-        <w:rPr>
-          <w:rFonts w:ascii="Consolas" w:hAnsi="Consolas" w:cs="Consolas"/>
-          <w:color w:val="008000"/>
-          <w:sz w:val="19"/>
-          <w:szCs w:val="19"/>
-          <w:highlight w:val="white"/>
-        </w:rPr>
-        <w:t xml:space="preserve">    // The notification sent when this tile is selected.</w:t>
-      </w:r>
-    </w:p>
-    <w:p>
-      <w:r>
-        <w:rPr>
-          <w:rFonts w:ascii="Consolas" w:hAnsi="Consolas" w:cs="Consolas"/>
-          <w:color w:val="000000"/>
-          <w:sz w:val="19"/>
-          <w:szCs w:val="19"/>
-          <w:highlight w:val="white"/>
-        </w:rPr>
-        <w:t xml:space="preserve">    </w:t>
-      </w:r>
-      <w:r>
-        <w:rPr>
-          <w:rFonts w:ascii="Consolas" w:hAnsi="Consolas" w:cs="Consolas"/>
-          <w:color w:val="0000FF"/>
-          <w:sz w:val="19"/>
-          <w:szCs w:val="19"/>
-          <w:highlight w:val="white"/>
-        </w:rPr>
-        <w:t>public</w:t>
-      </w:r>
-      <w:r>
-        <w:rPr>
-          <w:rFonts w:ascii="Consolas" w:hAnsi="Consolas" w:cs="Consolas"/>
-          <w:color w:val="000000"/>
-          <w:sz w:val="19"/>
-          <w:szCs w:val="19"/>
-          <w:highlight w:val="white"/>
-        </w:rPr>
-        <w:t xml:space="preserve"> </w:t>
-      </w:r>
-      <w:r>
-        <w:rPr>
-          <w:rFonts w:ascii="Consolas" w:hAnsi="Consolas" w:cs="Consolas"/>
-          <w:color w:val="0000FF"/>
-          <w:sz w:val="19"/>
-          <w:szCs w:val="19"/>
-          <w:highlight w:val="white"/>
-        </w:rPr>
-        <w:t>const</w:t>
-      </w:r>
-      <w:r>
-        <w:rPr>
-          <w:rFonts w:ascii="Consolas" w:hAnsi="Consolas" w:cs="Consolas"/>
-          <w:color w:val="000000"/>
-          <w:sz w:val="19"/>
-          <w:szCs w:val="19"/>
-          <w:highlight w:val="white"/>
-        </w:rPr>
-        <w:t xml:space="preserve"> </w:t>
-      </w:r>
-      <w:r>
-        <w:rPr>
-          <w:rFonts w:ascii="Consolas" w:hAnsi="Consolas" w:cs="Consolas"/>
-          <w:color w:val="0000FF"/>
-          <w:sz w:val="19"/>
-          <w:szCs w:val="19"/>
-          <w:highlight w:val="white"/>
-        </w:rPr>
-        <w:t>string</w:t>
-      </w:r>
-      <w:r>
-        <w:rPr>
-          <w:rFonts w:ascii="Consolas" w:hAnsi="Consolas" w:cs="Consolas"/>
-          <w:color w:val="000000"/>
-          <w:sz w:val="19"/>
-          <w:szCs w:val="19"/>
-          <w:highlight w:val="white"/>
-        </w:rPr>
-        <w:t xml:space="preserve"> ProgramCellSelectNotification = </w:t>
-      </w:r>
-      <w:r>
-        <w:rPr>
-          <w:rFonts w:ascii="Consolas" w:hAnsi="Consolas" w:cs="Consolas"/>
-          <w:color w:val="A31515"/>
-          <w:sz w:val="19"/>
-          <w:szCs w:val="19"/>
-          <w:highlight w:val="white"/>
-        </w:rPr>
-        <w:t>"ProgramCell.SelectNotification"</w:t>
-      </w:r>
-      <w:r>
-        <w:rPr>
-          <w:rFonts w:ascii="Consolas" w:hAnsi="Consolas" w:cs="Consolas"/>
-          <w:color w:val="000000"/>
-          <w:sz w:val="19"/>
-          <w:szCs w:val="19"/>
-          <w:highlight w:val="white"/>
-        </w:rPr>
-        <w:t>;</w:t>
-      </w:r>
-    </w:p>
-    <w:p>
-      <w:r>
-        <w:t>The function we want to call for the OnClick() event is simply:</w:t>
-      </w:r>
-    </w:p>
-    <w:p>
-      <w:pPr>
-        <w:autoSpaceDE w:val="0"/>
-        <w:autoSpaceDN w:val="0"/>
-        <w:adjustRightInd w:val="0"/>
-        <w:spacing w:after="0" w:line="240" w:lineRule="auto"/>
-        <w:rPr>
-          <w:rFonts w:ascii="Consolas" w:hAnsi="Consolas" w:cs="Consolas"/>
-          <w:color w:val="000000"/>
-          <w:sz w:val="19"/>
-          <w:szCs w:val="19"/>
-          <w:highlight w:val="white"/>
-        </w:rPr>
-      </w:pPr>
-      <w:r>
-        <w:rPr>
-          <w:rFonts w:ascii="Consolas" w:hAnsi="Consolas" w:cs="Consolas"/>
-          <w:color w:val="000000"/>
-          <w:sz w:val="19"/>
-          <w:szCs w:val="19"/>
-          <w:highlight w:val="white"/>
-        </w:rPr>
-        <w:t xml:space="preserve">    </w:t>
-      </w:r>
-      <w:r>
-        <w:rPr>
-          <w:rFonts w:ascii="Consolas" w:hAnsi="Consolas" w:cs="Consolas"/>
-          <w:color w:val="0000FF"/>
-          <w:sz w:val="19"/>
-          <w:szCs w:val="19"/>
-          <w:highlight w:val="white"/>
-        </w:rPr>
-        <w:t>public</w:t>
-      </w:r>
-      <w:r>
-        <w:rPr>
-          <w:rFonts w:ascii="Consolas" w:hAnsi="Consolas" w:cs="Consolas"/>
-          <w:color w:val="000000"/>
-          <w:sz w:val="19"/>
-          <w:szCs w:val="19"/>
-          <w:highlight w:val="white"/>
-        </w:rPr>
-        <w:t xml:space="preserve"> </w:t>
-      </w:r>
-      <w:r>
-        <w:rPr>
-          <w:rFonts w:ascii="Consolas" w:hAnsi="Consolas" w:cs="Consolas"/>
-          <w:color w:val="0000FF"/>
-          <w:sz w:val="19"/>
-          <w:szCs w:val="19"/>
-          <w:highlight w:val="white"/>
-        </w:rPr>
-        <w:t>void</w:t>
-      </w:r>
-      <w:r>
-        <w:rPr>
-          <w:rFonts w:ascii="Consolas" w:hAnsi="Consolas" w:cs="Consolas"/>
-          <w:color w:val="000000"/>
-          <w:sz w:val="19"/>
-          <w:szCs w:val="19"/>
-          <w:highlight w:val="white"/>
-        </w:rPr>
-        <w:t xml:space="preserve"> OnProgramCellSelectClick()</w:t>
-      </w:r>
-    </w:p>
-    <w:p>
-      <w:pPr>
-        <w:autoSpaceDE w:val="0"/>
-        <w:autoSpaceDN w:val="0"/>
-        <w:adjustRightInd w:val="0"/>
-        <w:spacing w:after="0" w:line="240" w:lineRule="auto"/>
-        <w:rPr>
-          <w:rFonts w:ascii="Consolas" w:hAnsi="Consolas" w:cs="Consolas"/>
-          <w:color w:val="000000"/>
-          <w:sz w:val="19"/>
-          <w:szCs w:val="19"/>
-          <w:highlight w:val="white"/>
-        </w:rPr>
-      </w:pPr>
-      <w:r>
-        <w:rPr>
-          <w:rFonts w:ascii="Consolas" w:hAnsi="Consolas" w:cs="Consolas"/>
-          <w:color w:val="000000"/>
-          <w:sz w:val="19"/>
-          <w:szCs w:val="19"/>
-          <w:highlight w:val="white"/>
-        </w:rPr>
-        <w:t xml:space="preserve">    {</w:t>
-      </w:r>
-    </w:p>
-    <w:p>
-      <w:pPr>
-        <w:autoSpaceDE w:val="0"/>
-        <w:autoSpaceDN w:val="0"/>
-        <w:adjustRightInd w:val="0"/>
-        <w:spacing w:after="0" w:line="240" w:lineRule="auto"/>
-        <w:rPr>
-          <w:rFonts w:ascii="Consolas" w:hAnsi="Consolas" w:cs="Consolas"/>
-          <w:color w:val="000000"/>
-          <w:sz w:val="19"/>
-          <w:szCs w:val="19"/>
-          <w:highlight w:val="white"/>
-        </w:rPr>
-      </w:pPr>
-      <w:r>
-        <w:rPr>
-          <w:rFonts w:ascii="Consolas" w:hAnsi="Consolas" w:cs="Consolas"/>
-          <w:color w:val="000000"/>
-          <w:sz w:val="19"/>
-          <w:szCs w:val="19"/>
-          <w:highlight w:val="white"/>
-        </w:rPr>
-        <w:t xml:space="preserve">        </w:t>
-      </w:r>
-      <w:r>
-        <w:rPr>
-          <w:rFonts w:ascii="Consolas" w:hAnsi="Consolas" w:cs="Consolas"/>
-          <w:color w:val="0000FF"/>
-          <w:sz w:val="19"/>
-          <w:szCs w:val="19"/>
-          <w:highlight w:val="white"/>
-        </w:rPr>
-        <w:t>this</w:t>
-      </w:r>
-      <w:r>
-        <w:rPr>
-          <w:rFonts w:ascii="Consolas" w:hAnsi="Consolas" w:cs="Consolas"/>
-          <w:color w:val="000000"/>
-          <w:sz w:val="19"/>
-          <w:szCs w:val="19"/>
-          <w:highlight w:val="white"/>
-        </w:rPr>
-        <w:t>.PostNotification(ProgramCellSelectNotification);</w:t>
-      </w:r>
-    </w:p>
-    <w:p>
-      <w:pPr>
-        <w:rPr>
-          <w:rFonts w:ascii="Consolas" w:hAnsi="Consolas" w:cs="Consolas"/>
-          <w:color w:val="000000"/>
-          <w:sz w:val="19"/>
-          <w:szCs w:val="19"/>
-        </w:rPr>
-      </w:pPr>
-      <w:r>
-        <w:rPr>
-          <w:rFonts w:ascii="Consolas" w:hAnsi="Consolas" w:cs="Consolas"/>
-          <w:color w:val="000000"/>
-          <w:sz w:val="19"/>
-          <w:szCs w:val="19"/>
-          <w:highlight w:val="white"/>
-        </w:rPr>
-        <w:t xml:space="preserve">    }</w:t>
-      </w:r>
-    </w:p>
-    <w:p>
-      <w:r>
-        <w:t>The PostNotification() function</w:t>
-      </w:r>
-      <w:r>
-        <w:t xml:space="preserve"> is all you need to do to</w:t>
-      </w:r>
-      <w:r>
-        <w:t xml:space="preserve"> call to</w:t>
-      </w:r>
-      <w:r>
-        <w:t xml:space="preserve"> post a notification.</w:t>
-      </w:r>
-    </w:p>
-    <w:p>
-      <w:r>
-        <w:t>SUBSCRIBING TO A NOTIFICATION</w:t>
-      </w:r>
-    </w:p>
-    <w:p>
-      <w:r>
-        <w:t xml:space="preserve">To make something happen when a notification is posted, you need to subscribe to that notification. </w:t>
-      </w:r>
-      <w:r>
-        <w:t>Subscribers can be other game objects or states within a state machine waiting for an event to happen.</w:t>
-      </w:r>
-    </w:p>
-    <w:p>
-      <w:r>
-        <w:t>In our example, we want to get which menu cell was clicked. The menu is only shown during a ShowMenu state, so we begin by adding subscriptions to the notifications that enable while the state is active and disable when the state is not:</w:t>
-      </w:r>
-    </w:p>
-    <w:p>
-      <w:pPr>
-        <w:autoSpaceDE w:val="0"/>
-        <w:autoSpaceDN w:val="0"/>
-        <w:adjustRightInd w:val="0"/>
-        <w:spacing w:after="0" w:line="240" w:lineRule="auto"/>
-        <w:rPr>
-          <w:rFonts w:ascii="Consolas" w:hAnsi="Consolas" w:cs="Consolas"/>
-          <w:color w:val="000000"/>
-          <w:sz w:val="19"/>
-          <w:szCs w:val="19"/>
-          <w:highlight w:val="white"/>
-        </w:rPr>
-      </w:pPr>
-      <w:r>
-        <w:t xml:space="preserve">    </w:t>
-      </w:r>
-      <w:r>
-        <w:rPr>
-          <w:rFonts w:ascii="Consolas" w:hAnsi="Consolas" w:cs="Consolas"/>
-          <w:color w:val="000000"/>
-          <w:sz w:val="19"/>
-          <w:szCs w:val="19"/>
-          <w:highlight w:val="white"/>
-        </w:rPr>
-        <w:t xml:space="preserve">  </w:t>
-      </w:r>
-      <w:r>
-        <w:rPr>
-          <w:rFonts w:ascii="Consolas" w:hAnsi="Consolas" w:cs="Consolas"/>
-          <w:color w:val="0000FF"/>
-          <w:sz w:val="19"/>
-          <w:szCs w:val="19"/>
-          <w:highlight w:val="white"/>
-        </w:rPr>
-        <w:t>void</w:t>
-      </w:r>
-      <w:r>
-        <w:rPr>
-          <w:rFonts w:ascii="Consolas" w:hAnsi="Consolas" w:cs="Consolas"/>
-          <w:color w:val="000000"/>
-          <w:sz w:val="19"/>
-          <w:szCs w:val="19"/>
-          <w:highlight w:val="white"/>
-        </w:rPr>
-        <w:t xml:space="preserve"> OnEnable()</w:t>
-      </w:r>
-    </w:p>
-    <w:p>
-      <w:pPr>
-        <w:autoSpaceDE w:val="0"/>
-        <w:autoSpaceDN w:val="0"/>
-        <w:adjustRightInd w:val="0"/>
-        <w:spacing w:after="0" w:line="240" w:lineRule="auto"/>
-        <w:rPr>
-          <w:rFonts w:ascii="Consolas" w:hAnsi="Consolas" w:cs="Consolas"/>
-          <w:color w:val="000000"/>
-          <w:sz w:val="19"/>
-          <w:szCs w:val="19"/>
-          <w:highlight w:val="white"/>
-        </w:rPr>
-      </w:pPr>
-      <w:r>
-        <w:rPr>
-          <w:rFonts w:ascii="Consolas" w:hAnsi="Consolas" w:cs="Consolas"/>
-          <w:color w:val="000000"/>
-          <w:sz w:val="19"/>
-          <w:szCs w:val="19"/>
-          <w:highlight w:val="white"/>
-        </w:rPr>
-        <w:t xml:space="preserve">    {</w:t>
-      </w:r>
-    </w:p>
-    <w:p>
-      <w:pPr>
-        <w:autoSpaceDE w:val="0"/>
-        <w:autoSpaceDN w:val="0"/>
-        <w:adjustRightInd w:val="0"/>
-        <w:spacing w:after="0" w:line="240" w:lineRule="auto"/>
-        <w:rPr>
-          <w:rFonts w:ascii="Consolas" w:hAnsi="Consolas" w:cs="Consolas"/>
-          <w:color w:val="000000"/>
-          <w:sz w:val="19"/>
-          <w:szCs w:val="19"/>
-          <w:highlight w:val="white"/>
-        </w:rPr>
-      </w:pPr>
-      <w:r>
-        <w:rPr>
-          <w:rFonts w:ascii="Consolas" w:hAnsi="Consolas" w:cs="Consolas"/>
-          <w:color w:val="000000"/>
-          <w:sz w:val="19"/>
-          <w:szCs w:val="19"/>
-          <w:highlight w:val="white"/>
-        </w:rPr>
-        <w:t xml:space="preserve">        </w:t>
-      </w:r>
-      <w:r>
-        <w:rPr>
-          <w:rFonts w:ascii="Consolas" w:hAnsi="Consolas" w:cs="Consolas"/>
-          <w:color w:val="0000FF"/>
-          <w:sz w:val="19"/>
-          <w:szCs w:val="19"/>
-          <w:highlight w:val="white"/>
-        </w:rPr>
-        <w:t>this</w:t>
-      </w:r>
-      <w:r>
-        <w:rPr>
-          <w:rFonts w:ascii="Consolas" w:hAnsi="Consolas" w:cs="Consolas"/>
-          <w:color w:val="000000"/>
-          <w:sz w:val="19"/>
-          <w:szCs w:val="19"/>
-          <w:highlight w:val="white"/>
-        </w:rPr>
-        <w:t xml:space="preserve">.AddObserver(OnInventoryCellSelectNotification, </w:t>
-      </w:r>
-      <w:r>
-        <w:rPr>
-          <w:rFonts w:ascii="Consolas" w:hAnsi="Consolas" w:cs="Consolas"/>
-          <w:color w:val="2B91AF"/>
-          <w:sz w:val="19"/>
-          <w:szCs w:val="19"/>
-          <w:highlight w:val="white"/>
-        </w:rPr>
-        <w:t>ProgramCellSelect</w:t>
-      </w:r>
-      <w:r>
-        <w:rPr>
-          <w:rFonts w:ascii="Consolas" w:hAnsi="Consolas" w:cs="Consolas"/>
-          <w:color w:val="000000"/>
-          <w:sz w:val="19"/>
-          <w:szCs w:val="19"/>
-          <w:highlight w:val="white"/>
-        </w:rPr>
-        <w:t>.ProgramCellSelectNotification);</w:t>
-      </w:r>
-    </w:p>
-    <w:p>
-      <w:pPr>
-        <w:rPr>
-          <w:rFonts w:ascii="Consolas" w:hAnsi="Consolas" w:cs="Consolas"/>
-          <w:color w:val="000000"/>
-          <w:sz w:val="19"/>
-          <w:szCs w:val="19"/>
-        </w:rPr>
-      </w:pPr>
-      <w:r>
-        <w:rPr>
-          <w:rFonts w:ascii="Consolas" w:hAnsi="Consolas" w:cs="Consolas"/>
-          <w:color w:val="000000"/>
-          <w:sz w:val="19"/>
-          <w:szCs w:val="19"/>
-          <w:highlight w:val="white"/>
-        </w:rPr>
-        <w:t xml:space="preserve">    }</w:t>
-      </w:r>
-    </w:p>
-    <w:p>
-      <w:pPr>
-        <w:autoSpaceDE w:val="0"/>
-        <w:autoSpaceDN w:val="0"/>
-        <w:adjustRightInd w:val="0"/>
-        <w:spacing w:after="0" w:line="240" w:lineRule="auto"/>
-        <w:rPr>
-          <w:rFonts w:ascii="Consolas" w:hAnsi="Consolas" w:cs="Consolas"/>
-          <w:color w:val="000000"/>
-          <w:sz w:val="19"/>
-          <w:szCs w:val="19"/>
-          <w:highlight w:val="white"/>
-        </w:rPr>
-      </w:pPr>
-      <w:r>
-        <w:rPr>
-          <w:rFonts w:ascii="Consolas" w:hAnsi="Consolas" w:cs="Consolas"/>
-          <w:color w:val="000000"/>
-          <w:sz w:val="19"/>
-          <w:szCs w:val="19"/>
-          <w:highlight w:val="white"/>
-        </w:rPr>
-        <w:t xml:space="preserve">    </w:t>
-      </w:r>
-      <w:r>
-        <w:rPr>
-          <w:rFonts w:ascii="Consolas" w:hAnsi="Consolas" w:cs="Consolas"/>
-          <w:color w:val="0000FF"/>
-          <w:sz w:val="19"/>
-          <w:szCs w:val="19"/>
-          <w:highlight w:val="white"/>
-        </w:rPr>
-        <w:t>void</w:t>
-      </w:r>
-      <w:r>
-        <w:rPr>
-          <w:rFonts w:ascii="Consolas" w:hAnsi="Consolas" w:cs="Consolas"/>
-          <w:color w:val="000000"/>
-          <w:sz w:val="19"/>
-          <w:szCs w:val="19"/>
-          <w:highlight w:val="white"/>
-        </w:rPr>
-        <w:t xml:space="preserve"> OnDisable()</w:t>
-      </w:r>
-    </w:p>
-    <w:p>
-      <w:pPr>
-        <w:autoSpaceDE w:val="0"/>
-        <w:autoSpaceDN w:val="0"/>
-        <w:adjustRightInd w:val="0"/>
-        <w:spacing w:after="0" w:line="240" w:lineRule="auto"/>
-        <w:rPr>
-          <w:rFonts w:ascii="Consolas" w:hAnsi="Consolas" w:cs="Consolas"/>
-          <w:color w:val="000000"/>
-          <w:sz w:val="19"/>
-          <w:szCs w:val="19"/>
-          <w:highlight w:val="white"/>
-        </w:rPr>
-      </w:pPr>
-      <w:r>
-        <w:rPr>
-          <w:rFonts w:ascii="Consolas" w:hAnsi="Consolas" w:cs="Consolas"/>
-          <w:color w:val="000000"/>
-          <w:sz w:val="19"/>
-          <w:szCs w:val="19"/>
-          <w:highlight w:val="white"/>
-        </w:rPr>
-        <w:t xml:space="preserve">    {</w:t>
-      </w:r>
-    </w:p>
-    <w:p>
-      <w:pPr>
-        <w:autoSpaceDE w:val="0"/>
-        <w:autoSpaceDN w:val="0"/>
-        <w:adjustRightInd w:val="0"/>
-        <w:spacing w:after="0" w:line="240" w:lineRule="auto"/>
-        <w:rPr>
-          <w:rFonts w:ascii="Consolas" w:hAnsi="Consolas" w:cs="Consolas"/>
-          <w:color w:val="000000"/>
-          <w:sz w:val="19"/>
-          <w:szCs w:val="19"/>
-          <w:highlight w:val="white"/>
-        </w:rPr>
-      </w:pPr>
-      <w:r>
-        <w:rPr>
-          <w:rFonts w:ascii="Consolas" w:hAnsi="Consolas" w:cs="Consolas"/>
-          <w:color w:val="000000"/>
-          <w:sz w:val="19"/>
-          <w:szCs w:val="19"/>
-          <w:highlight w:val="white"/>
-        </w:rPr>
-        <w:t xml:space="preserve">        </w:t>
-      </w:r>
-      <w:r>
-        <w:rPr>
-          <w:rFonts w:ascii="Consolas" w:hAnsi="Consolas" w:cs="Consolas"/>
-          <w:color w:val="0000FF"/>
-          <w:sz w:val="19"/>
-          <w:szCs w:val="19"/>
-          <w:highlight w:val="white"/>
-        </w:rPr>
-        <w:t>this</w:t>
-      </w:r>
-      <w:r>
-        <w:rPr>
-          <w:rFonts w:ascii="Consolas" w:hAnsi="Consolas" w:cs="Consolas"/>
-          <w:color w:val="000000"/>
-          <w:sz w:val="19"/>
-          <w:szCs w:val="19"/>
-          <w:highlight w:val="white"/>
-        </w:rPr>
-        <w:t xml:space="preserve">.RemoveObserver(OnInventoryCellSelectNotification, </w:t>
-      </w:r>
-      <w:r>
-        <w:rPr>
-          <w:rFonts w:ascii="Consolas" w:hAnsi="Consolas" w:cs="Consolas"/>
-          <w:color w:val="2B91AF"/>
-          <w:sz w:val="19"/>
-          <w:szCs w:val="19"/>
-          <w:highlight w:val="white"/>
-        </w:rPr>
-        <w:t>ProgramCellSelect</w:t>
-      </w:r>
-      <w:r>
-        <w:rPr>
-          <w:rFonts w:ascii="Consolas" w:hAnsi="Consolas" w:cs="Consolas"/>
-          <w:color w:val="000000"/>
-          <w:sz w:val="19"/>
-          <w:szCs w:val="19"/>
-          <w:highlight w:val="white"/>
-        </w:rPr>
-        <w:t>.ProgramCellSelectNotification);</w:t>
-      </w:r>
-    </w:p>
-    <w:p>
-      <w:r>
-        <w:rPr>
-          <w:rFonts w:ascii="Consolas" w:hAnsi="Consolas" w:cs="Consolas"/>
-          <w:color w:val="000000"/>
-          <w:sz w:val="19"/>
-          <w:szCs w:val="19"/>
-          <w:highlight w:val="white"/>
-        </w:rPr>
-        <w:t xml:space="preserve">    }</w:t>
-      </w:r>
-    </w:p>
-    <w:p>
-      <w:r>
-        <w:t>The first argument is the function we call when we receive the notification (see below) and the second is the notification we are listening for.</w:t>
-      </w:r>
-    </w:p>
-    <w:p>
-      <w:r>
-        <w:t>Now that we are subscribed to the notification, we can write the code to act upon that notification:</w:t>
-      </w:r>
-    </w:p>
-    <w:p>
-      <w:pPr>
-        <w:autoSpaceDE w:val="0"/>
-        <w:autoSpaceDN w:val="0"/>
-        <w:adjustRightInd w:val="0"/>
-        <w:spacing w:after="0" w:line="240" w:lineRule="auto"/>
-        <w:rPr>
-          <w:rFonts w:ascii="Consolas" w:hAnsi="Consolas" w:cs="Consolas"/>
-          <w:color w:val="000000"/>
-          <w:sz w:val="19"/>
-          <w:szCs w:val="19"/>
-          <w:highlight w:val="white"/>
-        </w:rPr>
-      </w:pPr>
-      <w:r>
-        <w:rPr>
-          <w:rFonts w:ascii="Consolas" w:hAnsi="Consolas" w:cs="Consolas"/>
-          <w:color w:val="0000FF"/>
-          <w:sz w:val="19"/>
-          <w:szCs w:val="19"/>
-          <w:highlight w:val="white"/>
-        </w:rPr>
-        <w:t xml:space="preserve">    void</w:t>
-      </w:r>
-      <w:r>
-        <w:rPr>
-          <w:rFonts w:ascii="Consolas" w:hAnsi="Consolas" w:cs="Consolas"/>
-          <w:color w:val="000000"/>
-          <w:sz w:val="19"/>
-          <w:szCs w:val="19"/>
-          <w:highlight w:val="white"/>
-        </w:rPr>
-        <w:t xml:space="preserve"> OnInventoryCellSelectNotification(</w:t>
-      </w:r>
-      <w:r>
-        <w:rPr>
-          <w:rFonts w:ascii="Consolas" w:hAnsi="Consolas" w:cs="Consolas"/>
-          <w:color w:val="0000FF"/>
-          <w:sz w:val="19"/>
-          <w:szCs w:val="19"/>
-          <w:highlight w:val="white"/>
-        </w:rPr>
-        <w:t>object</w:t>
-      </w:r>
-      <w:r>
-        <w:rPr>
-          <w:rFonts w:ascii="Consolas" w:hAnsi="Consolas" w:cs="Consolas"/>
-          <w:color w:val="000000"/>
-          <w:sz w:val="19"/>
-          <w:szCs w:val="19"/>
-          <w:highlight w:val="white"/>
-        </w:rPr>
-        <w:t xml:space="preserve"> sender, </w:t>
-      </w:r>
-      <w:r>
-        <w:rPr>
-          <w:rFonts w:ascii="Consolas" w:hAnsi="Consolas" w:cs="Consolas"/>
-          <w:color w:val="0000FF"/>
-          <w:sz w:val="19"/>
-          <w:szCs w:val="19"/>
-          <w:highlight w:val="white"/>
-        </w:rPr>
-        <w:t>object</w:t>
-      </w:r>
-      <w:r>
-        <w:rPr>
-          <w:rFonts w:ascii="Consolas" w:hAnsi="Consolas" w:cs="Consolas"/>
-          <w:color w:val="000000"/>
-          <w:sz w:val="19"/>
-          <w:szCs w:val="19"/>
-          <w:highlight w:val="white"/>
-        </w:rPr>
-        <w:t xml:space="preserve"> args)</w:t>
-      </w:r>
-    </w:p>
-    <w:p>
-      <w:pPr>
-        <w:autoSpaceDE w:val="0"/>
-        <w:autoSpaceDN w:val="0"/>
-        <w:adjustRightInd w:val="0"/>
-        <w:spacing w:after="0" w:line="240" w:lineRule="auto"/>
-        <w:rPr>
-          <w:rFonts w:ascii="Consolas" w:hAnsi="Consolas" w:cs="Consolas"/>
-          <w:color w:val="000000"/>
-          <w:sz w:val="19"/>
-          <w:szCs w:val="19"/>
-          <w:highlight w:val="white"/>
-        </w:rPr>
-      </w:pPr>
-      <w:r>
-        <w:rPr>
-          <w:rFonts w:ascii="Consolas" w:hAnsi="Consolas" w:cs="Consolas"/>
-          <w:color w:val="000000"/>
-          <w:sz w:val="19"/>
-          <w:szCs w:val="19"/>
-          <w:highlight w:val="white"/>
-        </w:rPr>
-        <w:t xml:space="preserve">    {</w:t>
-      </w:r>
-    </w:p>
-    <w:p>
-      <w:pPr>
-        <w:autoSpaceDE w:val="0"/>
-        <w:autoSpaceDN w:val="0"/>
-        <w:adjustRightInd w:val="0"/>
-        <w:spacing w:after="0" w:line="240" w:lineRule="auto"/>
-        <w:rPr>
-          <w:rFonts w:ascii="Consolas" w:hAnsi="Consolas" w:cs="Consolas"/>
-          <w:color w:val="000000"/>
-          <w:sz w:val="19"/>
-          <w:szCs w:val="19"/>
-          <w:highlight w:val="white"/>
-        </w:rPr>
-      </w:pPr>
-      <w:r>
-        <w:rPr>
-          <w:rFonts w:ascii="Consolas" w:hAnsi="Consolas" w:cs="Consolas"/>
-          <w:color w:val="000000"/>
-          <w:sz w:val="19"/>
-          <w:szCs w:val="19"/>
-          <w:highlight w:val="white"/>
-        </w:rPr>
-        <w:t xml:space="preserve">        </w:t>
-      </w:r>
-      <w:r>
-        <w:rPr>
-          <w:rFonts w:ascii="Consolas" w:hAnsi="Consolas" w:cs="Consolas"/>
-          <w:color w:val="008000"/>
-          <w:sz w:val="19"/>
-          <w:szCs w:val="19"/>
-          <w:highlight w:val="white"/>
-        </w:rPr>
-        <w:t>// Get selected cell.</w:t>
-      </w:r>
-    </w:p>
-    <w:p>
-      <w:pPr>
-        <w:autoSpaceDE w:val="0"/>
-        <w:autoSpaceDN w:val="0"/>
-        <w:adjustRightInd w:val="0"/>
-        <w:spacing w:after="0" w:line="240" w:lineRule="auto"/>
-        <w:rPr>
-          <w:rFonts w:ascii="Consolas" w:hAnsi="Consolas" w:cs="Consolas"/>
-          <w:color w:val="000000"/>
-          <w:sz w:val="19"/>
-          <w:szCs w:val="19"/>
-          <w:highlight w:val="white"/>
-        </w:rPr>
-      </w:pPr>
-      <w:r>
-        <w:rPr>
-          <w:rFonts w:ascii="Consolas" w:hAnsi="Consolas" w:cs="Consolas"/>
-          <w:color w:val="000000"/>
-          <w:sz w:val="19"/>
-          <w:szCs w:val="19"/>
-          <w:highlight w:val="white"/>
-        </w:rPr>
-        <w:t xml:space="preserve">        </w:t>
-      </w:r>
-      <w:r>
-        <w:rPr>
-          <w:rFonts w:ascii="Consolas" w:hAnsi="Consolas" w:cs="Consolas"/>
-          <w:color w:val="2B91AF"/>
-          <w:sz w:val="19"/>
-          <w:szCs w:val="19"/>
-          <w:highlight w:val="white"/>
-        </w:rPr>
-        <w:t>ProgramCellSelect</w:t>
-      </w:r>
-      <w:r>
-        <w:rPr>
-          <w:rFonts w:ascii="Consolas" w:hAnsi="Consolas" w:cs="Consolas"/>
-          <w:color w:val="000000"/>
-          <w:sz w:val="19"/>
-          <w:szCs w:val="19"/>
-          <w:highlight w:val="white"/>
-        </w:rPr>
-        <w:t xml:space="preserve"> selectedProgramCell = sender </w:t>
-      </w:r>
-      <w:r>
-        <w:rPr>
-          <w:rFonts w:ascii="Consolas" w:hAnsi="Consolas" w:cs="Consolas"/>
-          <w:color w:val="0000FF"/>
-          <w:sz w:val="19"/>
-          <w:szCs w:val="19"/>
-          <w:highlight w:val="white"/>
-        </w:rPr>
-        <w:t>as</w:t>
-      </w:r>
-      <w:r>
-        <w:rPr>
-          <w:rFonts w:ascii="Consolas" w:hAnsi="Consolas" w:cs="Consolas"/>
-          <w:color w:val="000000"/>
-          <w:sz w:val="19"/>
-          <w:szCs w:val="19"/>
-          <w:highlight w:val="white"/>
-        </w:rPr>
-        <w:t xml:space="preserve"> </w:t>
-      </w:r>
-      <w:r>
-        <w:rPr>
-          <w:rFonts w:ascii="Consolas" w:hAnsi="Consolas" w:cs="Consolas"/>
-          <w:color w:val="2B91AF"/>
-          <w:sz w:val="19"/>
-          <w:szCs w:val="19"/>
-          <w:highlight w:val="white"/>
-        </w:rPr>
-        <w:t>ProgramCellSelect</w:t>
-      </w:r>
-      <w:r>
-        <w:rPr>
-          <w:rFonts w:ascii="Consolas" w:hAnsi="Consolas" w:cs="Consolas"/>
-          <w:color w:val="000000"/>
-          <w:sz w:val="19"/>
-          <w:szCs w:val="19"/>
-          <w:highlight w:val="white"/>
-        </w:rPr>
-        <w:t>;</w:t>
-      </w:r>
-    </w:p>
-    <w:p>
-      <w:r>
-        <w:rPr>
-          <w:rFonts w:ascii="Consolas" w:hAnsi="Consolas" w:cs="Consolas"/>
-          <w:color w:val="000000"/>
-          <w:sz w:val="19"/>
-          <w:szCs w:val="19"/>
-          <w:highlight w:val="white"/>
-        </w:rPr>
-        <w:t xml:space="preserve">    }</w:t>
-      </w:r>
-    </w:p>
-    <w:p>
-      <w:r>
-        <w:lastRenderedPageBreak/>
-        <w:t>Note that your notification function needs to have ‘sender’ and ‘args’ arguments. ‘sender’ is the object posting the notification. We use this to determine which menu cell was clicked by the user.</w:t>
-      </w:r>
-      <w:r>
-        <w:t xml:space="preserve"> ‘args’ </w:t>
-      </w:r>
-      <w:r>
-        <w:t>is</w:t>
-      </w:r>
-      <w:r>
-        <w:t xml:space="preserve"> additional </w:t>
-      </w:r>
-      <w:r>
-        <w:t>data</w:t>
-      </w:r>
-      <w:r>
-        <w:t xml:space="preserve"> that might be included with the notification.</w:t>
-      </w:r>
-    </w:p>
+        <w:t>recommend naming the game object ‘MusicPlaylist’. Then, just populate the Music List array in the game object with song files. Leave ‘Activate On Awake’ to true if you want the playlist to begin playing as soon as the scene is loaded.</w:t>
+      </w:r>
+    </w:p>
+    <w:p/>
     <w:p/>
     <w:p>
       <w:pPr>
@@ -3169,10 +3182,7 @@
         <w:t xml:space="preserve"> – Returns true if the waypoint at the given index is the last waypoint in the path or the first waypoint in the path. This is useful for switching the waypoint traversal of an object if you want it to go back and forth from one end of the path to the other.</w:t>
       </w:r>
     </w:p>
-    <w:p>
-      <w:bookmarkStart w:id="0" w:name="_GoBack"/>
-      <w:bookmarkEnd w:id="0"/>
-    </w:p>
+    <w:p/>
     <w:p>
       <w:pPr>
         <w:rPr>
@@ -3216,6 +3226,7 @@
           <w:szCs w:val="24"/>
         </w:rPr>
       </w:pPr>
+      <w:bookmarkStart w:id="0" w:name="SphereDetector"/>
       <w:r>
         <w:rPr>
           <w:b/>
@@ -3225,6 +3236,7 @@
         <w:t>Sphere Detector</w:t>
       </w:r>
     </w:p>
+    <w:bookmarkEnd w:id="0"/>
     <w:p>
       <w:r>
         <w:t xml:space="preserve">The sphere detector projects an invisible sphere around an object. The idea is other objects within this sphere are ‘detected’ by the object, similar to radar. </w:t>
@@ -3318,6 +3330,495 @@
         <w:t>TODO: Insert methods here.</w:t>
       </w:r>
     </w:p>
+    <w:p/>
+    <w:p>
+      <w:pPr>
+        <w:rPr>
+          <w:b/>
+          <w:sz w:val="28"/>
+          <w:szCs w:val="28"/>
+        </w:rPr>
+      </w:pPr>
+      <w:r>
+        <w:rPr>
+          <w:b/>
+          <w:sz w:val="28"/>
+          <w:szCs w:val="28"/>
+        </w:rPr>
+        <w:t>Game Examples</w:t>
+      </w:r>
+    </w:p>
+    <w:p>
+      <w:r>
+        <w:t>There are a number of example games provided with the framework a</w:t>
+      </w:r>
+      <w:r>
+        <w:t>s a showcase of how it is used and to provide a groundwork for building your own project of the same genre.</w:t>
+      </w:r>
+    </w:p>
+    <w:p>
+      <w:pPr>
+        <w:rPr>
+          <w:sz w:val="24"/>
+          <w:szCs w:val="24"/>
+        </w:rPr>
+      </w:pPr>
+      <w:r>
+        <w:rPr>
+          <w:b/>
+          <w:sz w:val="24"/>
+          <w:szCs w:val="24"/>
+        </w:rPr>
+        <w:t>Space Shooter 2D</w:t>
+      </w:r>
+    </w:p>
+    <w:p>
+      <w:r>
+        <w:t>The 2D space shooter example provides a skirmish scene where the player can maneuver and shoot a ship against enemy ship</w:t>
+      </w:r>
+      <w:r>
+        <w:t>s</w:t>
+      </w:r>
+      <w:r>
+        <w:t>. The example game uses the model-view-controller (MVC) pattern for spaceships, detailed as follows:</w:t>
+      </w:r>
+    </w:p>
+    <w:p>
+      <w:pPr>
+        <w:pStyle w:val="ListParagraph"/>
+        <w:numPr>
+          <w:ilvl w:val="0"/>
+          <w:numId w:val="10"/>
+        </w:numPr>
+      </w:pPr>
+      <w:r>
+        <w:t>Each ship has a model class to control its variables and move its transform, a controller class to take user input and feed them to the model and view, and a view class to manage the animations of the ship.</w:t>
+      </w:r>
+    </w:p>
+    <w:p>
+      <w:pPr>
+        <w:pStyle w:val="ListParagraph"/>
+        <w:numPr>
+          <w:ilvl w:val="0"/>
+          <w:numId w:val="10"/>
+        </w:numPr>
+      </w:pPr>
+      <w:r>
+        <w:lastRenderedPageBreak/>
+        <w:t>Each ship’s model, controller, and view class derive from a generic model, controller, and view class. These are prefixed with the word Generic, for example the generic model is called GenericShipModel.</w:t>
+      </w:r>
+    </w:p>
+    <w:p>
+      <w:pPr>
+        <w:pStyle w:val="ListParagraph"/>
+        <w:numPr>
+          <w:ilvl w:val="0"/>
+          <w:numId w:val="10"/>
+        </w:numPr>
+      </w:pPr>
+      <w:r>
+        <w:t xml:space="preserve">There are two generic controllers: </w:t>
+      </w:r>
+    </w:p>
+    <w:p>
+      <w:pPr>
+        <w:pStyle w:val="ListParagraph"/>
+        <w:numPr>
+          <w:ilvl w:val="1"/>
+          <w:numId w:val="10"/>
+        </w:numPr>
+      </w:pPr>
+      <w:r>
+        <w:t>GenericShipPlayerController – Takes input from the keyboard to move the ship, and input from the mouse to rotate and fire the ship.</w:t>
+      </w:r>
+    </w:p>
+    <w:p>
+      <w:pPr>
+        <w:pStyle w:val="ListParagraph"/>
+        <w:numPr>
+          <w:ilvl w:val="1"/>
+          <w:numId w:val="10"/>
+        </w:numPr>
+      </w:pPr>
+      <w:r>
+        <w:t xml:space="preserve">GenericShipAIController – Makes the ship move and attack ships of an enemy faction. </w:t>
+      </w:r>
+    </w:p>
+    <w:p>
+      <w:r>
+        <w:rPr>
+          <w:b/>
+        </w:rPr>
+        <w:t>GenericShipModel</w:t>
+      </w:r>
+    </w:p>
+    <w:p>
+      <w:r>
+        <w:t xml:space="preserve">This </w:t>
+      </w:r>
+      <w:r>
+        <w:t>takes up to two Fire Projectile components.</w:t>
+      </w:r>
+      <w:r>
+        <w:t xml:space="preserve"> The Fire Projectile component should be on the same object as your ship model. It is used to s</w:t>
+      </w:r>
+      <w:r>
+        <w:t>hoot projectiles from the ship.</w:t>
+      </w:r>
+    </w:p>
+    <w:p>
+      <w:r>
+        <w:t>Some variables in GenericShipModel are used only if there is an AI controller:</w:t>
+      </w:r>
+    </w:p>
+    <w:p>
+      <w:pPr>
+        <w:pStyle w:val="ListParagraph"/>
+        <w:numPr>
+          <w:ilvl w:val="0"/>
+          <w:numId w:val="12"/>
+        </w:numPr>
+      </w:pPr>
+      <w:r>
+        <w:t xml:space="preserve">protected float chaseRotation – How quickly the ship rotates </w:t>
+      </w:r>
+      <w:r>
+        <w:t>toward</w:t>
+      </w:r>
+      <w:r>
+        <w:t xml:space="preserve"> the target during chasing state.</w:t>
+      </w:r>
+    </w:p>
+    <w:p>
+      <w:pPr>
+        <w:pStyle w:val="ListParagraph"/>
+        <w:numPr>
+          <w:ilvl w:val="0"/>
+          <w:numId w:val="12"/>
+        </w:numPr>
+      </w:pPr>
+      <w:r>
+        <w:t>protected float strafeMaxAcceleration – How quickly the ship strafes the target during chasing state.</w:t>
+      </w:r>
+    </w:p>
+    <w:p>
+      <w:r>
+        <w:t>GenericShipModel assumes several scripts are on the object:</w:t>
+      </w:r>
+    </w:p>
+    <w:p>
+      <w:pPr>
+        <w:pStyle w:val="ListParagraph"/>
+        <w:numPr>
+          <w:ilvl w:val="0"/>
+          <w:numId w:val="11"/>
+        </w:numPr>
+      </w:pPr>
+      <w:r>
+        <w:t>Faction.cs – This assigns the ship’s faction and is used primarily with AI.</w:t>
+      </w:r>
+    </w:p>
+    <w:p>
+      <w:pPr>
+        <w:pStyle w:val="ListParagraph"/>
+        <w:numPr>
+          <w:ilvl w:val="0"/>
+          <w:numId w:val="11"/>
+        </w:numPr>
+      </w:pPr>
+      <w:r>
+        <w:t xml:space="preserve">SphereDetector.cs – Used primarily with AI to detect which ships are in close range. Read more about it in the </w:t>
+      </w:r>
+      <w:hyperlink w:anchor="SphereDetector" w:history="1">
+        <w:r>
+          <w:rPr>
+            <w:rStyle w:val="Hyperlink"/>
+          </w:rPr>
+          <w:t>Sphere De</w:t>
+        </w:r>
+        <w:r>
+          <w:rPr>
+            <w:rStyle w:val="Hyperlink"/>
+          </w:rPr>
+          <w:t>t</w:t>
+        </w:r>
+        <w:r>
+          <w:rPr>
+            <w:rStyle w:val="Hyperlink"/>
+          </w:rPr>
+          <w:t>ector</w:t>
+        </w:r>
+      </w:hyperlink>
+      <w:r>
+        <w:t xml:space="preserve"> section.</w:t>
+      </w:r>
+    </w:p>
+    <w:p>
+      <w:pPr>
+        <w:pStyle w:val="ListParagraph"/>
+        <w:numPr>
+          <w:ilvl w:val="0"/>
+          <w:numId w:val="11"/>
+        </w:numPr>
+      </w:pPr>
+      <w:r>
+        <w:t>Sphere Collider – Required by the Sphere Detector.</w:t>
+      </w:r>
+    </w:p>
+    <w:p>
+      <w:pPr>
+        <w:pStyle w:val="ListParagraph"/>
+        <w:numPr>
+          <w:ilvl w:val="0"/>
+          <w:numId w:val="11"/>
+        </w:numPr>
+      </w:pPr>
+      <w:r>
+        <w:t>Rigidbody – Required by the Sphere Detector.</w:t>
+      </w:r>
+    </w:p>
+    <w:p>
+      <w:r>
+        <w:rPr>
+          <w:b/>
+        </w:rPr>
+        <w:t>GenericShipAIController</w:t>
+      </w:r>
+    </w:p>
+    <w:p>
+      <w:r>
+        <w:t xml:space="preserve">The AI controller </w:t>
+      </w:r>
+      <w:r>
+        <w:t xml:space="preserve">makes the ship patrol </w:t>
+      </w:r>
+      <w:r>
+        <w:t>automatically</w:t>
+      </w:r>
+      <w:r>
+        <w:t xml:space="preserve"> if no WaypointPathManager is assigned. </w:t>
+      </w:r>
+      <w:r>
+        <w:t>It uses the Faction component to determine if an enemy ship is within range, and if so, then it begins chasing and attacking that enemy.</w:t>
+      </w:r>
+    </w:p>
+    <w:p>
+      <w:r>
+        <w:t>Variables shown in inspector:</w:t>
+      </w:r>
+    </w:p>
+    <w:p>
+      <w:pPr>
+        <w:pStyle w:val="ListParagraph"/>
+        <w:numPr>
+          <w:ilvl w:val="0"/>
+          <w:numId w:val="13"/>
+        </w:numPr>
+      </w:pPr>
+      <w:r>
+        <w:rPr>
+          <w:b/>
+        </w:rPr>
+        <w:t>private float behaviorChangeRate</w:t>
+      </w:r>
+      <w:r>
+        <w:t xml:space="preserve"> – How often the AI updates. The smaller the number, the bigger the performance impact per AI ship.</w:t>
+      </w:r>
+    </w:p>
+    <w:p>
+      <w:pPr>
+        <w:pStyle w:val="ListParagraph"/>
+        <w:numPr>
+          <w:ilvl w:val="0"/>
+          <w:numId w:val="13"/>
+        </w:numPr>
+      </w:pPr>
+      <w:r>
+        <w:rPr>
+          <w:b/>
+        </w:rPr>
+        <w:t>private WaypointPathManager waypointManager</w:t>
+      </w:r>
+      <w:r>
+        <w:t xml:space="preserve"> – If this is assigned, the AI will follow along preset waypoints instead of </w:t>
+      </w:r>
+      <w:r>
+        <w:t>automatically patrolling</w:t>
+      </w:r>
+      <w:r>
+        <w:t>.</w:t>
+      </w:r>
+    </w:p>
+    <w:p>
+      <w:pPr>
+        <w:pStyle w:val="ListParagraph"/>
+        <w:numPr>
+          <w:ilvl w:val="0"/>
+          <w:numId w:val="13"/>
+        </w:numPr>
+      </w:pPr>
+      <w:r>
+        <w:rPr>
+          <w:b/>
+        </w:rPr>
+        <w:t>private float forwardPatrolDistance</w:t>
+      </w:r>
+      <w:r>
+        <w:t xml:space="preserve"> – If no Waypoint Path Manager is assigned, the AI will patrol automatically. It does so by setting a random forward value between 0 and the forward patrol distance, moving forward by that amount, then turning left a random angle between 0 and 90, then creating a new random forward point to move to. This repeats endlessly until an enemy is within detection range.</w:t>
+      </w:r>
+    </w:p>
+    <w:p>
+      <w:pPr>
+        <w:pStyle w:val="ListParagraph"/>
+        <w:numPr>
+          <w:ilvl w:val="0"/>
+          <w:numId w:val="13"/>
+        </w:numPr>
+      </w:pPr>
+      <w:r>
+        <w:rPr>
+          <w:b/>
+        </w:rPr>
+        <w:t>private float chaseLockDuration</w:t>
+      </w:r>
+      <w:r>
+        <w:t xml:space="preserve"> – When the AI controller detects an enemy through the sphere detector component, it locks onto that enemy and chases it for this duration, in seconds, before </w:t>
+      </w:r>
+      <w:r>
+        <w:lastRenderedPageBreak/>
+        <w:t>trying to acquire a new target based on which enemy is closest. This prevents constant switching between enemy targets if the closest enemy variable constantly switches.</w:t>
+      </w:r>
+    </w:p>
+    <w:p>
+      <w:pPr>
+        <w:pStyle w:val="ListParagraph"/>
+        <w:numPr>
+          <w:ilvl w:val="0"/>
+          <w:numId w:val="13"/>
+        </w:numPr>
+      </w:pPr>
+      <w:r>
+        <w:rPr>
+          <w:b/>
+        </w:rPr>
+        <w:t>private bool strafeAroundTarget</w:t>
+      </w:r>
+      <w:r>
+        <w:t xml:space="preserve"> – If an enemy is within range and locked as an attack target, setting this to true will make the AI ship strafe around the attack target instead of trying to move to the target’s position. It is highly recommended to set this </w:t>
+      </w:r>
+      <w:r>
+        <w:t>to</w:t>
+      </w:r>
+      <w:r>
+        <w:t xml:space="preserve"> true.</w:t>
+      </w:r>
+    </w:p>
+    <w:p>
+      <w:pPr>
+        <w:pStyle w:val="ListParagraph"/>
+        <w:numPr>
+          <w:ilvl w:val="0"/>
+          <w:numId w:val="13"/>
+        </w:numPr>
+      </w:pPr>
+      <w:r>
+        <w:rPr>
+          <w:b/>
+        </w:rPr>
+        <w:t>private float strafeDistanceFromTarget</w:t>
+      </w:r>
+      <w:r>
+        <w:t xml:space="preserve"> – If strafeAroundTarget is true, this is </w:t>
+      </w:r>
+      <w:r>
+        <w:t>the</w:t>
+      </w:r>
+      <w:r>
+        <w:t xml:space="preserve"> minimum distance the AI ship will get to the enemy target when strafing. Note that position calculation</w:t>
+      </w:r>
+      <w:r>
+        <w:t xml:space="preserve"> is dependent on the behaviorChangeRate</w:t>
+      </w:r>
+      <w:r>
+        <w:t>, so collisions with the attack target can still occur.</w:t>
+      </w:r>
+    </w:p>
+    <w:p>
+      <w:pPr>
+        <w:pStyle w:val="ListParagraph"/>
+        <w:numPr>
+          <w:ilvl w:val="0"/>
+          <w:numId w:val="13"/>
+        </w:numPr>
+      </w:pPr>
+      <w:r>
+        <w:rPr>
+          <w:b/>
+        </w:rPr>
+        <w:t>private float distanceFromTargetVariance</w:t>
+      </w:r>
+      <w:r>
+        <w:t xml:space="preserve"> – How much variation in distance the AI ship will have when strafing the target.</w:t>
+      </w:r>
+    </w:p>
+    <w:p>
+      <w:pPr>
+        <w:pStyle w:val="ListParagraph"/>
+        <w:numPr>
+          <w:ilvl w:val="0"/>
+          <w:numId w:val="13"/>
+        </w:numPr>
+      </w:pPr>
+      <w:r>
+        <w:rPr>
+          <w:b/>
+        </w:rPr>
+        <w:t>private float varianceInterval</w:t>
+      </w:r>
+      <w:r>
+        <w:t xml:space="preserve"> – How often the distanceFromTargetVariance is calculated.</w:t>
+      </w:r>
+      <w:bookmarkStart w:id="1" w:name="_GoBack"/>
+      <w:bookmarkEnd w:id="1"/>
+    </w:p>
+    <w:p>
+      <w:r>
+        <w:rPr>
+          <w:b/>
+        </w:rPr>
+        <w:t>GenericShipView</w:t>
+      </w:r>
+    </w:p>
+    <w:p>
+      <w:r>
+        <w:t>The View is used to animate the ship. The View assumes an Animator is attached to the object. Animations should be assigned using Mechanim and called as needed in the specific View component for that ship.</w:t>
+      </w:r>
+    </w:p>
+    <w:p>
+      <w:r>
+        <w:t>The View assumes certain parameters are set, such as Forward, Turn Left, Turn Right, and Reverse. It assumes there are animations for forward/reverse movement and left/right rotation specified in Mechanim.</w:t>
+      </w:r>
+      <w:r>
+        <w:t xml:space="preserve"> The game scene provided does not contain these, so warnings will be logged in the console when you run it.</w:t>
+      </w:r>
+    </w:p>
+    <w:p>
+      <w:r>
+        <w:rPr>
+          <w:b/>
+        </w:rPr>
+        <w:t>Fire Projectile</w:t>
+      </w:r>
+    </w:p>
+    <w:p>
+      <w:r>
+        <w:t>Used to fire a single projectile prefab from any number of spawn positions specified as ‘gun mounts’. By default, the GenericShipPlayerController listens for mouse button presses to fire projectiles.</w:t>
+      </w:r>
+      <w:r>
+        <w:t xml:space="preserve"> This component also takes a Projectiles Parent parameter that lets you set a parent transform for all projectiles.</w:t>
+      </w:r>
+    </w:p>
+    <w:p/>
     <w:p/>
     <w:p/>
     <w:sectPr>
@@ -3333,6 +3834,232 @@
 <file path=word/numbering.xml><?xml version="1.0" encoding="utf-8"?>
 <w:numbering xmlns:wpc="http://schemas.microsoft.com/office/word/2010/wordprocessingCanvas" xmlns:mc="http://schemas.openxmlformats.org/markup-compatibility/2006" xmlns:o="urn:schemas-microsoft-com:office:office" xmlns:r="http://schemas.openxmlformats.org/officeDocument/2006/relationships" xmlns:m="http://schemas.openxmlformats.org/officeDocument/2006/math" xmlns:v="urn:schemas-microsoft-com:vml" xmlns:wp14="http://schemas.microsoft.com/office/word/2010/wordprocessingDrawing" xmlns:wp="http://schemas.openxmlformats.org/drawingml/2006/wordprocessingDrawing" xmlns:w10="urn:schemas-microsoft-com:office:word" xmlns:w="http://schemas.openxmlformats.org/wordprocessingml/2006/main" xmlns:w14="http://schemas.microsoft.com/office/word/2010/wordml" xmlns:w15="http://schemas.microsoft.com/office/word/2012/wordml" xmlns:wpg="http://schemas.microsoft.com/office/word/2010/wordprocessingGroup" xmlns:wpi="http://schemas.microsoft.com/office/word/2010/wordprocessingInk" xmlns:wne="http://schemas.microsoft.com/office/word/2006/wordml" xmlns:wps="http://schemas.microsoft.com/office/word/2010/wordprocessingShape" mc:Ignorable="w14 w15 wp14">
   <w:abstractNum w:abstractNumId="0" w15:restartNumberingAfterBreak="0">
+    <w:nsid w:val="015E1F17"/>
+    <w:multiLevelType w:val="hybridMultilevel"/>
+    <w:tmpl w:val="C4D22D1E"/>
+    <w:lvl w:ilvl="0" w:tplc="04090001">
+      <w:start w:val="1"/>
+      <w:numFmt w:val="bullet"/>
+      <w:lvlText w:val=""/>
+      <w:lvlJc w:val="left"/>
+      <w:pPr>
+        <w:ind w:left="720" w:hanging="360"/>
+      </w:pPr>
+      <w:rPr>
+        <w:rFonts w:ascii="Symbol" w:hAnsi="Symbol" w:hint="default"/>
+      </w:rPr>
+    </w:lvl>
+    <w:lvl w:ilvl="1" w:tplc="04090003" w:tentative="1">
+      <w:start w:val="1"/>
+      <w:numFmt w:val="bullet"/>
+      <w:lvlText w:val="o"/>
+      <w:lvlJc w:val="left"/>
+      <w:pPr>
+        <w:ind w:left="1440" w:hanging="360"/>
+      </w:pPr>
+      <w:rPr>
+        <w:rFonts w:ascii="Courier New" w:hAnsi="Courier New" w:cs="Courier New" w:hint="default"/>
+      </w:rPr>
+    </w:lvl>
+    <w:lvl w:ilvl="2" w:tplc="04090005" w:tentative="1">
+      <w:start w:val="1"/>
+      <w:numFmt w:val="bullet"/>
+      <w:lvlText w:val=""/>
+      <w:lvlJc w:val="left"/>
+      <w:pPr>
+        <w:ind w:left="2160" w:hanging="360"/>
+      </w:pPr>
+      <w:rPr>
+        <w:rFonts w:ascii="Wingdings" w:hAnsi="Wingdings" w:hint="default"/>
+      </w:rPr>
+    </w:lvl>
+    <w:lvl w:ilvl="3" w:tplc="04090001" w:tentative="1">
+      <w:start w:val="1"/>
+      <w:numFmt w:val="bullet"/>
+      <w:lvlText w:val=""/>
+      <w:lvlJc w:val="left"/>
+      <w:pPr>
+        <w:ind w:left="2880" w:hanging="360"/>
+      </w:pPr>
+      <w:rPr>
+        <w:rFonts w:ascii="Symbol" w:hAnsi="Symbol" w:hint="default"/>
+      </w:rPr>
+    </w:lvl>
+    <w:lvl w:ilvl="4" w:tplc="04090003" w:tentative="1">
+      <w:start w:val="1"/>
+      <w:numFmt w:val="bullet"/>
+      <w:lvlText w:val="o"/>
+      <w:lvlJc w:val="left"/>
+      <w:pPr>
+        <w:ind w:left="3600" w:hanging="360"/>
+      </w:pPr>
+      <w:rPr>
+        <w:rFonts w:ascii="Courier New" w:hAnsi="Courier New" w:cs="Courier New" w:hint="default"/>
+      </w:rPr>
+    </w:lvl>
+    <w:lvl w:ilvl="5" w:tplc="04090005" w:tentative="1">
+      <w:start w:val="1"/>
+      <w:numFmt w:val="bullet"/>
+      <w:lvlText w:val=""/>
+      <w:lvlJc w:val="left"/>
+      <w:pPr>
+        <w:ind w:left="4320" w:hanging="360"/>
+      </w:pPr>
+      <w:rPr>
+        <w:rFonts w:ascii="Wingdings" w:hAnsi="Wingdings" w:hint="default"/>
+      </w:rPr>
+    </w:lvl>
+    <w:lvl w:ilvl="6" w:tplc="04090001" w:tentative="1">
+      <w:start w:val="1"/>
+      <w:numFmt w:val="bullet"/>
+      <w:lvlText w:val=""/>
+      <w:lvlJc w:val="left"/>
+      <w:pPr>
+        <w:ind w:left="5040" w:hanging="360"/>
+      </w:pPr>
+      <w:rPr>
+        <w:rFonts w:ascii="Symbol" w:hAnsi="Symbol" w:hint="default"/>
+      </w:rPr>
+    </w:lvl>
+    <w:lvl w:ilvl="7" w:tplc="04090003" w:tentative="1">
+      <w:start w:val="1"/>
+      <w:numFmt w:val="bullet"/>
+      <w:lvlText w:val="o"/>
+      <w:lvlJc w:val="left"/>
+      <w:pPr>
+        <w:ind w:left="5760" w:hanging="360"/>
+      </w:pPr>
+      <w:rPr>
+        <w:rFonts w:ascii="Courier New" w:hAnsi="Courier New" w:cs="Courier New" w:hint="default"/>
+      </w:rPr>
+    </w:lvl>
+    <w:lvl w:ilvl="8" w:tplc="04090005" w:tentative="1">
+      <w:start w:val="1"/>
+      <w:numFmt w:val="bullet"/>
+      <w:lvlText w:val=""/>
+      <w:lvlJc w:val="left"/>
+      <w:pPr>
+        <w:ind w:left="6480" w:hanging="360"/>
+      </w:pPr>
+      <w:rPr>
+        <w:rFonts w:ascii="Wingdings" w:hAnsi="Wingdings" w:hint="default"/>
+      </w:rPr>
+    </w:lvl>
+  </w:abstractNum>
+  <w:abstractNum w:abstractNumId="1" w15:restartNumberingAfterBreak="0">
+    <w:nsid w:val="055B1634"/>
+    <w:multiLevelType w:val="hybridMultilevel"/>
+    <w:tmpl w:val="DA34BC8C"/>
+    <w:lvl w:ilvl="0" w:tplc="04090001">
+      <w:start w:val="1"/>
+      <w:numFmt w:val="bullet"/>
+      <w:lvlText w:val=""/>
+      <w:lvlJc w:val="left"/>
+      <w:pPr>
+        <w:ind w:left="720" w:hanging="360"/>
+      </w:pPr>
+      <w:rPr>
+        <w:rFonts w:ascii="Symbol" w:hAnsi="Symbol" w:hint="default"/>
+      </w:rPr>
+    </w:lvl>
+    <w:lvl w:ilvl="1" w:tplc="04090003" w:tentative="1">
+      <w:start w:val="1"/>
+      <w:numFmt w:val="bullet"/>
+      <w:lvlText w:val="o"/>
+      <w:lvlJc w:val="left"/>
+      <w:pPr>
+        <w:ind w:left="1440" w:hanging="360"/>
+      </w:pPr>
+      <w:rPr>
+        <w:rFonts w:ascii="Courier New" w:hAnsi="Courier New" w:cs="Courier New" w:hint="default"/>
+      </w:rPr>
+    </w:lvl>
+    <w:lvl w:ilvl="2" w:tplc="04090005" w:tentative="1">
+      <w:start w:val="1"/>
+      <w:numFmt w:val="bullet"/>
+      <w:lvlText w:val=""/>
+      <w:lvlJc w:val="left"/>
+      <w:pPr>
+        <w:ind w:left="2160" w:hanging="360"/>
+      </w:pPr>
+      <w:rPr>
+        <w:rFonts w:ascii="Wingdings" w:hAnsi="Wingdings" w:hint="default"/>
+      </w:rPr>
+    </w:lvl>
+    <w:lvl w:ilvl="3" w:tplc="04090001" w:tentative="1">
+      <w:start w:val="1"/>
+      <w:numFmt w:val="bullet"/>
+      <w:lvlText w:val=""/>
+      <w:lvlJc w:val="left"/>
+      <w:pPr>
+        <w:ind w:left="2880" w:hanging="360"/>
+      </w:pPr>
+      <w:rPr>
+        <w:rFonts w:ascii="Symbol" w:hAnsi="Symbol" w:hint="default"/>
+      </w:rPr>
+    </w:lvl>
+    <w:lvl w:ilvl="4" w:tplc="04090003" w:tentative="1">
+      <w:start w:val="1"/>
+      <w:numFmt w:val="bullet"/>
+      <w:lvlText w:val="o"/>
+      <w:lvlJc w:val="left"/>
+      <w:pPr>
+        <w:ind w:left="3600" w:hanging="360"/>
+      </w:pPr>
+      <w:rPr>
+        <w:rFonts w:ascii="Courier New" w:hAnsi="Courier New" w:cs="Courier New" w:hint="default"/>
+      </w:rPr>
+    </w:lvl>
+    <w:lvl w:ilvl="5" w:tplc="04090005" w:tentative="1">
+      <w:start w:val="1"/>
+      <w:numFmt w:val="bullet"/>
+      <w:lvlText w:val=""/>
+      <w:lvlJc w:val="left"/>
+      <w:pPr>
+        <w:ind w:left="4320" w:hanging="360"/>
+      </w:pPr>
+      <w:rPr>
+        <w:rFonts w:ascii="Wingdings" w:hAnsi="Wingdings" w:hint="default"/>
+      </w:rPr>
+    </w:lvl>
+    <w:lvl w:ilvl="6" w:tplc="04090001" w:tentative="1">
+      <w:start w:val="1"/>
+      <w:numFmt w:val="bullet"/>
+      <w:lvlText w:val=""/>
+      <w:lvlJc w:val="left"/>
+      <w:pPr>
+        <w:ind w:left="5040" w:hanging="360"/>
+      </w:pPr>
+      <w:rPr>
+        <w:rFonts w:ascii="Symbol" w:hAnsi="Symbol" w:hint="default"/>
+      </w:rPr>
+    </w:lvl>
+    <w:lvl w:ilvl="7" w:tplc="04090003" w:tentative="1">
+      <w:start w:val="1"/>
+      <w:numFmt w:val="bullet"/>
+      <w:lvlText w:val="o"/>
+      <w:lvlJc w:val="left"/>
+      <w:pPr>
+        <w:ind w:left="5760" w:hanging="360"/>
+      </w:pPr>
+      <w:rPr>
+        <w:rFonts w:ascii="Courier New" w:hAnsi="Courier New" w:cs="Courier New" w:hint="default"/>
+      </w:rPr>
+    </w:lvl>
+    <w:lvl w:ilvl="8" w:tplc="04090005" w:tentative="1">
+      <w:start w:val="1"/>
+      <w:numFmt w:val="bullet"/>
+      <w:lvlText w:val=""/>
+      <w:lvlJc w:val="left"/>
+      <w:pPr>
+        <w:ind w:left="6480" w:hanging="360"/>
+      </w:pPr>
+      <w:rPr>
+        <w:rFonts w:ascii="Wingdings" w:hAnsi="Wingdings" w:hint="default"/>
+      </w:rPr>
+    </w:lvl>
+  </w:abstractNum>
+  <w:abstractNum w:abstractNumId="2" w15:restartNumberingAfterBreak="0">
     <w:nsid w:val="347E05FD"/>
     <w:multiLevelType w:val="hybridMultilevel"/>
     <w:tmpl w:val="DFFC8870"/>
@@ -3418,7 +4145,7 @@
       </w:pPr>
     </w:lvl>
   </w:abstractNum>
-  <w:abstractNum w:abstractNumId="1" w15:restartNumberingAfterBreak="0">
+  <w:abstractNum w:abstractNumId="3" w15:restartNumberingAfterBreak="0">
     <w:nsid w:val="34D3434A"/>
     <w:multiLevelType w:val="hybridMultilevel"/>
     <w:tmpl w:val="7422C8C8"/>
@@ -3504,7 +4231,7 @@
       </w:pPr>
     </w:lvl>
   </w:abstractNum>
-  <w:abstractNum w:abstractNumId="2" w15:restartNumberingAfterBreak="0">
+  <w:abstractNum w:abstractNumId="4" w15:restartNumberingAfterBreak="0">
     <w:nsid w:val="36C30466"/>
     <w:multiLevelType w:val="hybridMultilevel"/>
     <w:tmpl w:val="DA3CEFA2"/>
@@ -3593,7 +4320,120 @@
       </w:pPr>
     </w:lvl>
   </w:abstractNum>
-  <w:abstractNum w:abstractNumId="3" w15:restartNumberingAfterBreak="0">
+  <w:abstractNum w:abstractNumId="5" w15:restartNumberingAfterBreak="0">
+    <w:nsid w:val="4832788C"/>
+    <w:multiLevelType w:val="hybridMultilevel"/>
+    <w:tmpl w:val="E640D058"/>
+    <w:lvl w:ilvl="0" w:tplc="04090001">
+      <w:start w:val="1"/>
+      <w:numFmt w:val="bullet"/>
+      <w:lvlText w:val=""/>
+      <w:lvlJc w:val="left"/>
+      <w:pPr>
+        <w:ind w:left="720" w:hanging="360"/>
+      </w:pPr>
+      <w:rPr>
+        <w:rFonts w:ascii="Symbol" w:hAnsi="Symbol" w:hint="default"/>
+      </w:rPr>
+    </w:lvl>
+    <w:lvl w:ilvl="1" w:tplc="04090003" w:tentative="1">
+      <w:start w:val="1"/>
+      <w:numFmt w:val="bullet"/>
+      <w:lvlText w:val="o"/>
+      <w:lvlJc w:val="left"/>
+      <w:pPr>
+        <w:ind w:left="1440" w:hanging="360"/>
+      </w:pPr>
+      <w:rPr>
+        <w:rFonts w:ascii="Courier New" w:hAnsi="Courier New" w:cs="Courier New" w:hint="default"/>
+      </w:rPr>
+    </w:lvl>
+    <w:lvl w:ilvl="2" w:tplc="04090005" w:tentative="1">
+      <w:start w:val="1"/>
+      <w:numFmt w:val="bullet"/>
+      <w:lvlText w:val=""/>
+      <w:lvlJc w:val="left"/>
+      <w:pPr>
+        <w:ind w:left="2160" w:hanging="360"/>
+      </w:pPr>
+      <w:rPr>
+        <w:rFonts w:ascii="Wingdings" w:hAnsi="Wingdings" w:hint="default"/>
+      </w:rPr>
+    </w:lvl>
+    <w:lvl w:ilvl="3" w:tplc="04090001" w:tentative="1">
+      <w:start w:val="1"/>
+      <w:numFmt w:val="bullet"/>
+      <w:lvlText w:val=""/>
+      <w:lvlJc w:val="left"/>
+      <w:pPr>
+        <w:ind w:left="2880" w:hanging="360"/>
+      </w:pPr>
+      <w:rPr>
+        <w:rFonts w:ascii="Symbol" w:hAnsi="Symbol" w:hint="default"/>
+      </w:rPr>
+    </w:lvl>
+    <w:lvl w:ilvl="4" w:tplc="04090003" w:tentative="1">
+      <w:start w:val="1"/>
+      <w:numFmt w:val="bullet"/>
+      <w:lvlText w:val="o"/>
+      <w:lvlJc w:val="left"/>
+      <w:pPr>
+        <w:ind w:left="3600" w:hanging="360"/>
+      </w:pPr>
+      <w:rPr>
+        <w:rFonts w:ascii="Courier New" w:hAnsi="Courier New" w:cs="Courier New" w:hint="default"/>
+      </w:rPr>
+    </w:lvl>
+    <w:lvl w:ilvl="5" w:tplc="04090005" w:tentative="1">
+      <w:start w:val="1"/>
+      <w:numFmt w:val="bullet"/>
+      <w:lvlText w:val=""/>
+      <w:lvlJc w:val="left"/>
+      <w:pPr>
+        <w:ind w:left="4320" w:hanging="360"/>
+      </w:pPr>
+      <w:rPr>
+        <w:rFonts w:ascii="Wingdings" w:hAnsi="Wingdings" w:hint="default"/>
+      </w:rPr>
+    </w:lvl>
+    <w:lvl w:ilvl="6" w:tplc="04090001" w:tentative="1">
+      <w:start w:val="1"/>
+      <w:numFmt w:val="bullet"/>
+      <w:lvlText w:val=""/>
+      <w:lvlJc w:val="left"/>
+      <w:pPr>
+        <w:ind w:left="5040" w:hanging="360"/>
+      </w:pPr>
+      <w:rPr>
+        <w:rFonts w:ascii="Symbol" w:hAnsi="Symbol" w:hint="default"/>
+      </w:rPr>
+    </w:lvl>
+    <w:lvl w:ilvl="7" w:tplc="04090003" w:tentative="1">
+      <w:start w:val="1"/>
+      <w:numFmt w:val="bullet"/>
+      <w:lvlText w:val="o"/>
+      <w:lvlJc w:val="left"/>
+      <w:pPr>
+        <w:ind w:left="5760" w:hanging="360"/>
+      </w:pPr>
+      <w:rPr>
+        <w:rFonts w:ascii="Courier New" w:hAnsi="Courier New" w:cs="Courier New" w:hint="default"/>
+      </w:rPr>
+    </w:lvl>
+    <w:lvl w:ilvl="8" w:tplc="04090005" w:tentative="1">
+      <w:start w:val="1"/>
+      <w:numFmt w:val="bullet"/>
+      <w:lvlText w:val=""/>
+      <w:lvlJc w:val="left"/>
+      <w:pPr>
+        <w:ind w:left="6480" w:hanging="360"/>
+      </w:pPr>
+      <w:rPr>
+        <w:rFonts w:ascii="Wingdings" w:hAnsi="Wingdings" w:hint="default"/>
+      </w:rPr>
+    </w:lvl>
+  </w:abstractNum>
+  <w:abstractNum w:abstractNumId="6" w15:restartNumberingAfterBreak="0">
     <w:nsid w:val="5B0522D5"/>
     <w:multiLevelType w:val="hybridMultilevel"/>
     <w:tmpl w:val="B89CBEAE"/>
@@ -3682,7 +4522,7 @@
       </w:pPr>
     </w:lvl>
   </w:abstractNum>
-  <w:abstractNum w:abstractNumId="4" w15:restartNumberingAfterBreak="0">
+  <w:abstractNum w:abstractNumId="7" w15:restartNumberingAfterBreak="0">
     <w:nsid w:val="5B2E3EBD"/>
     <w:multiLevelType w:val="hybridMultilevel"/>
     <w:tmpl w:val="1616BAAC"/>
@@ -3795,7 +4635,7 @@
       </w:rPr>
     </w:lvl>
   </w:abstractNum>
-  <w:abstractNum w:abstractNumId="5" w15:restartNumberingAfterBreak="0">
+  <w:abstractNum w:abstractNumId="8" w15:restartNumberingAfterBreak="0">
     <w:nsid w:val="5BB91663"/>
     <w:multiLevelType w:val="hybridMultilevel"/>
     <w:tmpl w:val="0FB28154"/>
@@ -3881,7 +4721,120 @@
       </w:pPr>
     </w:lvl>
   </w:abstractNum>
-  <w:abstractNum w:abstractNumId="6" w15:restartNumberingAfterBreak="0">
+  <w:abstractNum w:abstractNumId="9" w15:restartNumberingAfterBreak="0">
+    <w:nsid w:val="687928E3"/>
+    <w:multiLevelType w:val="hybridMultilevel"/>
+    <w:tmpl w:val="78C2395A"/>
+    <w:lvl w:ilvl="0" w:tplc="04090001">
+      <w:start w:val="1"/>
+      <w:numFmt w:val="bullet"/>
+      <w:lvlText w:val=""/>
+      <w:lvlJc w:val="left"/>
+      <w:pPr>
+        <w:ind w:left="720" w:hanging="360"/>
+      </w:pPr>
+      <w:rPr>
+        <w:rFonts w:ascii="Symbol" w:hAnsi="Symbol" w:hint="default"/>
+      </w:rPr>
+    </w:lvl>
+    <w:lvl w:ilvl="1" w:tplc="04090003">
+      <w:start w:val="1"/>
+      <w:numFmt w:val="bullet"/>
+      <w:lvlText w:val="o"/>
+      <w:lvlJc w:val="left"/>
+      <w:pPr>
+        <w:ind w:left="1440" w:hanging="360"/>
+      </w:pPr>
+      <w:rPr>
+        <w:rFonts w:ascii="Courier New" w:hAnsi="Courier New" w:cs="Courier New" w:hint="default"/>
+      </w:rPr>
+    </w:lvl>
+    <w:lvl w:ilvl="2" w:tplc="04090005" w:tentative="1">
+      <w:start w:val="1"/>
+      <w:numFmt w:val="bullet"/>
+      <w:lvlText w:val=""/>
+      <w:lvlJc w:val="left"/>
+      <w:pPr>
+        <w:ind w:left="2160" w:hanging="360"/>
+      </w:pPr>
+      <w:rPr>
+        <w:rFonts w:ascii="Wingdings" w:hAnsi="Wingdings" w:hint="default"/>
+      </w:rPr>
+    </w:lvl>
+    <w:lvl w:ilvl="3" w:tplc="04090001" w:tentative="1">
+      <w:start w:val="1"/>
+      <w:numFmt w:val="bullet"/>
+      <w:lvlText w:val=""/>
+      <w:lvlJc w:val="left"/>
+      <w:pPr>
+        <w:ind w:left="2880" w:hanging="360"/>
+      </w:pPr>
+      <w:rPr>
+        <w:rFonts w:ascii="Symbol" w:hAnsi="Symbol" w:hint="default"/>
+      </w:rPr>
+    </w:lvl>
+    <w:lvl w:ilvl="4" w:tplc="04090003" w:tentative="1">
+      <w:start w:val="1"/>
+      <w:numFmt w:val="bullet"/>
+      <w:lvlText w:val="o"/>
+      <w:lvlJc w:val="left"/>
+      <w:pPr>
+        <w:ind w:left="3600" w:hanging="360"/>
+      </w:pPr>
+      <w:rPr>
+        <w:rFonts w:ascii="Courier New" w:hAnsi="Courier New" w:cs="Courier New" w:hint="default"/>
+      </w:rPr>
+    </w:lvl>
+    <w:lvl w:ilvl="5" w:tplc="04090005" w:tentative="1">
+      <w:start w:val="1"/>
+      <w:numFmt w:val="bullet"/>
+      <w:lvlText w:val=""/>
+      <w:lvlJc w:val="left"/>
+      <w:pPr>
+        <w:ind w:left="4320" w:hanging="360"/>
+      </w:pPr>
+      <w:rPr>
+        <w:rFonts w:ascii="Wingdings" w:hAnsi="Wingdings" w:hint="default"/>
+      </w:rPr>
+    </w:lvl>
+    <w:lvl w:ilvl="6" w:tplc="04090001" w:tentative="1">
+      <w:start w:val="1"/>
+      <w:numFmt w:val="bullet"/>
+      <w:lvlText w:val=""/>
+      <w:lvlJc w:val="left"/>
+      <w:pPr>
+        <w:ind w:left="5040" w:hanging="360"/>
+      </w:pPr>
+      <w:rPr>
+        <w:rFonts w:ascii="Symbol" w:hAnsi="Symbol" w:hint="default"/>
+      </w:rPr>
+    </w:lvl>
+    <w:lvl w:ilvl="7" w:tplc="04090003" w:tentative="1">
+      <w:start w:val="1"/>
+      <w:numFmt w:val="bullet"/>
+      <w:lvlText w:val="o"/>
+      <w:lvlJc w:val="left"/>
+      <w:pPr>
+        <w:ind w:left="5760" w:hanging="360"/>
+      </w:pPr>
+      <w:rPr>
+        <w:rFonts w:ascii="Courier New" w:hAnsi="Courier New" w:cs="Courier New" w:hint="default"/>
+      </w:rPr>
+    </w:lvl>
+    <w:lvl w:ilvl="8" w:tplc="04090005" w:tentative="1">
+      <w:start w:val="1"/>
+      <w:numFmt w:val="bullet"/>
+      <w:lvlText w:val=""/>
+      <w:lvlJc w:val="left"/>
+      <w:pPr>
+        <w:ind w:left="6480" w:hanging="360"/>
+      </w:pPr>
+      <w:rPr>
+        <w:rFonts w:ascii="Wingdings" w:hAnsi="Wingdings" w:hint="default"/>
+      </w:rPr>
+    </w:lvl>
+  </w:abstractNum>
+  <w:abstractNum w:abstractNumId="10" w15:restartNumberingAfterBreak="0">
     <w:nsid w:val="6FD3364F"/>
     <w:multiLevelType w:val="hybridMultilevel"/>
     <w:tmpl w:val="4224E414"/>
@@ -3970,7 +4923,7 @@
       </w:pPr>
     </w:lvl>
   </w:abstractNum>
-  <w:abstractNum w:abstractNumId="7" w15:restartNumberingAfterBreak="0">
+  <w:abstractNum w:abstractNumId="11" w15:restartNumberingAfterBreak="0">
     <w:nsid w:val="718D0E64"/>
     <w:multiLevelType w:val="hybridMultilevel"/>
     <w:tmpl w:val="979CEB4C"/>
@@ -4059,7 +5012,7 @@
       </w:pPr>
     </w:lvl>
   </w:abstractNum>
-  <w:abstractNum w:abstractNumId="8" w15:restartNumberingAfterBreak="0">
+  <w:abstractNum w:abstractNumId="12" w15:restartNumberingAfterBreak="0">
     <w:nsid w:val="7CE4797B"/>
     <w:multiLevelType w:val="hybridMultilevel"/>
     <w:tmpl w:val="2E141C7E"/>
@@ -4149,31 +5102,43 @@
     </w:lvl>
   </w:abstractNum>
   <w:num w:numId="1">
-    <w:abstractNumId w:val="1"/>
+    <w:abstractNumId w:val="3"/>
   </w:num>
   <w:num w:numId="2">
+    <w:abstractNumId w:val="8"/>
+  </w:num>
+  <w:num w:numId="3">
+    <w:abstractNumId w:val="2"/>
+  </w:num>
+  <w:num w:numId="4">
+    <w:abstractNumId w:val="6"/>
+  </w:num>
+  <w:num w:numId="5">
+    <w:abstractNumId w:val="10"/>
+  </w:num>
+  <w:num w:numId="6">
+    <w:abstractNumId w:val="4"/>
+  </w:num>
+  <w:num w:numId="7">
+    <w:abstractNumId w:val="12"/>
+  </w:num>
+  <w:num w:numId="8">
+    <w:abstractNumId w:val="11"/>
+  </w:num>
+  <w:num w:numId="9">
+    <w:abstractNumId w:val="7"/>
+  </w:num>
+  <w:num w:numId="10">
+    <w:abstractNumId w:val="9"/>
+  </w:num>
+  <w:num w:numId="11">
     <w:abstractNumId w:val="5"/>
   </w:num>
-  <w:num w:numId="3">
+  <w:num w:numId="12">
     <w:abstractNumId w:val="0"/>
   </w:num>
-  <w:num w:numId="4">
-    <w:abstractNumId w:val="3"/>
-  </w:num>
-  <w:num w:numId="5">
-    <w:abstractNumId w:val="6"/>
-  </w:num>
-  <w:num w:numId="6">
-    <w:abstractNumId w:val="2"/>
-  </w:num>
-  <w:num w:numId="7">
-    <w:abstractNumId w:val="8"/>
-  </w:num>
-  <w:num w:numId="8">
-    <w:abstractNumId w:val="7"/>
-  </w:num>
-  <w:num w:numId="9">
-    <w:abstractNumId w:val="4"/>
+  <w:num w:numId="13">
+    <w:abstractNumId w:val="1"/>
   </w:num>
 </w:numbering>
 </file>
@@ -4621,6 +5586,18 @@
       <w:u w:val="single"/>
     </w:rPr>
   </w:style>
+  <w:style w:type="character" w:styleId="FollowedHyperlink">
+    <w:name w:val="FollowedHyperlink"/>
+    <w:basedOn w:val="DefaultParagraphFont"/>
+    <w:uiPriority w:val="99"/>
+    <w:semiHidden/>
+    <w:unhideWhenUsed/>
+    <w:rsid w:val="005B4214"/>
+    <w:rPr>
+      <w:color w:val="954F72" w:themeColor="followedHyperlink"/>
+      <w:u w:val="single"/>
+    </w:rPr>
+  </w:style>
 </w:styles>
 </file>
 

</xml_diff>

<commit_message>
Updated docs to include section on IsometricShooter3D example game
</commit_message>
<xml_diff>
--- a/Assets/Docs/Impulse_Framework_Guide.docx
+++ b/Assets/Docs/Impulse_Framework_Guide.docx
@@ -2577,15 +2577,7 @@
         <w:t>Note that your notification function needs to have ‘sender’ and ‘args’ arguments. ‘sender’ is the object posting the notification. We use this to determine which menu cell was clicked by the user.</w:t>
       </w:r>
       <w:r>
-        <w:t xml:space="preserve"> ‘</w:t>
-      </w:r>
-      <w:proofErr w:type="gramStart"/>
-      <w:r>
-        <w:t>args</w:t>
-      </w:r>
-      <w:proofErr w:type="gramEnd"/>
-      <w:r>
-        <w:t xml:space="preserve">’ </w:t>
+        <w:t xml:space="preserve"> ‘args’ </w:t>
       </w:r>
       <w:r>
         <w:t>is</w:t>
@@ -3503,7 +3495,10 @@
     </w:p>
     <w:p>
       <w:r>
-        <w:t>GenericShipModel assumes several scripts are on the object:</w:t>
+        <w:t>It</w:t>
+      </w:r>
+      <w:r>
+        <w:t xml:space="preserve"> assumes several scripts are on the object:</w:t>
       </w:r>
     </w:p>
     <w:p>
@@ -3534,19 +3529,7 @@
           <w:rPr>
             <w:rStyle w:val="Hyperlink"/>
           </w:rPr>
-          <w:t>Sphere De</w:t>
-        </w:r>
-        <w:r>
-          <w:rPr>
-            <w:rStyle w:val="Hyperlink"/>
-          </w:rPr>
-          <w:t>t</w:t>
-        </w:r>
-        <w:r>
-          <w:rPr>
-            <w:rStyle w:val="Hyperlink"/>
-          </w:rPr>
-          <w:t>ector</w:t>
+          <w:t>Sphere Detector</w:t>
         </w:r>
       </w:hyperlink>
       <w:r>
@@ -3778,49 +3761,148 @@
       <w:r>
         <w:t xml:space="preserve"> – How often the distanceFromTargetVariance is calculated.</w:t>
       </w:r>
+    </w:p>
+    <w:p>
+      <w:r>
+        <w:rPr>
+          <w:b/>
+        </w:rPr>
+        <w:t>GenericShipView</w:t>
+      </w:r>
+    </w:p>
+    <w:p>
+      <w:r>
+        <w:t>The View is used to animate the ship. The View assumes an Animator is attached to the object. Animations should be assigned using Mechanim and called as needed in the specific View component for that ship.</w:t>
+      </w:r>
+    </w:p>
+    <w:p>
+      <w:r>
+        <w:t>The View assumes certain parameters are set, such as Forward, Turn Left, Turn Right, and Reverse. It assumes there are animations for forward/reverse movement and left/right rotation specified in Mechanim.</w:t>
+      </w:r>
+      <w:r>
+        <w:t xml:space="preserve"> The game scene provided does not contain these, so warnings will be logged in the console when you run it.</w:t>
+      </w:r>
+    </w:p>
+    <w:p>
+      <w:r>
+        <w:rPr>
+          <w:b/>
+        </w:rPr>
+        <w:t>Fire Projectile</w:t>
+      </w:r>
+    </w:p>
+    <w:p>
+      <w:r>
+        <w:t>Used to fire a single projectile prefab from any number of spawn positions specified as ‘gun mounts’. By default, the GenericShipPlayerController listens for mouse button presses to fire projectiles.</w:t>
+      </w:r>
+      <w:r>
+        <w:t xml:space="preserve"> This component also takes a Projectiles Parent parameter that lets you set a parent transform for all projectiles.</w:t>
+      </w:r>
+    </w:p>
+    <w:p/>
+    <w:p>
+      <w:pPr>
+        <w:rPr>
+          <w:sz w:val="24"/>
+          <w:szCs w:val="24"/>
+        </w:rPr>
+      </w:pPr>
+      <w:r>
+        <w:rPr>
+          <w:b/>
+          <w:sz w:val="24"/>
+          <w:szCs w:val="24"/>
+        </w:rPr>
+        <w:t>Isometric Shooter 3</w:t>
+      </w:r>
+      <w:r>
+        <w:rPr>
+          <w:b/>
+          <w:sz w:val="24"/>
+          <w:szCs w:val="24"/>
+        </w:rPr>
+        <w:t>D</w:t>
+      </w:r>
+    </w:p>
+    <w:p>
+      <w:r>
+        <w:t xml:space="preserve">This is a fixed-camera top-down third person shooter where </w:t>
+      </w:r>
+      <w:r>
+        <w:t xml:space="preserve">waves of </w:t>
+      </w:r>
+      <w:r>
+        <w:t xml:space="preserve">enemies spawn on random </w:t>
+      </w:r>
+      <w:r>
+        <w:t>tiles</w:t>
+      </w:r>
+      <w:r>
+        <w:t xml:space="preserve"> </w:t>
+      </w:r>
+      <w:r>
+        <w:t>on</w:t>
+      </w:r>
+      <w:r>
+        <w:t xml:space="preserve"> the square tile map (or sometimes on the same tile as the player if he or she is ‘camping’).</w:t>
+      </w:r>
+    </w:p>
+    <w:p>
+      <w:r>
+        <w:t xml:space="preserve">The game is managed by a GameController object within the IsometricShooter3D namespace. The GameController </w:t>
+      </w:r>
+      <w:r>
+        <w:t>enables</w:t>
+      </w:r>
+      <w:r>
+        <w:t xml:space="preserve"> the InitState </w:t>
+      </w:r>
+      <w:r>
+        <w:t>in</w:t>
+      </w:r>
+      <w:r>
+        <w:t xml:space="preserve"> Start() to set up initial values like the tracked number of enemies and to generate the map</w:t>
+      </w:r>
+      <w:r>
+        <w:t xml:space="preserve"> using the SquareTileMapGenerator</w:t>
+      </w:r>
+      <w:r>
+        <w:t>. Once setup is complete, the game moves to the GameplayState whe</w:t>
+      </w:r>
+      <w:r>
+        <w:t>re the player is repositioned to</w:t>
+      </w:r>
+      <w:r>
+        <w:t xml:space="preserve"> (0</w:t>
+      </w:r>
+      <w:r>
+        <w:t>, 1, 0</w:t>
+      </w:r>
+      <w:r>
+        <w:t>), the gameplay UI is shown by calling the Interface Manager</w:t>
+      </w:r>
+      <w:r>
+        <w:t xml:space="preserve">, and the first wave of enemies </w:t>
+      </w:r>
+      <w:r>
+        <w:t>is spawned using the Spawner</w:t>
+      </w:r>
+      <w:r>
+        <w:t>.</w:t>
+      </w:r>
+    </w:p>
+    <w:p>
+      <w:r>
+        <w:t>The Player object and Enemy objects have their own scripts that follow the model-view-controller pattern. Both the PlayerModel and EnemyModel components inherit from CharacterModel, a base class that contains variables such as health and methods to manage those variables.</w:t>
+      </w:r>
+      <w:r>
+        <w:t xml:space="preserve"> Each object is controlled by a Controller component, with the PlayerController listening for both mouse and keyboard inputs while the EnemyController is AI-driven. </w:t>
+      </w:r>
+    </w:p>
+    <w:p>
       <w:bookmarkStart w:id="1" w:name="_GoBack"/>
       <w:bookmarkEnd w:id="1"/>
     </w:p>
-    <w:p>
-      <w:r>
-        <w:rPr>
-          <w:b/>
-        </w:rPr>
-        <w:t>GenericShipView</w:t>
-      </w:r>
-    </w:p>
-    <w:p>
-      <w:r>
-        <w:t>The View is used to animate the ship. The View assumes an Animator is attached to the object. Animations should be assigned using Mechanim and called as needed in the specific View component for that ship.</w:t>
-      </w:r>
-    </w:p>
-    <w:p>
-      <w:r>
-        <w:t>The View assumes certain parameters are set, such as Forward, Turn Left, Turn Right, and Reverse. It assumes there are animations for forward/reverse movement and left/right rotation specified in Mechanim.</w:t>
-      </w:r>
-      <w:r>
-        <w:t xml:space="preserve"> The game scene provided does not contain these, so warnings will be logged in the console when you run it.</w:t>
-      </w:r>
-    </w:p>
-    <w:p>
-      <w:r>
-        <w:rPr>
-          <w:b/>
-        </w:rPr>
-        <w:t>Fire Projectile</w:t>
-      </w:r>
-    </w:p>
-    <w:p>
-      <w:r>
-        <w:t>Used to fire a single projectile prefab from any number of spawn positions specified as ‘gun mounts’. By default, the GenericShipPlayerController listens for mouse button presses to fire projectiles.</w:t>
-      </w:r>
-      <w:r>
-        <w:t xml:space="preserve"> This component also takes a Projectiles Parent parameter that lets you set a parent transform for all projectiles.</w:t>
-      </w:r>
-    </w:p>
-    <w:p/>
-    <w:p/>
-    <w:p/>
     <w:sectPr>
       <w:pgSz w:w="12240" w:h="15840"/>
       <w:pgMar w:top="1440" w:right="1440" w:bottom="1440" w:left="1440" w:header="720" w:footer="720" w:gutter="0"/>

</xml_diff>

<commit_message>
Added section on object pooling to docs.
</commit_message>
<xml_diff>
--- a/Assets/Docs/Impulse_Framework_Guide.docx
+++ b/Assets/Docs/Impulse_Framework_Guide.docx
@@ -2673,6 +2673,136 @@
       </w:r>
     </w:p>
     <w:p/>
+    <w:p>
+      <w:pPr>
+        <w:rPr>
+          <w:sz w:val="24"/>
+          <w:szCs w:val="24"/>
+        </w:rPr>
+      </w:pPr>
+      <w:r>
+        <w:rPr>
+          <w:b/>
+          <w:sz w:val="24"/>
+          <w:szCs w:val="24"/>
+        </w:rPr>
+        <w:t>Object Pooling</w:t>
+      </w:r>
+    </w:p>
+    <w:p>
+      <w:r>
+        <w:t>The built-in pooling system creates a separate pool for each prefab.</w:t>
+      </w:r>
+      <w:r>
+        <w:t xml:space="preserve"> </w:t>
+      </w:r>
+      <w:r>
+        <w:t xml:space="preserve">This pool is contained at the prefab level so pools survive scene transitions and editor reloads. </w:t>
+      </w:r>
+    </w:p>
+    <w:p>
+      <w:r>
+        <w:t xml:space="preserve">Each pooled object should inherit from the </w:t>
+      </w:r>
+      <w:r>
+        <w:rPr>
+          <w:i/>
+        </w:rPr>
+        <w:t>PooledObject</w:t>
+      </w:r>
+      <w:r>
+        <w:t xml:space="preserve"> class. </w:t>
+      </w:r>
+    </w:p>
+    <w:p>
+      <w:r>
+        <w:t>To get a reference to a pooled object:</w:t>
+      </w:r>
+    </w:p>
+    <w:p>
+      <w:pPr>
+        <w:ind w:firstLine="720"/>
+        <w:rPr>
+          <w:rFonts w:ascii="Consolas" w:hAnsi="Consolas" w:cs="Consolas"/>
+          <w:color w:val="000000"/>
+          <w:sz w:val="19"/>
+          <w:szCs w:val="19"/>
+        </w:rPr>
+      </w:pPr>
+      <w:r>
+        <w:rPr>
+          <w:rFonts w:ascii="Consolas" w:hAnsi="Consolas" w:cs="Consolas"/>
+          <w:color w:val="0000FF"/>
+          <w:sz w:val="19"/>
+          <w:szCs w:val="19"/>
+          <w:highlight w:val="white"/>
+        </w:rPr>
+        <w:t>var</w:t>
+      </w:r>
+      <w:r>
+        <w:rPr>
+          <w:rFonts w:ascii="Consolas" w:hAnsi="Consolas" w:cs="Consolas"/>
+          <w:color w:val="000000"/>
+          <w:sz w:val="19"/>
+          <w:szCs w:val="19"/>
+          <w:highlight w:val="white"/>
+        </w:rPr>
+        <w:t xml:space="preserve"> obj = prefab</w:t>
+      </w:r>
+      <w:r>
+        <w:rPr>
+          <w:rFonts w:ascii="Consolas" w:hAnsi="Consolas" w:cs="Consolas"/>
+          <w:color w:val="000000"/>
+          <w:sz w:val="19"/>
+          <w:szCs w:val="19"/>
+          <w:highlight w:val="white"/>
+        </w:rPr>
+        <w:t>Reference</w:t>
+      </w:r>
+      <w:r>
+        <w:rPr>
+          <w:rFonts w:ascii="Consolas" w:hAnsi="Consolas" w:cs="Consolas"/>
+          <w:color w:val="000000"/>
+          <w:sz w:val="19"/>
+          <w:szCs w:val="19"/>
+          <w:highlight w:val="white"/>
+        </w:rPr>
+        <w:t>.GetPooledInstance&lt;</w:t>
+      </w:r>
+      <w:r>
+        <w:rPr>
+          <w:rFonts w:ascii="Consolas" w:hAnsi="Consolas" w:cs="Consolas"/>
+          <w:color w:val="2B91AF"/>
+          <w:sz w:val="19"/>
+          <w:szCs w:val="19"/>
+          <w:highlight w:val="white"/>
+        </w:rPr>
+        <w:t>InsertTypeHere</w:t>
+      </w:r>
+      <w:r>
+        <w:rPr>
+          <w:rFonts w:ascii="Consolas" w:hAnsi="Consolas" w:cs="Consolas"/>
+          <w:color w:val="000000"/>
+          <w:sz w:val="19"/>
+          <w:szCs w:val="19"/>
+          <w:highlight w:val="white"/>
+        </w:rPr>
+        <w:t>&gt;();</w:t>
+      </w:r>
+    </w:p>
+    <w:p>
+      <w:r>
+        <w:t>You can then set the object’s transform position and other properties so it shows up in the game world.</w:t>
+      </w:r>
+      <w:r>
+        <w:t xml:space="preserve"> If you want to have multiple objects be spawned at the start of a scene or some other time, it’s recommended that you make a spawner object</w:t>
+      </w:r>
+      <w:bookmarkStart w:id="0" w:name="_GoBack"/>
+      <w:bookmarkEnd w:id="0"/>
+      <w:r>
+        <w:t xml:space="preserve"> specifically for that purpose.</w:t>
+      </w:r>
+    </w:p>
     <w:p/>
     <w:p>
       <w:pPr>
@@ -2848,6 +2978,7 @@
         </w:numPr>
       </w:pPr>
       <w:r>
+        <w:lastRenderedPageBreak/>
         <w:t>Create an empty game object and rename it to ‘LookAt’. This is the object the camera will focus on and follow.</w:t>
       </w:r>
     </w:p>
@@ -2907,7 +3038,6 @@
     </w:p>
     <w:p>
       <w:r>
-        <w:lastRenderedPageBreak/>
         <w:t>The framework includes an InterfaceManager that works similar to the Menu System.</w:t>
       </w:r>
       <w:r>
@@ -3056,6 +3186,7 @@
         <w:rPr>
           <w:b/>
         </w:rPr>
+        <w:lastRenderedPageBreak/>
         <w:t>public int FindNearestWaypoint (Vector3 fromPos, float maxRange)</w:t>
       </w:r>
       <w:r>
@@ -3143,7 +3274,6 @@
         <w:rPr>
           <w:b/>
         </w:rPr>
-        <w:lastRenderedPageBreak/>
         <w:t>public int GetTotal ()</w:t>
       </w:r>
       <w:r>
@@ -3218,7 +3348,7 @@
           <w:szCs w:val="24"/>
         </w:rPr>
       </w:pPr>
-      <w:bookmarkStart w:id="0" w:name="SphereDetector"/>
+      <w:bookmarkStart w:id="1" w:name="SphereDetector"/>
       <w:r>
         <w:rPr>
           <w:b/>
@@ -3228,7 +3358,7 @@
         <w:t>Sphere Detector</w:t>
       </w:r>
     </w:p>
-    <w:bookmarkEnd w:id="0"/>
+    <w:bookmarkEnd w:id="1"/>
     <w:p>
       <w:r>
         <w:t xml:space="preserve">The sphere detector projects an invisible sphere around an object. The idea is other objects within this sphere are ‘detected’ by the object, similar to radar. </w:t>
@@ -3342,6 +3472,7 @@
     </w:p>
     <w:p>
       <w:r>
+        <w:lastRenderedPageBreak/>
         <w:t>There are a number of example games provided with the framework a</w:t>
       </w:r>
       <w:r>
@@ -3396,7 +3527,6 @@
         </w:numPr>
       </w:pPr>
       <w:r>
-        <w:lastRenderedPageBreak/>
         <w:t>Each ship’s model, controller, and view class derive from a generic model, controller, and view class. These are prefixed with the word Generic, for example the generic model is called GenericShipModel.</w:t>
       </w:r>
     </w:p>
@@ -3620,6 +3750,7 @@
         <w:rPr>
           <w:b/>
         </w:rPr>
+        <w:lastRenderedPageBreak/>
         <w:t>private WaypointPathManager waypointManager</w:t>
       </w:r>
       <w:r>
@@ -3665,11 +3796,7 @@
         <w:t>private float chaseLockDuration</w:t>
       </w:r>
       <w:r>
-        <w:t xml:space="preserve"> – When the AI controller detects an enemy through the sphere detector component, it locks onto that enemy and chases it for this duration, in seconds, before </w:t>
-      </w:r>
-      <w:r>
-        <w:lastRenderedPageBreak/>
-        <w:t>trying to acquire a new target based on which enemy is closest. This prevents constant switching between enemy targets if the closest enemy variable constantly switches.</w:t>
+        <w:t xml:space="preserve"> – When the AI controller detects an enemy through the sphere detector component, it locks onto that enemy and chases it for this duration, in seconds, before trying to acquire a new target based on which enemy is closest. This prevents constant switching between enemy targets if the closest enemy variable constantly switches.</w:t>
       </w:r>
     </w:p>
     <w:p>
@@ -3861,7 +3988,11 @@
         <w:t>in</w:t>
       </w:r>
       <w:r>
-        <w:t xml:space="preserve"> Start() to set up initial values like the tracked number of enemies and to generate the map</w:t>
+        <w:t xml:space="preserve"> Start() to set up initial values like the tracked number of </w:t>
+      </w:r>
+      <w:r>
+        <w:lastRenderedPageBreak/>
+        <w:t>enemies and to generate the map</w:t>
       </w:r>
       <w:r>
         <w:t xml:space="preserve"> using the SquareTileMapGenerator</w:t>
@@ -3899,10 +4030,7 @@
         <w:t xml:space="preserve"> Each object is controlled by a Controller component, with the PlayerController listening for both mouse and keyboard inputs while the EnemyController is AI-driven. </w:t>
       </w:r>
     </w:p>
-    <w:p>
-      <w:bookmarkStart w:id="1" w:name="_GoBack"/>
-      <w:bookmarkEnd w:id="1"/>
-    </w:p>
+    <w:p/>
     <w:sectPr>
       <w:pgSz w:w="12240" w:h="15840"/>
       <w:pgMar w:top="1440" w:right="1440" w:bottom="1440" w:left="1440" w:header="720" w:footer="720" w:gutter="0"/>

</xml_diff>

<commit_message>
Remove CSV parsing and extraction.
</commit_message>
<xml_diff>
--- a/Assets/Docs/Impulse_Framework_Guide.docx
+++ b/Assets/Docs/Impulse_Framework_Guide.docx
@@ -57,15 +57,7 @@
         <w:t>Impulse</w:t>
       </w:r>
       <w:r>
-        <w:t xml:space="preserve"> logo, located in “Assets/Sprites/</w:t>
-      </w:r>
-      <w:proofErr w:type="spellStart"/>
-      <w:r>
-        <w:t>Not_Available_For_Commercial_Use</w:t>
-      </w:r>
-      <w:proofErr w:type="spellEnd"/>
-      <w:r>
-        <w:t xml:space="preserve">”. The </w:t>
+        <w:t xml:space="preserve"> logo, located in “Assets/Sprites/Not_Available_For_Commercial_Use”. The </w:t>
       </w:r>
       <w:r>
         <w:rPr>
@@ -171,29 +163,13 @@
         </w:numPr>
       </w:pPr>
       <w:r>
-        <w:t>Locate the Resources/Prefabs/Scene/</w:t>
-      </w:r>
-      <w:proofErr w:type="spellStart"/>
-      <w:r>
-        <w:t>SplashFadeIn</w:t>
-      </w:r>
-      <w:proofErr w:type="spellEnd"/>
-      <w:r>
-        <w:t xml:space="preserve"> object</w:t>
+        <w:t>Locate the Resources/Prefabs/Scene/SplashFadeIn object</w:t>
       </w:r>
       <w:r>
         <w:t xml:space="preserve"> in the project files (not in the hierarchy!)</w:t>
       </w:r>
       <w:r>
-        <w:t xml:space="preserve">. Select the </w:t>
-      </w:r>
-      <w:proofErr w:type="spellStart"/>
-      <w:r>
-        <w:t>ImageToFade</w:t>
-      </w:r>
-      <w:proofErr w:type="spellEnd"/>
-      <w:r>
-        <w:t xml:space="preserve"> child object.</w:t>
+        <w:t>. Select the ImageToFade child object.</w:t>
       </w:r>
     </w:p>
     <w:p>
@@ -300,15 +276,7 @@
         </w:numPr>
       </w:pPr>
       <w:r>
-        <w:t>Locate the Resources/Prefabs/Scene/</w:t>
-      </w:r>
-      <w:proofErr w:type="spellStart"/>
-      <w:r>
-        <w:t>SceneManager</w:t>
-      </w:r>
-      <w:proofErr w:type="spellEnd"/>
-      <w:r>
-        <w:t xml:space="preserve"> object. </w:t>
+        <w:t xml:space="preserve">Locate the Resources/Prefabs/Scene/SceneManager object. </w:t>
       </w:r>
     </w:p>
     <w:p>
@@ -320,15 +288,7 @@
         </w:numPr>
       </w:pPr>
       <w:r>
-        <w:t xml:space="preserve">In the </w:t>
-      </w:r>
-      <w:proofErr w:type="spellStart"/>
-      <w:r>
-        <w:t>SceneManager</w:t>
-      </w:r>
-      <w:proofErr w:type="spellEnd"/>
-      <w:r>
-        <w:t xml:space="preserve"> component, you can specify the Duration of fade in/out as well as the Interpolation of the fade. If you do not want to fade in/out scenes, set the duration to 0.</w:t>
+        <w:t>In the SceneManager component, you can specify the Duration of fade in/out as well as the Interpolation of the fade. If you do not want to fade in/out scenes, set the duration to 0.</w:t>
       </w:r>
     </w:p>
     <w:p>
@@ -419,13 +379,8 @@
         </w:numPr>
       </w:pPr>
       <w:r>
-        <w:t>Open _Scenes/</w:t>
-      </w:r>
-      <w:proofErr w:type="spellStart"/>
-      <w:r>
-        <w:t>Menu.unity</w:t>
-      </w:r>
-      <w:proofErr w:type="spellEnd"/>
+        <w:t>Open _Scenes/Menu.unity</w:t>
+      </w:r>
     </w:p>
     <w:p>
       <w:pPr>
@@ -436,15 +391,7 @@
         </w:numPr>
       </w:pPr>
       <w:r>
-        <w:t xml:space="preserve">Open the </w:t>
-      </w:r>
-      <w:proofErr w:type="spellStart"/>
-      <w:r>
-        <w:t>MenuSystem</w:t>
-      </w:r>
-      <w:proofErr w:type="spellEnd"/>
-      <w:r>
-        <w:t xml:space="preserve"> object. You’ll notice a main menu and options menu are already set up for you, but are inactive.</w:t>
+        <w:t>Open the MenuSystem object. You’ll notice a main menu and options menu are already set up for you, but are inactive.</w:t>
       </w:r>
     </w:p>
     <w:p>
@@ -456,23 +403,7 @@
         </w:numPr>
       </w:pPr>
       <w:r>
-        <w:t xml:space="preserve">Create a new child object under </w:t>
-      </w:r>
-      <w:proofErr w:type="spellStart"/>
-      <w:r>
-        <w:t>MenuSystem</w:t>
-      </w:r>
-      <w:proofErr w:type="spellEnd"/>
-      <w:r>
-        <w:t xml:space="preserve"> and attach the </w:t>
-      </w:r>
-      <w:proofErr w:type="spellStart"/>
-      <w:r>
-        <w:t>MenuScreen</w:t>
-      </w:r>
-      <w:proofErr w:type="spellEnd"/>
-      <w:r>
-        <w:t xml:space="preserve"> script to it.</w:t>
+        <w:t>Create a new child object under MenuSystem and attach the MenuScreen script to it.</w:t>
       </w:r>
     </w:p>
     <w:p>
@@ -501,49 +432,12 @@
     </w:p>
     <w:p>
       <w:r>
-        <w:t xml:space="preserve">To switch menus using UGUI </w:t>
-      </w:r>
-      <w:proofErr w:type="spellStart"/>
-      <w:proofErr w:type="gramStart"/>
-      <w:r>
-        <w:t>OnClick</w:t>
-      </w:r>
-      <w:proofErr w:type="spellEnd"/>
-      <w:r>
-        <w:t>(</w:t>
-      </w:r>
-      <w:proofErr w:type="gramEnd"/>
-      <w:r>
-        <w:t xml:space="preserve">), call the </w:t>
-      </w:r>
-      <w:proofErr w:type="spellStart"/>
-      <w:r>
-        <w:t>MenuManager.ChangeMenuAndFade</w:t>
-      </w:r>
-      <w:proofErr w:type="spellEnd"/>
-      <w:r>
-        <w:t xml:space="preserve">() or </w:t>
-      </w:r>
-      <w:proofErr w:type="spellStart"/>
-      <w:r>
-        <w:t>MenuManager.ChangeMenu</w:t>
-      </w:r>
-      <w:proofErr w:type="spellEnd"/>
-      <w:r>
-        <w:t>() function.</w:t>
-      </w:r>
-    </w:p>
-    <w:p>
-      <w:r>
-        <w:t xml:space="preserve">To run one of the examples in the </w:t>
-      </w:r>
-      <w:proofErr w:type="spellStart"/>
-      <w:r>
-        <w:t>GameExamples</w:t>
-      </w:r>
-      <w:proofErr w:type="spellEnd"/>
-      <w:r>
-        <w:t xml:space="preserve"> folder, replace Menu and the sample Level01 in the build settings with the specific menu and game scene from the example game’s _Scenes folder.</w:t>
+        <w:t>To switch menus using UGUI OnClick(), call the MenuManager.ChangeMenuAndFade() or MenuManager.ChangeMenu() function.</w:t>
+      </w:r>
+    </w:p>
+    <w:p>
+      <w:r>
+        <w:t>To run one of the examples in the GameExamples folder, replace Menu and the sample Level01 in the build settings with the specific menu and game scene from the example game’s _Scenes folder.</w:t>
       </w:r>
     </w:p>
     <w:p/>
@@ -555,7 +449,6 @@
           <w:szCs w:val="28"/>
         </w:rPr>
       </w:pPr>
-      <w:proofErr w:type="spellStart"/>
       <w:r>
         <w:rPr>
           <w:b/>
@@ -564,7 +457,6 @@
         </w:rPr>
         <w:t>BaseGameController</w:t>
       </w:r>
-      <w:proofErr w:type="spellEnd"/>
       <w:r>
         <w:rPr>
           <w:b/>
@@ -575,34 +467,8 @@
       </w:r>
     </w:p>
     <w:p>
-      <w:proofErr w:type="spellStart"/>
-      <w:r>
-        <w:t>BaseGameController.cs</w:t>
-      </w:r>
-      <w:proofErr w:type="spellEnd"/>
-      <w:r>
-        <w:t xml:space="preserve"> is a state machine for managing gameplay (not menus or non-gameplay sections). States inherit from a base </w:t>
-      </w:r>
-      <w:proofErr w:type="spellStart"/>
-      <w:r>
-        <w:t>State.cs</w:t>
-      </w:r>
-      <w:proofErr w:type="spellEnd"/>
-      <w:r>
-        <w:t xml:space="preserve"> class and are managed as objects that can be transitioned in and out of using </w:t>
-      </w:r>
-      <w:proofErr w:type="spellStart"/>
-      <w:proofErr w:type="gramStart"/>
-      <w:r>
-        <w:t>ChangeState</w:t>
-      </w:r>
-      <w:proofErr w:type="spellEnd"/>
-      <w:r>
-        <w:t>(</w:t>
-      </w:r>
-      <w:proofErr w:type="gramEnd"/>
-      <w:r>
-        <w:t>).</w:t>
+      <w:r>
+        <w:t>BaseGameController.cs is a state machine for managing gameplay (not menus or non-gameplay sections). States inherit from a base State.cs class and are managed as objects that can be transitioned in and out of using ChangeState().</w:t>
       </w:r>
     </w:p>
     <w:p>
@@ -615,53 +481,16 @@
     </w:p>
     <w:p>
       <w:r>
-        <w:t xml:space="preserve">Since your specific game will use its own </w:t>
-      </w:r>
-      <w:proofErr w:type="spellStart"/>
-      <w:r>
-        <w:t>GameController</w:t>
-      </w:r>
-      <w:proofErr w:type="spellEnd"/>
-      <w:r>
-        <w:t xml:space="preserve"> deriving from </w:t>
-      </w:r>
-      <w:proofErr w:type="spellStart"/>
-      <w:r>
-        <w:t>BaseGameController</w:t>
-      </w:r>
-      <w:proofErr w:type="spellEnd"/>
-      <w:r>
-        <w:t>, it’s best to create a</w:t>
+        <w:t>Since your specific game will use its own GameController deriving from BaseGameController, it’s best to create a</w:t>
       </w:r>
       <w:r>
         <w:t>n</w:t>
       </w:r>
       <w:r>
-        <w:t xml:space="preserve"> </w:t>
-      </w:r>
-      <w:proofErr w:type="spellStart"/>
-      <w:r>
-        <w:t>ExtendedState</w:t>
-      </w:r>
-      <w:proofErr w:type="spellEnd"/>
-      <w:r>
-        <w:t xml:space="preserve"> for your game that inherits from State. You can put properties specific to your game in this </w:t>
-      </w:r>
-      <w:proofErr w:type="spellStart"/>
-      <w:r>
-        <w:t>ExtendedState</w:t>
-      </w:r>
-      <w:proofErr w:type="spellEnd"/>
-      <w:r>
-        <w:t xml:space="preserve">. For example, here is a snippet of </w:t>
-      </w:r>
-      <w:proofErr w:type="spellStart"/>
-      <w:r>
-        <w:t>ExtendedState</w:t>
-      </w:r>
-      <w:proofErr w:type="spellEnd"/>
-      <w:r>
-        <w:t xml:space="preserve"> from</w:t>
+        <w:t xml:space="preserve"> ExtendedState for your game that inherits from State. You can put properties specific to your game in this ExtendedState. For example, here is a snippet of </w:t>
+      </w:r>
+      <w:r>
+        <w:t>ExtendedState from</w:t>
       </w:r>
       <w:r>
         <w:t xml:space="preserve"> the IsometricShooter3D example project:</w:t>
@@ -681,7 +510,6 @@
           <w:highlight w:val="white"/>
         </w:rPr>
       </w:pPr>
-      <w:proofErr w:type="gramStart"/>
       <w:r>
         <w:rPr>
           <w:rFonts w:ascii="Consolas" w:hAnsi="Consolas" w:cs="Consolas"/>
@@ -692,7 +520,6 @@
         </w:rPr>
         <w:t>namespace</w:t>
       </w:r>
-      <w:proofErr w:type="gramEnd"/>
       <w:r>
         <w:rPr>
           <w:rFonts w:ascii="Consolas" w:hAnsi="Consolas" w:cs="Consolas"/>
@@ -768,7 +595,6 @@
         </w:rPr>
         <w:t xml:space="preserve">    </w:t>
       </w:r>
-      <w:proofErr w:type="gramStart"/>
       <w:r>
         <w:rPr>
           <w:rFonts w:ascii="Consolas" w:hAnsi="Consolas" w:cs="Consolas"/>
@@ -779,7 +605,6 @@
         </w:rPr>
         <w:t>public</w:t>
       </w:r>
-      <w:proofErr w:type="gramEnd"/>
       <w:r>
         <w:rPr>
           <w:rFonts w:ascii="Consolas" w:hAnsi="Consolas" w:cs="Consolas"/>
@@ -810,7 +635,6 @@
         </w:rPr>
         <w:t xml:space="preserve"> </w:t>
       </w:r>
-      <w:proofErr w:type="spellStart"/>
       <w:r>
         <w:rPr>
           <w:rFonts w:ascii="Consolas" w:hAnsi="Consolas" w:cs="Consolas"/>
@@ -821,7 +645,6 @@
         </w:rPr>
         <w:t>ExtendedState</w:t>
       </w:r>
-      <w:proofErr w:type="spellEnd"/>
       <w:r>
         <w:rPr>
           <w:rFonts w:ascii="Consolas" w:hAnsi="Consolas" w:cs="Consolas"/>
@@ -927,7 +750,6 @@
         </w:rPr>
         <w:t xml:space="preserve">        </w:t>
       </w:r>
-      <w:proofErr w:type="gramStart"/>
       <w:r>
         <w:rPr>
           <w:rFonts w:ascii="Consolas" w:hAnsi="Consolas" w:cs="Consolas"/>
@@ -938,7 +760,6 @@
         </w:rPr>
         <w:t>protected</w:t>
       </w:r>
-      <w:proofErr w:type="gramEnd"/>
       <w:r>
         <w:rPr>
           <w:rFonts w:ascii="Consolas" w:hAnsi="Consolas" w:cs="Consolas"/>
@@ -949,7 +770,6 @@
         </w:rPr>
         <w:t xml:space="preserve"> </w:t>
       </w:r>
-      <w:proofErr w:type="spellStart"/>
       <w:r>
         <w:rPr>
           <w:rFonts w:ascii="Consolas" w:hAnsi="Consolas" w:cs="Consolas"/>
@@ -960,7 +780,6 @@
         </w:rPr>
         <w:t>GameController</w:t>
       </w:r>
-      <w:proofErr w:type="spellEnd"/>
       <w:r>
         <w:rPr>
           <w:rFonts w:ascii="Consolas" w:hAnsi="Consolas" w:cs="Consolas"/>
@@ -1011,7 +830,6 @@
         </w:rPr>
         <w:t xml:space="preserve">        </w:t>
       </w:r>
-      <w:proofErr w:type="gramStart"/>
       <w:r>
         <w:rPr>
           <w:rFonts w:ascii="Consolas" w:hAnsi="Consolas" w:cs="Consolas"/>
@@ -1022,7 +840,6 @@
         </w:rPr>
         <w:t>void</w:t>
       </w:r>
-      <w:proofErr w:type="gramEnd"/>
       <w:r>
         <w:rPr>
           <w:rFonts w:ascii="Consolas" w:hAnsi="Consolas" w:cs="Consolas"/>
@@ -1081,53 +898,8 @@
           <w:szCs w:val="19"/>
           <w:highlight w:val="white"/>
         </w:rPr>
-        <w:t xml:space="preserve">            </w:t>
-      </w:r>
-      <w:proofErr w:type="gramStart"/>
-      <w:r>
-        <w:rPr>
-          <w:rFonts w:ascii="Consolas" w:hAnsi="Consolas" w:cs="Consolas"/>
-          <w:color w:val="000000"/>
-          <w:sz w:val="19"/>
-          <w:szCs w:val="19"/>
-          <w:highlight w:val="white"/>
-        </w:rPr>
-        <w:t>controller</w:t>
-      </w:r>
-      <w:proofErr w:type="gramEnd"/>
-      <w:r>
-        <w:rPr>
-          <w:rFonts w:ascii="Consolas" w:hAnsi="Consolas" w:cs="Consolas"/>
-          <w:color w:val="000000"/>
-          <w:sz w:val="19"/>
-          <w:szCs w:val="19"/>
-          <w:highlight w:val="white"/>
-        </w:rPr>
-        <w:t xml:space="preserve"> = </w:t>
-      </w:r>
-      <w:proofErr w:type="spellStart"/>
-      <w:r>
-        <w:rPr>
-          <w:rFonts w:ascii="Consolas" w:hAnsi="Consolas" w:cs="Consolas"/>
-          <w:color w:val="000000"/>
-          <w:sz w:val="19"/>
-          <w:szCs w:val="19"/>
-          <w:highlight w:val="white"/>
-        </w:rPr>
-        <w:t>GetComponent</w:t>
-      </w:r>
-      <w:proofErr w:type="spellEnd"/>
-      <w:r>
-        <w:rPr>
-          <w:rFonts w:ascii="Consolas" w:hAnsi="Consolas" w:cs="Consolas"/>
-          <w:color w:val="000000"/>
-          <w:sz w:val="19"/>
-          <w:szCs w:val="19"/>
-          <w:highlight w:val="white"/>
-        </w:rPr>
-        <w:t>&lt;</w:t>
-      </w:r>
-      <w:proofErr w:type="spellStart"/>
+        <w:t xml:space="preserve">            controller = GetComponent&lt;</w:t>
+      </w:r>
       <w:r>
         <w:rPr>
           <w:rFonts w:ascii="Consolas" w:hAnsi="Consolas" w:cs="Consolas"/>
@@ -1138,7 +910,6 @@
         </w:rPr>
         <w:t>GameController</w:t>
       </w:r>
-      <w:proofErr w:type="spellEnd"/>
       <w:r>
         <w:rPr>
           <w:rFonts w:ascii="Consolas" w:hAnsi="Consolas" w:cs="Consolas"/>
@@ -1222,23 +993,7 @@
     </w:p>
     <w:p>
       <w:r>
-        <w:t xml:space="preserve">Since the IsometricShooter3D example project uses a custom game controller inheriting from </w:t>
-      </w:r>
-      <w:proofErr w:type="spellStart"/>
-      <w:r>
-        <w:t>BaseGameController</w:t>
-      </w:r>
-      <w:proofErr w:type="spellEnd"/>
-      <w:r>
-        <w:t xml:space="preserve">, we grab a reference to it in our </w:t>
-      </w:r>
-      <w:proofErr w:type="spellStart"/>
-      <w:r>
-        <w:t>ExtendedState</w:t>
-      </w:r>
-      <w:proofErr w:type="spellEnd"/>
-      <w:r>
-        <w:t xml:space="preserve"> (all states in the example project inherit from this state).</w:t>
+        <w:t>Since the IsometricShooter3D example project uses a custom game controller inheriting from BaseGameController, we grab a reference to it in our ExtendedState (all states in the example project inherit from this state).</w:t>
       </w:r>
     </w:p>
     <w:p>
@@ -1252,52 +1007,15 @@
     <w:p>
       <w:r>
         <w:lastRenderedPageBreak/>
-        <w:t xml:space="preserve">You can transition to another state by calling </w:t>
-      </w:r>
-      <w:proofErr w:type="spellStart"/>
-      <w:r>
-        <w:t>ChangeState</w:t>
-      </w:r>
-      <w:proofErr w:type="spellEnd"/>
-      <w:r>
-        <w:t>&lt;INSERT STATE NAME HERE</w:t>
-      </w:r>
-      <w:proofErr w:type="gramStart"/>
-      <w:r>
-        <w:t>&gt;()</w:t>
-      </w:r>
-      <w:proofErr w:type="gramEnd"/>
-    </w:p>
-    <w:p>
-      <w:r>
-        <w:t xml:space="preserve">It is important to note you cannot change state within the </w:t>
-      </w:r>
-      <w:proofErr w:type="gramStart"/>
-      <w:r>
-        <w:t>Enter(</w:t>
-      </w:r>
-      <w:proofErr w:type="gramEnd"/>
-      <w:r>
-        <w:t>) or Exit() methods of an existing state since you cannot change state during the middle of a state transition.</w:t>
-      </w:r>
-      <w:r>
-        <w:t xml:space="preserve"> In some cases it is necessary to use a </w:t>
-      </w:r>
-      <w:proofErr w:type="spellStart"/>
-      <w:r>
-        <w:t>coroutine</w:t>
-      </w:r>
-      <w:proofErr w:type="spellEnd"/>
-      <w:r>
-        <w:t xml:space="preserve"> to change state to allow an </w:t>
-      </w:r>
-      <w:proofErr w:type="gramStart"/>
-      <w:r>
-        <w:t>Enter(</w:t>
-      </w:r>
-      <w:proofErr w:type="gramEnd"/>
-      <w:r>
-        <w:t>) or Exit() method to finish. This is especially true in states where gameplay setup is done:</w:t>
+        <w:t>You can transition to another state by calling ChangeState&lt;INSERT STATE NAME HERE&gt;()</w:t>
+      </w:r>
+    </w:p>
+    <w:p>
+      <w:r>
+        <w:t>It is important to note you cannot change state within the Enter() or Exit() methods of an existing state since you cannot change state during the middle of a state transition.</w:t>
+      </w:r>
+      <w:r>
+        <w:t xml:space="preserve"> In some cases it is necessary to use a coroutine to change state to allow an Enter() or Exit() method to finish. This is especially true in states where gameplay setup is done:</w:t>
       </w:r>
     </w:p>
     <w:p>
@@ -1314,7 +1032,6 @@
           <w:highlight w:val="white"/>
         </w:rPr>
       </w:pPr>
-      <w:proofErr w:type="gramStart"/>
       <w:r>
         <w:rPr>
           <w:rFonts w:ascii="Consolas" w:hAnsi="Consolas" w:cs="Consolas"/>
@@ -1325,7 +1042,6 @@
         </w:rPr>
         <w:t>public</w:t>
       </w:r>
-      <w:proofErr w:type="gramEnd"/>
       <w:r>
         <w:rPr>
           <w:rFonts w:ascii="Consolas" w:hAnsi="Consolas" w:cs="Consolas"/>
@@ -1426,8 +1142,6 @@
         </w:rPr>
         <w:t xml:space="preserve">    </w:t>
       </w:r>
-      <w:proofErr w:type="spellStart"/>
-      <w:proofErr w:type="gramStart"/>
       <w:r>
         <w:rPr>
           <w:rFonts w:ascii="Consolas" w:hAnsi="Consolas" w:cs="Consolas"/>
@@ -1446,29 +1160,7 @@
           <w:szCs w:val="19"/>
           <w:highlight w:val="white"/>
         </w:rPr>
-        <w:t>.Enter</w:t>
-      </w:r>
-      <w:proofErr w:type="spellEnd"/>
-      <w:r>
-        <w:rPr>
-          <w:rFonts w:ascii="Consolas" w:hAnsi="Consolas" w:cs="Consolas"/>
-          <w:color w:val="000000"/>
-          <w:sz w:val="19"/>
-          <w:szCs w:val="19"/>
-          <w:highlight w:val="white"/>
-        </w:rPr>
-        <w:t>(</w:t>
-      </w:r>
-      <w:proofErr w:type="gramEnd"/>
-      <w:r>
-        <w:rPr>
-          <w:rFonts w:ascii="Consolas" w:hAnsi="Consolas" w:cs="Consolas"/>
-          <w:color w:val="000000"/>
-          <w:sz w:val="19"/>
-          <w:szCs w:val="19"/>
-          <w:highlight w:val="white"/>
-        </w:rPr>
-        <w:t>);</w:t>
+        <w:t>.Enter();</w:t>
       </w:r>
     </w:p>
     <w:p>
@@ -1493,53 +1185,7 @@
           <w:szCs w:val="19"/>
           <w:highlight w:val="white"/>
         </w:rPr>
-        <w:t xml:space="preserve">    </w:t>
-      </w:r>
-      <w:proofErr w:type="spellStart"/>
-      <w:proofErr w:type="gramStart"/>
-      <w:r>
-        <w:rPr>
-          <w:rFonts w:ascii="Consolas" w:hAnsi="Consolas" w:cs="Consolas"/>
-          <w:color w:val="000000"/>
-          <w:sz w:val="19"/>
-          <w:szCs w:val="19"/>
-          <w:highlight w:val="white"/>
-        </w:rPr>
-        <w:t>StartCoroutine</w:t>
-      </w:r>
-      <w:proofErr w:type="spellEnd"/>
-      <w:r>
-        <w:rPr>
-          <w:rFonts w:ascii="Consolas" w:hAnsi="Consolas" w:cs="Consolas"/>
-          <w:color w:val="000000"/>
-          <w:sz w:val="19"/>
-          <w:szCs w:val="19"/>
-          <w:highlight w:val="white"/>
-        </w:rPr>
-        <w:t>(</w:t>
-      </w:r>
-      <w:proofErr w:type="spellStart"/>
-      <w:proofErr w:type="gramEnd"/>
-      <w:r>
-        <w:rPr>
-          <w:rFonts w:ascii="Consolas" w:hAnsi="Consolas" w:cs="Consolas"/>
-          <w:color w:val="000000"/>
-          <w:sz w:val="19"/>
-          <w:szCs w:val="19"/>
-          <w:highlight w:val="white"/>
-        </w:rPr>
-        <w:t>Init</w:t>
-      </w:r>
-      <w:proofErr w:type="spellEnd"/>
-      <w:r>
-        <w:rPr>
-          <w:rFonts w:ascii="Consolas" w:hAnsi="Consolas" w:cs="Consolas"/>
-          <w:color w:val="000000"/>
-          <w:sz w:val="19"/>
-          <w:szCs w:val="19"/>
-          <w:highlight w:val="white"/>
-        </w:rPr>
-        <w:t>());</w:t>
+        <w:t xml:space="preserve">    StartCoroutine(Init());</w:t>
       </w:r>
     </w:p>
     <w:p>
@@ -1596,7 +1242,6 @@
           <w:highlight w:val="white"/>
         </w:rPr>
       </w:pPr>
-      <w:proofErr w:type="spellStart"/>
       <w:r>
         <w:rPr>
           <w:rFonts w:ascii="Consolas" w:hAnsi="Consolas" w:cs="Consolas"/>
@@ -1607,41 +1252,16 @@
         </w:rPr>
         <w:t>IEnumerator</w:t>
       </w:r>
-      <w:proofErr w:type="spellEnd"/>
-      <w:r>
-        <w:rPr>
-          <w:rFonts w:ascii="Consolas" w:hAnsi="Consolas" w:cs="Consolas"/>
-          <w:color w:val="000000"/>
-          <w:sz w:val="19"/>
-          <w:szCs w:val="19"/>
-          <w:highlight w:val="white"/>
-        </w:rPr>
-        <w:t xml:space="preserve"> </w:t>
-      </w:r>
-      <w:proofErr w:type="spellStart"/>
-      <w:proofErr w:type="gramStart"/>
-      <w:r>
-        <w:rPr>
-          <w:rFonts w:ascii="Consolas" w:hAnsi="Consolas" w:cs="Consolas"/>
-          <w:color w:val="000000"/>
-          <w:sz w:val="19"/>
-          <w:szCs w:val="19"/>
-          <w:highlight w:val="white"/>
-        </w:rPr>
-        <w:t>Init</w:t>
-      </w:r>
-      <w:proofErr w:type="spellEnd"/>
-      <w:r>
-        <w:rPr>
-          <w:rFonts w:ascii="Consolas" w:hAnsi="Consolas" w:cs="Consolas"/>
-          <w:color w:val="000000"/>
-          <w:sz w:val="19"/>
-          <w:szCs w:val="19"/>
-          <w:highlight w:val="white"/>
-        </w:rPr>
-        <w:t>()</w:t>
-      </w:r>
-      <w:proofErr w:type="gramEnd"/>
+      <w:r>
+        <w:rPr>
+          <w:rFonts w:ascii="Consolas" w:hAnsi="Consolas" w:cs="Consolas"/>
+          <w:color w:val="000000"/>
+          <w:sz w:val="19"/>
+          <w:szCs w:val="19"/>
+          <w:highlight w:val="white"/>
+        </w:rPr>
+        <w:t xml:space="preserve"> Init()</w:t>
+      </w:r>
     </w:p>
     <w:p>
       <w:pPr>
@@ -1727,39 +1347,15 @@
         </w:rPr>
         <w:t xml:space="preserve">    </w:t>
       </w:r>
-      <w:proofErr w:type="spellStart"/>
-      <w:proofErr w:type="gramStart"/>
-      <w:r>
-        <w:rPr>
-          <w:rFonts w:ascii="Consolas" w:hAnsi="Consolas" w:cs="Consolas"/>
-          <w:color w:val="000000"/>
-          <w:sz w:val="19"/>
-          <w:szCs w:val="19"/>
-          <w:highlight w:val="white"/>
-        </w:rPr>
-        <w:t>controller.ModifyEnemyCount</w:t>
-      </w:r>
-      <w:proofErr w:type="spellEnd"/>
-      <w:r>
-        <w:rPr>
-          <w:rFonts w:ascii="Consolas" w:hAnsi="Consolas" w:cs="Consolas"/>
-          <w:color w:val="000000"/>
-          <w:sz w:val="19"/>
-          <w:szCs w:val="19"/>
-          <w:highlight w:val="white"/>
-        </w:rPr>
-        <w:t>(</w:t>
-      </w:r>
-      <w:proofErr w:type="gramEnd"/>
-      <w:r>
-        <w:rPr>
-          <w:rFonts w:ascii="Consolas" w:hAnsi="Consolas" w:cs="Consolas"/>
-          <w:color w:val="000000"/>
-          <w:sz w:val="19"/>
-          <w:szCs w:val="19"/>
-          <w:highlight w:val="white"/>
-        </w:rPr>
-        <w:t>0);</w:t>
+      <w:r>
+        <w:rPr>
+          <w:rFonts w:ascii="Consolas" w:hAnsi="Consolas" w:cs="Consolas"/>
+          <w:color w:val="000000"/>
+          <w:sz w:val="19"/>
+          <w:szCs w:val="19"/>
+          <w:highlight w:val="white"/>
+        </w:rPr>
+        <w:t>controller.ModifyEnemyCount(0);</w:t>
       </w:r>
     </w:p>
     <w:p>
@@ -1801,7 +1397,6 @@
         </w:rPr>
         <w:t xml:space="preserve">    </w:t>
       </w:r>
-      <w:proofErr w:type="gramStart"/>
       <w:r>
         <w:rPr>
           <w:rFonts w:ascii="Consolas" w:hAnsi="Consolas" w:cs="Consolas"/>
@@ -1812,7 +1407,6 @@
         </w:rPr>
         <w:t>yield</w:t>
       </w:r>
-      <w:proofErr w:type="gramEnd"/>
       <w:r>
         <w:rPr>
           <w:rFonts w:ascii="Consolas" w:hAnsi="Consolas" w:cs="Consolas"/>
@@ -1946,63 +1540,7 @@
           <w:szCs w:val="19"/>
           <w:highlight w:val="white"/>
         </w:rPr>
-        <w:t xml:space="preserve">    </w:t>
-      </w:r>
-      <w:proofErr w:type="spellStart"/>
-      <w:r>
-        <w:rPr>
-          <w:rFonts w:ascii="Consolas" w:hAnsi="Consolas" w:cs="Consolas"/>
-          <w:color w:val="000000"/>
-          <w:sz w:val="19"/>
-          <w:szCs w:val="19"/>
-          <w:highlight w:val="white"/>
-        </w:rPr>
-        <w:t>ChangeState</w:t>
-      </w:r>
-      <w:proofErr w:type="spellEnd"/>
-      <w:r>
-        <w:rPr>
-          <w:rFonts w:ascii="Consolas" w:hAnsi="Consolas" w:cs="Consolas"/>
-          <w:color w:val="000000"/>
-          <w:sz w:val="19"/>
-          <w:szCs w:val="19"/>
-          <w:highlight w:val="white"/>
-        </w:rPr>
-        <w:t>&lt;</w:t>
-      </w:r>
-      <w:proofErr w:type="spellStart"/>
-      <w:r>
-        <w:rPr>
-          <w:rFonts w:ascii="Consolas" w:hAnsi="Consolas" w:cs="Consolas"/>
-          <w:color w:val="000000"/>
-          <w:sz w:val="19"/>
-          <w:szCs w:val="19"/>
-          <w:highlight w:val="white"/>
-        </w:rPr>
-        <w:t>GameplayState</w:t>
-      </w:r>
-      <w:proofErr w:type="spellEnd"/>
-      <w:proofErr w:type="gramStart"/>
-      <w:r>
-        <w:rPr>
-          <w:rFonts w:ascii="Consolas" w:hAnsi="Consolas" w:cs="Consolas"/>
-          <w:color w:val="000000"/>
-          <w:sz w:val="19"/>
-          <w:szCs w:val="19"/>
-          <w:highlight w:val="white"/>
-        </w:rPr>
-        <w:t>&gt;(</w:t>
-      </w:r>
-      <w:proofErr w:type="gramEnd"/>
-      <w:r>
-        <w:rPr>
-          <w:rFonts w:ascii="Consolas" w:hAnsi="Consolas" w:cs="Consolas"/>
-          <w:color w:val="000000"/>
-          <w:sz w:val="19"/>
-          <w:szCs w:val="19"/>
-          <w:highlight w:val="white"/>
-        </w:rPr>
-        <w:t>);</w:t>
+        <w:t xml:space="preserve">    ChangeState&lt;GameplayState&gt;();</w:t>
       </w:r>
     </w:p>
     <w:p>
@@ -2164,15 +1702,7 @@
     </w:p>
     <w:p>
       <w:r>
-        <w:t xml:space="preserve">The event messaging system can be found in “Assets/Scripts/Utility/Notifications”. However, you do not need to put any scripts from that folder onto your </w:t>
-      </w:r>
-      <w:proofErr w:type="spellStart"/>
-      <w:r>
-        <w:t>gameobjects</w:t>
-      </w:r>
-      <w:proofErr w:type="spellEnd"/>
-      <w:r>
-        <w:t xml:space="preserve"> to use the notification system. </w:t>
+        <w:t xml:space="preserve">The event messaging system can be found in “Assets/Scripts/Utility/Notifications”. However, you do not need to put any scripts from that folder onto your gameobjects to use the notification system. </w:t>
       </w:r>
     </w:p>
     <w:p>
@@ -2182,44 +1712,7 @@
     </w:p>
     <w:p>
       <w:r>
-        <w:t xml:space="preserve">Begin by creating a </w:t>
-      </w:r>
-      <w:proofErr w:type="spellStart"/>
-      <w:r>
-        <w:t>const</w:t>
-      </w:r>
-      <w:proofErr w:type="spellEnd"/>
-      <w:r>
-        <w:t xml:space="preserve"> string to represent the notification you will post. In this example, we are creating an </w:t>
-      </w:r>
-      <w:proofErr w:type="spellStart"/>
-      <w:proofErr w:type="gramStart"/>
-      <w:r>
-        <w:t>OnClick</w:t>
-      </w:r>
-      <w:proofErr w:type="spellEnd"/>
-      <w:r>
-        <w:t>(</w:t>
-      </w:r>
-      <w:proofErr w:type="gramEnd"/>
-      <w:r>
-        <w:t xml:space="preserve">) function for when the user clicks on a cell in a menu. The script is called </w:t>
-      </w:r>
-      <w:proofErr w:type="spellStart"/>
-      <w:r>
-        <w:t>ProgramCellSelect.cs</w:t>
-      </w:r>
-      <w:proofErr w:type="spellEnd"/>
-      <w:r>
-        <w:t xml:space="preserve"> and this is our </w:t>
-      </w:r>
-      <w:proofErr w:type="spellStart"/>
-      <w:r>
-        <w:t>const</w:t>
-      </w:r>
-      <w:proofErr w:type="spellEnd"/>
-      <w:r>
-        <w:t xml:space="preserve"> string:</w:t>
+        <w:t>Begin by creating a const string to represent the notification you will post. In this example, we are creating an OnClick() function for when the user clicks on a cell in a menu. The script is called ProgramCellSelect.cs and this is our const string:</w:t>
       </w:r>
     </w:p>
     <w:p>
@@ -2244,29 +1737,7 @@
           <w:szCs w:val="19"/>
           <w:highlight w:val="white"/>
         </w:rPr>
-        <w:t xml:space="preserve">    // </w:t>
-      </w:r>
-      <w:proofErr w:type="gramStart"/>
-      <w:r>
-        <w:rPr>
-          <w:rFonts w:ascii="Consolas" w:hAnsi="Consolas" w:cs="Consolas"/>
-          <w:color w:val="008000"/>
-          <w:sz w:val="19"/>
-          <w:szCs w:val="19"/>
-          <w:highlight w:val="white"/>
-        </w:rPr>
-        <w:t>The</w:t>
-      </w:r>
-      <w:proofErr w:type="gramEnd"/>
-      <w:r>
-        <w:rPr>
-          <w:rFonts w:ascii="Consolas" w:hAnsi="Consolas" w:cs="Consolas"/>
-          <w:color w:val="008000"/>
-          <w:sz w:val="19"/>
-          <w:szCs w:val="19"/>
-          <w:highlight w:val="white"/>
-        </w:rPr>
-        <w:t xml:space="preserve"> notification sent when this tile is selected.</w:t>
+        <w:t xml:space="preserve">    // The notification sent when this tile is selected.</w:t>
       </w:r>
     </w:p>
     <w:p>
@@ -2280,7 +1751,6 @@
         </w:rPr>
         <w:t xml:space="preserve">    </w:t>
       </w:r>
-      <w:proofErr w:type="gramStart"/>
       <w:r>
         <w:rPr>
           <w:rFonts w:ascii="Consolas" w:hAnsi="Consolas" w:cs="Consolas"/>
@@ -2291,7 +1761,6 @@
         </w:rPr>
         <w:t>public</w:t>
       </w:r>
-      <w:proofErr w:type="gramEnd"/>
       <w:r>
         <w:rPr>
           <w:rFonts w:ascii="Consolas" w:hAnsi="Consolas" w:cs="Consolas"/>
@@ -2302,7 +1771,6 @@
         </w:rPr>
         <w:t xml:space="preserve"> </w:t>
       </w:r>
-      <w:proofErr w:type="spellStart"/>
       <w:r>
         <w:rPr>
           <w:rFonts w:ascii="Consolas" w:hAnsi="Consolas" w:cs="Consolas"/>
@@ -2313,7 +1781,6 @@
         </w:rPr>
         <w:t>const</w:t>
       </w:r>
-      <w:proofErr w:type="spellEnd"/>
       <w:r>
         <w:rPr>
           <w:rFonts w:ascii="Consolas" w:hAnsi="Consolas" w:cs="Consolas"/>
@@ -2342,29 +1809,7 @@
           <w:szCs w:val="19"/>
           <w:highlight w:val="white"/>
         </w:rPr>
-        <w:t xml:space="preserve"> </w:t>
-      </w:r>
-      <w:proofErr w:type="spellStart"/>
-      <w:r>
-        <w:rPr>
-          <w:rFonts w:ascii="Consolas" w:hAnsi="Consolas" w:cs="Consolas"/>
-          <w:color w:val="000000"/>
-          <w:sz w:val="19"/>
-          <w:szCs w:val="19"/>
-          <w:highlight w:val="white"/>
-        </w:rPr>
-        <w:t>ProgramCellSelectNotification</w:t>
-      </w:r>
-      <w:proofErr w:type="spellEnd"/>
-      <w:r>
-        <w:rPr>
-          <w:rFonts w:ascii="Consolas" w:hAnsi="Consolas" w:cs="Consolas"/>
-          <w:color w:val="000000"/>
-          <w:sz w:val="19"/>
-          <w:szCs w:val="19"/>
-          <w:highlight w:val="white"/>
-        </w:rPr>
-        <w:t xml:space="preserve"> = </w:t>
+        <w:t xml:space="preserve"> ProgramCellSelectNotification = </w:t>
       </w:r>
       <w:r>
         <w:rPr>
@@ -2374,29 +1819,7 @@
           <w:szCs w:val="19"/>
           <w:highlight w:val="white"/>
         </w:rPr>
-        <w:t>"</w:t>
-      </w:r>
-      <w:proofErr w:type="spellStart"/>
-      <w:r>
-        <w:rPr>
-          <w:rFonts w:ascii="Consolas" w:hAnsi="Consolas" w:cs="Consolas"/>
-          <w:color w:val="A31515"/>
-          <w:sz w:val="19"/>
-          <w:szCs w:val="19"/>
-          <w:highlight w:val="white"/>
-        </w:rPr>
-        <w:t>ProgramCell.SelectNotification</w:t>
-      </w:r>
-      <w:proofErr w:type="spellEnd"/>
-      <w:r>
-        <w:rPr>
-          <w:rFonts w:ascii="Consolas" w:hAnsi="Consolas" w:cs="Consolas"/>
-          <w:color w:val="A31515"/>
-          <w:sz w:val="19"/>
-          <w:szCs w:val="19"/>
-          <w:highlight w:val="white"/>
-        </w:rPr>
-        <w:t>"</w:t>
+        <w:t>"ProgramCell.SelectNotification"</w:t>
       </w:r>
       <w:r>
         <w:rPr>
@@ -2411,20 +1834,7 @@
     </w:p>
     <w:p>
       <w:r>
-        <w:t xml:space="preserve">The function we want to call for the </w:t>
-      </w:r>
-      <w:proofErr w:type="spellStart"/>
-      <w:proofErr w:type="gramStart"/>
-      <w:r>
-        <w:t>OnClick</w:t>
-      </w:r>
-      <w:proofErr w:type="spellEnd"/>
-      <w:r>
-        <w:t>(</w:t>
-      </w:r>
-      <w:proofErr w:type="gramEnd"/>
-      <w:r>
-        <w:t>) event is simply:</w:t>
+        <w:t>The function we want to call for the OnClick() event is simply:</w:t>
       </w:r>
     </w:p>
     <w:p>
@@ -2451,7 +1861,6 @@
         </w:rPr>
         <w:t xml:space="preserve">    </w:t>
       </w:r>
-      <w:proofErr w:type="gramStart"/>
       <w:r>
         <w:rPr>
           <w:rFonts w:ascii="Consolas" w:hAnsi="Consolas" w:cs="Consolas"/>
@@ -2462,7 +1871,6 @@
         </w:rPr>
         <w:t>public</w:t>
       </w:r>
-      <w:proofErr w:type="gramEnd"/>
       <w:r>
         <w:rPr>
           <w:rFonts w:ascii="Consolas" w:hAnsi="Consolas" w:cs="Consolas"/>
@@ -2491,29 +1899,7 @@
           <w:szCs w:val="19"/>
           <w:highlight w:val="white"/>
         </w:rPr>
-        <w:t xml:space="preserve"> </w:t>
-      </w:r>
-      <w:proofErr w:type="spellStart"/>
-      <w:r>
-        <w:rPr>
-          <w:rFonts w:ascii="Consolas" w:hAnsi="Consolas" w:cs="Consolas"/>
-          <w:color w:val="000000"/>
-          <w:sz w:val="19"/>
-          <w:szCs w:val="19"/>
-          <w:highlight w:val="white"/>
-        </w:rPr>
-        <w:t>OnProgramCellSelectClick</w:t>
-      </w:r>
-      <w:proofErr w:type="spellEnd"/>
-      <w:r>
-        <w:rPr>
-          <w:rFonts w:ascii="Consolas" w:hAnsi="Consolas" w:cs="Consolas"/>
-          <w:color w:val="000000"/>
-          <w:sz w:val="19"/>
-          <w:szCs w:val="19"/>
-          <w:highlight w:val="white"/>
-        </w:rPr>
-        <w:t>()</w:t>
+        <w:t xml:space="preserve"> OnProgramCellSelectClick()</w:t>
       </w:r>
     </w:p>
     <w:p>
@@ -2565,8 +1951,6 @@
         </w:rPr>
         <w:t xml:space="preserve">        </w:t>
       </w:r>
-      <w:proofErr w:type="spellStart"/>
-      <w:proofErr w:type="gramStart"/>
       <w:r>
         <w:rPr>
           <w:rFonts w:ascii="Consolas" w:hAnsi="Consolas" w:cs="Consolas"/>
@@ -2585,41 +1969,7 @@
           <w:szCs w:val="19"/>
           <w:highlight w:val="white"/>
         </w:rPr>
-        <w:t>.PostNotification</w:t>
-      </w:r>
-      <w:proofErr w:type="spellEnd"/>
-      <w:r>
-        <w:rPr>
-          <w:rFonts w:ascii="Consolas" w:hAnsi="Consolas" w:cs="Consolas"/>
-          <w:color w:val="000000"/>
-          <w:sz w:val="19"/>
-          <w:szCs w:val="19"/>
-          <w:highlight w:val="white"/>
-        </w:rPr>
-        <w:t>(</w:t>
-      </w:r>
-      <w:proofErr w:type="spellStart"/>
-      <w:proofErr w:type="gramEnd"/>
-      <w:r>
-        <w:rPr>
-          <w:rFonts w:ascii="Consolas" w:hAnsi="Consolas" w:cs="Consolas"/>
-          <w:color w:val="000000"/>
-          <w:sz w:val="19"/>
-          <w:szCs w:val="19"/>
-          <w:highlight w:val="white"/>
-        </w:rPr>
-        <w:t>ProgramCellSelectNotification</w:t>
-      </w:r>
-      <w:proofErr w:type="spellEnd"/>
-      <w:r>
-        <w:rPr>
-          <w:rFonts w:ascii="Consolas" w:hAnsi="Consolas" w:cs="Consolas"/>
-          <w:color w:val="000000"/>
-          <w:sz w:val="19"/>
-          <w:szCs w:val="19"/>
-          <w:highlight w:val="white"/>
-        </w:rPr>
-        <w:t>);</w:t>
+        <w:t>.PostNotification(ProgramCellSelectNotification);</w:t>
       </w:r>
     </w:p>
     <w:p>
@@ -2644,20 +1994,7 @@
     </w:p>
     <w:p>
       <w:r>
-        <w:t xml:space="preserve">The </w:t>
-      </w:r>
-      <w:proofErr w:type="spellStart"/>
-      <w:proofErr w:type="gramStart"/>
-      <w:r>
-        <w:t>PostNotification</w:t>
-      </w:r>
-      <w:proofErr w:type="spellEnd"/>
-      <w:r>
-        <w:t>(</w:t>
-      </w:r>
-      <w:proofErr w:type="gramEnd"/>
-      <w:r>
-        <w:t>) function</w:t>
+        <w:t>The PostNotification() function</w:t>
       </w:r>
       <w:r>
         <w:t xml:space="preserve"> is all you need to do to</w:t>
@@ -2685,15 +2022,7 @@
     </w:p>
     <w:p>
       <w:r>
-        <w:t xml:space="preserve">In our example, we want to get which menu cell was clicked. The menu is only shown during a </w:t>
-      </w:r>
-      <w:proofErr w:type="spellStart"/>
-      <w:r>
-        <w:t>ShowMenu</w:t>
-      </w:r>
-      <w:proofErr w:type="spellEnd"/>
-      <w:r>
-        <w:t xml:space="preserve"> state, so we begin by adding subscriptions to the notifications that enable while the state is active and disable when the state is not:</w:t>
+        <w:t>In our example, we want to get which menu cell was clicked. The menu is only shown during a ShowMenu state, so we begin by adding subscriptions to the notifications that enable while the state is active and disable when the state is not:</w:t>
       </w:r>
     </w:p>
     <w:p>
@@ -2723,7 +2052,6 @@
         </w:rPr>
         <w:t xml:space="preserve">  </w:t>
       </w:r>
-      <w:proofErr w:type="gramStart"/>
       <w:r>
         <w:rPr>
           <w:rFonts w:ascii="Consolas" w:hAnsi="Consolas" w:cs="Consolas"/>
@@ -2734,38 +2062,15 @@
         </w:rPr>
         <w:t>void</w:t>
       </w:r>
-      <w:proofErr w:type="gramEnd"/>
-      <w:r>
-        <w:rPr>
-          <w:rFonts w:ascii="Consolas" w:hAnsi="Consolas" w:cs="Consolas"/>
-          <w:color w:val="000000"/>
-          <w:sz w:val="19"/>
-          <w:szCs w:val="19"/>
-          <w:highlight w:val="white"/>
-        </w:rPr>
-        <w:t xml:space="preserve"> </w:t>
-      </w:r>
-      <w:proofErr w:type="spellStart"/>
-      <w:r>
-        <w:rPr>
-          <w:rFonts w:ascii="Consolas" w:hAnsi="Consolas" w:cs="Consolas"/>
-          <w:color w:val="000000"/>
-          <w:sz w:val="19"/>
-          <w:szCs w:val="19"/>
-          <w:highlight w:val="white"/>
-        </w:rPr>
-        <w:t>OnEnable</w:t>
-      </w:r>
-      <w:proofErr w:type="spellEnd"/>
-      <w:r>
-        <w:rPr>
-          <w:rFonts w:ascii="Consolas" w:hAnsi="Consolas" w:cs="Consolas"/>
-          <w:color w:val="000000"/>
-          <w:sz w:val="19"/>
-          <w:szCs w:val="19"/>
-          <w:highlight w:val="white"/>
-        </w:rPr>
-        <w:t>()</w:t>
+      <w:r>
+        <w:rPr>
+          <w:rFonts w:ascii="Consolas" w:hAnsi="Consolas" w:cs="Consolas"/>
+          <w:color w:val="000000"/>
+          <w:sz w:val="19"/>
+          <w:szCs w:val="19"/>
+          <w:highlight w:val="white"/>
+        </w:rPr>
+        <w:t xml:space="preserve"> OnEnable()</w:t>
       </w:r>
     </w:p>
     <w:p>
@@ -2817,8 +2122,6 @@
         </w:rPr>
         <w:t xml:space="preserve">        </w:t>
       </w:r>
-      <w:proofErr w:type="spellStart"/>
-      <w:proofErr w:type="gramStart"/>
       <w:r>
         <w:rPr>
           <w:rFonts w:ascii="Consolas" w:hAnsi="Consolas" w:cs="Consolas"/>
@@ -2837,43 +2140,8 @@
           <w:szCs w:val="19"/>
           <w:highlight w:val="white"/>
         </w:rPr>
-        <w:t>.AddObserver</w:t>
-      </w:r>
-      <w:proofErr w:type="spellEnd"/>
-      <w:r>
-        <w:rPr>
-          <w:rFonts w:ascii="Consolas" w:hAnsi="Consolas" w:cs="Consolas"/>
-          <w:color w:val="000000"/>
-          <w:sz w:val="19"/>
-          <w:szCs w:val="19"/>
-          <w:highlight w:val="white"/>
-        </w:rPr>
-        <w:t>(</w:t>
-      </w:r>
-      <w:proofErr w:type="spellStart"/>
-      <w:proofErr w:type="gramEnd"/>
-      <w:r>
-        <w:rPr>
-          <w:rFonts w:ascii="Consolas" w:hAnsi="Consolas" w:cs="Consolas"/>
-          <w:color w:val="000000"/>
-          <w:sz w:val="19"/>
-          <w:szCs w:val="19"/>
-          <w:highlight w:val="white"/>
-        </w:rPr>
-        <w:t>OnInventoryCellSelectNotification</w:t>
-      </w:r>
-      <w:proofErr w:type="spellEnd"/>
-      <w:r>
-        <w:rPr>
-          <w:rFonts w:ascii="Consolas" w:hAnsi="Consolas" w:cs="Consolas"/>
-          <w:color w:val="000000"/>
-          <w:sz w:val="19"/>
-          <w:szCs w:val="19"/>
-          <w:highlight w:val="white"/>
-        </w:rPr>
-        <w:t xml:space="preserve">, </w:t>
-      </w:r>
-      <w:proofErr w:type="spellStart"/>
+        <w:t xml:space="preserve">.AddObserver(OnInventoryCellSelectNotification, </w:t>
+      </w:r>
       <w:r>
         <w:rPr>
           <w:rFonts w:ascii="Consolas" w:hAnsi="Consolas" w:cs="Consolas"/>
@@ -2892,18 +2160,7 @@
           <w:szCs w:val="19"/>
           <w:highlight w:val="white"/>
         </w:rPr>
-        <w:t>.ProgramCellSelectNotification</w:t>
-      </w:r>
-      <w:proofErr w:type="spellEnd"/>
-      <w:r>
-        <w:rPr>
-          <w:rFonts w:ascii="Consolas" w:hAnsi="Consolas" w:cs="Consolas"/>
-          <w:color w:val="000000"/>
-          <w:sz w:val="19"/>
-          <w:szCs w:val="19"/>
-          <w:highlight w:val="white"/>
-        </w:rPr>
-        <w:t>);</w:t>
+        <w:t>.ProgramCellSelectNotification);</w:t>
       </w:r>
     </w:p>
     <w:p>
@@ -2950,7 +2207,6 @@
         </w:rPr>
         <w:t xml:space="preserve">    </w:t>
       </w:r>
-      <w:proofErr w:type="gramStart"/>
       <w:r>
         <w:rPr>
           <w:rFonts w:ascii="Consolas" w:hAnsi="Consolas" w:cs="Consolas"/>
@@ -2961,38 +2217,15 @@
         </w:rPr>
         <w:t>void</w:t>
       </w:r>
-      <w:proofErr w:type="gramEnd"/>
-      <w:r>
-        <w:rPr>
-          <w:rFonts w:ascii="Consolas" w:hAnsi="Consolas" w:cs="Consolas"/>
-          <w:color w:val="000000"/>
-          <w:sz w:val="19"/>
-          <w:szCs w:val="19"/>
-          <w:highlight w:val="white"/>
-        </w:rPr>
-        <w:t xml:space="preserve"> </w:t>
-      </w:r>
-      <w:proofErr w:type="spellStart"/>
-      <w:r>
-        <w:rPr>
-          <w:rFonts w:ascii="Consolas" w:hAnsi="Consolas" w:cs="Consolas"/>
-          <w:color w:val="000000"/>
-          <w:sz w:val="19"/>
-          <w:szCs w:val="19"/>
-          <w:highlight w:val="white"/>
-        </w:rPr>
-        <w:t>OnDisable</w:t>
-      </w:r>
-      <w:proofErr w:type="spellEnd"/>
-      <w:r>
-        <w:rPr>
-          <w:rFonts w:ascii="Consolas" w:hAnsi="Consolas" w:cs="Consolas"/>
-          <w:color w:val="000000"/>
-          <w:sz w:val="19"/>
-          <w:szCs w:val="19"/>
-          <w:highlight w:val="white"/>
-        </w:rPr>
-        <w:t>()</w:t>
+      <w:r>
+        <w:rPr>
+          <w:rFonts w:ascii="Consolas" w:hAnsi="Consolas" w:cs="Consolas"/>
+          <w:color w:val="000000"/>
+          <w:sz w:val="19"/>
+          <w:szCs w:val="19"/>
+          <w:highlight w:val="white"/>
+        </w:rPr>
+        <w:t xml:space="preserve"> OnDisable()</w:t>
       </w:r>
     </w:p>
     <w:p>
@@ -3044,8 +2277,6 @@
         </w:rPr>
         <w:t xml:space="preserve">        </w:t>
       </w:r>
-      <w:proofErr w:type="spellStart"/>
-      <w:proofErr w:type="gramStart"/>
       <w:r>
         <w:rPr>
           <w:rFonts w:ascii="Consolas" w:hAnsi="Consolas" w:cs="Consolas"/>
@@ -3064,43 +2295,8 @@
           <w:szCs w:val="19"/>
           <w:highlight w:val="white"/>
         </w:rPr>
-        <w:t>.RemoveObserver</w:t>
-      </w:r>
-      <w:proofErr w:type="spellEnd"/>
-      <w:r>
-        <w:rPr>
-          <w:rFonts w:ascii="Consolas" w:hAnsi="Consolas" w:cs="Consolas"/>
-          <w:color w:val="000000"/>
-          <w:sz w:val="19"/>
-          <w:szCs w:val="19"/>
-          <w:highlight w:val="white"/>
-        </w:rPr>
-        <w:t>(</w:t>
-      </w:r>
-      <w:proofErr w:type="spellStart"/>
-      <w:proofErr w:type="gramEnd"/>
-      <w:r>
-        <w:rPr>
-          <w:rFonts w:ascii="Consolas" w:hAnsi="Consolas" w:cs="Consolas"/>
-          <w:color w:val="000000"/>
-          <w:sz w:val="19"/>
-          <w:szCs w:val="19"/>
-          <w:highlight w:val="white"/>
-        </w:rPr>
-        <w:t>OnInventoryCellSelectNotification</w:t>
-      </w:r>
-      <w:proofErr w:type="spellEnd"/>
-      <w:r>
-        <w:rPr>
-          <w:rFonts w:ascii="Consolas" w:hAnsi="Consolas" w:cs="Consolas"/>
-          <w:color w:val="000000"/>
-          <w:sz w:val="19"/>
-          <w:szCs w:val="19"/>
-          <w:highlight w:val="white"/>
-        </w:rPr>
-        <w:t xml:space="preserve">, </w:t>
-      </w:r>
-      <w:proofErr w:type="spellStart"/>
+        <w:t xml:space="preserve">.RemoveObserver(OnInventoryCellSelectNotification, </w:t>
+      </w:r>
       <w:r>
         <w:rPr>
           <w:rFonts w:ascii="Consolas" w:hAnsi="Consolas" w:cs="Consolas"/>
@@ -3119,18 +2315,7 @@
           <w:szCs w:val="19"/>
           <w:highlight w:val="white"/>
         </w:rPr>
-        <w:t>.ProgramCellSelectNotification</w:t>
-      </w:r>
-      <w:proofErr w:type="spellEnd"/>
-      <w:r>
-        <w:rPr>
-          <w:rFonts w:ascii="Consolas" w:hAnsi="Consolas" w:cs="Consolas"/>
-          <w:color w:val="000000"/>
-          <w:sz w:val="19"/>
-          <w:szCs w:val="19"/>
-          <w:highlight w:val="white"/>
-        </w:rPr>
-        <w:t>);</w:t>
+        <w:t>.ProgramCellSelectNotification);</w:t>
       </w:r>
     </w:p>
     <w:p>
@@ -3177,9 +2362,18 @@
           <w:szCs w:val="19"/>
           <w:highlight w:val="white"/>
         </w:rPr>
-        <w:t xml:space="preserve">    </w:t>
-      </w:r>
-      <w:proofErr w:type="gramStart"/>
+        <w:t xml:space="preserve">    void</w:t>
+      </w:r>
+      <w:r>
+        <w:rPr>
+          <w:rFonts w:ascii="Consolas" w:hAnsi="Consolas" w:cs="Consolas"/>
+          <w:color w:val="000000"/>
+          <w:sz w:val="19"/>
+          <w:szCs w:val="19"/>
+          <w:highlight w:val="white"/>
+        </w:rPr>
+        <w:t xml:space="preserve"> OnInventoryCellSelectNotification(</w:t>
+      </w:r>
       <w:r>
         <w:rPr>
           <w:rFonts w:ascii="Consolas" w:hAnsi="Consolas" w:cs="Consolas"/>
@@ -3188,40 +2382,17 @@
           <w:szCs w:val="19"/>
           <w:highlight w:val="white"/>
         </w:rPr>
-        <w:t>void</w:t>
-      </w:r>
-      <w:proofErr w:type="gramEnd"/>
-      <w:r>
-        <w:rPr>
-          <w:rFonts w:ascii="Consolas" w:hAnsi="Consolas" w:cs="Consolas"/>
-          <w:color w:val="000000"/>
-          <w:sz w:val="19"/>
-          <w:szCs w:val="19"/>
-          <w:highlight w:val="white"/>
-        </w:rPr>
-        <w:t xml:space="preserve"> </w:t>
-      </w:r>
-      <w:proofErr w:type="spellStart"/>
-      <w:r>
-        <w:rPr>
-          <w:rFonts w:ascii="Consolas" w:hAnsi="Consolas" w:cs="Consolas"/>
-          <w:color w:val="000000"/>
-          <w:sz w:val="19"/>
-          <w:szCs w:val="19"/>
-          <w:highlight w:val="white"/>
-        </w:rPr>
-        <w:t>OnInventoryCellSelectNotification</w:t>
-      </w:r>
-      <w:proofErr w:type="spellEnd"/>
-      <w:r>
-        <w:rPr>
-          <w:rFonts w:ascii="Consolas" w:hAnsi="Consolas" w:cs="Consolas"/>
-          <w:color w:val="000000"/>
-          <w:sz w:val="19"/>
-          <w:szCs w:val="19"/>
-          <w:highlight w:val="white"/>
-        </w:rPr>
-        <w:t>(</w:t>
+        <w:t>object</w:t>
+      </w:r>
+      <w:r>
+        <w:rPr>
+          <w:rFonts w:ascii="Consolas" w:hAnsi="Consolas" w:cs="Consolas"/>
+          <w:color w:val="000000"/>
+          <w:sz w:val="19"/>
+          <w:szCs w:val="19"/>
+          <w:highlight w:val="white"/>
+        </w:rPr>
+        <w:t xml:space="preserve"> sender, </w:t>
       </w:r>
       <w:r>
         <w:rPr>
@@ -3241,49 +2412,7 @@
           <w:szCs w:val="19"/>
           <w:highlight w:val="white"/>
         </w:rPr>
-        <w:t xml:space="preserve"> sender, </w:t>
-      </w:r>
-      <w:r>
-        <w:rPr>
-          <w:rFonts w:ascii="Consolas" w:hAnsi="Consolas" w:cs="Consolas"/>
-          <w:color w:val="0000FF"/>
-          <w:sz w:val="19"/>
-          <w:szCs w:val="19"/>
-          <w:highlight w:val="white"/>
-        </w:rPr>
-        <w:t>object</w:t>
-      </w:r>
-      <w:r>
-        <w:rPr>
-          <w:rFonts w:ascii="Consolas" w:hAnsi="Consolas" w:cs="Consolas"/>
-          <w:color w:val="000000"/>
-          <w:sz w:val="19"/>
-          <w:szCs w:val="19"/>
-          <w:highlight w:val="white"/>
-        </w:rPr>
-        <w:t xml:space="preserve"> </w:t>
-      </w:r>
-      <w:proofErr w:type="spellStart"/>
-      <w:r>
-        <w:rPr>
-          <w:rFonts w:ascii="Consolas" w:hAnsi="Consolas" w:cs="Consolas"/>
-          <w:color w:val="000000"/>
-          <w:sz w:val="19"/>
-          <w:szCs w:val="19"/>
-          <w:highlight w:val="white"/>
-        </w:rPr>
-        <w:t>args</w:t>
-      </w:r>
-      <w:proofErr w:type="spellEnd"/>
-      <w:r>
-        <w:rPr>
-          <w:rFonts w:ascii="Consolas" w:hAnsi="Consolas" w:cs="Consolas"/>
-          <w:color w:val="000000"/>
-          <w:sz w:val="19"/>
-          <w:szCs w:val="19"/>
-          <w:highlight w:val="white"/>
-        </w:rPr>
-        <w:t>)</w:t>
+        <w:t xml:space="preserve"> args)</w:t>
       </w:r>
     </w:p>
     <w:p>
@@ -3370,7 +2499,6 @@
         </w:rPr>
         <w:t xml:space="preserve">        </w:t>
       </w:r>
-      <w:proofErr w:type="spellStart"/>
       <w:r>
         <w:rPr>
           <w:rFonts w:ascii="Consolas" w:hAnsi="Consolas" w:cs="Consolas"/>
@@ -3381,7 +2509,26 @@
         </w:rPr>
         <w:t>ProgramCellSelect</w:t>
       </w:r>
-      <w:proofErr w:type="spellEnd"/>
+      <w:r>
+        <w:rPr>
+          <w:rFonts w:ascii="Consolas" w:hAnsi="Consolas" w:cs="Consolas"/>
+          <w:color w:val="000000"/>
+          <w:sz w:val="19"/>
+          <w:szCs w:val="19"/>
+          <w:highlight w:val="white"/>
+        </w:rPr>
+        <w:t xml:space="preserve"> selectedProgramCell = sender </w:t>
+      </w:r>
+      <w:r>
+        <w:rPr>
+          <w:rFonts w:ascii="Consolas" w:hAnsi="Consolas" w:cs="Consolas"/>
+          <w:color w:val="0000FF"/>
+          <w:sz w:val="19"/>
+          <w:szCs w:val="19"/>
+          <w:highlight w:val="white"/>
+        </w:rPr>
+        <w:t>as</w:t>
+      </w:r>
       <w:r>
         <w:rPr>
           <w:rFonts w:ascii="Consolas" w:hAnsi="Consolas" w:cs="Consolas"/>
@@ -3392,49 +2539,6 @@
         </w:rPr>
         <w:t xml:space="preserve"> </w:t>
       </w:r>
-      <w:proofErr w:type="spellStart"/>
-      <w:r>
-        <w:rPr>
-          <w:rFonts w:ascii="Consolas" w:hAnsi="Consolas" w:cs="Consolas"/>
-          <w:color w:val="000000"/>
-          <w:sz w:val="19"/>
-          <w:szCs w:val="19"/>
-          <w:highlight w:val="white"/>
-        </w:rPr>
-        <w:t>selectedProgramCell</w:t>
-      </w:r>
-      <w:proofErr w:type="spellEnd"/>
-      <w:r>
-        <w:rPr>
-          <w:rFonts w:ascii="Consolas" w:hAnsi="Consolas" w:cs="Consolas"/>
-          <w:color w:val="000000"/>
-          <w:sz w:val="19"/>
-          <w:szCs w:val="19"/>
-          <w:highlight w:val="white"/>
-        </w:rPr>
-        <w:t xml:space="preserve"> = sender </w:t>
-      </w:r>
-      <w:r>
-        <w:rPr>
-          <w:rFonts w:ascii="Consolas" w:hAnsi="Consolas" w:cs="Consolas"/>
-          <w:color w:val="0000FF"/>
-          <w:sz w:val="19"/>
-          <w:szCs w:val="19"/>
-          <w:highlight w:val="white"/>
-        </w:rPr>
-        <w:t>as</w:t>
-      </w:r>
-      <w:r>
-        <w:rPr>
-          <w:rFonts w:ascii="Consolas" w:hAnsi="Consolas" w:cs="Consolas"/>
-          <w:color w:val="000000"/>
-          <w:sz w:val="19"/>
-          <w:szCs w:val="19"/>
-          <w:highlight w:val="white"/>
-        </w:rPr>
-        <w:t xml:space="preserve"> </w:t>
-      </w:r>
-      <w:proofErr w:type="spellStart"/>
       <w:r>
         <w:rPr>
           <w:rFonts w:ascii="Consolas" w:hAnsi="Consolas" w:cs="Consolas"/>
@@ -3445,7 +2549,6 @@
         </w:rPr>
         <w:t>ProgramCellSelect</w:t>
       </w:r>
-      <w:proofErr w:type="spellEnd"/>
       <w:r>
         <w:rPr>
           <w:rFonts w:ascii="Consolas" w:hAnsi="Consolas" w:cs="Consolas"/>
@@ -3471,36 +2574,10 @@
     </w:p>
     <w:p>
       <w:r>
-        <w:t>Note that your notification function needs to have ‘sender’ and ‘</w:t>
-      </w:r>
-      <w:proofErr w:type="spellStart"/>
-      <w:r>
-        <w:t>args</w:t>
-      </w:r>
-      <w:proofErr w:type="spellEnd"/>
-      <w:r>
-        <w:t>’ arguments. ‘</w:t>
-      </w:r>
-      <w:proofErr w:type="gramStart"/>
-      <w:r>
-        <w:t>sender</w:t>
-      </w:r>
-      <w:proofErr w:type="gramEnd"/>
-      <w:r>
-        <w:t>’ is the object posting the notification. We use this to determine which menu cell was clicked by the user.</w:t>
-      </w:r>
-      <w:r>
-        <w:t xml:space="preserve"> ‘</w:t>
-      </w:r>
-      <w:proofErr w:type="spellStart"/>
-      <w:proofErr w:type="gramStart"/>
-      <w:r>
-        <w:t>args</w:t>
-      </w:r>
-      <w:proofErr w:type="spellEnd"/>
-      <w:proofErr w:type="gramEnd"/>
-      <w:r>
-        <w:t xml:space="preserve">’ </w:t>
+        <w:t>Note that your notification function needs to have ‘sender’ and ‘args’ arguments. ‘sender’ is the object posting the notification. We use this to determine which menu cell was clicked by the user.</w:t>
+      </w:r>
+      <w:r>
+        <w:t xml:space="preserve"> ‘args’ </w:t>
       </w:r>
       <w:r>
         <w:t>is</w:t>
@@ -3576,31 +2653,7 @@
         </w:numPr>
       </w:pPr>
       <w:r>
-        <w:t xml:space="preserve">Drag the </w:t>
-      </w:r>
-      <w:proofErr w:type="spellStart"/>
-      <w:r>
-        <w:t>MusicManager</w:t>
-      </w:r>
-      <w:proofErr w:type="spellEnd"/>
-      <w:r>
-        <w:t xml:space="preserve"> prefab from Assets/Prefabs/Music/</w:t>
-      </w:r>
-      <w:proofErr w:type="spellStart"/>
-      <w:r>
-        <w:t>MusicManager</w:t>
-      </w:r>
-      <w:proofErr w:type="spellEnd"/>
-      <w:r>
-        <w:t xml:space="preserve"> into your splash scene, or whichever scene is the first one in your build settings. The </w:t>
-      </w:r>
-      <w:proofErr w:type="spellStart"/>
-      <w:r>
-        <w:t>MusicManager</w:t>
-      </w:r>
-      <w:proofErr w:type="spellEnd"/>
-      <w:r>
-        <w:t xml:space="preserve"> is persistent from scene to scene, so you do not need to instantiate it in each scene.</w:t>
+        <w:t>Drag the MusicManager prefab from Assets/Prefabs/Music/MusicManager into your splash scene, or whichever scene is the first one in your build settings. The MusicManager is persistent from scene to scene, so you do not need to instantiate it in each scene.</w:t>
       </w:r>
     </w:p>
     <w:p>
@@ -3612,43 +2665,11 @@
         </w:numPr>
       </w:pPr>
       <w:r>
-        <w:t xml:space="preserve">In each scene where you want music to be played, create a new empty game object and attach the </w:t>
-      </w:r>
-      <w:proofErr w:type="spellStart"/>
-      <w:r>
-        <w:t>MusicPlaylist.cs</w:t>
-      </w:r>
-      <w:proofErr w:type="spellEnd"/>
-      <w:r>
-        <w:t xml:space="preserve"> script. This script can be found in Assets/Scripts/Music/</w:t>
-      </w:r>
-      <w:proofErr w:type="spellStart"/>
-      <w:r>
-        <w:t>MusicPlaylist.cs</w:t>
-      </w:r>
-      <w:proofErr w:type="spellEnd"/>
-      <w:r>
-        <w:t xml:space="preserve">. I </w:t>
+        <w:t xml:space="preserve">In each scene where you want music to be played, create a new empty game object and attach the MusicPlaylist.cs script. This script can be found in Assets/Scripts/Music/MusicPlaylist.cs. I </w:t>
       </w:r>
       <w:r>
         <w:lastRenderedPageBreak/>
-        <w:t>recommend naming the game object ‘</w:t>
-      </w:r>
-      <w:proofErr w:type="spellStart"/>
-      <w:r>
-        <w:t>MusicPlaylist</w:t>
-      </w:r>
-      <w:proofErr w:type="spellEnd"/>
-      <w:r>
-        <w:t xml:space="preserve">’. Then, just populate the Music List array in the game object with song files. Leave ‘Activate </w:t>
-      </w:r>
-      <w:proofErr w:type="gramStart"/>
-      <w:r>
-        <w:t>On</w:t>
-      </w:r>
-      <w:proofErr w:type="gramEnd"/>
-      <w:r>
-        <w:t xml:space="preserve"> Awake’ to true if you want the playlist to begin playing as soon as the scene is loaded.</w:t>
+        <w:t>recommend naming the game object ‘MusicPlaylist’. Then, just populate the Music List array in the game object with song files. Leave ‘Activate On Awake’ to true if you want the playlist to begin playing as soon as the scene is loaded.</w:t>
       </w:r>
     </w:p>
     <w:p/>
@@ -3682,23 +2703,7 @@
         <w:t xml:space="preserve"> </w:t>
       </w:r>
       <w:r>
-        <w:t xml:space="preserve">The </w:t>
-      </w:r>
-      <w:proofErr w:type="spellStart"/>
-      <w:r>
-        <w:t>GameObjectPoolController</w:t>
-      </w:r>
-      <w:proofErr w:type="spellEnd"/>
-      <w:r>
-        <w:t xml:space="preserve"> is designed to persist across scenes and can be given a </w:t>
-      </w:r>
-      <w:proofErr w:type="spellStart"/>
-      <w:r>
-        <w:t>prepopulation</w:t>
-      </w:r>
-      <w:proofErr w:type="spellEnd"/>
-      <w:r>
-        <w:t xml:space="preserve"> amount and max count</w:t>
+        <w:t>The GameObjectPoolController is designed to persist across scenes and can be given a prepopulation amount and max count</w:t>
       </w:r>
       <w:r>
         <w:t xml:space="preserve"> for each pool</w:t>
@@ -3740,23 +2745,7 @@
           <w:rFonts w:cs="Consolas"/>
           <w:color w:val="000000"/>
         </w:rPr>
-        <w:t xml:space="preserve"> the </w:t>
-      </w:r>
-      <w:proofErr w:type="spellStart"/>
-      <w:r>
-        <w:rPr>
-          <w:rFonts w:cs="Consolas"/>
-          <w:color w:val="000000"/>
-        </w:rPr>
-        <w:t>StringKeyedPooler.cs</w:t>
-      </w:r>
-      <w:proofErr w:type="spellEnd"/>
-      <w:r>
-        <w:rPr>
-          <w:rFonts w:cs="Consolas"/>
-          <w:color w:val="000000"/>
-        </w:rPr>
-        <w:t xml:space="preserve"> script to the object. This is located in the Assets/Scripts/Utility/Pooling folder.</w:t>
+        <w:t xml:space="preserve"> the StringKeyedPooler.cs script to the object. This is located in the Assets/Scripts/Utility/Pooling folder.</w:t>
       </w:r>
     </w:p>
     <w:p>
@@ -3861,16 +2850,7 @@
           <w:szCs w:val="19"/>
           <w:highlight w:val="white"/>
         </w:rPr>
-        <w:t>_pooler.DequeueByKey(key</w:t>
-      </w:r>
-      <w:r>
-        <w:rPr>
-          <w:rFonts w:ascii="Consolas" w:hAnsi="Consolas" w:cs="Consolas"/>
-          <w:sz w:val="19"/>
-          <w:szCs w:val="19"/>
-          <w:highlight w:val="white"/>
-        </w:rPr>
-        <w:t>);</w:t>
+        <w:t>_pooler.DequeueByKey(key);</w:t>
       </w:r>
     </w:p>
     <w:p>
@@ -3905,18 +2885,7 @@
           <w:szCs w:val="19"/>
           <w:highlight w:val="white"/>
         </w:rPr>
-        <w:t>_</w:t>
-      </w:r>
-      <w:proofErr w:type="spellStart"/>
-      <w:proofErr w:type="gramStart"/>
-      <w:r>
-        <w:rPr>
-          <w:rFonts w:ascii="Consolas" w:hAnsi="Consolas" w:cs="Consolas"/>
-          <w:sz w:val="19"/>
-          <w:szCs w:val="19"/>
-          <w:highlight w:val="white"/>
-        </w:rPr>
-        <w:t>pooler.</w:t>
+        <w:t>_pooler.</w:t>
       </w:r>
       <w:r>
         <w:rPr>
@@ -3934,41 +2903,15 @@
           <w:szCs w:val="19"/>
           <w:highlight w:val="white"/>
         </w:rPr>
-        <w:t>ByKey</w:t>
-      </w:r>
-      <w:proofErr w:type="spellEnd"/>
-      <w:r>
-        <w:rPr>
-          <w:rFonts w:ascii="Consolas" w:hAnsi="Consolas" w:cs="Consolas"/>
-          <w:sz w:val="19"/>
-          <w:szCs w:val="19"/>
-          <w:highlight w:val="white"/>
-        </w:rPr>
-        <w:t>(</w:t>
-      </w:r>
-      <w:proofErr w:type="gramEnd"/>
-      <w:r>
-        <w:rPr>
-          <w:rFonts w:ascii="Consolas" w:hAnsi="Consolas" w:cs="Consolas"/>
-          <w:sz w:val="19"/>
-          <w:szCs w:val="19"/>
-          <w:highlight w:val="white"/>
-        </w:rPr>
-        <w:t>key);</w:t>
-      </w:r>
-    </w:p>
-    <w:p>
-      <w:r>
-        <w:t xml:space="preserve">Where key is a string identifier </w:t>
-      </w:r>
-      <w:r>
-        <w:t>you assigned to the object when it was dequeued.</w:t>
-      </w:r>
-    </w:p>
-    <w:p>
-      <w:bookmarkStart w:id="0" w:name="_GoBack"/>
-      <w:bookmarkEnd w:id="0"/>
-    </w:p>
+        <w:t>ByKey(key);</w:t>
+      </w:r>
+    </w:p>
+    <w:p>
+      <w:r>
+        <w:t>Where key is a string identifier you assigned to the object when it was dequeued.</w:t>
+      </w:r>
+    </w:p>
+    <w:p/>
     <w:p>
       <w:pPr>
         <w:rPr>
@@ -4029,15 +2972,7 @@
         </w:numPr>
       </w:pPr>
       <w:r>
-        <w:t>Locate the script in Assets/Scripts/Camera/</w:t>
-      </w:r>
-      <w:proofErr w:type="spellStart"/>
-      <w:r>
-        <w:t>TopDownFollow_Camera.cs</w:t>
-      </w:r>
-      <w:proofErr w:type="spellEnd"/>
-      <w:r>
-        <w:t>.</w:t>
+        <w:t>Locate the script in Assets/Scripts/Camera/TopDownFollow_Camera.cs.</w:t>
       </w:r>
     </w:p>
     <w:p>
@@ -4074,20 +3009,7 @@
       </w:pPr>
       <w:r>
         <w:lastRenderedPageBreak/>
-        <w:t xml:space="preserve">Set the Target Offset and Move Speed parameters to your liking. Target Offset is </w:t>
-      </w:r>
-      <w:proofErr w:type="spellStart"/>
-      <w:r>
-        <w:t>x</w:t>
-      </w:r>
-      <w:proofErr w:type="gramStart"/>
-      <w:r>
-        <w:t>,y,z</w:t>
-      </w:r>
-      <w:proofErr w:type="spellEnd"/>
-      <w:proofErr w:type="gramEnd"/>
-      <w:r>
-        <w:t xml:space="preserve"> distance from the follow target (the camera position offset relative to the follow target object). Move speed is how fast the camera moves when the object moves.</w:t>
+        <w:t>Set the Target Offset and Move Speed parameters to your liking. Target Offset is x,y,z distance from the follow target (the camera position offset relative to the follow target object). Move speed is how fast the camera moves when the object moves.</w:t>
       </w:r>
     </w:p>
     <w:p>
@@ -4141,13 +3063,8 @@
         </w:numPr>
       </w:pPr>
       <w:r>
-        <w:t>Locate the script in Assets/Scripts/Camera/</w:t>
-      </w:r>
-      <w:proofErr w:type="spellStart"/>
-      <w:r>
-        <w:t>Third_Person_Camera.cs</w:t>
-      </w:r>
-      <w:proofErr w:type="spellEnd"/>
+        <w:t>Locate the script in Assets/Scripts/Camera/Third_Person_Camera.cs</w:t>
+      </w:r>
     </w:p>
     <w:p>
       <w:pPr>
@@ -4170,15 +3087,7 @@
         </w:numPr>
       </w:pPr>
       <w:r>
-        <w:t>Create an empty game object and rename it to ‘</w:t>
-      </w:r>
-      <w:proofErr w:type="spellStart"/>
-      <w:r>
-        <w:t>LookAt</w:t>
-      </w:r>
-      <w:proofErr w:type="spellEnd"/>
-      <w:r>
-        <w:t>’. This is the object the camera will focus on and follow.</w:t>
+        <w:t>Create an empty game object and rename it to ‘LookAt’. This is the object the camera will focus on and follow.</w:t>
       </w:r>
     </w:p>
     <w:p>
@@ -4190,23 +3099,7 @@
         </w:numPr>
       </w:pPr>
       <w:r>
-        <w:t xml:space="preserve">Make the </w:t>
-      </w:r>
-      <w:proofErr w:type="spellStart"/>
-      <w:r>
-        <w:t>LookAt</w:t>
-      </w:r>
-      <w:proofErr w:type="spellEnd"/>
-      <w:r>
-        <w:t xml:space="preserve"> object a child object of the </w:t>
-      </w:r>
-      <w:proofErr w:type="spellStart"/>
-      <w:r>
-        <w:t>gameobject</w:t>
-      </w:r>
-      <w:proofErr w:type="spellEnd"/>
-      <w:r>
-        <w:t xml:space="preserve"> you want to follow.</w:t>
+        <w:t>Make the LookAt object a child object of the gameobject you want to follow.</w:t>
       </w:r>
     </w:p>
     <w:p>
@@ -4218,15 +3111,7 @@
         </w:numPr>
       </w:pPr>
       <w:r>
-        <w:t xml:space="preserve">Assign the </w:t>
-      </w:r>
-      <w:proofErr w:type="spellStart"/>
-      <w:r>
-        <w:t>LookAt</w:t>
-      </w:r>
-      <w:proofErr w:type="spellEnd"/>
-      <w:r>
-        <w:t xml:space="preserve"> object in the Target Look Transform parameter of the Third Person Camera component on the camera.</w:t>
+        <w:t>Assign the LookAt object in the Target Look Transform parameter of the Third Person Camera component on the camera.</w:t>
       </w:r>
     </w:p>
     <w:p>
@@ -4238,23 +3123,7 @@
         </w:numPr>
       </w:pPr>
       <w:r>
-        <w:t xml:space="preserve">To add mouse controls such as zoom-in with the mouse </w:t>
-      </w:r>
-      <w:proofErr w:type="spellStart"/>
-      <w:r>
-        <w:t>scrollwheel</w:t>
-      </w:r>
-      <w:proofErr w:type="spellEnd"/>
-      <w:r>
-        <w:t xml:space="preserve">, attach the </w:t>
-      </w:r>
-      <w:proofErr w:type="spellStart"/>
-      <w:r>
-        <w:t>Third_Person_Mouse_Input.cs</w:t>
-      </w:r>
-      <w:proofErr w:type="spellEnd"/>
-      <w:r>
-        <w:t xml:space="preserve"> script to the camera. This script is located in the Assets/Scripts/Camera folder.</w:t>
+        <w:t>To add mouse controls such as zoom-in with the mouse scrollwheel, attach the Third_Person_Mouse_Input.cs script to the camera. This script is located in the Assets/Scripts/Camera folder.</w:t>
       </w:r>
     </w:p>
     <w:p/>
@@ -4277,15 +3146,7 @@
     </w:p>
     <w:p>
       <w:r>
-        <w:t xml:space="preserve">The framework includes an </w:t>
-      </w:r>
-      <w:proofErr w:type="spellStart"/>
-      <w:r>
-        <w:t>InterfaceManager</w:t>
-      </w:r>
-      <w:proofErr w:type="spellEnd"/>
-      <w:r>
-        <w:t xml:space="preserve"> that works similar to the Menu System.</w:t>
+        <w:t>The framework includes an InterfaceManager that works similar to the Menu System.</w:t>
       </w:r>
       <w:r>
         <w:t xml:space="preserve"> You can find the Interface Manager prefab in the “Assets/Prefabs/UI” folder.</w:t>
@@ -4293,67 +3154,12 @@
     </w:p>
     <w:p>
       <w:r>
-        <w:t xml:space="preserve">The Interface Manager works with game objects containing an Interface Screen component. Each screen can be switched to by calling </w:t>
-      </w:r>
-      <w:proofErr w:type="spellStart"/>
-      <w:proofErr w:type="gramStart"/>
-      <w:r>
-        <w:t>InterfaceManager.ChangeScreen</w:t>
-      </w:r>
-      <w:proofErr w:type="spellEnd"/>
-      <w:r>
-        <w:t>(</w:t>
-      </w:r>
-      <w:proofErr w:type="spellStart"/>
-      <w:proofErr w:type="gramEnd"/>
-      <w:r>
-        <w:t>InterfaceScreen</w:t>
-      </w:r>
-      <w:proofErr w:type="spellEnd"/>
-      <w:r>
-        <w:t xml:space="preserve"> screen).</w:t>
-      </w:r>
-    </w:p>
-    <w:p>
-      <w:r>
-        <w:t xml:space="preserve">The Interface Manager can also load scenes by calling </w:t>
-      </w:r>
-      <w:proofErr w:type="spellStart"/>
-      <w:proofErr w:type="gramStart"/>
-      <w:r>
-        <w:t>InterfaceManager.LoadScene</w:t>
-      </w:r>
-      <w:proofErr w:type="spellEnd"/>
-      <w:r>
-        <w:t>(</w:t>
-      </w:r>
-      <w:proofErr w:type="gramEnd"/>
-      <w:r>
-        <w:t xml:space="preserve">string </w:t>
-      </w:r>
-      <w:proofErr w:type="spellStart"/>
-      <w:r>
-        <w:t>sceneName</w:t>
-      </w:r>
-      <w:proofErr w:type="spellEnd"/>
-      <w:r>
-        <w:t xml:space="preserve">) or </w:t>
-      </w:r>
-      <w:proofErr w:type="spellStart"/>
-      <w:r>
-        <w:t>InterfaceManager.LoadSceneFadeIn</w:t>
-      </w:r>
-      <w:proofErr w:type="spellEnd"/>
-      <w:r>
-        <w:t xml:space="preserve">(string </w:t>
-      </w:r>
-      <w:proofErr w:type="spellStart"/>
-      <w:r>
-        <w:t>sceneName</w:t>
-      </w:r>
-      <w:proofErr w:type="spellEnd"/>
-      <w:r>
-        <w:t>). This allows you to create a Pause menu with options such as a ‘Return to Main Menu’ button.</w:t>
+        <w:t>The Interface Manager works with game objects containing an Interface Screen component. Each screen can be switched to by calling InterfaceManager.ChangeScreen(InterfaceScreen screen).</w:t>
+      </w:r>
+    </w:p>
+    <w:p>
+      <w:r>
+        <w:t>The Interface Manager can also load scenes by calling InterfaceManager.LoadScene(string sceneName) or InterfaceManager.LoadSceneFadeIn(string sceneName). This allows you to create a Pause menu with options such as a ‘Return to Main Menu’ button.</w:t>
       </w:r>
     </w:p>
     <w:p/>
@@ -4379,44 +3185,15 @@
         <w:t xml:space="preserve">Most </w:t>
       </w:r>
       <w:r>
-        <w:t xml:space="preserve">AI scripts in the framework are based around a Faction component that specifies what faction a </w:t>
-      </w:r>
-      <w:proofErr w:type="spellStart"/>
-      <w:r>
-        <w:t>gameobject</w:t>
-      </w:r>
-      <w:proofErr w:type="spellEnd"/>
-      <w:r>
-        <w:t xml:space="preserve"> belongs to.</w:t>
-      </w:r>
-      <w:r>
-        <w:t xml:space="preserve"> For a </w:t>
-      </w:r>
-      <w:proofErr w:type="spellStart"/>
-      <w:r>
-        <w:t>gameobject</w:t>
-      </w:r>
-      <w:proofErr w:type="spellEnd"/>
-      <w:r>
-        <w:t xml:space="preserve"> to be used with the AI scripts, it must have the </w:t>
-      </w:r>
-      <w:proofErr w:type="spellStart"/>
-      <w:r>
-        <w:t>Faction.cs</w:t>
-      </w:r>
-      <w:proofErr w:type="spellEnd"/>
-      <w:r>
-        <w:t xml:space="preserve"> script attached along with a faction specified (factions can be neutral in addition to friendly or hostile).</w:t>
-      </w:r>
-    </w:p>
-    <w:p>
-      <w:proofErr w:type="spellStart"/>
-      <w:r>
-        <w:t>Faction.cs</w:t>
-      </w:r>
-      <w:proofErr w:type="spellEnd"/>
-      <w:r>
-        <w:t xml:space="preserve"> is located in the Assets/Scripts/AI folder.</w:t>
+        <w:t>AI scripts in the framework are based around a Faction component that specifies what faction a gameobject belongs to.</w:t>
+      </w:r>
+      <w:r>
+        <w:t xml:space="preserve"> For a gameobject to be used with the AI scripts, it must have the Faction.cs script attached along with a faction specified (factions can be neutral in addition to friendly or hostile).</w:t>
+      </w:r>
+    </w:p>
+    <w:p>
+      <w:r>
+        <w:t>Faction.cs is located in the Assets/Scripts/AI folder.</w:t>
       </w:r>
     </w:p>
     <w:p>
@@ -4451,15 +3228,7 @@
         </w:numPr>
       </w:pPr>
       <w:r>
-        <w:t xml:space="preserve">Locate the </w:t>
-      </w:r>
-      <w:proofErr w:type="spellStart"/>
-      <w:r>
-        <w:t>WaypointPathManager.cs</w:t>
-      </w:r>
-      <w:proofErr w:type="spellEnd"/>
-      <w:r>
-        <w:t xml:space="preserve"> script in Assets/Scripts/Utility/Waypoints</w:t>
+        <w:t>Locate the WaypointPathManager.cs script in Assets/Scripts/Utility/Waypoints</w:t>
       </w:r>
     </w:p>
     <w:p>
@@ -4471,13 +3240,8 @@
         </w:numPr>
       </w:pPr>
       <w:r>
-        <w:t xml:space="preserve">Create an empty game object in your scene and attach </w:t>
-      </w:r>
-      <w:proofErr w:type="spellStart"/>
-      <w:r>
-        <w:t>WaypointPathManager.cs</w:t>
-      </w:r>
-      <w:proofErr w:type="spellEnd"/>
+        <w:t>Create an empty game object in your scene and attach WaypointPathManager.cs</w:t>
+      </w:r>
     </w:p>
     <w:p>
       <w:pPr>
@@ -4488,15 +3252,7 @@
         </w:numPr>
       </w:pPr>
       <w:r>
-        <w:t xml:space="preserve">Create any number of empty game objects and place them throughout your scene. Make them a child object of the transform with the </w:t>
-      </w:r>
-      <w:proofErr w:type="spellStart"/>
-      <w:r>
-        <w:t>WaypointPathManager</w:t>
-      </w:r>
-      <w:proofErr w:type="spellEnd"/>
-      <w:r>
-        <w:t xml:space="preserve"> component.</w:t>
+        <w:t>Create any number of empty game objects and place them throughout your scene. Make them a child object of the transform with the WaypointPathManager component.</w:t>
       </w:r>
       <w:r>
         <w:t xml:space="preserve"> These empty game objects are the ‘waypoints’ in the path.</w:t>
@@ -4504,15 +3260,7 @@
     </w:p>
     <w:p>
       <w:r>
-        <w:t xml:space="preserve">The </w:t>
-      </w:r>
-      <w:proofErr w:type="spellStart"/>
-      <w:r>
-        <w:t>WaypointPathManager</w:t>
-      </w:r>
-      <w:proofErr w:type="spellEnd"/>
-      <w:r>
-        <w:t xml:space="preserve"> loops through each child object in its transform and generates a path through them.</w:t>
+        <w:t>The WaypointPathManager loops through each child object in its transform and generates a path through them.</w:t>
       </w:r>
     </w:p>
     <w:p>
@@ -4523,21 +3271,13 @@
         <w:t>using waypoints</w:t>
       </w:r>
       <w:r>
-        <w:t xml:space="preserve"> (located in </w:t>
-      </w:r>
-      <w:proofErr w:type="spellStart"/>
-      <w:r>
-        <w:t>Waypoint</w:t>
+        <w:t xml:space="preserve"> (located in Waypoint</w:t>
       </w:r>
       <w:r>
         <w:t>Path</w:t>
       </w:r>
       <w:r>
-        <w:t>Manager.cs</w:t>
-      </w:r>
-      <w:proofErr w:type="spellEnd"/>
-      <w:r>
-        <w:t>)</w:t>
+        <w:t>Manager.cs)</w:t>
       </w:r>
       <w:r>
         <w:t>:</w:t>
@@ -4551,75 +3291,11 @@
           <w:numId w:val="9"/>
         </w:numPr>
       </w:pPr>
-      <w:proofErr w:type="gramStart"/>
-      <w:r>
-        <w:rPr>
-          <w:b/>
-        </w:rPr>
-        <w:t>public</w:t>
-      </w:r>
-      <w:proofErr w:type="gramEnd"/>
-      <w:r>
-        <w:rPr>
-          <w:b/>
-        </w:rPr>
-        <w:t xml:space="preserve"> </w:t>
-      </w:r>
-      <w:proofErr w:type="spellStart"/>
-      <w:r>
-        <w:rPr>
-          <w:b/>
-        </w:rPr>
-        <w:t>int</w:t>
-      </w:r>
-      <w:proofErr w:type="spellEnd"/>
-      <w:r>
-        <w:rPr>
-          <w:b/>
-        </w:rPr>
-        <w:t xml:space="preserve"> </w:t>
-      </w:r>
-      <w:proofErr w:type="spellStart"/>
-      <w:r>
-        <w:rPr>
-          <w:b/>
-        </w:rPr>
-        <w:t>FindNearestWaypoint</w:t>
-      </w:r>
-      <w:proofErr w:type="spellEnd"/>
-      <w:r>
-        <w:rPr>
-          <w:b/>
-        </w:rPr>
-        <w:t xml:space="preserve"> (Vector3 </w:t>
-      </w:r>
-      <w:proofErr w:type="spellStart"/>
-      <w:r>
-        <w:rPr>
-          <w:b/>
-        </w:rPr>
-        <w:t>fromPos</w:t>
-      </w:r>
-      <w:proofErr w:type="spellEnd"/>
-      <w:r>
-        <w:rPr>
-          <w:b/>
-        </w:rPr>
-        <w:t xml:space="preserve">, float </w:t>
-      </w:r>
-      <w:proofErr w:type="spellStart"/>
-      <w:r>
-        <w:rPr>
-          <w:b/>
-        </w:rPr>
-        <w:t>maxRange</w:t>
-      </w:r>
-      <w:proofErr w:type="spellEnd"/>
-      <w:r>
-        <w:rPr>
-          <w:b/>
-        </w:rPr>
-        <w:t>)</w:t>
+      <w:r>
+        <w:rPr>
+          <w:b/>
+        </w:rPr>
+        <w:t>public int FindNearestWaypoint (Vector3 fromPos, float maxRange)</w:t>
       </w:r>
       <w:r>
         <w:t xml:space="preserve"> – Returns the integer index of the nearest waypoint from the supplied position and within the supplied maximum range.</w:t>
@@ -4633,89 +3309,11 @@
           <w:numId w:val="9"/>
         </w:numPr>
       </w:pPr>
-      <w:proofErr w:type="gramStart"/>
-      <w:r>
-        <w:rPr>
-          <w:b/>
-        </w:rPr>
-        <w:t>public</w:t>
-      </w:r>
-      <w:proofErr w:type="gramEnd"/>
-      <w:r>
-        <w:rPr>
-          <w:b/>
-        </w:rPr>
-        <w:t xml:space="preserve"> </w:t>
-      </w:r>
-      <w:proofErr w:type="spellStart"/>
-      <w:r>
-        <w:rPr>
-          <w:b/>
-        </w:rPr>
-        <w:t>int</w:t>
-      </w:r>
-      <w:proofErr w:type="spellEnd"/>
-      <w:r>
-        <w:rPr>
-          <w:b/>
-        </w:rPr>
-        <w:t xml:space="preserve"> </w:t>
-      </w:r>
-      <w:proofErr w:type="spellStart"/>
-      <w:r>
-        <w:rPr>
-          <w:b/>
-        </w:rPr>
-        <w:t>FindNearestWaypoint</w:t>
-      </w:r>
-      <w:proofErr w:type="spellEnd"/>
-      <w:r>
-        <w:rPr>
-          <w:b/>
-        </w:rPr>
-        <w:t xml:space="preserve"> (Vector3 </w:t>
-      </w:r>
-      <w:proofErr w:type="spellStart"/>
-      <w:r>
-        <w:rPr>
-          <w:b/>
-        </w:rPr>
-        <w:t>fromPos</w:t>
-      </w:r>
-      <w:proofErr w:type="spellEnd"/>
-      <w:r>
-        <w:rPr>
-          <w:b/>
-        </w:rPr>
-        <w:t xml:space="preserve">, Transform </w:t>
-      </w:r>
-      <w:proofErr w:type="spellStart"/>
-      <w:r>
-        <w:rPr>
-          <w:b/>
-        </w:rPr>
-        <w:t>exceptThis</w:t>
-      </w:r>
-      <w:proofErr w:type="spellEnd"/>
-      <w:r>
-        <w:rPr>
-          <w:b/>
-        </w:rPr>
-        <w:t xml:space="preserve">, float </w:t>
-      </w:r>
-      <w:proofErr w:type="spellStart"/>
-      <w:r>
-        <w:rPr>
-          <w:b/>
-        </w:rPr>
-        <w:t>maxRange</w:t>
-      </w:r>
-      <w:proofErr w:type="spellEnd"/>
-      <w:r>
-        <w:rPr>
-          <w:b/>
-        </w:rPr>
-        <w:t>)</w:t>
+      <w:r>
+        <w:rPr>
+          <w:b/>
+        </w:rPr>
+        <w:t>public int FindNearestWaypoint (Vector3 fromPos, Transform exceptThis, float maxRange)</w:t>
       </w:r>
       <w:r>
         <w:t xml:space="preserve"> – The same as the above, except a waypoint transform can be passed in to ensure the nearest waypoint is not the waypoint an object is currently at.</w:t>
@@ -4729,7 +3327,6 @@
           <w:numId w:val="9"/>
         </w:numPr>
       </w:pPr>
-      <w:proofErr w:type="gramStart"/>
       <w:r>
         <w:rPr>
           <w:b/>
@@ -4740,56 +3337,7 @@
         <w:rPr>
           <w:b/>
         </w:rPr>
-        <w:t>ublic</w:t>
-      </w:r>
-      <w:proofErr w:type="gramEnd"/>
-      <w:r>
-        <w:rPr>
-          <w:b/>
-        </w:rPr>
-        <w:t xml:space="preserve"> </w:t>
-      </w:r>
-      <w:proofErr w:type="spellStart"/>
-      <w:r>
-        <w:rPr>
-          <w:b/>
-        </w:rPr>
-        <w:t>int</w:t>
-      </w:r>
-      <w:proofErr w:type="spellEnd"/>
-      <w:r>
-        <w:rPr>
-          <w:b/>
-        </w:rPr>
-        <w:t xml:space="preserve"> </w:t>
-      </w:r>
-      <w:proofErr w:type="spellStart"/>
-      <w:r>
-        <w:rPr>
-          <w:b/>
-        </w:rPr>
-        <w:t>GetNextWaypoint</w:t>
-      </w:r>
-      <w:proofErr w:type="spellEnd"/>
-      <w:r>
-        <w:rPr>
-          <w:b/>
-        </w:rPr>
-        <w:t xml:space="preserve"> (</w:t>
-      </w:r>
-      <w:proofErr w:type="spellStart"/>
-      <w:r>
-        <w:rPr>
-          <w:b/>
-        </w:rPr>
-        <w:t>int</w:t>
-      </w:r>
-      <w:proofErr w:type="spellEnd"/>
-      <w:r>
-        <w:rPr>
-          <w:b/>
-        </w:rPr>
-        <w:t xml:space="preserve"> index, bool reverse)</w:t>
+        <w:t>ublic int GetNextWaypoint (int index, bool reverse)</w:t>
       </w:r>
       <w:r>
         <w:t xml:space="preserve"> – Gets the next waypoint in the path based on the supplied index. If </w:t>
@@ -4812,47 +3360,11 @@
           <w:numId w:val="9"/>
         </w:numPr>
       </w:pPr>
-      <w:proofErr w:type="gramStart"/>
-      <w:r>
-        <w:rPr>
-          <w:b/>
-        </w:rPr>
-        <w:t>public</w:t>
-      </w:r>
-      <w:proofErr w:type="gramEnd"/>
-      <w:r>
-        <w:rPr>
-          <w:b/>
-        </w:rPr>
-        <w:t xml:space="preserve"> Transform </w:t>
-      </w:r>
-      <w:proofErr w:type="spellStart"/>
-      <w:r>
-        <w:rPr>
-          <w:b/>
-        </w:rPr>
-        <w:t>GetWaypoint</w:t>
-      </w:r>
-      <w:proofErr w:type="spellEnd"/>
-      <w:r>
-        <w:rPr>
-          <w:b/>
-        </w:rPr>
-        <w:t xml:space="preserve"> (</w:t>
-      </w:r>
-      <w:proofErr w:type="spellStart"/>
-      <w:r>
-        <w:rPr>
-          <w:b/>
-        </w:rPr>
-        <w:t>int</w:t>
-      </w:r>
-      <w:proofErr w:type="spellEnd"/>
-      <w:r>
-        <w:rPr>
-          <w:b/>
-        </w:rPr>
-        <w:t xml:space="preserve"> index)</w:t>
+      <w:r>
+        <w:rPr>
+          <w:b/>
+        </w:rPr>
+        <w:t>public Transform GetWaypoint (int index)</w:t>
       </w:r>
       <w:r>
         <w:t xml:space="preserve"> – Returns the transform of the waypoint at the given index.</w:t>
@@ -4866,58 +3378,14 @@
           <w:numId w:val="9"/>
         </w:numPr>
       </w:pPr>
-      <w:proofErr w:type="gramStart"/>
-      <w:r>
-        <w:rPr>
-          <w:b/>
-        </w:rPr>
-        <w:t>public</w:t>
-      </w:r>
-      <w:proofErr w:type="gramEnd"/>
-      <w:r>
-        <w:rPr>
-          <w:b/>
-        </w:rPr>
-        <w:t xml:space="preserve"> </w:t>
-      </w:r>
-      <w:proofErr w:type="spellStart"/>
-      <w:r>
-        <w:rPr>
-          <w:b/>
-        </w:rPr>
-        <w:t>int</w:t>
-      </w:r>
-      <w:proofErr w:type="spellEnd"/>
-      <w:r>
-        <w:rPr>
-          <w:b/>
-        </w:rPr>
-        <w:t xml:space="preserve"> </w:t>
-      </w:r>
-      <w:proofErr w:type="spellStart"/>
-      <w:r>
-        <w:rPr>
-          <w:b/>
-        </w:rPr>
-        <w:t>GetTotal</w:t>
-      </w:r>
-      <w:proofErr w:type="spellEnd"/>
-      <w:r>
-        <w:rPr>
-          <w:b/>
-        </w:rPr>
-        <w:t xml:space="preserve"> ()</w:t>
-      </w:r>
-      <w:r>
-        <w:t xml:space="preserve"> – Returns the total number of waypoints in the path (number of child objects under the </w:t>
-      </w:r>
-      <w:proofErr w:type="spellStart"/>
-      <w:r>
-        <w:t>WaypointPathManager</w:t>
-      </w:r>
-      <w:proofErr w:type="spellEnd"/>
-      <w:r>
-        <w:t xml:space="preserve"> object).</w:t>
+      <w:r>
+        <w:rPr>
+          <w:b/>
+        </w:rPr>
+        <w:t>public int GetTotal ()</w:t>
+      </w:r>
+      <w:r>
+        <w:t xml:space="preserve"> – Returns the total number of waypoints in the path (number of child objects under the WaypointPathManager object).</w:t>
       </w:r>
     </w:p>
     <w:p>
@@ -4928,7 +3396,6 @@
           <w:numId w:val="9"/>
         </w:numPr>
       </w:pPr>
-      <w:proofErr w:type="gramStart"/>
       <w:r>
         <w:rPr>
           <w:b/>
@@ -4939,42 +3406,7 @@
         <w:rPr>
           <w:b/>
         </w:rPr>
-        <w:t>ublic</w:t>
-      </w:r>
-      <w:proofErr w:type="gramEnd"/>
-      <w:r>
-        <w:rPr>
-          <w:b/>
-        </w:rPr>
-        <w:t xml:space="preserve"> bool </w:t>
-      </w:r>
-      <w:proofErr w:type="spellStart"/>
-      <w:r>
-        <w:rPr>
-          <w:b/>
-        </w:rPr>
-        <w:t>ReachedEndOfPath</w:t>
-      </w:r>
-      <w:proofErr w:type="spellEnd"/>
-      <w:r>
-        <w:rPr>
-          <w:b/>
-        </w:rPr>
-        <w:t xml:space="preserve"> (</w:t>
-      </w:r>
-      <w:proofErr w:type="spellStart"/>
-      <w:r>
-        <w:rPr>
-          <w:b/>
-        </w:rPr>
-        <w:t>int</w:t>
-      </w:r>
-      <w:proofErr w:type="spellEnd"/>
-      <w:r>
-        <w:rPr>
-          <w:b/>
-        </w:rPr>
-        <w:t xml:space="preserve"> index)</w:t>
+        <w:t>ublic bool ReachedEndOfPath (int index)</w:t>
       </w:r>
       <w:r>
         <w:t xml:space="preserve"> – Returns true if the waypoint at the given index is the last waypoint in the path or the first waypoint in the path. This is useful for switching the waypoint traversal of an object if you want it to go back and forth from one end of the path to the other.</w:t>
@@ -4989,7 +3421,6 @@
           <w:szCs w:val="24"/>
         </w:rPr>
       </w:pPr>
-      <w:proofErr w:type="spellStart"/>
       <w:r>
         <w:rPr>
           <w:b/>
@@ -4998,27 +3429,10 @@
         </w:rPr>
         <w:t>Viewcones</w:t>
       </w:r>
-      <w:proofErr w:type="spellEnd"/>
-    </w:p>
-    <w:p>
-      <w:r>
-        <w:t xml:space="preserve">These are procedurally generated cones that can be used to give a </w:t>
-      </w:r>
-      <w:proofErr w:type="spellStart"/>
-      <w:r>
-        <w:t>gameobject</w:t>
-      </w:r>
-      <w:proofErr w:type="spellEnd"/>
-      <w:r>
-        <w:t xml:space="preserve"> the ability to ‘see’ other </w:t>
-      </w:r>
-      <w:proofErr w:type="spellStart"/>
-      <w:r>
-        <w:t>gameobjects</w:t>
-      </w:r>
-      <w:proofErr w:type="spellEnd"/>
-      <w:r>
-        <w:t>.</w:t>
+    </w:p>
+    <w:p>
+      <w:r>
+        <w:t>These are procedurally generated cones that can be used to give a gameobject the ability to ‘see’ other gameobjects.</w:t>
       </w:r>
     </w:p>
     <w:p>
@@ -5031,21 +3445,7 @@
         <w:rPr>
           <w:i/>
         </w:rPr>
-        <w:t xml:space="preserve">TODO: Change </w:t>
-      </w:r>
-      <w:proofErr w:type="spellStart"/>
-      <w:r>
-        <w:rPr>
-          <w:i/>
-        </w:rPr>
-        <w:t>viewcones</w:t>
-      </w:r>
-      <w:proofErr w:type="spellEnd"/>
-      <w:r>
-        <w:rPr>
-          <w:i/>
-        </w:rPr>
-        <w:t xml:space="preserve"> from using tags to factions instead.</w:t>
+        <w:t>TODO: Change viewcones from using tags to factions instead.</w:t>
       </w:r>
     </w:p>
     <w:p>
@@ -5056,7 +3456,7 @@
           <w:szCs w:val="24"/>
         </w:rPr>
       </w:pPr>
-      <w:bookmarkStart w:id="1" w:name="SphereDetector"/>
+      <w:bookmarkStart w:id="0" w:name="SphereDetector"/>
       <w:r>
         <w:rPr>
           <w:b/>
@@ -5066,7 +3466,7 @@
         <w:t>Sphere Detector</w:t>
       </w:r>
     </w:p>
-    <w:bookmarkEnd w:id="1"/>
+    <w:bookmarkEnd w:id="0"/>
     <w:p>
       <w:r>
         <w:t xml:space="preserve">The sphere detector projects an invisible sphere around an object. The idea is other objects within this sphere are ‘detected’ by the object, similar to radar. </w:t>
@@ -5098,13 +3498,8 @@
         </w:numPr>
       </w:pPr>
       <w:r>
-        <w:t>Locate the script in Assets/Scripts/AI/</w:t>
-      </w:r>
-      <w:proofErr w:type="spellStart"/>
-      <w:r>
-        <w:t>Detector.cs</w:t>
-      </w:r>
-      <w:proofErr w:type="spellEnd"/>
+        <w:t>Locate the script in Assets/Scripts/AI/Detector.cs</w:t>
+      </w:r>
     </w:p>
     <w:p>
       <w:pPr>
@@ -5115,15 +3510,7 @@
         </w:numPr>
       </w:pPr>
       <w:r>
-        <w:t xml:space="preserve">Attach the Detector script to a </w:t>
-      </w:r>
-      <w:proofErr w:type="spellStart"/>
-      <w:r>
-        <w:t>gameobject</w:t>
-      </w:r>
-      <w:proofErr w:type="spellEnd"/>
-      <w:r>
-        <w:t>.</w:t>
+        <w:t>Attach the Detector script to a gameobject.</w:t>
       </w:r>
     </w:p>
     <w:p>
@@ -5189,6 +3576,89 @@
           <w:sz w:val="28"/>
           <w:szCs w:val="28"/>
         </w:rPr>
+        <w:t>Data Loading</w:t>
+      </w:r>
+    </w:p>
+    <w:p>
+      <w:r>
+        <w:t>The framework comes with a basic data loading system that reads JSON files and turns them into .asset files with an associated prefab.</w:t>
+      </w:r>
+    </w:p>
+    <w:p>
+      <w:r>
+        <w:t>To see an example of how it works:</w:t>
+      </w:r>
+    </w:p>
+    <w:p>
+      <w:pPr>
+        <w:pStyle w:val="ListParagraph"/>
+        <w:numPr>
+          <w:ilvl w:val="0"/>
+          <w:numId w:val="15"/>
+        </w:numPr>
+      </w:pPr>
+      <w:r>
+        <w:t>Inspect the ItemsJson.json file located at Assets/Resources/InventoryDemo/Text/</w:t>
+      </w:r>
+      <w:r>
+        <w:br/>
+        <w:t>These JSON objects will have their data converted into .asset files, which will be used to generate prefabs.</w:t>
+      </w:r>
+    </w:p>
+    <w:p>
+      <w:pPr>
+        <w:pStyle w:val="ListParagraph"/>
+        <w:numPr>
+          <w:ilvl w:val="0"/>
+          <w:numId w:val="15"/>
+        </w:numPr>
+      </w:pPr>
+      <w:r>
+        <w:t>Inspect the JsonReader.cs script located at Assets/Scripts/Inventory/</w:t>
+      </w:r>
+      <w:r>
+        <w:br/>
+        <w:t>This script is invoked by the JsonItemExtractor.cs script to read the JSON file and converts the JSON object data into a dictionary.</w:t>
+      </w:r>
+    </w:p>
+    <w:p>
+      <w:pPr>
+        <w:pStyle w:val="ListParagraph"/>
+        <w:numPr>
+          <w:ilvl w:val="0"/>
+          <w:numId w:val="15"/>
+        </w:numPr>
+      </w:pPr>
+      <w:r>
+        <w:t>Inspect the JsonItemExtractor.cs script located at Assets/Scripts/Inventory/</w:t>
+      </w:r>
+      <w:r>
+        <w:br/>
+        <w:t>This script uses the JsonReader.cs script to create .asset files and generate prefabs for each object.</w:t>
+      </w:r>
+    </w:p>
+    <w:p>
+      <w:r>
+        <w:t>In actual production, you probably don’t want to generate new prefabs each time the JSON files change but instead have the .asset files read at runtime when necessary. The prefab generation is included in the JsonItemExtractor functionality for demonstration purposes.</w:t>
+      </w:r>
+      <w:bookmarkStart w:id="1" w:name="_GoBack"/>
+      <w:bookmarkEnd w:id="1"/>
+    </w:p>
+    <w:p/>
+    <w:p>
+      <w:pPr>
+        <w:rPr>
+          <w:b/>
+          <w:sz w:val="28"/>
+          <w:szCs w:val="28"/>
+        </w:rPr>
+      </w:pPr>
+      <w:r>
+        <w:rPr>
+          <w:b/>
+          <w:sz w:val="28"/>
+          <w:szCs w:val="28"/>
+        </w:rPr>
         <w:t>Game Examples</w:t>
       </w:r>
     </w:p>
@@ -5236,6 +3706,7 @@
         </w:numPr>
       </w:pPr>
       <w:r>
+        <w:lastRenderedPageBreak/>
         <w:t>Each ship has a model class to control its variables and move its transform, a controller class to take user input and feed them to the model and view, and a view class to manage the animations of the ship.</w:t>
       </w:r>
     </w:p>
@@ -5248,15 +3719,7 @@
         </w:numPr>
       </w:pPr>
       <w:r>
-        <w:t xml:space="preserve">Each ship’s model, controller, and view class derive from a generic model, controller, and view class. These are prefixed with the word Generic, for example the generic model is called </w:t>
-      </w:r>
-      <w:proofErr w:type="spellStart"/>
-      <w:r>
-        <w:t>GenericShipModel</w:t>
-      </w:r>
-      <w:proofErr w:type="spellEnd"/>
-      <w:r>
-        <w:t>.</w:t>
+        <w:t>Each ship’s model, controller, and view class derive from a generic model, controller, and view class. These are prefixed with the word Generic, for example the generic model is called GenericShipModel.</w:t>
       </w:r>
     </w:p>
     <w:p>
@@ -5279,13 +3742,8 @@
           <w:numId w:val="10"/>
         </w:numPr>
       </w:pPr>
-      <w:proofErr w:type="spellStart"/>
-      <w:r>
-        <w:t>GenericShipPlayerController</w:t>
-      </w:r>
-      <w:proofErr w:type="spellEnd"/>
-      <w:r>
-        <w:t xml:space="preserve"> – Takes input from the keyboard to move the ship, and input from the mouse to rotate and fire the ship.</w:t>
+      <w:r>
+        <w:t>GenericShipPlayerController – Takes input from the keyboard to move the ship, and input from the mouse to rotate and fire the ship.</w:t>
       </w:r>
     </w:p>
     <w:p>
@@ -5296,24 +3754,17 @@
           <w:numId w:val="10"/>
         </w:numPr>
       </w:pPr>
-      <w:proofErr w:type="spellStart"/>
-      <w:r>
-        <w:t>GenericShipAIController</w:t>
-      </w:r>
-      <w:proofErr w:type="spellEnd"/>
-      <w:r>
-        <w:t xml:space="preserve"> – Makes the ship move and attack ships of an enemy faction. </w:t>
-      </w:r>
-    </w:p>
-    <w:p>
-      <w:proofErr w:type="spellStart"/>
+      <w:r>
+        <w:t xml:space="preserve">GenericShipAIController – Makes the ship move and attack ships of an enemy faction. </w:t>
+      </w:r>
+    </w:p>
+    <w:p>
       <w:r>
         <w:rPr>
           <w:b/>
         </w:rPr>
         <w:t>GenericShipModel</w:t>
       </w:r>
-      <w:proofErr w:type="spellEnd"/>
     </w:p>
     <w:p>
       <w:r>
@@ -5331,15 +3782,7 @@
     </w:p>
     <w:p>
       <w:r>
-        <w:t xml:space="preserve">Some variables in </w:t>
-      </w:r>
-      <w:proofErr w:type="spellStart"/>
-      <w:r>
-        <w:t>GenericShipModel</w:t>
-      </w:r>
-      <w:proofErr w:type="spellEnd"/>
-      <w:r>
-        <w:t xml:space="preserve"> are used only if there is an AI controller:</w:t>
+        <w:t>Some variables in GenericShipModel are used only if there is an AI controller:</w:t>
       </w:r>
     </w:p>
     <w:p>
@@ -5350,21 +3793,8 @@
           <w:numId w:val="12"/>
         </w:numPr>
       </w:pPr>
-      <w:proofErr w:type="gramStart"/>
-      <w:r>
-        <w:t>protected</w:t>
-      </w:r>
-      <w:proofErr w:type="gramEnd"/>
-      <w:r>
-        <w:t xml:space="preserve"> float </w:t>
-      </w:r>
-      <w:proofErr w:type="spellStart"/>
-      <w:r>
-        <w:t>chaseRotation</w:t>
-      </w:r>
-      <w:proofErr w:type="spellEnd"/>
-      <w:r>
-        <w:t xml:space="preserve"> – How quickly the ship rotates </w:t>
+      <w:r>
+        <w:t xml:space="preserve">protected float chaseRotation – How quickly the ship rotates </w:t>
       </w:r>
       <w:r>
         <w:t>toward</w:t>
@@ -5381,21 +3811,8 @@
           <w:numId w:val="12"/>
         </w:numPr>
       </w:pPr>
-      <w:proofErr w:type="gramStart"/>
-      <w:r>
-        <w:t>protected</w:t>
-      </w:r>
-      <w:proofErr w:type="gramEnd"/>
-      <w:r>
-        <w:t xml:space="preserve"> float </w:t>
-      </w:r>
-      <w:proofErr w:type="spellStart"/>
-      <w:r>
-        <w:t>strafeMaxAcceleration</w:t>
-      </w:r>
-      <w:proofErr w:type="spellEnd"/>
-      <w:r>
-        <w:t xml:space="preserve"> – How quickly the ship strafes the target during chasing state.</w:t>
+      <w:r>
+        <w:t>protected float strafeMaxAcceleration – How quickly the ship strafes the target during chasing state.</w:t>
       </w:r>
     </w:p>
     <w:p>
@@ -5414,14 +3831,8 @@
           <w:numId w:val="11"/>
         </w:numPr>
       </w:pPr>
-      <w:proofErr w:type="spellStart"/>
-      <w:r>
-        <w:lastRenderedPageBreak/>
-        <w:t>Faction.cs</w:t>
-      </w:r>
-      <w:proofErr w:type="spellEnd"/>
-      <w:r>
-        <w:t xml:space="preserve"> – This assigns the ship’s faction and is used primarily with AI.</w:t>
+      <w:r>
+        <w:t>Faction.cs – This assigns the ship’s faction and is used primarily with AI.</w:t>
       </w:r>
     </w:p>
     <w:p>
@@ -5432,13 +3843,8 @@
           <w:numId w:val="11"/>
         </w:numPr>
       </w:pPr>
-      <w:proofErr w:type="spellStart"/>
-      <w:r>
-        <w:t>SphereDetector.cs</w:t>
-      </w:r>
-      <w:proofErr w:type="spellEnd"/>
-      <w:r>
-        <w:t xml:space="preserve"> – Used primarily with AI to detect which ships are in close range. Read more about it in the </w:t>
+      <w:r>
+        <w:t xml:space="preserve">SphereDetector.cs – Used primarily with AI to detect which ships are in close range. Read more about it in the </w:t>
       </w:r>
       <w:hyperlink w:anchor="SphereDetector" w:history="1">
         <w:r>
@@ -5472,24 +3878,17 @@
           <w:numId w:val="11"/>
         </w:numPr>
       </w:pPr>
-      <w:proofErr w:type="spellStart"/>
-      <w:r>
-        <w:t>Rigidbody</w:t>
-      </w:r>
-      <w:proofErr w:type="spellEnd"/>
-      <w:r>
-        <w:t xml:space="preserve"> – Required by the Sphere Detector.</w:t>
-      </w:r>
-    </w:p>
-    <w:p>
-      <w:proofErr w:type="spellStart"/>
+      <w:r>
+        <w:t>Rigidbody – Required by the Sphere Detector.</w:t>
+      </w:r>
+    </w:p>
+    <w:p>
       <w:r>
         <w:rPr>
           <w:b/>
         </w:rPr>
         <w:t>GenericShipAIController</w:t>
       </w:r>
-      <w:proofErr w:type="spellEnd"/>
     </w:p>
     <w:p>
       <w:r>
@@ -5502,15 +3901,7 @@
         <w:t>automatically</w:t>
       </w:r>
       <w:r>
-        <w:t xml:space="preserve"> if no </w:t>
-      </w:r>
-      <w:proofErr w:type="spellStart"/>
-      <w:r>
-        <w:t>WaypointPathManager</w:t>
-      </w:r>
-      <w:proofErr w:type="spellEnd"/>
-      <w:r>
-        <w:t xml:space="preserve"> is assigned. </w:t>
+        <w:t xml:space="preserve"> if no WaypointPathManager is assigned. </w:t>
       </w:r>
       <w:r>
         <w:t>It uses the Faction component to determine if an enemy ship is within range, and if so, then it begins chasing and attacking that enemy.</w:t>
@@ -5529,28 +3920,12 @@
           <w:numId w:val="13"/>
         </w:numPr>
       </w:pPr>
-      <w:proofErr w:type="gramStart"/>
-      <w:r>
-        <w:rPr>
-          <w:b/>
-        </w:rPr>
-        <w:t>private</w:t>
-      </w:r>
-      <w:proofErr w:type="gramEnd"/>
-      <w:r>
-        <w:rPr>
-          <w:b/>
-        </w:rPr>
-        <w:t xml:space="preserve"> float </w:t>
-      </w:r>
-      <w:proofErr w:type="spellStart"/>
-      <w:r>
-        <w:rPr>
-          <w:b/>
-        </w:rPr>
-        <w:t>behaviorChangeRate</w:t>
-      </w:r>
-      <w:proofErr w:type="spellEnd"/>
+      <w:r>
+        <w:rPr>
+          <w:b/>
+        </w:rPr>
+        <w:t>private float behaviorChangeRate</w:t>
+      </w:r>
       <w:r>
         <w:t xml:space="preserve"> – How often the AI updates. The smaller the number, the bigger the performance impact per AI ship.</w:t>
       </w:r>
@@ -5563,42 +3938,12 @@
           <w:numId w:val="13"/>
         </w:numPr>
       </w:pPr>
-      <w:proofErr w:type="gramStart"/>
-      <w:r>
-        <w:rPr>
-          <w:b/>
-        </w:rPr>
-        <w:t>private</w:t>
-      </w:r>
-      <w:proofErr w:type="gramEnd"/>
-      <w:r>
-        <w:rPr>
-          <w:b/>
-        </w:rPr>
-        <w:t xml:space="preserve"> </w:t>
-      </w:r>
-      <w:proofErr w:type="spellStart"/>
-      <w:r>
-        <w:rPr>
-          <w:b/>
-        </w:rPr>
-        <w:t>WaypointPathManager</w:t>
-      </w:r>
-      <w:proofErr w:type="spellEnd"/>
-      <w:r>
-        <w:rPr>
-          <w:b/>
-        </w:rPr>
-        <w:t xml:space="preserve"> </w:t>
-      </w:r>
-      <w:proofErr w:type="spellStart"/>
-      <w:r>
-        <w:rPr>
-          <w:b/>
-        </w:rPr>
-        <w:t>waypointManager</w:t>
-      </w:r>
-      <w:proofErr w:type="spellEnd"/>
+      <w:r>
+        <w:rPr>
+          <w:b/>
+        </w:rPr>
+        <w:t>private WaypointPathManager waypointManager</w:t>
+      </w:r>
       <w:r>
         <w:t xml:space="preserve"> – If this is assigned, the AI will follow along preset waypoints instead of </w:t>
       </w:r>
@@ -5617,28 +3962,12 @@
           <w:numId w:val="13"/>
         </w:numPr>
       </w:pPr>
-      <w:proofErr w:type="gramStart"/>
-      <w:r>
-        <w:rPr>
-          <w:b/>
-        </w:rPr>
-        <w:t>private</w:t>
-      </w:r>
-      <w:proofErr w:type="gramEnd"/>
-      <w:r>
-        <w:rPr>
-          <w:b/>
-        </w:rPr>
-        <w:t xml:space="preserve"> float </w:t>
-      </w:r>
-      <w:proofErr w:type="spellStart"/>
-      <w:r>
-        <w:rPr>
-          <w:b/>
-        </w:rPr>
-        <w:t>forwardPatrolDistance</w:t>
-      </w:r>
-      <w:proofErr w:type="spellEnd"/>
+      <w:r>
+        <w:rPr>
+          <w:b/>
+        </w:rPr>
+        <w:t>private float forwardPatrolDistance</w:t>
+      </w:r>
       <w:r>
         <w:t xml:space="preserve"> – If no Waypoint Path Manager is assigned, the AI will patrol automatically. It does so by setting a random forward value between 0 and the forward patrol distance, moving forward by that amount, then turning left a random angle between 0 and 90, then creating a new random forward point to move to. This repeats endlessly until an enemy is within detection range.</w:t>
       </w:r>
@@ -5651,28 +3980,13 @@
           <w:numId w:val="13"/>
         </w:numPr>
       </w:pPr>
-      <w:proofErr w:type="gramStart"/>
-      <w:r>
-        <w:rPr>
-          <w:b/>
-        </w:rPr>
-        <w:t>private</w:t>
-      </w:r>
-      <w:proofErr w:type="gramEnd"/>
-      <w:r>
-        <w:rPr>
-          <w:b/>
-        </w:rPr>
-        <w:t xml:space="preserve"> float </w:t>
-      </w:r>
-      <w:proofErr w:type="spellStart"/>
-      <w:r>
-        <w:rPr>
-          <w:b/>
-        </w:rPr>
-        <w:t>chaseLockDuration</w:t>
-      </w:r>
-      <w:proofErr w:type="spellEnd"/>
+      <w:r>
+        <w:rPr>
+          <w:b/>
+        </w:rPr>
+        <w:lastRenderedPageBreak/>
+        <w:t>private float chaseLockDuration</w:t>
+      </w:r>
       <w:r>
         <w:t xml:space="preserve"> – When the AI controller detects an enemy through the sphere detector component, it locks onto that enemy and chases it for this duration, in seconds, before trying to acquire a new target based on which enemy is closest. This prevents constant switching between enemy targets if the closest enemy variable constantly switches.</w:t>
       </w:r>
@@ -5689,16 +4003,8 @@
         <w:rPr>
           <w:b/>
         </w:rPr>
-        <w:t xml:space="preserve">private bool </w:t>
-      </w:r>
-      <w:proofErr w:type="spellStart"/>
-      <w:r>
-        <w:rPr>
-          <w:b/>
-        </w:rPr>
-        <w:t>strafeAroundTarget</w:t>
-      </w:r>
-      <w:proofErr w:type="spellEnd"/>
+        <w:t>private bool strafeAroundTarget</w:t>
+      </w:r>
       <w:r>
         <w:t xml:space="preserve"> – If an enemy is within range and locked as an attack target, setting this to true will make the AI ship strafe around the attack target instead of trying to move to the target’s position. It is highly recommended to set this </w:t>
       </w:r>
@@ -5717,38 +4023,14 @@
           <w:numId w:val="13"/>
         </w:numPr>
       </w:pPr>
-      <w:proofErr w:type="gramStart"/>
-      <w:r>
-        <w:rPr>
-          <w:b/>
-        </w:rPr>
-        <w:t>private</w:t>
-      </w:r>
-      <w:proofErr w:type="gramEnd"/>
-      <w:r>
-        <w:rPr>
-          <w:b/>
-        </w:rPr>
-        <w:t xml:space="preserve"> float </w:t>
-      </w:r>
-      <w:proofErr w:type="spellStart"/>
-      <w:r>
-        <w:rPr>
-          <w:b/>
-        </w:rPr>
-        <w:t>strafeDistanceFromTarget</w:t>
-      </w:r>
-      <w:proofErr w:type="spellEnd"/>
-      <w:r>
-        <w:t xml:space="preserve"> – If </w:t>
-      </w:r>
-      <w:proofErr w:type="spellStart"/>
-      <w:r>
-        <w:t>strafeAroundTarget</w:t>
-      </w:r>
-      <w:proofErr w:type="spellEnd"/>
-      <w:r>
-        <w:t xml:space="preserve"> is true, this is </w:t>
+      <w:r>
+        <w:rPr>
+          <w:b/>
+        </w:rPr>
+        <w:t>private float strafeDistanceFromTarget</w:t>
+      </w:r>
+      <w:r>
+        <w:t xml:space="preserve"> – If strafeAroundTarget is true, this is </w:t>
       </w:r>
       <w:r>
         <w:t>the</w:t>
@@ -5757,13 +4039,8 @@
         <w:t xml:space="preserve"> minimum distance the AI ship will get to the enemy target when strafing. Note that position calculation</w:t>
       </w:r>
       <w:r>
-        <w:t xml:space="preserve"> is dependent on the </w:t>
-      </w:r>
-      <w:proofErr w:type="spellStart"/>
-      <w:r>
-        <w:t>behaviorChangeRate</w:t>
-      </w:r>
-      <w:proofErr w:type="spellEnd"/>
+        <w:t xml:space="preserve"> is dependent on the behaviorChangeRate</w:t>
+      </w:r>
       <w:r>
         <w:t>, so collisions with the attack target can still occur.</w:t>
       </w:r>
@@ -5776,28 +4053,12 @@
           <w:numId w:val="13"/>
         </w:numPr>
       </w:pPr>
-      <w:proofErr w:type="gramStart"/>
-      <w:r>
-        <w:rPr>
-          <w:b/>
-        </w:rPr>
-        <w:t>private</w:t>
-      </w:r>
-      <w:proofErr w:type="gramEnd"/>
-      <w:r>
-        <w:rPr>
-          <w:b/>
-        </w:rPr>
-        <w:t xml:space="preserve"> float </w:t>
-      </w:r>
-      <w:proofErr w:type="spellStart"/>
-      <w:r>
-        <w:rPr>
-          <w:b/>
-        </w:rPr>
-        <w:t>distanceFromTargetVariance</w:t>
-      </w:r>
-      <w:proofErr w:type="spellEnd"/>
+      <w:r>
+        <w:rPr>
+          <w:b/>
+        </w:rPr>
+        <w:t>private float distanceFromTargetVariance</w:t>
+      </w:r>
       <w:r>
         <w:t xml:space="preserve"> – How much variation in distance the AI ship will have when strafing the target.</w:t>
       </w:r>
@@ -5810,74 +4071,32 @@
           <w:numId w:val="13"/>
         </w:numPr>
       </w:pPr>
-      <w:proofErr w:type="gramStart"/>
-      <w:r>
-        <w:rPr>
-          <w:b/>
-        </w:rPr>
-        <w:t>private</w:t>
-      </w:r>
-      <w:proofErr w:type="gramEnd"/>
-      <w:r>
-        <w:rPr>
-          <w:b/>
-        </w:rPr>
-        <w:t xml:space="preserve"> float </w:t>
-      </w:r>
-      <w:proofErr w:type="spellStart"/>
-      <w:r>
-        <w:rPr>
-          <w:b/>
-        </w:rPr>
-        <w:t>varianceInterval</w:t>
-      </w:r>
-      <w:proofErr w:type="spellEnd"/>
-      <w:r>
-        <w:t xml:space="preserve"> – How often the </w:t>
-      </w:r>
-      <w:proofErr w:type="spellStart"/>
-      <w:r>
-        <w:t>distanceFromTargetVariance</w:t>
-      </w:r>
-      <w:proofErr w:type="spellEnd"/>
-      <w:r>
-        <w:t xml:space="preserve"> is calculated.</w:t>
-      </w:r>
-    </w:p>
-    <w:p>
-      <w:proofErr w:type="spellStart"/>
+      <w:r>
+        <w:rPr>
+          <w:b/>
+        </w:rPr>
+        <w:t>private float varianceInterval</w:t>
+      </w:r>
+      <w:r>
+        <w:t xml:space="preserve"> – How often the distanceFromTargetVariance is calculated.</w:t>
+      </w:r>
+    </w:p>
+    <w:p>
       <w:r>
         <w:rPr>
           <w:b/>
         </w:rPr>
         <w:t>GenericShipView</w:t>
       </w:r>
-      <w:proofErr w:type="spellEnd"/>
-    </w:p>
-    <w:p>
-      <w:r>
-        <w:t xml:space="preserve">The View is used to animate the ship. The View assumes an Animator is attached to the object. Animations should be assigned using </w:t>
-      </w:r>
-      <w:proofErr w:type="spellStart"/>
-      <w:r>
-        <w:t>Mechanim</w:t>
-      </w:r>
-      <w:proofErr w:type="spellEnd"/>
-      <w:r>
-        <w:t xml:space="preserve"> and called as needed in the specific View component for that ship.</w:t>
-      </w:r>
-    </w:p>
-    <w:p>
-      <w:r>
-        <w:t xml:space="preserve">The View assumes certain parameters are set, such as Forward, Turn Left, Turn Right, and Reverse. It assumes there are animations for forward/reverse movement and left/right rotation specified in </w:t>
-      </w:r>
-      <w:proofErr w:type="spellStart"/>
-      <w:r>
-        <w:t>Mechanim</w:t>
-      </w:r>
-      <w:proofErr w:type="spellEnd"/>
-      <w:r>
-        <w:t>.</w:t>
+    </w:p>
+    <w:p>
+      <w:r>
+        <w:t>The View is used to animate the ship. The View assumes an Animator is attached to the object. Animations should be assigned using Mechanim and called as needed in the specific View component for that ship.</w:t>
+      </w:r>
+    </w:p>
+    <w:p>
+      <w:r>
+        <w:t>The View assumes certain parameters are set, such as Forward, Turn Left, Turn Right, and Reverse. It assumes there are animations for forward/reverse movement and left/right rotation specified in Mechanim.</w:t>
       </w:r>
       <w:r>
         <w:t xml:space="preserve"> The game scene provided does not contain these, so warnings will be logged in the console when you run it.</w:t>
@@ -5888,21 +4107,12 @@
         <w:rPr>
           <w:b/>
         </w:rPr>
-        <w:lastRenderedPageBreak/>
         <w:t>Fire Projectile</w:t>
       </w:r>
     </w:p>
     <w:p>
       <w:r>
-        <w:t xml:space="preserve">Used to fire a single projectile prefab from any number of spawn positions specified as ‘gun mounts’. By default, the </w:t>
-      </w:r>
-      <w:proofErr w:type="spellStart"/>
-      <w:r>
-        <w:t>GenericShipPlayerController</w:t>
-      </w:r>
-      <w:proofErr w:type="spellEnd"/>
-      <w:r>
-        <w:t xml:space="preserve"> listens for mouse button presses to fire projectiles.</w:t>
+        <w:t>Used to fire a single projectile prefab from any number of spawn positions specified as ‘gun mounts’. By default, the GenericShipPlayerController listens for mouse button presses to fire projectiles.</w:t>
       </w:r>
       <w:r>
         <w:t xml:space="preserve"> This component also takes a Projectiles Parent parameter that lets you set a parent transform for all projectiles.</w:t>
@@ -5958,70 +4168,25 @@
     </w:p>
     <w:p>
       <w:r>
-        <w:t xml:space="preserve">The game is managed by a </w:t>
-      </w:r>
-      <w:proofErr w:type="spellStart"/>
-      <w:r>
-        <w:t>GameController</w:t>
-      </w:r>
-      <w:proofErr w:type="spellEnd"/>
-      <w:r>
-        <w:t xml:space="preserve"> object within the IsometricShooter3D namespace. The </w:t>
-      </w:r>
-      <w:proofErr w:type="spellStart"/>
-      <w:r>
-        <w:t>GameController</w:t>
-      </w:r>
-      <w:proofErr w:type="spellEnd"/>
-      <w:r>
-        <w:t xml:space="preserve"> </w:t>
+        <w:t xml:space="preserve">The game is managed by a GameController object within the IsometricShooter3D namespace. The GameController </w:t>
       </w:r>
       <w:r>
         <w:t>enables</w:t>
       </w:r>
       <w:r>
-        <w:t xml:space="preserve"> the </w:t>
-      </w:r>
-      <w:proofErr w:type="spellStart"/>
-      <w:r>
-        <w:t>InitState</w:t>
-      </w:r>
-      <w:proofErr w:type="spellEnd"/>
-      <w:r>
-        <w:t xml:space="preserve"> </w:t>
+        <w:t xml:space="preserve"> the InitState </w:t>
       </w:r>
       <w:r>
         <w:t>in</w:t>
       </w:r>
       <w:r>
-        <w:t xml:space="preserve"> </w:t>
-      </w:r>
-      <w:proofErr w:type="gramStart"/>
-      <w:r>
-        <w:t>Start(</w:t>
-      </w:r>
-      <w:proofErr w:type="gramEnd"/>
-      <w:r>
-        <w:t>) to set up initial values like the tracked number of enemies and to generate the map</w:t>
-      </w:r>
-      <w:r>
-        <w:t xml:space="preserve"> using the </w:t>
-      </w:r>
-      <w:proofErr w:type="spellStart"/>
-      <w:r>
-        <w:t>SquareTileMapGenerator</w:t>
-      </w:r>
-      <w:proofErr w:type="spellEnd"/>
-      <w:r>
-        <w:t xml:space="preserve">. Once setup is complete, the game moves to the </w:t>
-      </w:r>
-      <w:proofErr w:type="spellStart"/>
-      <w:r>
-        <w:t>GameplayState</w:t>
-      </w:r>
-      <w:proofErr w:type="spellEnd"/>
-      <w:r>
-        <w:t xml:space="preserve"> whe</w:t>
+        <w:t xml:space="preserve"> Start() to set up initial values like the tracked number of enemies and to generate the map</w:t>
+      </w:r>
+      <w:r>
+        <w:t xml:space="preserve"> using the SquareTileMapGenerator</w:t>
+      </w:r>
+      <w:r>
+        <w:t>. Once setup is complete, the game moves to the GameplayState whe</w:t>
       </w:r>
       <w:r>
         <w:t>re the player is repositioned to</w:t>
@@ -6039,63 +4204,22 @@
         <w:t xml:space="preserve">, and the first wave of enemies </w:t>
       </w:r>
       <w:r>
-        <w:t xml:space="preserve">is spawned using the </w:t>
-      </w:r>
-      <w:proofErr w:type="spellStart"/>
-      <w:r>
-        <w:t>Spawner</w:t>
-      </w:r>
-      <w:proofErr w:type="spellEnd"/>
+        <w:t>is spawned using the Spawner</w:t>
+      </w:r>
       <w:r>
         <w:t>.</w:t>
       </w:r>
     </w:p>
     <w:p>
       <w:r>
-        <w:t xml:space="preserve">The Player object and Enemy objects have their own scripts that follow the model-view-controller pattern. Both the </w:t>
-      </w:r>
-      <w:proofErr w:type="spellStart"/>
-      <w:r>
-        <w:t>PlayerModel</w:t>
-      </w:r>
-      <w:proofErr w:type="spellEnd"/>
-      <w:r>
-        <w:t xml:space="preserve"> and </w:t>
-      </w:r>
-      <w:proofErr w:type="spellStart"/>
-      <w:r>
-        <w:t>EnemyModel</w:t>
-      </w:r>
-      <w:proofErr w:type="spellEnd"/>
-      <w:r>
-        <w:t xml:space="preserve"> components inherit from </w:t>
-      </w:r>
-      <w:proofErr w:type="spellStart"/>
-      <w:r>
-        <w:t>CharacterModel</w:t>
-      </w:r>
-      <w:proofErr w:type="spellEnd"/>
-      <w:r>
-        <w:t>, a base class that contains variables such as health and methods to manage those variables.</w:t>
-      </w:r>
-      <w:r>
-        <w:t xml:space="preserve"> Each object is controlled by a Controller component, with the </w:t>
-      </w:r>
-      <w:proofErr w:type="spellStart"/>
-      <w:r>
-        <w:t>PlayerController</w:t>
-      </w:r>
-      <w:proofErr w:type="spellEnd"/>
-      <w:r>
-        <w:t xml:space="preserve"> listening for both mouse and keyboard inputs while the </w:t>
-      </w:r>
-      <w:proofErr w:type="spellStart"/>
-      <w:r>
-        <w:t>EnemyController</w:t>
-      </w:r>
-      <w:proofErr w:type="spellEnd"/>
-      <w:r>
-        <w:t xml:space="preserve"> is AI-driven. </w:t>
+        <w:t>The Player object and Enemy objects have their own scripts that follow the model-view-controller pattern. Both the PlayerModel and EnemyModel components inherit from CharacterModel, a base class that contains variables such as health and methods to manage those variables.</w:t>
+      </w:r>
+      <w:r>
+        <w:t xml:space="preserve"> Each object is controlled </w:t>
+      </w:r>
+      <w:r>
+        <w:lastRenderedPageBreak/>
+        <w:t xml:space="preserve">by a Controller component, with the PlayerController listening for both mouse and keyboard inputs while the EnemyController is AI-driven. </w:t>
       </w:r>
     </w:p>
     <w:p/>
@@ -7202,6 +5326,95 @@
     </w:lvl>
   </w:abstractNum>
   <w:abstractNum w:abstractNumId="11" w15:restartNumberingAfterBreak="0">
+    <w:nsid w:val="6F3A45DF"/>
+    <w:multiLevelType w:val="hybridMultilevel"/>
+    <w:tmpl w:val="F8E4ECE6"/>
+    <w:lvl w:ilvl="0" w:tplc="0409000F">
+      <w:start w:val="1"/>
+      <w:numFmt w:val="decimal"/>
+      <w:lvlText w:val="%1."/>
+      <w:lvlJc w:val="left"/>
+      <w:pPr>
+        <w:ind w:left="720" w:hanging="360"/>
+      </w:pPr>
+      <w:rPr>
+        <w:rFonts w:hint="default"/>
+      </w:rPr>
+    </w:lvl>
+    <w:lvl w:ilvl="1" w:tplc="04090019" w:tentative="1">
+      <w:start w:val="1"/>
+      <w:numFmt w:val="lowerLetter"/>
+      <w:lvlText w:val="%2."/>
+      <w:lvlJc w:val="left"/>
+      <w:pPr>
+        <w:ind w:left="1440" w:hanging="360"/>
+      </w:pPr>
+    </w:lvl>
+    <w:lvl w:ilvl="2" w:tplc="0409001B" w:tentative="1">
+      <w:start w:val="1"/>
+      <w:numFmt w:val="lowerRoman"/>
+      <w:lvlText w:val="%3."/>
+      <w:lvlJc w:val="right"/>
+      <w:pPr>
+        <w:ind w:left="2160" w:hanging="180"/>
+      </w:pPr>
+    </w:lvl>
+    <w:lvl w:ilvl="3" w:tplc="0409000F" w:tentative="1">
+      <w:start w:val="1"/>
+      <w:numFmt w:val="decimal"/>
+      <w:lvlText w:val="%4."/>
+      <w:lvlJc w:val="left"/>
+      <w:pPr>
+        <w:ind w:left="2880" w:hanging="360"/>
+      </w:pPr>
+    </w:lvl>
+    <w:lvl w:ilvl="4" w:tplc="04090019" w:tentative="1">
+      <w:start w:val="1"/>
+      <w:numFmt w:val="lowerLetter"/>
+      <w:lvlText w:val="%5."/>
+      <w:lvlJc w:val="left"/>
+      <w:pPr>
+        <w:ind w:left="3600" w:hanging="360"/>
+      </w:pPr>
+    </w:lvl>
+    <w:lvl w:ilvl="5" w:tplc="0409001B" w:tentative="1">
+      <w:start w:val="1"/>
+      <w:numFmt w:val="lowerRoman"/>
+      <w:lvlText w:val="%6."/>
+      <w:lvlJc w:val="right"/>
+      <w:pPr>
+        <w:ind w:left="4320" w:hanging="180"/>
+      </w:pPr>
+    </w:lvl>
+    <w:lvl w:ilvl="6" w:tplc="0409000F" w:tentative="1">
+      <w:start w:val="1"/>
+      <w:numFmt w:val="decimal"/>
+      <w:lvlText w:val="%7."/>
+      <w:lvlJc w:val="left"/>
+      <w:pPr>
+        <w:ind w:left="5040" w:hanging="360"/>
+      </w:pPr>
+    </w:lvl>
+    <w:lvl w:ilvl="7" w:tplc="04090019" w:tentative="1">
+      <w:start w:val="1"/>
+      <w:numFmt w:val="lowerLetter"/>
+      <w:lvlText w:val="%8."/>
+      <w:lvlJc w:val="left"/>
+      <w:pPr>
+        <w:ind w:left="5760" w:hanging="360"/>
+      </w:pPr>
+    </w:lvl>
+    <w:lvl w:ilvl="8" w:tplc="0409001B" w:tentative="1">
+      <w:start w:val="1"/>
+      <w:numFmt w:val="lowerRoman"/>
+      <w:lvlText w:val="%9."/>
+      <w:lvlJc w:val="right"/>
+      <w:pPr>
+        <w:ind w:left="6480" w:hanging="180"/>
+      </w:pPr>
+    </w:lvl>
+  </w:abstractNum>
+  <w:abstractNum w:abstractNumId="12" w15:restartNumberingAfterBreak="0">
     <w:nsid w:val="6FD3364F"/>
     <w:multiLevelType w:val="hybridMultilevel"/>
     <w:tmpl w:val="4224E414"/>
@@ -7290,7 +5503,7 @@
       </w:pPr>
     </w:lvl>
   </w:abstractNum>
-  <w:abstractNum w:abstractNumId="12" w15:restartNumberingAfterBreak="0">
+  <w:abstractNum w:abstractNumId="13" w15:restartNumberingAfterBreak="0">
     <w:nsid w:val="718D0E64"/>
     <w:multiLevelType w:val="hybridMultilevel"/>
     <w:tmpl w:val="979CEB4C"/>
@@ -7379,7 +5592,7 @@
       </w:pPr>
     </w:lvl>
   </w:abstractNum>
-  <w:abstractNum w:abstractNumId="13" w15:restartNumberingAfterBreak="0">
+  <w:abstractNum w:abstractNumId="14" w15:restartNumberingAfterBreak="0">
     <w:nsid w:val="7CE4797B"/>
     <w:multiLevelType w:val="hybridMultilevel"/>
     <w:tmpl w:val="2E141C7E"/>
@@ -7481,16 +5694,16 @@
     <w:abstractNumId w:val="7"/>
   </w:num>
   <w:num w:numId="5">
-    <w:abstractNumId w:val="11"/>
+    <w:abstractNumId w:val="12"/>
   </w:num>
   <w:num w:numId="6">
     <w:abstractNumId w:val="5"/>
   </w:num>
   <w:num w:numId="7">
-    <w:abstractNumId w:val="13"/>
+    <w:abstractNumId w:val="14"/>
   </w:num>
   <w:num w:numId="8">
-    <w:abstractNumId w:val="12"/>
+    <w:abstractNumId w:val="13"/>
   </w:num>
   <w:num w:numId="9">
     <w:abstractNumId w:val="8"/>
@@ -7509,6 +5722,9 @@
   </w:num>
   <w:num w:numId="14">
     <w:abstractNumId w:val="2"/>
+  </w:num>
+  <w:num w:numId="15">
+    <w:abstractNumId w:val="11"/>
   </w:num>
 </w:numbering>
 </file>

</xml_diff>